<commit_message>
PES packet size mismatch
</commit_message>
<xml_diff>
--- a/AudioVideoCode Note v2.docx
+++ b/AudioVideoCode Note v2.docx
@@ -5637,7 +5637,7 @@
         <w:widowControl/>
         <w:jc w:val="left"/>
         <w:rPr>
-          <w:rFonts w:asciiTheme="minorEastAsia" w:hAnsiTheme="minorEastAsia" w:hint="eastAsia"/>
+          <w:rFonts w:asciiTheme="minorEastAsia" w:hAnsiTheme="minorEastAsia"/>
           <w:color w:val="000000" w:themeColor="text1"/>
           <w:shd w:val="clear" w:color="auto" w:fill="FFFFFF"/>
         </w:rPr>
@@ -6332,7 +6332,7 @@
         <w:widowControl/>
         <w:jc w:val="left"/>
         <w:rPr>
-          <w:rFonts w:asciiTheme="minorEastAsia" w:hAnsiTheme="minorEastAsia" w:hint="eastAsia"/>
+          <w:rFonts w:asciiTheme="minorEastAsia" w:hAnsiTheme="minorEastAsia"/>
           <w:color w:val="000000" w:themeColor="text1"/>
           <w:shd w:val="clear" w:color="auto" w:fill="FFFFFF"/>
         </w:rPr>
@@ -7029,7 +7029,7 @@
         <w:widowControl/>
         <w:jc w:val="left"/>
         <w:rPr>
-          <w:rFonts w:asciiTheme="minorEastAsia" w:hAnsiTheme="minorEastAsia" w:hint="eastAsia"/>
+          <w:rFonts w:asciiTheme="minorEastAsia" w:hAnsiTheme="minorEastAsia"/>
           <w:color w:val="000000" w:themeColor="text1"/>
           <w:szCs w:val="21"/>
           <w:shd w:val="clear" w:color="auto" w:fill="FFFFFF"/>
@@ -7067,8 +7067,6 @@
         </w:rPr>
         <w:t xml:space="preserve"> </w:t>
       </w:r>
-      <w:bookmarkStart w:id="0" w:name="_GoBack"/>
-      <w:bookmarkEnd w:id="0"/>
       <w:r>
         <w:rPr>
           <w:rFonts w:asciiTheme="minorEastAsia" w:hAnsiTheme="minorEastAsia" w:cs="Arial"/>
@@ -8035,7 +8033,7 @@
         <w:widowControl/>
         <w:jc w:val="left"/>
         <w:rPr>
-          <w:rFonts w:asciiTheme="minorEastAsia" w:hAnsiTheme="minorEastAsia" w:hint="eastAsia"/>
+          <w:rFonts w:asciiTheme="minorEastAsia" w:hAnsiTheme="minorEastAsia"/>
           <w:color w:val="000000" w:themeColor="text1"/>
           <w:szCs w:val="21"/>
           <w:shd w:val="clear" w:color="auto" w:fill="FFFFFF"/>
@@ -12792,8 +12790,8 @@
           <w:szCs w:val="21"/>
         </w:rPr>
       </w:pPr>
-      <w:bookmarkStart w:id="1" w:name="_Hlk142214818"/>
-      <w:bookmarkStart w:id="2" w:name="_Hlk142213522"/>
+      <w:bookmarkStart w:id="0" w:name="_Hlk142214818"/>
+      <w:bookmarkStart w:id="1" w:name="_Hlk142213522"/>
       <w:r>
         <w:rPr>
           <w:rFonts w:asciiTheme="minorEastAsia" w:eastAsiaTheme="minorEastAsia" w:hAnsiTheme="minorEastAsia" w:cs="新宋体" w:hint="eastAsia"/>
@@ -12852,7 +12850,7 @@
           <w:szCs w:val="21"/>
         </w:rPr>
       </w:pPr>
-      <w:bookmarkStart w:id="3" w:name="_Hlk142213984"/>
+      <w:bookmarkStart w:id="2" w:name="_Hlk142213984"/>
       <w:r>
         <w:rPr>
           <w:rFonts w:asciiTheme="minorEastAsia" w:eastAsiaTheme="minorEastAsia" w:hAnsiTheme="minorEastAsia" w:cs="新宋体"/>
@@ -12862,7 +12860,7 @@
         </w:rPr>
         <w:t>GRUB_CMDLINE_LINUX</w:t>
       </w:r>
-      <w:bookmarkEnd w:id="3"/>
+      <w:bookmarkEnd w:id="2"/>
       <w:r>
         <w:rPr>
           <w:rFonts w:asciiTheme="minorEastAsia" w:eastAsiaTheme="minorEastAsia" w:hAnsiTheme="minorEastAsia" w:cs="新宋体"/>
@@ -12872,7 +12870,7 @@
         </w:rPr>
         <w:t>="crashkernel=auto rd.lvm.lv=centos/root rd.lvm.lv=centos/swap rhgb quiet rcu_nocbs_poll audit=0 selinux=0 nmi_watchdog=0 nosoftlockup transparent_hugepage=never intel_iommu=on iommu=pt"</w:t>
       </w:r>
-      <w:bookmarkEnd w:id="1"/>
+      <w:bookmarkEnd w:id="0"/>
     </w:p>
     <w:p>
       <w:pPr>
@@ -13207,7 +13205,7 @@
         <w:t>。</w:t>
       </w:r>
     </w:p>
-    <w:bookmarkEnd w:id="2"/>
+    <w:bookmarkEnd w:id="1"/>
     <w:p>
       <w:pPr>
         <w:pStyle w:val="a3"/>
@@ -13358,12 +13356,12 @@
       </w:r>
     </w:p>
     <w:p>
-      <w:bookmarkStart w:id="4" w:name="_Hlk142226079"/>
+      <w:bookmarkStart w:id="3" w:name="_Hlk142226079"/>
       <w:r>
         <w:t>service NetworkManager start</w:t>
       </w:r>
     </w:p>
-    <w:bookmarkEnd w:id="4"/>
+    <w:bookmarkEnd w:id="3"/>
     <w:p>
       <w:r>
         <w:rPr>
@@ -19012,7 +19010,7 @@
           <w:szCs w:val="21"/>
         </w:rPr>
       </w:pPr>
-      <w:bookmarkStart w:id="5" w:name="_Hlk144718252"/>
+      <w:bookmarkStart w:id="4" w:name="_Hlk144718252"/>
       <w:r>
         <w:rPr>
           <w:rFonts w:asciiTheme="minorEastAsia" w:eastAsiaTheme="minorEastAsia" w:hAnsiTheme="minorEastAsia" w:cs="Open Sans"/>
@@ -19023,7 +19021,7 @@
         </w:rPr>
         <w:t>tv_sync_pacing</w:t>
       </w:r>
-      <w:bookmarkEnd w:id="5"/>
+      <w:bookmarkEnd w:id="4"/>
       <w:r>
         <w:rPr>
           <w:rFonts w:asciiTheme="minorEastAsia" w:eastAsiaTheme="minorEastAsia" w:hAnsiTheme="minorEastAsia" w:cs="Open Sans" w:hint="eastAsia"/>
@@ -26343,6 +26341,1197 @@
         <w:t>所做的。</w:t>
       </w:r>
     </w:p>
+    <w:p>
+      <w:pPr>
+        <w:pStyle w:val="a3"/>
+        <w:shd w:val="clear" w:color="auto" w:fill="FFFFFF"/>
+        <w:spacing w:beforeLines="50" w:before="156" w:beforeAutospacing="0" w:after="0" w:afterAutospacing="0"/>
+        <w:outlineLvl w:val="0"/>
+        <w:rPr>
+          <w:rFonts w:asciiTheme="minorEastAsia" w:eastAsiaTheme="minorEastAsia" w:hAnsiTheme="minorEastAsia" w:cs="Open Sans"/>
+          <w:b/>
+          <w:bCs/>
+        </w:rPr>
+      </w:pPr>
+      <w:r>
+        <w:rPr>
+          <w:rFonts w:asciiTheme="minorEastAsia" w:eastAsiaTheme="minorEastAsia" w:hAnsiTheme="minorEastAsia" w:cs="Open Sans"/>
+          <w:b/>
+          <w:bCs/>
+        </w:rPr>
+        <w:t>"PES packet size mismatch</w:t>
+      </w:r>
+      <w:r>
+        <w:rPr>
+          <w:rFonts w:asciiTheme="minorEastAsia" w:eastAsiaTheme="minorEastAsia" w:hAnsiTheme="minorEastAsia" w:cs="Open Sans"/>
+          <w:b/>
+          <w:bCs/>
+        </w:rPr>
+        <w:t>"</w:t>
+      </w:r>
+    </w:p>
+    <w:p>
+      <w:pPr>
+        <w:widowControl/>
+        <w:jc w:val="left"/>
+        <w:rPr>
+          <w:rFonts w:ascii="Consolas" w:eastAsia="宋体" w:hAnsi="Consolas" w:cs="宋体"/>
+          <w:color w:val="545454"/>
+          <w:kern w:val="0"/>
+          <w:sz w:val="18"/>
+          <w:szCs w:val="18"/>
+          <w:shd w:val="clear" w:color="auto" w:fill="FEFEFE"/>
+        </w:rPr>
+      </w:pPr>
+      <w:r>
+        <w:rPr>
+          <w:rFonts w:ascii="Consolas" w:eastAsia="宋体" w:hAnsi="Consolas" w:cs="宋体"/>
+          <w:color w:val="545454"/>
+          <w:kern w:val="0"/>
+          <w:sz w:val="18"/>
+          <w:szCs w:val="18"/>
+          <w:shd w:val="clear" w:color="auto" w:fill="FEFEFE"/>
+        </w:rPr>
+        <w:t>$ ffmpeg -i test1.ts -hide_banner -f null -</w:t>
+      </w:r>
+    </w:p>
+    <w:p>
+      <w:pPr>
+        <w:widowControl/>
+        <w:jc w:val="left"/>
+        <w:rPr>
+          <w:rFonts w:ascii="Consolas" w:eastAsia="宋体" w:hAnsi="Consolas" w:cs="宋体"/>
+          <w:color w:val="545454"/>
+          <w:kern w:val="0"/>
+          <w:sz w:val="18"/>
+          <w:szCs w:val="18"/>
+          <w:shd w:val="clear" w:color="auto" w:fill="FEFEFE"/>
+        </w:rPr>
+      </w:pPr>
+      <w:r>
+        <w:rPr>
+          <w:rFonts w:ascii="Consolas" w:eastAsia="宋体" w:hAnsi="Consolas" w:cs="宋体"/>
+          <w:color w:val="545454"/>
+          <w:kern w:val="0"/>
+          <w:sz w:val="18"/>
+          <w:szCs w:val="18"/>
+          <w:shd w:val="clear" w:color="auto" w:fill="FEFEFE"/>
+        </w:rPr>
+        <w:t xml:space="preserve">[mpegts @ </w:t>
+      </w:r>
+      <w:r>
+        <w:rPr>
+          <w:rFonts w:ascii="Consolas" w:eastAsia="宋体" w:hAnsi="Consolas" w:cs="宋体"/>
+          <w:color w:val="AA5D00"/>
+          <w:kern w:val="0"/>
+          <w:sz w:val="18"/>
+          <w:szCs w:val="18"/>
+        </w:rPr>
+        <w:t>000001</w:t>
+      </w:r>
+      <w:r>
+        <w:rPr>
+          <w:rFonts w:ascii="Consolas" w:eastAsia="宋体" w:hAnsi="Consolas" w:cs="宋体"/>
+          <w:color w:val="545454"/>
+          <w:kern w:val="0"/>
+          <w:sz w:val="18"/>
+          <w:szCs w:val="18"/>
+          <w:shd w:val="clear" w:color="auto" w:fill="FEFEFE"/>
+        </w:rPr>
+        <w:t>d0ebdae580] PES packet size mismatch</w:t>
+      </w:r>
+    </w:p>
+    <w:p>
+      <w:pPr>
+        <w:widowControl/>
+        <w:jc w:val="left"/>
+        <w:rPr>
+          <w:rFonts w:ascii="Consolas" w:eastAsia="宋体" w:hAnsi="Consolas" w:cs="宋体"/>
+          <w:color w:val="545454"/>
+          <w:kern w:val="0"/>
+          <w:sz w:val="18"/>
+          <w:szCs w:val="18"/>
+        </w:rPr>
+      </w:pPr>
+      <w:r>
+        <w:rPr>
+          <w:rFonts w:ascii="Consolas" w:eastAsia="宋体" w:hAnsi="Consolas" w:cs="宋体"/>
+          <w:color w:val="545454"/>
+          <w:kern w:val="0"/>
+          <w:sz w:val="18"/>
+          <w:szCs w:val="18"/>
+          <w:shd w:val="clear" w:color="auto" w:fill="FEFEFE"/>
+        </w:rPr>
+        <w:t xml:space="preserve">[mpegts @ </w:t>
+      </w:r>
+      <w:r>
+        <w:rPr>
+          <w:rFonts w:ascii="Consolas" w:eastAsia="宋体" w:hAnsi="Consolas" w:cs="宋体"/>
+          <w:color w:val="AA5D00"/>
+          <w:kern w:val="0"/>
+          <w:sz w:val="18"/>
+          <w:szCs w:val="18"/>
+        </w:rPr>
+        <w:t>000001</w:t>
+      </w:r>
+      <w:r>
+        <w:rPr>
+          <w:rFonts w:ascii="Consolas" w:eastAsia="宋体" w:hAnsi="Consolas" w:cs="宋体"/>
+          <w:color w:val="545454"/>
+          <w:kern w:val="0"/>
+          <w:sz w:val="18"/>
+          <w:szCs w:val="18"/>
+          <w:shd w:val="clear" w:color="auto" w:fill="FEFEFE"/>
+        </w:rPr>
+        <w:t xml:space="preserve">d0ebdae580] </w:t>
+      </w:r>
+      <w:r>
+        <w:rPr>
+          <w:rFonts w:ascii="Consolas" w:eastAsia="宋体" w:hAnsi="Consolas" w:cs="宋体"/>
+          <w:color w:val="545454"/>
+          <w:kern w:val="0"/>
+          <w:sz w:val="18"/>
+          <w:szCs w:val="18"/>
+        </w:rPr>
+        <w:t xml:space="preserve">Packet </w:t>
+      </w:r>
+      <w:r>
+        <w:rPr>
+          <w:rFonts w:ascii="Consolas" w:eastAsia="宋体" w:hAnsi="Consolas" w:cs="宋体"/>
+          <w:color w:val="007FAA"/>
+          <w:kern w:val="0"/>
+          <w:sz w:val="18"/>
+          <w:szCs w:val="18"/>
+        </w:rPr>
+        <w:t>corrupt</w:t>
+      </w:r>
+      <w:r>
+        <w:rPr>
+          <w:rFonts w:ascii="Consolas" w:eastAsia="宋体" w:hAnsi="Consolas" w:cs="宋体"/>
+          <w:color w:val="545454"/>
+          <w:kern w:val="0"/>
+          <w:sz w:val="18"/>
+          <w:szCs w:val="18"/>
+        </w:rPr>
+        <w:t xml:space="preserve"> </w:t>
+      </w:r>
+      <w:r>
+        <w:rPr>
+          <w:rFonts w:ascii="Consolas" w:eastAsia="宋体" w:hAnsi="Consolas" w:cs="宋体"/>
+          <w:color w:val="AA5D00"/>
+          <w:kern w:val="0"/>
+          <w:sz w:val="18"/>
+          <w:szCs w:val="18"/>
+        </w:rPr>
+        <w:t>(stream = 0, dts = 3135705481)</w:t>
+      </w:r>
+      <w:r>
+        <w:rPr>
+          <w:rFonts w:ascii="Consolas" w:eastAsia="宋体" w:hAnsi="Consolas" w:cs="宋体"/>
+          <w:color w:val="545454"/>
+          <w:kern w:val="0"/>
+          <w:sz w:val="18"/>
+          <w:szCs w:val="18"/>
+        </w:rPr>
+        <w:t>.</w:t>
+      </w:r>
+    </w:p>
+    <w:p>
+      <w:pPr>
+        <w:widowControl/>
+        <w:jc w:val="left"/>
+        <w:rPr>
+          <w:rFonts w:ascii="Consolas" w:eastAsia="宋体" w:hAnsi="Consolas" w:cs="宋体"/>
+          <w:color w:val="545454"/>
+          <w:kern w:val="0"/>
+          <w:sz w:val="18"/>
+          <w:szCs w:val="18"/>
+        </w:rPr>
+      </w:pPr>
+      <w:r>
+        <w:rPr>
+          <w:rFonts w:ascii="Consolas" w:eastAsia="宋体" w:hAnsi="Consolas" w:cs="宋体"/>
+          <w:color w:val="545454"/>
+          <w:kern w:val="0"/>
+          <w:sz w:val="18"/>
+          <w:szCs w:val="18"/>
+        </w:rPr>
+        <w:t>[mpegts @ 000001d0ebdae580] PES packet size mismatch</w:t>
+      </w:r>
+    </w:p>
+    <w:p>
+      <w:pPr>
+        <w:widowControl/>
+        <w:jc w:val="left"/>
+        <w:rPr>
+          <w:rFonts w:ascii="Consolas" w:eastAsia="宋体" w:hAnsi="Consolas" w:cs="宋体"/>
+          <w:color w:val="545454"/>
+          <w:kern w:val="0"/>
+          <w:sz w:val="18"/>
+          <w:szCs w:val="18"/>
+        </w:rPr>
+      </w:pPr>
+      <w:r>
+        <w:rPr>
+          <w:rFonts w:ascii="Consolas" w:eastAsia="宋体" w:hAnsi="Consolas" w:cs="宋体"/>
+          <w:color w:val="545454"/>
+          <w:kern w:val="0"/>
+          <w:sz w:val="18"/>
+          <w:szCs w:val="18"/>
+        </w:rPr>
+        <w:t xml:space="preserve">[mpegts @ 000001d0ebdae580] Packet </w:t>
+      </w:r>
+      <w:r>
+        <w:rPr>
+          <w:rFonts w:ascii="Consolas" w:eastAsia="宋体" w:hAnsi="Consolas" w:cs="宋体"/>
+          <w:color w:val="007FAA"/>
+          <w:kern w:val="0"/>
+          <w:sz w:val="18"/>
+          <w:szCs w:val="18"/>
+        </w:rPr>
+        <w:t>corrupt</w:t>
+      </w:r>
+      <w:r>
+        <w:rPr>
+          <w:rFonts w:ascii="Consolas" w:eastAsia="宋体" w:hAnsi="Consolas" w:cs="宋体"/>
+          <w:color w:val="545454"/>
+          <w:kern w:val="0"/>
+          <w:sz w:val="18"/>
+          <w:szCs w:val="18"/>
+        </w:rPr>
+        <w:t xml:space="preserve"> </w:t>
+      </w:r>
+      <w:r>
+        <w:rPr>
+          <w:rFonts w:ascii="Consolas" w:eastAsia="宋体" w:hAnsi="Consolas" w:cs="宋体"/>
+          <w:color w:val="AA5D00"/>
+          <w:kern w:val="0"/>
+          <w:sz w:val="18"/>
+          <w:szCs w:val="18"/>
+        </w:rPr>
+        <w:t>(stream = 0, dts = 3135727073)</w:t>
+      </w:r>
+      <w:r>
+        <w:rPr>
+          <w:rFonts w:ascii="Consolas" w:eastAsia="宋体" w:hAnsi="Consolas" w:cs="宋体"/>
+          <w:color w:val="545454"/>
+          <w:kern w:val="0"/>
+          <w:sz w:val="18"/>
+          <w:szCs w:val="18"/>
+        </w:rPr>
+        <w:t>.</w:t>
+      </w:r>
+    </w:p>
+    <w:p>
+      <w:pPr>
+        <w:widowControl/>
+        <w:jc w:val="left"/>
+        <w:rPr>
+          <w:rFonts w:ascii="Consolas" w:eastAsia="宋体" w:hAnsi="Consolas" w:cs="宋体"/>
+          <w:color w:val="545454"/>
+          <w:kern w:val="0"/>
+          <w:sz w:val="18"/>
+          <w:szCs w:val="18"/>
+        </w:rPr>
+      </w:pPr>
+      <w:r>
+        <w:rPr>
+          <w:rFonts w:ascii="Consolas" w:eastAsia="宋体" w:hAnsi="Consolas" w:cs="宋体"/>
+          <w:color w:val="545454"/>
+          <w:kern w:val="0"/>
+          <w:sz w:val="18"/>
+          <w:szCs w:val="18"/>
+        </w:rPr>
+        <w:t>[mpegts @ 000001d0ebdae580] PES packet size mismatch</w:t>
+      </w:r>
+    </w:p>
+    <w:p>
+      <w:pPr>
+        <w:widowControl/>
+        <w:snapToGrid w:val="0"/>
+        <w:jc w:val="left"/>
+        <w:rPr>
+          <w:rFonts w:ascii="Consolas" w:eastAsia="宋体" w:hAnsi="Consolas" w:cs="宋体"/>
+          <w:color w:val="545454"/>
+          <w:kern w:val="0"/>
+          <w:sz w:val="18"/>
+          <w:szCs w:val="18"/>
+        </w:rPr>
+      </w:pPr>
+      <w:r>
+        <w:rPr>
+          <w:rFonts w:ascii="Consolas" w:eastAsia="宋体" w:hAnsi="Consolas" w:cs="宋体"/>
+          <w:color w:val="545454"/>
+          <w:kern w:val="0"/>
+          <w:sz w:val="18"/>
+          <w:szCs w:val="18"/>
+        </w:rPr>
+        <w:t xml:space="preserve">[mpegts @ 000001d0ebdae580] Packet </w:t>
+      </w:r>
+      <w:r>
+        <w:rPr>
+          <w:rFonts w:ascii="Consolas" w:eastAsia="宋体" w:hAnsi="Consolas" w:cs="宋体"/>
+          <w:color w:val="007FAA"/>
+          <w:kern w:val="0"/>
+          <w:sz w:val="18"/>
+          <w:szCs w:val="18"/>
+        </w:rPr>
+        <w:t>corrupt</w:t>
+      </w:r>
+      <w:r>
+        <w:rPr>
+          <w:rFonts w:ascii="Consolas" w:eastAsia="宋体" w:hAnsi="Consolas" w:cs="宋体"/>
+          <w:color w:val="545454"/>
+          <w:kern w:val="0"/>
+          <w:sz w:val="18"/>
+          <w:szCs w:val="18"/>
+        </w:rPr>
+        <w:t xml:space="preserve"> </w:t>
+      </w:r>
+      <w:r>
+        <w:rPr>
+          <w:rFonts w:ascii="Consolas" w:eastAsia="宋体" w:hAnsi="Consolas" w:cs="宋体"/>
+          <w:color w:val="AA5D00"/>
+          <w:kern w:val="0"/>
+          <w:sz w:val="18"/>
+          <w:szCs w:val="18"/>
+        </w:rPr>
+        <w:t>(stream = 0, dts = 3135763060)</w:t>
+      </w:r>
+      <w:r>
+        <w:rPr>
+          <w:rFonts w:ascii="Consolas" w:eastAsia="宋体" w:hAnsi="Consolas" w:cs="宋体"/>
+          <w:color w:val="545454"/>
+          <w:kern w:val="0"/>
+          <w:sz w:val="18"/>
+          <w:szCs w:val="18"/>
+        </w:rPr>
+        <w:t>.</w:t>
+      </w:r>
+    </w:p>
+    <w:p>
+      <w:pPr>
+        <w:widowControl/>
+        <w:snapToGrid w:val="0"/>
+        <w:jc w:val="left"/>
+        <w:rPr>
+          <w:rFonts w:asciiTheme="minorEastAsia" w:hAnsiTheme="minorEastAsia"/>
+          <w:szCs w:val="21"/>
+          <w:shd w:val="clear" w:color="auto" w:fill="FFFFFF"/>
+        </w:rPr>
+      </w:pPr>
+    </w:p>
+    <w:p>
+      <w:pPr>
+        <w:widowControl/>
+        <w:snapToGrid w:val="0"/>
+        <w:jc w:val="left"/>
+        <w:rPr>
+          <w:rFonts w:asciiTheme="minorEastAsia" w:hAnsiTheme="minorEastAsia"/>
+          <w:szCs w:val="21"/>
+          <w:shd w:val="clear" w:color="auto" w:fill="FFFFFF"/>
+        </w:rPr>
+      </w:pPr>
+      <w:r>
+        <w:rPr>
+          <w:rFonts w:asciiTheme="minorEastAsia" w:hAnsiTheme="minorEastAsia" w:hint="eastAsia"/>
+          <w:szCs w:val="21"/>
+          <w:shd w:val="clear" w:color="auto" w:fill="FFFFFF"/>
+        </w:rPr>
+        <w:t>这里的报错“</w:t>
+      </w:r>
+      <w:r>
+        <w:rPr>
+          <w:rFonts w:asciiTheme="minorEastAsia" w:hAnsiTheme="minorEastAsia"/>
+          <w:szCs w:val="21"/>
+          <w:shd w:val="clear" w:color="auto" w:fill="FFFFFF"/>
+        </w:rPr>
+        <w:t>PES packet size mismatch</w:t>
+      </w:r>
+      <w:r>
+        <w:rPr>
+          <w:rFonts w:asciiTheme="minorEastAsia" w:hAnsiTheme="minorEastAsia" w:hint="eastAsia"/>
+          <w:szCs w:val="21"/>
+          <w:shd w:val="clear" w:color="auto" w:fill="FFFFFF"/>
+        </w:rPr>
+        <w:t>”来自于ffmpeg的</w:t>
+      </w:r>
+      <w:r>
+        <w:rPr>
+          <w:rFonts w:asciiTheme="minorEastAsia" w:hAnsiTheme="minorEastAsia"/>
+          <w:szCs w:val="21"/>
+          <w:shd w:val="clear" w:color="auto" w:fill="FFFFFF"/>
+        </w:rPr>
+        <w:t>libavformat\mpegts.c</w:t>
+      </w:r>
+      <w:r>
+        <w:rPr>
+          <w:rFonts w:asciiTheme="minorEastAsia" w:hAnsiTheme="minorEastAsia" w:hint="eastAsia"/>
+          <w:szCs w:val="21"/>
+          <w:shd w:val="clear" w:color="auto" w:fill="FFFFFF"/>
+        </w:rPr>
+        <w:t>文件，</w:t>
+      </w:r>
+    </w:p>
+    <w:p>
+      <w:pPr>
+        <w:autoSpaceDE w:val="0"/>
+        <w:autoSpaceDN w:val="0"/>
+        <w:adjustRightInd w:val="0"/>
+        <w:jc w:val="left"/>
+        <w:rPr>
+          <w:rFonts w:ascii="Consolas" w:eastAsia="新宋体" w:hAnsi="Consolas" w:cs="新宋体"/>
+          <w:color w:val="000000"/>
+          <w:kern w:val="0"/>
+          <w:sz w:val="18"/>
+          <w:szCs w:val="18"/>
+        </w:rPr>
+      </w:pPr>
+      <w:r>
+        <w:rPr>
+          <w:rFonts w:ascii="Consolas" w:eastAsia="新宋体" w:hAnsi="Consolas" w:cs="新宋体"/>
+          <w:color w:val="000000"/>
+          <w:kern w:val="0"/>
+          <w:sz w:val="18"/>
+          <w:szCs w:val="18"/>
+        </w:rPr>
+        <w:t xml:space="preserve">    </w:t>
+      </w:r>
+      <w:r>
+        <w:rPr>
+          <w:rFonts w:ascii="Consolas" w:eastAsia="新宋体" w:hAnsi="Consolas" w:cs="新宋体"/>
+          <w:color w:val="0000FF"/>
+          <w:kern w:val="0"/>
+          <w:sz w:val="18"/>
+          <w:szCs w:val="18"/>
+        </w:rPr>
+        <w:t>if</w:t>
+      </w:r>
+      <w:r>
+        <w:rPr>
+          <w:rFonts w:ascii="Consolas" w:eastAsia="新宋体" w:hAnsi="Consolas" w:cs="新宋体"/>
+          <w:color w:val="000000"/>
+          <w:kern w:val="0"/>
+          <w:sz w:val="18"/>
+          <w:szCs w:val="18"/>
+        </w:rPr>
+        <w:t xml:space="preserve"> (</w:t>
+      </w:r>
+      <w:r>
+        <w:rPr>
+          <w:rFonts w:ascii="Consolas" w:eastAsia="新宋体" w:hAnsi="Consolas" w:cs="新宋体"/>
+          <w:color w:val="808080"/>
+          <w:kern w:val="0"/>
+          <w:sz w:val="18"/>
+          <w:szCs w:val="18"/>
+        </w:rPr>
+        <w:t>pes</w:t>
+      </w:r>
+      <w:r>
+        <w:rPr>
+          <w:rFonts w:ascii="Consolas" w:eastAsia="新宋体" w:hAnsi="Consolas" w:cs="新宋体"/>
+          <w:color w:val="000000"/>
+          <w:kern w:val="0"/>
+          <w:sz w:val="18"/>
+          <w:szCs w:val="18"/>
+        </w:rPr>
+        <w:t xml:space="preserve">-&gt;total_size != </w:t>
+      </w:r>
+      <w:r>
+        <w:rPr>
+          <w:rFonts w:ascii="Consolas" w:eastAsia="新宋体" w:hAnsi="Consolas" w:cs="新宋体"/>
+          <w:color w:val="6F008A"/>
+          <w:kern w:val="0"/>
+          <w:sz w:val="18"/>
+          <w:szCs w:val="18"/>
+        </w:rPr>
+        <w:t>MAX_PES_PAYLOAD</w:t>
+      </w:r>
+      <w:r>
+        <w:rPr>
+          <w:rFonts w:ascii="Consolas" w:eastAsia="新宋体" w:hAnsi="Consolas" w:cs="新宋体"/>
+          <w:color w:val="000000"/>
+          <w:kern w:val="0"/>
+          <w:sz w:val="18"/>
+          <w:szCs w:val="18"/>
+        </w:rPr>
+        <w:t xml:space="preserve"> &amp;&amp;</w:t>
+      </w:r>
+    </w:p>
+    <w:p>
+      <w:pPr>
+        <w:autoSpaceDE w:val="0"/>
+        <w:autoSpaceDN w:val="0"/>
+        <w:adjustRightInd w:val="0"/>
+        <w:jc w:val="left"/>
+        <w:rPr>
+          <w:rFonts w:ascii="Consolas" w:eastAsia="新宋体" w:hAnsi="Consolas" w:cs="新宋体"/>
+          <w:color w:val="000000"/>
+          <w:kern w:val="0"/>
+          <w:sz w:val="18"/>
+          <w:szCs w:val="18"/>
+        </w:rPr>
+      </w:pPr>
+      <w:r>
+        <w:rPr>
+          <w:rFonts w:ascii="Consolas" w:eastAsia="新宋体" w:hAnsi="Consolas" w:cs="新宋体"/>
+          <w:color w:val="000000"/>
+          <w:kern w:val="0"/>
+          <w:sz w:val="18"/>
+          <w:szCs w:val="18"/>
+        </w:rPr>
+        <w:t xml:space="preserve">        </w:t>
+      </w:r>
+      <w:r>
+        <w:rPr>
+          <w:rFonts w:ascii="Consolas" w:eastAsia="新宋体" w:hAnsi="Consolas" w:cs="新宋体"/>
+          <w:color w:val="808080"/>
+          <w:kern w:val="0"/>
+          <w:sz w:val="18"/>
+          <w:szCs w:val="18"/>
+        </w:rPr>
+        <w:t>pes</w:t>
+      </w:r>
+      <w:r>
+        <w:rPr>
+          <w:rFonts w:ascii="Consolas" w:eastAsia="新宋体" w:hAnsi="Consolas" w:cs="新宋体"/>
+          <w:color w:val="000000"/>
+          <w:kern w:val="0"/>
+          <w:sz w:val="18"/>
+          <w:szCs w:val="18"/>
+        </w:rPr>
+        <w:t xml:space="preserve">-&gt;pes_header_size + </w:t>
+      </w:r>
+      <w:r>
+        <w:rPr>
+          <w:rFonts w:ascii="Consolas" w:eastAsia="新宋体" w:hAnsi="Consolas" w:cs="新宋体"/>
+          <w:color w:val="808080"/>
+          <w:kern w:val="0"/>
+          <w:sz w:val="18"/>
+          <w:szCs w:val="18"/>
+        </w:rPr>
+        <w:t>pes</w:t>
+      </w:r>
+      <w:r>
+        <w:rPr>
+          <w:rFonts w:ascii="Consolas" w:eastAsia="新宋体" w:hAnsi="Consolas" w:cs="新宋体"/>
+          <w:color w:val="000000"/>
+          <w:kern w:val="0"/>
+          <w:sz w:val="18"/>
+          <w:szCs w:val="18"/>
+        </w:rPr>
+        <w:t xml:space="preserve">-&gt;data_index != </w:t>
+      </w:r>
+      <w:r>
+        <w:rPr>
+          <w:rFonts w:ascii="Consolas" w:eastAsia="新宋体" w:hAnsi="Consolas" w:cs="新宋体"/>
+          <w:color w:val="808080"/>
+          <w:kern w:val="0"/>
+          <w:sz w:val="18"/>
+          <w:szCs w:val="18"/>
+        </w:rPr>
+        <w:t>pes</w:t>
+      </w:r>
+      <w:r>
+        <w:rPr>
+          <w:rFonts w:ascii="Consolas" w:eastAsia="新宋体" w:hAnsi="Consolas" w:cs="新宋体"/>
+          <w:color w:val="000000"/>
+          <w:kern w:val="0"/>
+          <w:sz w:val="18"/>
+          <w:szCs w:val="18"/>
+        </w:rPr>
+        <w:t>-&gt;total_size +</w:t>
+      </w:r>
+      <w:r>
+        <w:rPr>
+          <w:rFonts w:ascii="Consolas" w:eastAsia="新宋体" w:hAnsi="Consolas" w:cs="新宋体" w:hint="eastAsia"/>
+          <w:color w:val="000000"/>
+          <w:kern w:val="0"/>
+          <w:sz w:val="18"/>
+          <w:szCs w:val="18"/>
+        </w:rPr>
+        <w:t xml:space="preserve"> </w:t>
+      </w:r>
+      <w:r>
+        <w:rPr>
+          <w:rFonts w:ascii="Consolas" w:eastAsia="新宋体" w:hAnsi="Consolas" w:cs="新宋体"/>
+          <w:color w:val="6F008A"/>
+          <w:kern w:val="0"/>
+          <w:sz w:val="18"/>
+          <w:szCs w:val="18"/>
+        </w:rPr>
+        <w:t>PES_START_SIZE</w:t>
+      </w:r>
+      <w:r>
+        <w:rPr>
+          <w:rFonts w:ascii="Consolas" w:eastAsia="新宋体" w:hAnsi="Consolas" w:cs="新宋体"/>
+          <w:color w:val="000000"/>
+          <w:kern w:val="0"/>
+          <w:sz w:val="18"/>
+          <w:szCs w:val="18"/>
+        </w:rPr>
+        <w:t>) {</w:t>
+      </w:r>
+    </w:p>
+    <w:p>
+      <w:pPr>
+        <w:autoSpaceDE w:val="0"/>
+        <w:autoSpaceDN w:val="0"/>
+        <w:adjustRightInd w:val="0"/>
+        <w:jc w:val="left"/>
+        <w:rPr>
+          <w:rFonts w:ascii="Consolas" w:eastAsia="新宋体" w:hAnsi="Consolas" w:cs="新宋体"/>
+          <w:color w:val="000000"/>
+          <w:kern w:val="0"/>
+          <w:sz w:val="18"/>
+          <w:szCs w:val="18"/>
+        </w:rPr>
+      </w:pPr>
+      <w:r>
+        <w:rPr>
+          <w:rFonts w:ascii="Consolas" w:eastAsia="新宋体" w:hAnsi="Consolas" w:cs="新宋体"/>
+          <w:color w:val="000000"/>
+          <w:kern w:val="0"/>
+          <w:sz w:val="18"/>
+          <w:szCs w:val="18"/>
+        </w:rPr>
+        <w:t xml:space="preserve">        av_log(</w:t>
+      </w:r>
+      <w:r>
+        <w:rPr>
+          <w:rFonts w:ascii="Consolas" w:eastAsia="新宋体" w:hAnsi="Consolas" w:cs="新宋体"/>
+          <w:color w:val="808080"/>
+          <w:kern w:val="0"/>
+          <w:sz w:val="18"/>
+          <w:szCs w:val="18"/>
+        </w:rPr>
+        <w:t>pes</w:t>
+      </w:r>
+      <w:r>
+        <w:rPr>
+          <w:rFonts w:ascii="Consolas" w:eastAsia="新宋体" w:hAnsi="Consolas" w:cs="新宋体"/>
+          <w:color w:val="000000"/>
+          <w:kern w:val="0"/>
+          <w:sz w:val="18"/>
+          <w:szCs w:val="18"/>
+        </w:rPr>
+        <w:t xml:space="preserve">-&gt;stream, AV_LOG_WARNING, </w:t>
+      </w:r>
+      <w:r>
+        <w:rPr>
+          <w:rFonts w:ascii="Consolas" w:eastAsia="新宋体" w:hAnsi="Consolas" w:cs="新宋体"/>
+          <w:color w:val="A31515"/>
+          <w:kern w:val="0"/>
+          <w:sz w:val="18"/>
+          <w:szCs w:val="18"/>
+        </w:rPr>
+        <w:t>"PES packet size mismatch\n"</w:t>
+      </w:r>
+      <w:r>
+        <w:rPr>
+          <w:rFonts w:ascii="Consolas" w:eastAsia="新宋体" w:hAnsi="Consolas" w:cs="新宋体"/>
+          <w:color w:val="000000"/>
+          <w:kern w:val="0"/>
+          <w:sz w:val="18"/>
+          <w:szCs w:val="18"/>
+        </w:rPr>
+        <w:t>);</w:t>
+      </w:r>
+    </w:p>
+    <w:p>
+      <w:pPr>
+        <w:autoSpaceDE w:val="0"/>
+        <w:autoSpaceDN w:val="0"/>
+        <w:adjustRightInd w:val="0"/>
+        <w:jc w:val="left"/>
+        <w:rPr>
+          <w:rFonts w:ascii="Consolas" w:eastAsia="新宋体" w:hAnsi="Consolas" w:cs="新宋体"/>
+          <w:color w:val="000000"/>
+          <w:kern w:val="0"/>
+          <w:sz w:val="18"/>
+          <w:szCs w:val="18"/>
+        </w:rPr>
+      </w:pPr>
+      <w:r>
+        <w:rPr>
+          <w:rFonts w:ascii="Consolas" w:eastAsia="新宋体" w:hAnsi="Consolas" w:cs="新宋体"/>
+          <w:color w:val="000000"/>
+          <w:kern w:val="0"/>
+          <w:sz w:val="18"/>
+          <w:szCs w:val="18"/>
+        </w:rPr>
+        <w:t xml:space="preserve">        </w:t>
+      </w:r>
+      <w:r>
+        <w:rPr>
+          <w:rFonts w:ascii="Consolas" w:eastAsia="新宋体" w:hAnsi="Consolas" w:cs="新宋体"/>
+          <w:color w:val="808080"/>
+          <w:kern w:val="0"/>
+          <w:sz w:val="18"/>
+          <w:szCs w:val="18"/>
+        </w:rPr>
+        <w:t>pes</w:t>
+      </w:r>
+      <w:r>
+        <w:rPr>
+          <w:rFonts w:ascii="Consolas" w:eastAsia="新宋体" w:hAnsi="Consolas" w:cs="新宋体"/>
+          <w:color w:val="000000"/>
+          <w:kern w:val="0"/>
+          <w:sz w:val="18"/>
+          <w:szCs w:val="18"/>
+        </w:rPr>
+        <w:t>-&gt;flags |= AV_PKT_FLAG_CORRUPT;</w:t>
+      </w:r>
+    </w:p>
+    <w:p>
+      <w:pPr>
+        <w:widowControl/>
+        <w:snapToGrid w:val="0"/>
+        <w:ind w:firstLine="390"/>
+        <w:jc w:val="left"/>
+        <w:rPr>
+          <w:rFonts w:ascii="Consolas" w:eastAsia="新宋体" w:hAnsi="Consolas" w:cs="新宋体" w:hint="eastAsia"/>
+          <w:color w:val="000000"/>
+          <w:kern w:val="0"/>
+          <w:sz w:val="18"/>
+          <w:szCs w:val="18"/>
+        </w:rPr>
+      </w:pPr>
+      <w:r>
+        <w:rPr>
+          <w:rFonts w:ascii="Consolas" w:eastAsia="新宋体" w:hAnsi="Consolas" w:cs="新宋体"/>
+          <w:color w:val="000000"/>
+          <w:kern w:val="0"/>
+          <w:sz w:val="18"/>
+          <w:szCs w:val="18"/>
+        </w:rPr>
+        <w:t>}</w:t>
+      </w:r>
+      <w:bookmarkStart w:id="5" w:name="_GoBack"/>
+      <w:bookmarkEnd w:id="5"/>
+    </w:p>
+    <w:p>
+      <w:pPr>
+        <w:widowControl/>
+        <w:snapToGrid w:val="0"/>
+        <w:jc w:val="left"/>
+        <w:rPr>
+          <w:rFonts w:asciiTheme="minorEastAsia" w:hAnsiTheme="minorEastAsia" w:cs="新宋体" w:hint="eastAsia"/>
+          <w:color w:val="000000" w:themeColor="text1"/>
+          <w:kern w:val="0"/>
+          <w:szCs w:val="21"/>
+        </w:rPr>
+      </w:pPr>
+      <w:r>
+        <w:rPr>
+          <w:rFonts w:asciiTheme="minorEastAsia" w:hAnsiTheme="minorEastAsia" w:cs="新宋体" w:hint="eastAsia"/>
+          <w:color w:val="000000" w:themeColor="text1"/>
+          <w:kern w:val="0"/>
+          <w:szCs w:val="21"/>
+        </w:rPr>
+        <w:t>其中，</w:t>
+      </w:r>
+    </w:p>
+    <w:p>
+      <w:pPr>
+        <w:pStyle w:val="a9"/>
+        <w:widowControl/>
+        <w:numPr>
+          <w:ilvl w:val="0"/>
+          <w:numId w:val="22"/>
+        </w:numPr>
+        <w:snapToGrid w:val="0"/>
+        <w:ind w:firstLineChars="0"/>
+        <w:jc w:val="left"/>
+        <w:rPr>
+          <w:rFonts w:asciiTheme="minorEastAsia" w:hAnsiTheme="minorEastAsia" w:cs="新宋体" w:hint="eastAsia"/>
+          <w:color w:val="000000" w:themeColor="text1"/>
+          <w:kern w:val="0"/>
+          <w:szCs w:val="21"/>
+        </w:rPr>
+      </w:pPr>
+      <w:r>
+        <w:rPr>
+          <w:rFonts w:asciiTheme="minorEastAsia" w:hAnsiTheme="minorEastAsia" w:cs="新宋体"/>
+          <w:color w:val="000000" w:themeColor="text1"/>
+          <w:kern w:val="0"/>
+          <w:szCs w:val="21"/>
+        </w:rPr>
+        <w:t>pes-&gt;pes_header_size</w:t>
+      </w:r>
+      <w:r>
+        <w:rPr>
+          <w:rFonts w:asciiTheme="minorEastAsia" w:hAnsiTheme="minorEastAsia" w:cs="新宋体" w:hint="eastAsia"/>
+          <w:color w:val="000000" w:themeColor="text1"/>
+          <w:kern w:val="0"/>
+          <w:szCs w:val="21"/>
+        </w:rPr>
+        <w:t>为pes头的实际长度，包括</w:t>
+      </w:r>
+      <w:r>
+        <w:rPr>
+          <w:rFonts w:asciiTheme="minorEastAsia" w:hAnsiTheme="minorEastAsia"/>
+          <w:color w:val="000000" w:themeColor="text1"/>
+          <w:szCs w:val="21"/>
+          <w:shd w:val="clear" w:color="auto" w:fill="FFFFFF"/>
+        </w:rPr>
+        <w:t>3字节的packet start code prefix（0x000001）</w:t>
+      </w:r>
+      <w:r>
+        <w:rPr>
+          <w:rFonts w:asciiTheme="minorEastAsia" w:hAnsiTheme="minorEastAsia" w:hint="eastAsia"/>
+          <w:color w:val="000000" w:themeColor="text1"/>
+          <w:szCs w:val="21"/>
+          <w:shd w:val="clear" w:color="auto" w:fill="FFFFFF"/>
+        </w:rPr>
+        <w:t>+</w:t>
+      </w:r>
+      <w:r>
+        <w:rPr>
+          <w:rFonts w:asciiTheme="minorEastAsia" w:hAnsiTheme="minorEastAsia"/>
+          <w:color w:val="000000" w:themeColor="text1"/>
+          <w:szCs w:val="21"/>
+          <w:shd w:val="clear" w:color="auto" w:fill="FFFFFF"/>
+        </w:rPr>
+        <w:t>1字节的</w:t>
+      </w:r>
+      <w:r>
+        <w:rPr>
+          <w:rFonts w:asciiTheme="minorEastAsia" w:hAnsiTheme="minorEastAsia"/>
+          <w:color w:val="000000" w:themeColor="text1"/>
+          <w:szCs w:val="21"/>
+          <w:shd w:val="clear" w:color="auto" w:fill="FFFFFF"/>
+        </w:rPr>
+        <w:t>stream id</w:t>
+      </w:r>
+      <w:r>
+        <w:rPr>
+          <w:rFonts w:asciiTheme="minorEastAsia" w:hAnsiTheme="minorEastAsia" w:hint="eastAsia"/>
+          <w:color w:val="000000" w:themeColor="text1"/>
+          <w:szCs w:val="21"/>
+          <w:shd w:val="clear" w:color="auto" w:fill="FFFFFF"/>
+        </w:rPr>
+        <w:t>+</w:t>
+      </w:r>
+      <w:r>
+        <w:rPr>
+          <w:rFonts w:asciiTheme="minorEastAsia" w:hAnsiTheme="minorEastAsia"/>
+          <w:color w:val="000000" w:themeColor="text1"/>
+          <w:szCs w:val="21"/>
+          <w:shd w:val="clear" w:color="auto" w:fill="FFFFFF"/>
+        </w:rPr>
+        <w:t>2字节的PES packet length</w:t>
+      </w:r>
+      <w:r>
+        <w:rPr>
+          <w:rFonts w:asciiTheme="minorEastAsia" w:hAnsiTheme="minorEastAsia"/>
+          <w:color w:val="000000" w:themeColor="text1"/>
+          <w:szCs w:val="21"/>
+          <w:shd w:val="clear" w:color="auto" w:fill="FFFFFF"/>
+        </w:rPr>
+        <w:t>+</w:t>
+      </w:r>
+      <w:r>
+        <w:rPr>
+          <w:rFonts w:asciiTheme="minorEastAsia" w:hAnsiTheme="minorEastAsia"/>
+          <w:color w:val="000000" w:themeColor="text1"/>
+          <w:szCs w:val="21"/>
+          <w:shd w:val="clear" w:color="auto" w:fill="FFFFFF"/>
+        </w:rPr>
+        <w:t>2字节+1字节的PES header data length+5字节的pts</w:t>
+      </w:r>
+    </w:p>
+    <w:p>
+      <w:pPr>
+        <w:pStyle w:val="a9"/>
+        <w:widowControl/>
+        <w:numPr>
+          <w:ilvl w:val="0"/>
+          <w:numId w:val="22"/>
+        </w:numPr>
+        <w:snapToGrid w:val="0"/>
+        <w:ind w:firstLineChars="0"/>
+        <w:jc w:val="left"/>
+        <w:rPr>
+          <w:rFonts w:asciiTheme="minorEastAsia" w:hAnsiTheme="minorEastAsia" w:cs="新宋体" w:hint="eastAsia"/>
+          <w:color w:val="000000" w:themeColor="text1"/>
+          <w:kern w:val="0"/>
+          <w:szCs w:val="21"/>
+        </w:rPr>
+      </w:pPr>
+      <w:r>
+        <w:rPr>
+          <w:rFonts w:asciiTheme="minorEastAsia" w:hAnsiTheme="minorEastAsia" w:cs="新宋体" w:hint="eastAsia"/>
+          <w:color w:val="000000" w:themeColor="text1"/>
+          <w:kern w:val="0"/>
+          <w:szCs w:val="21"/>
+        </w:rPr>
+        <w:t>解析完</w:t>
+      </w:r>
+      <w:r>
+        <w:rPr>
+          <w:rFonts w:asciiTheme="minorEastAsia" w:hAnsiTheme="minorEastAsia" w:cs="新宋体"/>
+          <w:color w:val="000000" w:themeColor="text1"/>
+          <w:kern w:val="0"/>
+          <w:szCs w:val="21"/>
+        </w:rPr>
+        <w:t>14</w:t>
+      </w:r>
+      <w:r>
+        <w:rPr>
+          <w:rFonts w:asciiTheme="minorEastAsia" w:hAnsiTheme="minorEastAsia" w:cs="新宋体" w:hint="eastAsia"/>
+          <w:color w:val="000000" w:themeColor="text1"/>
+          <w:kern w:val="0"/>
+          <w:szCs w:val="21"/>
+        </w:rPr>
+        <w:t>字节的pes头后，</w:t>
+      </w:r>
+      <w:r>
+        <w:rPr>
+          <w:rFonts w:asciiTheme="minorEastAsia" w:hAnsiTheme="minorEastAsia" w:cs="新宋体"/>
+          <w:color w:val="000000" w:themeColor="text1"/>
+          <w:kern w:val="0"/>
+          <w:szCs w:val="21"/>
+        </w:rPr>
+        <w:t>pes-&gt;data_index</w:t>
+      </w:r>
+      <w:r>
+        <w:rPr>
+          <w:rFonts w:asciiTheme="minorEastAsia" w:hAnsiTheme="minorEastAsia" w:cs="新宋体" w:hint="eastAsia"/>
+          <w:color w:val="000000" w:themeColor="text1"/>
+          <w:kern w:val="0"/>
+          <w:szCs w:val="21"/>
+        </w:rPr>
+        <w:t>置为0</w:t>
+      </w:r>
+      <w:r>
+        <w:rPr>
+          <w:rFonts w:asciiTheme="minorEastAsia" w:hAnsiTheme="minorEastAsia" w:cs="新宋体" w:hint="eastAsia"/>
+          <w:color w:val="000000" w:themeColor="text1"/>
+          <w:kern w:val="0"/>
+          <w:szCs w:val="21"/>
+        </w:rPr>
+        <w:t>，然后随着解析进行，</w:t>
+      </w:r>
+      <w:r>
+        <w:rPr>
+          <w:rFonts w:asciiTheme="minorEastAsia" w:hAnsiTheme="minorEastAsia" w:cs="新宋体"/>
+          <w:color w:val="000000" w:themeColor="text1"/>
+          <w:kern w:val="0"/>
+          <w:szCs w:val="21"/>
+        </w:rPr>
+        <w:t>pes-&gt;data_index</w:t>
+      </w:r>
+      <w:r>
+        <w:rPr>
+          <w:rFonts w:asciiTheme="minorEastAsia" w:hAnsiTheme="minorEastAsia" w:cs="新宋体" w:hint="eastAsia"/>
+          <w:color w:val="000000" w:themeColor="text1"/>
+          <w:kern w:val="0"/>
+          <w:szCs w:val="21"/>
+        </w:rPr>
+        <w:t>增加</w:t>
+      </w:r>
+    </w:p>
+    <w:p>
+      <w:pPr>
+        <w:pStyle w:val="a9"/>
+        <w:widowControl/>
+        <w:numPr>
+          <w:ilvl w:val="0"/>
+          <w:numId w:val="22"/>
+        </w:numPr>
+        <w:snapToGrid w:val="0"/>
+        <w:ind w:firstLineChars="0"/>
+        <w:jc w:val="left"/>
+        <w:rPr>
+          <w:rFonts w:asciiTheme="minorEastAsia" w:hAnsiTheme="minorEastAsia" w:cs="新宋体"/>
+          <w:color w:val="000000" w:themeColor="text1"/>
+          <w:kern w:val="0"/>
+          <w:szCs w:val="21"/>
+        </w:rPr>
+      </w:pPr>
+      <w:r>
+        <w:rPr>
+          <w:rFonts w:asciiTheme="minorEastAsia" w:hAnsiTheme="minorEastAsia" w:cs="新宋体"/>
+          <w:color w:val="000000" w:themeColor="text1"/>
+          <w:kern w:val="0"/>
+          <w:szCs w:val="21"/>
+        </w:rPr>
+        <w:t>pes-&gt;total_size</w:t>
+      </w:r>
+      <w:r>
+        <w:rPr>
+          <w:rFonts w:asciiTheme="minorEastAsia" w:hAnsiTheme="minorEastAsia" w:cs="新宋体" w:hint="eastAsia"/>
+          <w:color w:val="000000" w:themeColor="text1"/>
+          <w:kern w:val="0"/>
+          <w:szCs w:val="21"/>
+        </w:rPr>
+        <w:t>是</w:t>
+      </w:r>
+      <w:r>
+        <w:rPr>
+          <w:rFonts w:asciiTheme="minorEastAsia" w:hAnsiTheme="minorEastAsia" w:cs="新宋体"/>
+          <w:color w:val="000000" w:themeColor="text1"/>
+          <w:kern w:val="0"/>
+          <w:szCs w:val="21"/>
+        </w:rPr>
+        <w:t>PES packet length</w:t>
+      </w:r>
+      <w:r>
+        <w:rPr>
+          <w:rFonts w:asciiTheme="minorEastAsia" w:hAnsiTheme="minorEastAsia" w:cs="新宋体" w:hint="eastAsia"/>
+          <w:color w:val="000000" w:themeColor="text1"/>
+          <w:kern w:val="0"/>
+          <w:szCs w:val="21"/>
+        </w:rPr>
+        <w:t>字段的</w:t>
+      </w:r>
+      <w:r>
+        <w:rPr>
+          <w:rFonts w:asciiTheme="minorEastAsia" w:hAnsiTheme="minorEastAsia" w:cs="新宋体" w:hint="eastAsia"/>
+          <w:color w:val="000000" w:themeColor="text1"/>
+          <w:kern w:val="0"/>
+          <w:szCs w:val="21"/>
+        </w:rPr>
+        <w:t>取</w:t>
+      </w:r>
+      <w:r>
+        <w:rPr>
+          <w:rFonts w:asciiTheme="minorEastAsia" w:hAnsiTheme="minorEastAsia" w:cs="新宋体" w:hint="eastAsia"/>
+          <w:color w:val="000000" w:themeColor="text1"/>
+          <w:kern w:val="0"/>
+          <w:szCs w:val="21"/>
+        </w:rPr>
+        <w:t>值</w:t>
+      </w:r>
+    </w:p>
+    <w:p>
+      <w:pPr>
+        <w:pStyle w:val="a9"/>
+        <w:widowControl/>
+        <w:numPr>
+          <w:ilvl w:val="0"/>
+          <w:numId w:val="22"/>
+        </w:numPr>
+        <w:snapToGrid w:val="0"/>
+        <w:ind w:firstLineChars="0"/>
+        <w:jc w:val="left"/>
+        <w:rPr>
+          <w:rFonts w:asciiTheme="minorEastAsia" w:hAnsiTheme="minorEastAsia" w:hint="eastAsia"/>
+          <w:color w:val="000000" w:themeColor="text1"/>
+          <w:szCs w:val="21"/>
+          <w:shd w:val="clear" w:color="auto" w:fill="FFFFFF"/>
+        </w:rPr>
+      </w:pPr>
+      <w:r>
+        <w:rPr>
+          <w:rFonts w:asciiTheme="minorEastAsia" w:hAnsiTheme="minorEastAsia" w:cs="新宋体"/>
+          <w:color w:val="000000" w:themeColor="text1"/>
+          <w:kern w:val="0"/>
+          <w:szCs w:val="21"/>
+        </w:rPr>
+        <w:t>PES_START_SIZE</w:t>
+      </w:r>
+      <w:r>
+        <w:rPr>
+          <w:rFonts w:asciiTheme="minorEastAsia" w:hAnsiTheme="minorEastAsia" w:cs="新宋体" w:hint="eastAsia"/>
+          <w:color w:val="000000" w:themeColor="text1"/>
+          <w:kern w:val="0"/>
+          <w:szCs w:val="21"/>
+        </w:rPr>
+        <w:t>是</w:t>
+      </w:r>
+      <w:r>
+        <w:rPr>
+          <w:rFonts w:asciiTheme="minorEastAsia" w:hAnsiTheme="minorEastAsia" w:cs="新宋体"/>
+          <w:color w:val="000000" w:themeColor="text1"/>
+          <w:kern w:val="0"/>
+          <w:szCs w:val="21"/>
+        </w:rPr>
+        <w:t>6</w:t>
+      </w:r>
+      <w:r>
+        <w:rPr>
+          <w:rFonts w:asciiTheme="minorEastAsia" w:hAnsiTheme="minorEastAsia" w:cs="新宋体" w:hint="eastAsia"/>
+          <w:color w:val="000000" w:themeColor="text1"/>
+          <w:kern w:val="0"/>
+          <w:szCs w:val="21"/>
+        </w:rPr>
+        <w:t>，</w:t>
+      </w:r>
+      <w:r>
+        <w:rPr>
+          <w:rFonts w:asciiTheme="minorEastAsia" w:hAnsiTheme="minorEastAsia"/>
+          <w:color w:val="000000" w:themeColor="text1"/>
+          <w:szCs w:val="21"/>
+          <w:shd w:val="clear" w:color="auto" w:fill="FFFFFF"/>
+        </w:rPr>
+        <w:t>3字节的packet start code prefix</w:t>
+      </w:r>
+      <w:r>
+        <w:rPr>
+          <w:rFonts w:asciiTheme="minorEastAsia" w:hAnsiTheme="minorEastAsia"/>
+          <w:color w:val="000000" w:themeColor="text1"/>
+          <w:szCs w:val="21"/>
+          <w:shd w:val="clear" w:color="auto" w:fill="FFFFFF"/>
+        </w:rPr>
+        <w:t>+1</w:t>
+      </w:r>
+      <w:r>
+        <w:rPr>
+          <w:rFonts w:asciiTheme="minorEastAsia" w:hAnsiTheme="minorEastAsia" w:hint="eastAsia"/>
+          <w:color w:val="000000" w:themeColor="text1"/>
+          <w:szCs w:val="21"/>
+          <w:shd w:val="clear" w:color="auto" w:fill="FFFFFF"/>
+        </w:rPr>
+        <w:t>字节的</w:t>
+      </w:r>
+      <w:r>
+        <w:rPr>
+          <w:rFonts w:asciiTheme="minorEastAsia" w:hAnsiTheme="minorEastAsia"/>
+          <w:color w:val="000000" w:themeColor="text1"/>
+          <w:szCs w:val="21"/>
+          <w:shd w:val="clear" w:color="auto" w:fill="FFFFFF"/>
+        </w:rPr>
+        <w:t>stream id</w:t>
+      </w:r>
+      <w:r>
+        <w:rPr>
+          <w:rFonts w:asciiTheme="minorEastAsia" w:hAnsiTheme="minorEastAsia"/>
+          <w:color w:val="000000" w:themeColor="text1"/>
+          <w:szCs w:val="21"/>
+          <w:shd w:val="clear" w:color="auto" w:fill="FFFFFF"/>
+        </w:rPr>
+        <w:t>+2</w:t>
+      </w:r>
+      <w:r>
+        <w:rPr>
+          <w:rFonts w:asciiTheme="minorEastAsia" w:hAnsiTheme="minorEastAsia" w:hint="eastAsia"/>
+          <w:color w:val="000000" w:themeColor="text1"/>
+          <w:szCs w:val="21"/>
+          <w:shd w:val="clear" w:color="auto" w:fill="FFFFFF"/>
+        </w:rPr>
+        <w:t>字节的</w:t>
+      </w:r>
+      <w:r>
+        <w:rPr>
+          <w:rFonts w:asciiTheme="minorEastAsia" w:hAnsiTheme="minorEastAsia"/>
+          <w:color w:val="000000" w:themeColor="text1"/>
+          <w:szCs w:val="21"/>
+          <w:shd w:val="clear" w:color="auto" w:fill="FFFFFF"/>
+        </w:rPr>
+        <w:t>PES packet length</w:t>
+      </w:r>
+      <w:r>
+        <w:rPr>
+          <w:rFonts w:asciiTheme="minorEastAsia" w:hAnsiTheme="minorEastAsia" w:hint="eastAsia"/>
+          <w:color w:val="000000" w:themeColor="text1"/>
+          <w:szCs w:val="21"/>
+          <w:shd w:val="clear" w:color="auto" w:fill="FFFFFF"/>
+        </w:rPr>
+        <w:t>字段</w:t>
+      </w:r>
+    </w:p>
     <w:sectPr>
       <w:type w:val="continuous"/>
       <w:pgSz w:w="11906" w:h="16838"/>
@@ -26484,6 +27673,92 @@
     </w:lvl>
   </w:abstractNum>
   <w:abstractNum w:abstractNumId="1" w15:restartNumberingAfterBreak="0">
+    <w:nsid w:val="17BE1C0C"/>
+    <w:multiLevelType w:val="hybridMultilevel"/>
+    <w:tmpl w:val="62DC14FA"/>
+    <w:lvl w:ilvl="0" w:tplc="04090011">
+      <w:start w:val="1"/>
+      <w:numFmt w:val="decimal"/>
+      <w:lvlText w:val="%1)"/>
+      <w:lvlJc w:val="left"/>
+      <w:pPr>
+        <w:ind w:left="420" w:hanging="420"/>
+      </w:pPr>
+    </w:lvl>
+    <w:lvl w:ilvl="1" w:tplc="04090019" w:tentative="1">
+      <w:start w:val="1"/>
+      <w:numFmt w:val="lowerLetter"/>
+      <w:lvlText w:val="%2)"/>
+      <w:lvlJc w:val="left"/>
+      <w:pPr>
+        <w:ind w:left="840" w:hanging="420"/>
+      </w:pPr>
+    </w:lvl>
+    <w:lvl w:ilvl="2" w:tplc="0409001B" w:tentative="1">
+      <w:start w:val="1"/>
+      <w:numFmt w:val="lowerRoman"/>
+      <w:lvlText w:val="%3."/>
+      <w:lvlJc w:val="right"/>
+      <w:pPr>
+        <w:ind w:left="1260" w:hanging="420"/>
+      </w:pPr>
+    </w:lvl>
+    <w:lvl w:ilvl="3" w:tplc="0409000F" w:tentative="1">
+      <w:start w:val="1"/>
+      <w:numFmt w:val="decimal"/>
+      <w:lvlText w:val="%4."/>
+      <w:lvlJc w:val="left"/>
+      <w:pPr>
+        <w:ind w:left="1680" w:hanging="420"/>
+      </w:pPr>
+    </w:lvl>
+    <w:lvl w:ilvl="4" w:tplc="04090019" w:tentative="1">
+      <w:start w:val="1"/>
+      <w:numFmt w:val="lowerLetter"/>
+      <w:lvlText w:val="%5)"/>
+      <w:lvlJc w:val="left"/>
+      <w:pPr>
+        <w:ind w:left="2100" w:hanging="420"/>
+      </w:pPr>
+    </w:lvl>
+    <w:lvl w:ilvl="5" w:tplc="0409001B" w:tentative="1">
+      <w:start w:val="1"/>
+      <w:numFmt w:val="lowerRoman"/>
+      <w:lvlText w:val="%6."/>
+      <w:lvlJc w:val="right"/>
+      <w:pPr>
+        <w:ind w:left="2520" w:hanging="420"/>
+      </w:pPr>
+    </w:lvl>
+    <w:lvl w:ilvl="6" w:tplc="0409000F" w:tentative="1">
+      <w:start w:val="1"/>
+      <w:numFmt w:val="decimal"/>
+      <w:lvlText w:val="%7."/>
+      <w:lvlJc w:val="left"/>
+      <w:pPr>
+        <w:ind w:left="2940" w:hanging="420"/>
+      </w:pPr>
+    </w:lvl>
+    <w:lvl w:ilvl="7" w:tplc="04090019" w:tentative="1">
+      <w:start w:val="1"/>
+      <w:numFmt w:val="lowerLetter"/>
+      <w:lvlText w:val="%8)"/>
+      <w:lvlJc w:val="left"/>
+      <w:pPr>
+        <w:ind w:left="3360" w:hanging="420"/>
+      </w:pPr>
+    </w:lvl>
+    <w:lvl w:ilvl="8" w:tplc="0409001B" w:tentative="1">
+      <w:start w:val="1"/>
+      <w:numFmt w:val="lowerRoman"/>
+      <w:lvlText w:val="%9."/>
+      <w:lvlJc w:val="right"/>
+      <w:pPr>
+        <w:ind w:left="3780" w:hanging="420"/>
+      </w:pPr>
+    </w:lvl>
+  </w:abstractNum>
+  <w:abstractNum w:abstractNumId="2" w15:restartNumberingAfterBreak="0">
     <w:nsid w:val="18325E14"/>
     <w:multiLevelType w:val="hybridMultilevel"/>
     <w:tmpl w:val="C9380B08"/>
@@ -26572,7 +27847,7 @@
       </w:pPr>
     </w:lvl>
   </w:abstractNum>
-  <w:abstractNum w:abstractNumId="2" w15:restartNumberingAfterBreak="0">
+  <w:abstractNum w:abstractNumId="3" w15:restartNumberingAfterBreak="0">
     <w:nsid w:val="199B7E56"/>
     <w:multiLevelType w:val="hybridMultilevel"/>
     <w:tmpl w:val="F0462BCE"/>
@@ -26664,7 +27939,7 @@
       </w:pPr>
     </w:lvl>
   </w:abstractNum>
-  <w:abstractNum w:abstractNumId="3" w15:restartNumberingAfterBreak="0">
+  <w:abstractNum w:abstractNumId="4" w15:restartNumberingAfterBreak="0">
     <w:nsid w:val="28656AFD"/>
     <w:multiLevelType w:val="hybridMultilevel"/>
     <w:tmpl w:val="270A0324"/>
@@ -26753,7 +28028,7 @@
       </w:pPr>
     </w:lvl>
   </w:abstractNum>
-  <w:abstractNum w:abstractNumId="4" w15:restartNumberingAfterBreak="0">
+  <w:abstractNum w:abstractNumId="5" w15:restartNumberingAfterBreak="0">
     <w:nsid w:val="2AC73FD0"/>
     <w:multiLevelType w:val="hybridMultilevel"/>
     <w:tmpl w:val="9A7C2D6C"/>
@@ -26865,7 +28140,7 @@
       </w:rPr>
     </w:lvl>
   </w:abstractNum>
-  <w:abstractNum w:abstractNumId="5" w15:restartNumberingAfterBreak="0">
+  <w:abstractNum w:abstractNumId="6" w15:restartNumberingAfterBreak="0">
     <w:nsid w:val="363432CA"/>
     <w:multiLevelType w:val="hybridMultilevel"/>
     <w:tmpl w:val="3C560ACA"/>
@@ -26977,7 +28252,7 @@
       </w:rPr>
     </w:lvl>
   </w:abstractNum>
-  <w:abstractNum w:abstractNumId="6" w15:restartNumberingAfterBreak="0">
+  <w:abstractNum w:abstractNumId="7" w15:restartNumberingAfterBreak="0">
     <w:nsid w:val="3D72764A"/>
     <w:multiLevelType w:val="hybridMultilevel"/>
     <w:tmpl w:val="9DF43286"/>
@@ -27089,7 +28364,7 @@
       </w:rPr>
     </w:lvl>
   </w:abstractNum>
-  <w:abstractNum w:abstractNumId="7" w15:restartNumberingAfterBreak="0">
+  <w:abstractNum w:abstractNumId="8" w15:restartNumberingAfterBreak="0">
     <w:nsid w:val="407749FC"/>
     <w:multiLevelType w:val="hybridMultilevel"/>
     <w:tmpl w:val="0BB2F6AE"/>
@@ -27175,7 +28450,7 @@
       </w:pPr>
     </w:lvl>
   </w:abstractNum>
-  <w:abstractNum w:abstractNumId="8" w15:restartNumberingAfterBreak="0">
+  <w:abstractNum w:abstractNumId="9" w15:restartNumberingAfterBreak="0">
     <w:nsid w:val="453B20BF"/>
     <w:multiLevelType w:val="hybridMultilevel"/>
     <w:tmpl w:val="ED9AC54C"/>
@@ -27287,7 +28562,7 @@
       </w:rPr>
     </w:lvl>
   </w:abstractNum>
-  <w:abstractNum w:abstractNumId="9" w15:restartNumberingAfterBreak="0">
+  <w:abstractNum w:abstractNumId="10" w15:restartNumberingAfterBreak="0">
     <w:nsid w:val="461310BD"/>
     <w:multiLevelType w:val="hybridMultilevel"/>
     <w:tmpl w:val="999A3A2E"/>
@@ -27373,7 +28648,7 @@
       </w:pPr>
     </w:lvl>
   </w:abstractNum>
-  <w:abstractNum w:abstractNumId="10" w15:restartNumberingAfterBreak="0">
+  <w:abstractNum w:abstractNumId="11" w15:restartNumberingAfterBreak="0">
     <w:nsid w:val="49D64DD8"/>
     <w:multiLevelType w:val="hybridMultilevel"/>
     <w:tmpl w:val="2124D2BE"/>
@@ -27459,7 +28734,7 @@
       </w:pPr>
     </w:lvl>
   </w:abstractNum>
-  <w:abstractNum w:abstractNumId="11" w15:restartNumberingAfterBreak="0">
+  <w:abstractNum w:abstractNumId="12" w15:restartNumberingAfterBreak="0">
     <w:nsid w:val="4DF9039C"/>
     <w:multiLevelType w:val="hybridMultilevel"/>
     <w:tmpl w:val="4CAA8D84"/>
@@ -27548,7 +28823,7 @@
       </w:pPr>
     </w:lvl>
   </w:abstractNum>
-  <w:abstractNum w:abstractNumId="12" w15:restartNumberingAfterBreak="0">
+  <w:abstractNum w:abstractNumId="13" w15:restartNumberingAfterBreak="0">
     <w:nsid w:val="4F28758B"/>
     <w:multiLevelType w:val="hybridMultilevel"/>
     <w:tmpl w:val="673010A2"/>
@@ -27634,7 +28909,7 @@
       </w:pPr>
     </w:lvl>
   </w:abstractNum>
-  <w:abstractNum w:abstractNumId="13" w15:restartNumberingAfterBreak="0">
+  <w:abstractNum w:abstractNumId="14" w15:restartNumberingAfterBreak="0">
     <w:nsid w:val="52CD3DA7"/>
     <w:multiLevelType w:val="hybridMultilevel"/>
     <w:tmpl w:val="D5A6E914"/>
@@ -27720,7 +28995,7 @@
       </w:pPr>
     </w:lvl>
   </w:abstractNum>
-  <w:abstractNum w:abstractNumId="14" w15:restartNumberingAfterBreak="0">
+  <w:abstractNum w:abstractNumId="15" w15:restartNumberingAfterBreak="0">
     <w:nsid w:val="54080CF5"/>
     <w:multiLevelType w:val="hybridMultilevel"/>
     <w:tmpl w:val="A322D872"/>
@@ -27809,7 +29084,7 @@
       </w:pPr>
     </w:lvl>
   </w:abstractNum>
-  <w:abstractNum w:abstractNumId="15" w15:restartNumberingAfterBreak="0">
+  <w:abstractNum w:abstractNumId="16" w15:restartNumberingAfterBreak="0">
     <w:nsid w:val="5870029D"/>
     <w:multiLevelType w:val="hybridMultilevel"/>
     <w:tmpl w:val="DF64BBB0"/>
@@ -27898,7 +29173,7 @@
       </w:pPr>
     </w:lvl>
   </w:abstractNum>
-  <w:abstractNum w:abstractNumId="16" w15:restartNumberingAfterBreak="0">
+  <w:abstractNum w:abstractNumId="17" w15:restartNumberingAfterBreak="0">
     <w:nsid w:val="5BF769F6"/>
     <w:multiLevelType w:val="hybridMultilevel"/>
     <w:tmpl w:val="9DEC027C"/>
@@ -28010,7 +29285,7 @@
       </w:rPr>
     </w:lvl>
   </w:abstractNum>
-  <w:abstractNum w:abstractNumId="17" w15:restartNumberingAfterBreak="0">
+  <w:abstractNum w:abstractNumId="18" w15:restartNumberingAfterBreak="0">
     <w:nsid w:val="62731AFE"/>
     <w:multiLevelType w:val="hybridMultilevel"/>
     <w:tmpl w:val="4CE427D0"/>
@@ -28096,7 +29371,7 @@
       </w:pPr>
     </w:lvl>
   </w:abstractNum>
-  <w:abstractNum w:abstractNumId="18" w15:restartNumberingAfterBreak="0">
+  <w:abstractNum w:abstractNumId="19" w15:restartNumberingAfterBreak="0">
     <w:nsid w:val="739977FF"/>
     <w:multiLevelType w:val="hybridMultilevel"/>
     <w:tmpl w:val="73AC19AE"/>
@@ -28208,7 +29483,7 @@
       </w:rPr>
     </w:lvl>
   </w:abstractNum>
-  <w:abstractNum w:abstractNumId="19" w15:restartNumberingAfterBreak="0">
+  <w:abstractNum w:abstractNumId="20" w15:restartNumberingAfterBreak="0">
     <w:nsid w:val="76B83835"/>
     <w:multiLevelType w:val="hybridMultilevel"/>
     <w:tmpl w:val="2CA2BFB2"/>
@@ -28294,7 +29569,7 @@
       </w:pPr>
     </w:lvl>
   </w:abstractNum>
-  <w:abstractNum w:abstractNumId="20" w15:restartNumberingAfterBreak="0">
+  <w:abstractNum w:abstractNumId="21" w15:restartNumberingAfterBreak="0">
     <w:nsid w:val="7B5966D4"/>
     <w:multiLevelType w:val="hybridMultilevel"/>
     <w:tmpl w:val="46768C44"/>
@@ -28407,67 +29682,70 @@
     </w:lvl>
   </w:abstractNum>
   <w:num w:numId="1">
-    <w:abstractNumId w:val="18"/>
+    <w:abstractNumId w:val="19"/>
   </w:num>
   <w:num w:numId="2">
-    <w:abstractNumId w:val="6"/>
+    <w:abstractNumId w:val="7"/>
   </w:num>
   <w:num w:numId="3">
     <w:abstractNumId w:val="0"/>
   </w:num>
   <w:num w:numId="4">
+    <w:abstractNumId w:val="16"/>
+  </w:num>
+  <w:num w:numId="5">
+    <w:abstractNumId w:val="9"/>
+  </w:num>
+  <w:num w:numId="6">
+    <w:abstractNumId w:val="10"/>
+  </w:num>
+  <w:num w:numId="7">
+    <w:abstractNumId w:val="6"/>
+  </w:num>
+  <w:num w:numId="8">
+    <w:abstractNumId w:val="5"/>
+  </w:num>
+  <w:num w:numId="9">
+    <w:abstractNumId w:val="21"/>
+  </w:num>
+  <w:num w:numId="10">
+    <w:abstractNumId w:val="20"/>
+  </w:num>
+  <w:num w:numId="11">
+    <w:abstractNumId w:val="2"/>
+  </w:num>
+  <w:num w:numId="12">
+    <w:abstractNumId w:val="13"/>
+  </w:num>
+  <w:num w:numId="13">
+    <w:abstractNumId w:val="18"/>
+  </w:num>
+  <w:num w:numId="14">
+    <w:abstractNumId w:val="11"/>
+  </w:num>
+  <w:num w:numId="15">
+    <w:abstractNumId w:val="8"/>
+  </w:num>
+  <w:num w:numId="16">
     <w:abstractNumId w:val="15"/>
   </w:num>
-  <w:num w:numId="5">
-    <w:abstractNumId w:val="8"/>
+  <w:num w:numId="17">
+    <w:abstractNumId w:val="12"/>
   </w:num>
-  <w:num w:numId="6">
-    <w:abstractNumId w:val="9"/>
+  <w:num w:numId="18">
+    <w:abstractNumId w:val="3"/>
   </w:num>
-  <w:num w:numId="7">
-    <w:abstractNumId w:val="5"/>
+  <w:num w:numId="19">
+    <w:abstractNumId w:val="17"/>
   </w:num>
-  <w:num w:numId="8">
+  <w:num w:numId="20">
     <w:abstractNumId w:val="4"/>
   </w:num>
-  <w:num w:numId="9">
-    <w:abstractNumId w:val="20"/>
-  </w:num>
-  <w:num w:numId="10">
-    <w:abstractNumId w:val="19"/>
-  </w:num>
-  <w:num w:numId="11">
-    <w:abstractNumId w:val="1"/>
-  </w:num>
-  <w:num w:numId="12">
-    <w:abstractNumId w:val="12"/>
-  </w:num>
-  <w:num w:numId="13">
-    <w:abstractNumId w:val="17"/>
-  </w:num>
-  <w:num w:numId="14">
-    <w:abstractNumId w:val="10"/>
-  </w:num>
-  <w:num w:numId="15">
-    <w:abstractNumId w:val="7"/>
-  </w:num>
-  <w:num w:numId="16">
+  <w:num w:numId="21">
     <w:abstractNumId w:val="14"/>
   </w:num>
-  <w:num w:numId="17">
-    <w:abstractNumId w:val="11"/>
-  </w:num>
-  <w:num w:numId="18">
-    <w:abstractNumId w:val="2"/>
-  </w:num>
-  <w:num w:numId="19">
-    <w:abstractNumId w:val="16"/>
-  </w:num>
-  <w:num w:numId="20">
-    <w:abstractNumId w:val="3"/>
-  </w:num>
-  <w:num w:numId="21">
-    <w:abstractNumId w:val="13"/>
+  <w:num w:numId="22">
+    <w:abstractNumId w:val="1"/>
   </w:num>
   <w:numIdMacAtCleanup w:val="11"/>
 </w:numbering>
@@ -30549,7 +31827,7 @@
 </file>
 
 <file path=customXml/itemProps1.xml><?xml version="1.0" encoding="utf-8"?>
-<ds:datastoreItem xmlns:ds="http://schemas.openxmlformats.org/officeDocument/2006/customXml" ds:itemID="{ED581699-8F05-4216-A8C3-BB612C310D2D}">
+<ds:datastoreItem xmlns:ds="http://schemas.openxmlformats.org/officeDocument/2006/customXml" ds:itemID="{93966456-30C3-4601-8D04-827B11E5E6FD}">
   <ds:schemaRefs>
     <ds:schemaRef ds:uri="http://schemas.openxmlformats.org/officeDocument/2006/bibliography"/>
   </ds:schemaRefs>

</xml_diff>

<commit_message>
mpeg-1 audio layer 2
</commit_message>
<xml_diff>
--- a/AudioVideoCode Note v2.docx
+++ b/AudioVideoCode Note v2.docx
@@ -2759,8 +2759,6 @@
         </w:rPr>
         <w:t>：</w:t>
       </w:r>
-      <w:bookmarkStart w:id="0" w:name="_GoBack"/>
-      <w:bookmarkEnd w:id="0"/>
     </w:p>
     <w:p>
       <w:pPr>
@@ -2810,7 +2808,7 @@
     <w:p>
       <w:pPr>
         <w:rPr>
-          <w:rFonts w:asciiTheme="minorEastAsia" w:hAnsiTheme="minorEastAsia" w:hint="eastAsia"/>
+          <w:rFonts w:asciiTheme="minorEastAsia" w:hAnsiTheme="minorEastAsia"/>
           <w:szCs w:val="21"/>
         </w:rPr>
       </w:pPr>
@@ -13526,8 +13524,8 @@
           <w:szCs w:val="21"/>
         </w:rPr>
       </w:pPr>
-      <w:bookmarkStart w:id="1" w:name="_Hlk142214818"/>
-      <w:bookmarkStart w:id="2" w:name="_Hlk142213522"/>
+      <w:bookmarkStart w:id="0" w:name="_Hlk142214818"/>
+      <w:bookmarkStart w:id="1" w:name="_Hlk142213522"/>
       <w:r>
         <w:rPr>
           <w:rFonts w:asciiTheme="minorEastAsia" w:eastAsiaTheme="minorEastAsia" w:hAnsiTheme="minorEastAsia" w:cs="新宋体" w:hint="eastAsia"/>
@@ -13586,7 +13584,7 @@
           <w:szCs w:val="21"/>
         </w:rPr>
       </w:pPr>
-      <w:bookmarkStart w:id="3" w:name="_Hlk142213984"/>
+      <w:bookmarkStart w:id="2" w:name="_Hlk142213984"/>
       <w:r>
         <w:rPr>
           <w:rFonts w:asciiTheme="minorEastAsia" w:eastAsiaTheme="minorEastAsia" w:hAnsiTheme="minorEastAsia" w:cs="新宋体"/>
@@ -13596,7 +13594,7 @@
         </w:rPr>
         <w:t>GRUB_CMDLINE_LINUX</w:t>
       </w:r>
-      <w:bookmarkEnd w:id="3"/>
+      <w:bookmarkEnd w:id="2"/>
       <w:r>
         <w:rPr>
           <w:rFonts w:asciiTheme="minorEastAsia" w:eastAsiaTheme="minorEastAsia" w:hAnsiTheme="minorEastAsia" w:cs="新宋体"/>
@@ -13606,7 +13604,7 @@
         </w:rPr>
         <w:t>="crashkernel=auto rd.lvm.lv=centos/root rd.lvm.lv=centos/swap rhgb quiet rcu_nocbs_poll audit=0 selinux=0 nmi_watchdog=0 nosoftlockup transparent_hugepage=never intel_iommu=on iommu=pt"</w:t>
       </w:r>
-      <w:bookmarkEnd w:id="1"/>
+      <w:bookmarkEnd w:id="0"/>
     </w:p>
     <w:p>
       <w:pPr>
@@ -13941,7 +13939,7 @@
         <w:t>。</w:t>
       </w:r>
     </w:p>
-    <w:bookmarkEnd w:id="2"/>
+    <w:bookmarkEnd w:id="1"/>
     <w:p>
       <w:pPr>
         <w:pStyle w:val="a3"/>
@@ -14092,12 +14090,12 @@
       </w:r>
     </w:p>
     <w:p>
-      <w:bookmarkStart w:id="4" w:name="_Hlk142226079"/>
+      <w:bookmarkStart w:id="3" w:name="_Hlk142226079"/>
       <w:r>
         <w:t>service NetworkManager start</w:t>
       </w:r>
     </w:p>
-    <w:bookmarkEnd w:id="4"/>
+    <w:bookmarkEnd w:id="3"/>
     <w:p>
       <w:r>
         <w:rPr>
@@ -19746,7 +19744,7 @@
           <w:szCs w:val="21"/>
         </w:rPr>
       </w:pPr>
-      <w:bookmarkStart w:id="5" w:name="_Hlk144718252"/>
+      <w:bookmarkStart w:id="4" w:name="_Hlk144718252"/>
       <w:r>
         <w:rPr>
           <w:rFonts w:asciiTheme="minorEastAsia" w:eastAsiaTheme="minorEastAsia" w:hAnsiTheme="minorEastAsia" w:cs="Open Sans"/>
@@ -19757,7 +19755,7 @@
         </w:rPr>
         <w:t>tv_sync_pacing</w:t>
       </w:r>
-      <w:bookmarkEnd w:id="5"/>
+      <w:bookmarkEnd w:id="4"/>
       <w:r>
         <w:rPr>
           <w:rFonts w:asciiTheme="minorEastAsia" w:eastAsiaTheme="minorEastAsia" w:hAnsiTheme="minorEastAsia" w:cs="Open Sans" w:hint="eastAsia"/>
@@ -29985,7 +29983,7 @@
     <w:p>
       <w:pPr>
         <w:rPr>
-          <w:rFonts w:asciiTheme="minorEastAsia" w:hAnsiTheme="minorEastAsia"/>
+          <w:rFonts w:asciiTheme="minorEastAsia" w:hAnsiTheme="minorEastAsia" w:hint="eastAsia"/>
           <w:szCs w:val="21"/>
         </w:rPr>
       </w:pPr>
@@ -30048,6 +30046,3127 @@
     </w:p>
     <w:p>
       <w:pPr>
+        <w:outlineLvl w:val="0"/>
+        <w:rPr>
+          <w:rFonts w:asciiTheme="minorEastAsia" w:hAnsiTheme="minorEastAsia" w:cs="Open Sans"/>
+          <w:b/>
+          <w:bCs/>
+          <w:kern w:val="0"/>
+          <w:sz w:val="24"/>
+          <w:szCs w:val="24"/>
+        </w:rPr>
+      </w:pPr>
+      <w:r>
+        <w:rPr>
+          <w:rFonts w:asciiTheme="minorEastAsia" w:hAnsiTheme="minorEastAsia" w:cs="Open Sans"/>
+          <w:b/>
+          <w:bCs/>
+          <w:kern w:val="0"/>
+          <w:sz w:val="24"/>
+          <w:szCs w:val="24"/>
+        </w:rPr>
+        <w:t>mpeg-1 audio layer 2</w:t>
+      </w:r>
+      <w:r>
+        <w:rPr>
+          <w:rFonts w:asciiTheme="minorEastAsia" w:hAnsiTheme="minorEastAsia" w:cs="Open Sans" w:hint="eastAsia"/>
+          <w:b/>
+          <w:bCs/>
+          <w:kern w:val="0"/>
+          <w:sz w:val="24"/>
+          <w:szCs w:val="24"/>
+        </w:rPr>
+        <w:t>：</w:t>
+      </w:r>
+    </w:p>
+    <w:p>
+      <w:pPr>
+        <w:rPr>
+          <w:rFonts w:asciiTheme="minorEastAsia" w:hAnsiTheme="minorEastAsia"/>
+          <w:color w:val="000000" w:themeColor="text1"/>
+          <w:szCs w:val="21"/>
+        </w:rPr>
+      </w:pPr>
+      <w:r>
+        <w:rPr>
+          <w:rFonts w:asciiTheme="minorEastAsia" w:hAnsiTheme="minorEastAsia"/>
+          <w:color w:val="000000" w:themeColor="text1"/>
+          <w:szCs w:val="21"/>
+        </w:rPr>
+        <w:t>MPEG-1 音频标准的第二层（Layer 2）</w:t>
+      </w:r>
+      <w:r>
+        <w:rPr>
+          <w:rFonts w:asciiTheme="minorEastAsia" w:hAnsiTheme="minorEastAsia" w:hint="eastAsia"/>
+          <w:color w:val="000000" w:themeColor="text1"/>
+          <w:szCs w:val="21"/>
+        </w:rPr>
+        <w:t>，简称mp</w:t>
+      </w:r>
+      <w:r>
+        <w:rPr>
+          <w:rFonts w:asciiTheme="minorEastAsia" w:hAnsiTheme="minorEastAsia"/>
+          <w:color w:val="000000" w:themeColor="text1"/>
+          <w:szCs w:val="21"/>
+        </w:rPr>
+        <w:t>2</w:t>
+      </w:r>
+    </w:p>
+    <w:p>
+      <w:pPr>
+        <w:rPr>
+          <w:rFonts w:asciiTheme="minorEastAsia" w:hAnsiTheme="minorEastAsia" w:hint="eastAsia"/>
+          <w:color w:val="000000" w:themeColor="text1"/>
+          <w:szCs w:val="21"/>
+        </w:rPr>
+      </w:pPr>
+      <w:r>
+        <w:rPr>
+          <w:rFonts w:asciiTheme="minorEastAsia" w:hAnsiTheme="minorEastAsia" w:hint="eastAsia"/>
+          <w:color w:val="000000" w:themeColor="text1"/>
+          <w:szCs w:val="21"/>
+        </w:rPr>
+        <w:t>但mp</w:t>
+      </w:r>
+      <w:r>
+        <w:rPr>
+          <w:rFonts w:asciiTheme="minorEastAsia" w:hAnsiTheme="minorEastAsia"/>
+          <w:color w:val="000000" w:themeColor="text1"/>
+          <w:szCs w:val="21"/>
+        </w:rPr>
+        <w:t>2</w:t>
+      </w:r>
+      <w:r>
+        <w:rPr>
+          <w:rFonts w:asciiTheme="minorEastAsia" w:hAnsiTheme="minorEastAsia" w:hint="eastAsia"/>
+          <w:color w:val="000000" w:themeColor="text1"/>
+          <w:szCs w:val="21"/>
+        </w:rPr>
+        <w:t>也包括mpeg</w:t>
+      </w:r>
+      <w:r>
+        <w:rPr>
+          <w:rFonts w:asciiTheme="minorEastAsia" w:hAnsiTheme="minorEastAsia"/>
+          <w:color w:val="000000" w:themeColor="text1"/>
+          <w:szCs w:val="21"/>
+        </w:rPr>
+        <w:t xml:space="preserve">2 </w:t>
+      </w:r>
+      <w:r>
+        <w:rPr>
+          <w:rFonts w:asciiTheme="minorEastAsia" w:hAnsiTheme="minorEastAsia" w:hint="eastAsia"/>
+          <w:color w:val="000000" w:themeColor="text1"/>
+          <w:szCs w:val="21"/>
+        </w:rPr>
+        <w:t>version</w:t>
+      </w:r>
+    </w:p>
+    <w:p>
+      <w:pPr>
+        <w:rPr>
+          <w:rFonts w:asciiTheme="minorEastAsia" w:hAnsiTheme="minorEastAsia" w:hint="eastAsia"/>
+          <w:color w:val="000000" w:themeColor="text1"/>
+          <w:szCs w:val="21"/>
+        </w:rPr>
+      </w:pPr>
+      <w:r>
+        <w:rPr>
+          <w:rFonts w:asciiTheme="minorEastAsia" w:hAnsiTheme="minorEastAsia" w:hint="eastAsia"/>
+          <w:color w:val="000000" w:themeColor="text1"/>
+          <w:szCs w:val="21"/>
+        </w:rPr>
+        <w:t>无论mpeg</w:t>
+      </w:r>
+      <w:r>
+        <w:rPr>
+          <w:rFonts w:asciiTheme="minorEastAsia" w:hAnsiTheme="minorEastAsia"/>
+          <w:color w:val="000000" w:themeColor="text1"/>
+          <w:szCs w:val="21"/>
+        </w:rPr>
+        <w:t>1</w:t>
+      </w:r>
+      <w:r>
+        <w:rPr>
+          <w:rFonts w:asciiTheme="minorEastAsia" w:hAnsiTheme="minorEastAsia" w:hint="eastAsia"/>
+          <w:color w:val="000000" w:themeColor="text1"/>
+          <w:szCs w:val="21"/>
+        </w:rPr>
+        <w:t>还是mpeg</w:t>
+      </w:r>
+      <w:r>
+        <w:rPr>
+          <w:rFonts w:asciiTheme="minorEastAsia" w:hAnsiTheme="minorEastAsia"/>
+          <w:color w:val="000000" w:themeColor="text1"/>
+          <w:szCs w:val="21"/>
+        </w:rPr>
+        <w:t>2</w:t>
+      </w:r>
+      <w:bookmarkStart w:id="5" w:name="_GoBack"/>
+      <w:bookmarkEnd w:id="5"/>
+      <w:r>
+        <w:rPr>
+          <w:rFonts w:asciiTheme="minorEastAsia" w:hAnsiTheme="minorEastAsia" w:hint="eastAsia"/>
+          <w:color w:val="000000" w:themeColor="text1"/>
+          <w:szCs w:val="21"/>
+        </w:rPr>
+        <w:t>，一个mp</w:t>
+      </w:r>
+      <w:r>
+        <w:rPr>
+          <w:rFonts w:asciiTheme="minorEastAsia" w:hAnsiTheme="minorEastAsia"/>
+          <w:color w:val="000000" w:themeColor="text1"/>
+          <w:szCs w:val="21"/>
+        </w:rPr>
+        <w:t>2</w:t>
+      </w:r>
+      <w:r>
+        <w:rPr>
+          <w:rFonts w:asciiTheme="minorEastAsia" w:hAnsiTheme="minorEastAsia" w:hint="eastAsia"/>
+          <w:color w:val="000000" w:themeColor="text1"/>
+          <w:szCs w:val="21"/>
+        </w:rPr>
+        <w:t>音频帧</w:t>
+      </w:r>
+      <w:r>
+        <w:rPr>
+          <w:rFonts w:asciiTheme="minorEastAsia" w:hAnsiTheme="minorEastAsia" w:hint="eastAsia"/>
+          <w:color w:val="000000" w:themeColor="text1"/>
+          <w:szCs w:val="21"/>
+        </w:rPr>
+        <w:t>包含</w:t>
+      </w:r>
+      <w:r>
+        <w:rPr>
+          <w:rFonts w:asciiTheme="minorEastAsia" w:hAnsiTheme="minorEastAsia" w:hint="eastAsia"/>
+          <w:color w:val="000000" w:themeColor="text1"/>
+          <w:szCs w:val="21"/>
+        </w:rPr>
+        <w:t>的采样</w:t>
+      </w:r>
+      <w:r>
+        <w:rPr>
+          <w:rFonts w:asciiTheme="minorEastAsia" w:hAnsiTheme="minorEastAsia" w:hint="eastAsia"/>
+          <w:color w:val="000000" w:themeColor="text1"/>
+          <w:szCs w:val="21"/>
+        </w:rPr>
+        <w:t>点</w:t>
+      </w:r>
+      <w:r>
+        <w:rPr>
+          <w:rFonts w:asciiTheme="minorEastAsia" w:hAnsiTheme="minorEastAsia" w:hint="eastAsia"/>
+          <w:color w:val="000000" w:themeColor="text1"/>
+          <w:szCs w:val="21"/>
+        </w:rPr>
+        <w:t>个数</w:t>
+      </w:r>
+      <w:r>
+        <w:rPr>
+          <w:rFonts w:asciiTheme="minorEastAsia" w:hAnsiTheme="minorEastAsia" w:hint="eastAsia"/>
+          <w:color w:val="000000" w:themeColor="text1"/>
+          <w:szCs w:val="21"/>
+        </w:rPr>
+        <w:t>都</w:t>
+      </w:r>
+      <w:r>
+        <w:rPr>
+          <w:rFonts w:asciiTheme="minorEastAsia" w:hAnsiTheme="minorEastAsia" w:hint="eastAsia"/>
+          <w:color w:val="000000" w:themeColor="text1"/>
+          <w:szCs w:val="21"/>
+        </w:rPr>
+        <w:t>是</w:t>
+      </w:r>
+      <w:r>
+        <w:rPr>
+          <w:rFonts w:asciiTheme="minorEastAsia" w:hAnsiTheme="minorEastAsia"/>
+          <w:color w:val="000000" w:themeColor="text1"/>
+          <w:szCs w:val="21"/>
+        </w:rPr>
+        <w:t>1152</w:t>
+      </w:r>
+      <w:r>
+        <w:rPr>
+          <w:rFonts w:asciiTheme="minorEastAsia" w:hAnsiTheme="minorEastAsia" w:hint="eastAsia"/>
+          <w:color w:val="000000" w:themeColor="text1"/>
+          <w:szCs w:val="21"/>
+        </w:rPr>
+        <w:t>，即</w:t>
+      </w:r>
+      <w:r>
+        <w:rPr>
+          <w:rFonts w:asciiTheme="minorEastAsia" w:hAnsiTheme="minorEastAsia"/>
+          <w:color w:val="000000" w:themeColor="text1"/>
+          <w:szCs w:val="21"/>
+        </w:rPr>
+        <w:t>AVCodecContext</w:t>
+      </w:r>
+      <w:r>
+        <w:rPr>
+          <w:rFonts w:asciiTheme="minorEastAsia" w:hAnsiTheme="minorEastAsia"/>
+          <w:color w:val="000000" w:themeColor="text1"/>
+          <w:szCs w:val="21"/>
+        </w:rPr>
+        <w:t>::</w:t>
+      </w:r>
+      <w:r>
+        <w:rPr>
+          <w:rFonts w:asciiTheme="minorEastAsia" w:hAnsiTheme="minorEastAsia" w:hint="eastAsia"/>
+          <w:color w:val="000000" w:themeColor="text1"/>
+          <w:szCs w:val="21"/>
+        </w:rPr>
+        <w:t>frame</w:t>
+      </w:r>
+      <w:r>
+        <w:rPr>
+          <w:rFonts w:asciiTheme="minorEastAsia" w:hAnsiTheme="minorEastAsia"/>
+          <w:color w:val="000000" w:themeColor="text1"/>
+          <w:szCs w:val="21"/>
+        </w:rPr>
+        <w:t>_</w:t>
+      </w:r>
+      <w:r>
+        <w:rPr>
+          <w:rFonts w:asciiTheme="minorEastAsia" w:hAnsiTheme="minorEastAsia" w:hint="eastAsia"/>
+          <w:color w:val="000000" w:themeColor="text1"/>
+          <w:szCs w:val="21"/>
+        </w:rPr>
+        <w:t>size为</w:t>
+      </w:r>
+      <w:r>
+        <w:rPr>
+          <w:rFonts w:asciiTheme="minorEastAsia" w:hAnsiTheme="minorEastAsia"/>
+          <w:color w:val="000000" w:themeColor="text1"/>
+          <w:szCs w:val="21"/>
+        </w:rPr>
+        <w:t>1152</w:t>
+      </w:r>
+    </w:p>
+    <w:p>
+      <w:pPr>
+        <w:pStyle w:val="HTML"/>
+        <w:shd w:val="clear" w:color="auto" w:fill="FAFAFA"/>
+        <w:snapToGrid w:val="0"/>
+        <w:spacing w:line="100" w:lineRule="atLeast"/>
+        <w:rPr>
+          <w:rFonts w:asciiTheme="minorEastAsia" w:eastAsiaTheme="minorEastAsia" w:hAnsiTheme="minorEastAsia"/>
+          <w:color w:val="4078F2"/>
+          <w:sz w:val="21"/>
+          <w:szCs w:val="21"/>
+          <w:shd w:val="clear" w:color="auto" w:fill="FAFAFA"/>
+        </w:rPr>
+      </w:pPr>
+      <w:r>
+        <w:rPr>
+          <w:rFonts w:asciiTheme="minorEastAsia" w:eastAsiaTheme="minorEastAsia" w:hAnsiTheme="minorEastAsia"/>
+          <w:color w:val="4078F2"/>
+          <w:sz w:val="21"/>
+          <w:szCs w:val="21"/>
+          <w:shd w:val="clear" w:color="auto" w:fill="FAFAFA"/>
+        </w:rPr>
+        <w:t>audio sequence()</w:t>
+      </w:r>
+    </w:p>
+    <w:p>
+      <w:pPr>
+        <w:pStyle w:val="HTML"/>
+        <w:shd w:val="clear" w:color="auto" w:fill="F8F8F8"/>
+        <w:snapToGrid w:val="0"/>
+        <w:spacing w:line="100" w:lineRule="atLeast"/>
+        <w:rPr>
+          <w:rFonts w:asciiTheme="minorEastAsia" w:eastAsiaTheme="minorEastAsia" w:hAnsiTheme="minorEastAsia"/>
+          <w:color w:val="383A42"/>
+          <w:sz w:val="21"/>
+          <w:szCs w:val="21"/>
+        </w:rPr>
+      </w:pPr>
+      <w:r>
+        <w:rPr>
+          <w:rFonts w:asciiTheme="minorEastAsia" w:eastAsiaTheme="minorEastAsia" w:hAnsiTheme="minorEastAsia"/>
+          <w:color w:val="383A42"/>
+          <w:sz w:val="21"/>
+          <w:szCs w:val="21"/>
+        </w:rPr>
+        <w:t>{</w:t>
+      </w:r>
+    </w:p>
+    <w:p>
+      <w:pPr>
+        <w:pStyle w:val="HTML"/>
+        <w:shd w:val="clear" w:color="auto" w:fill="FAFAFA"/>
+        <w:snapToGrid w:val="0"/>
+        <w:spacing w:line="100" w:lineRule="atLeast"/>
+        <w:rPr>
+          <w:rFonts w:asciiTheme="minorEastAsia" w:eastAsiaTheme="minorEastAsia" w:hAnsiTheme="minorEastAsia"/>
+          <w:color w:val="383A42"/>
+          <w:sz w:val="21"/>
+          <w:szCs w:val="21"/>
+        </w:rPr>
+      </w:pPr>
+      <w:r>
+        <w:rPr>
+          <w:rFonts w:asciiTheme="minorEastAsia" w:eastAsiaTheme="minorEastAsia" w:hAnsiTheme="minorEastAsia"/>
+          <w:color w:val="383A42"/>
+          <w:sz w:val="21"/>
+          <w:szCs w:val="21"/>
+        </w:rPr>
+        <w:t>    </w:t>
+      </w:r>
+      <w:r>
+        <w:rPr>
+          <w:rStyle w:val="hljs-keyword"/>
+          <w:rFonts w:asciiTheme="minorEastAsia" w:eastAsiaTheme="minorEastAsia" w:hAnsiTheme="minorEastAsia"/>
+          <w:color w:val="A626A4"/>
+          <w:sz w:val="21"/>
+          <w:szCs w:val="21"/>
+        </w:rPr>
+        <w:t>while</w:t>
+      </w:r>
+      <w:r>
+        <w:rPr>
+          <w:rFonts w:asciiTheme="minorEastAsia" w:eastAsiaTheme="minorEastAsia" w:hAnsiTheme="minorEastAsia"/>
+          <w:color w:val="383A42"/>
+          <w:sz w:val="21"/>
+          <w:szCs w:val="21"/>
+        </w:rPr>
+        <w:t>(</w:t>
+      </w:r>
+      <w:r>
+        <w:rPr>
+          <w:rStyle w:val="hljs-literal"/>
+          <w:rFonts w:asciiTheme="minorEastAsia" w:eastAsiaTheme="minorEastAsia" w:hAnsiTheme="minorEastAsia"/>
+          <w:color w:val="0184BB"/>
+          <w:sz w:val="21"/>
+          <w:szCs w:val="21"/>
+        </w:rPr>
+        <w:t>true</w:t>
+      </w:r>
+      <w:r>
+        <w:rPr>
+          <w:rFonts w:asciiTheme="minorEastAsia" w:eastAsiaTheme="minorEastAsia" w:hAnsiTheme="minorEastAsia"/>
+          <w:color w:val="383A42"/>
+          <w:sz w:val="21"/>
+          <w:szCs w:val="21"/>
+        </w:rPr>
+        <w:t>)</w:t>
+      </w:r>
+    </w:p>
+    <w:p>
+      <w:pPr>
+        <w:pStyle w:val="HTML"/>
+        <w:shd w:val="clear" w:color="auto" w:fill="F8F8F8"/>
+        <w:snapToGrid w:val="0"/>
+        <w:spacing w:line="100" w:lineRule="atLeast"/>
+        <w:rPr>
+          <w:rFonts w:asciiTheme="minorEastAsia" w:eastAsiaTheme="minorEastAsia" w:hAnsiTheme="minorEastAsia"/>
+          <w:color w:val="383A42"/>
+          <w:sz w:val="21"/>
+          <w:szCs w:val="21"/>
+        </w:rPr>
+      </w:pPr>
+      <w:r>
+        <w:rPr>
+          <w:rFonts w:asciiTheme="minorEastAsia" w:eastAsiaTheme="minorEastAsia" w:hAnsiTheme="minorEastAsia"/>
+          <w:color w:val="383A42"/>
+          <w:sz w:val="21"/>
+          <w:szCs w:val="21"/>
+        </w:rPr>
+        <w:t>    {</w:t>
+      </w:r>
+    </w:p>
+    <w:p>
+      <w:pPr>
+        <w:pStyle w:val="HTML"/>
+        <w:shd w:val="clear" w:color="auto" w:fill="FAFAFA"/>
+        <w:snapToGrid w:val="0"/>
+        <w:spacing w:line="100" w:lineRule="atLeast"/>
+        <w:rPr>
+          <w:rFonts w:asciiTheme="minorEastAsia" w:eastAsiaTheme="minorEastAsia" w:hAnsiTheme="minorEastAsia"/>
+          <w:color w:val="383A42"/>
+          <w:sz w:val="21"/>
+          <w:szCs w:val="21"/>
+        </w:rPr>
+      </w:pPr>
+      <w:r>
+        <w:rPr>
+          <w:rFonts w:asciiTheme="minorEastAsia" w:eastAsiaTheme="minorEastAsia" w:hAnsiTheme="minorEastAsia"/>
+          <w:color w:val="383A42"/>
+          <w:sz w:val="21"/>
+          <w:szCs w:val="21"/>
+        </w:rPr>
+        <w:t>        </w:t>
+      </w:r>
+      <w:r>
+        <w:rPr>
+          <w:rStyle w:val="hljs-titlefunction"/>
+          <w:rFonts w:asciiTheme="minorEastAsia" w:eastAsiaTheme="minorEastAsia" w:hAnsiTheme="minorEastAsia"/>
+          <w:color w:val="383A42"/>
+          <w:sz w:val="21"/>
+          <w:szCs w:val="21"/>
+        </w:rPr>
+        <w:t>frame</w:t>
+      </w:r>
+      <w:r>
+        <w:rPr>
+          <w:rFonts w:asciiTheme="minorEastAsia" w:eastAsiaTheme="minorEastAsia" w:hAnsiTheme="minorEastAsia"/>
+          <w:color w:val="383A42"/>
+          <w:sz w:val="21"/>
+          <w:szCs w:val="21"/>
+        </w:rPr>
+        <w:t>()</w:t>
+      </w:r>
+    </w:p>
+    <w:p>
+      <w:pPr>
+        <w:pStyle w:val="HTML"/>
+        <w:shd w:val="clear" w:color="auto" w:fill="F8F8F8"/>
+        <w:snapToGrid w:val="0"/>
+        <w:spacing w:line="100" w:lineRule="atLeast"/>
+        <w:rPr>
+          <w:rFonts w:asciiTheme="minorEastAsia" w:eastAsiaTheme="minorEastAsia" w:hAnsiTheme="minorEastAsia"/>
+          <w:color w:val="383A42"/>
+          <w:sz w:val="21"/>
+          <w:szCs w:val="21"/>
+        </w:rPr>
+      </w:pPr>
+      <w:r>
+        <w:rPr>
+          <w:rFonts w:asciiTheme="minorEastAsia" w:eastAsiaTheme="minorEastAsia" w:hAnsiTheme="minorEastAsia"/>
+          <w:color w:val="383A42"/>
+          <w:sz w:val="21"/>
+          <w:szCs w:val="21"/>
+        </w:rPr>
+        <w:t>    }</w:t>
+      </w:r>
+    </w:p>
+    <w:p>
+      <w:pPr>
+        <w:pStyle w:val="HTML"/>
+        <w:shd w:val="clear" w:color="auto" w:fill="FAFAFA"/>
+        <w:snapToGrid w:val="0"/>
+        <w:spacing w:line="100" w:lineRule="atLeast"/>
+        <w:rPr>
+          <w:rFonts w:asciiTheme="minorEastAsia" w:eastAsiaTheme="minorEastAsia" w:hAnsiTheme="minorEastAsia"/>
+          <w:color w:val="383A42"/>
+          <w:sz w:val="21"/>
+          <w:szCs w:val="21"/>
+        </w:rPr>
+      </w:pPr>
+      <w:r>
+        <w:rPr>
+          <w:rFonts w:asciiTheme="minorEastAsia" w:eastAsiaTheme="minorEastAsia" w:hAnsiTheme="minorEastAsia"/>
+          <w:color w:val="383A42"/>
+          <w:sz w:val="21"/>
+          <w:szCs w:val="21"/>
+        </w:rPr>
+        <w:t>}</w:t>
+      </w:r>
+    </w:p>
+    <w:p>
+      <w:pPr>
+        <w:pStyle w:val="HTML"/>
+        <w:shd w:val="clear" w:color="auto" w:fill="FAFAFA"/>
+        <w:snapToGrid w:val="0"/>
+        <w:spacing w:line="100" w:lineRule="atLeast"/>
+        <w:rPr>
+          <w:rFonts w:asciiTheme="minorEastAsia" w:eastAsiaTheme="minorEastAsia" w:hAnsiTheme="minorEastAsia"/>
+          <w:color w:val="383A42"/>
+          <w:sz w:val="21"/>
+          <w:szCs w:val="21"/>
+        </w:rPr>
+      </w:pPr>
+    </w:p>
+    <w:p>
+      <w:pPr>
+        <w:pStyle w:val="HTML"/>
+        <w:shd w:val="clear" w:color="auto" w:fill="FAFAFA"/>
+        <w:snapToGrid w:val="0"/>
+        <w:spacing w:line="100" w:lineRule="atLeast"/>
+        <w:rPr>
+          <w:rFonts w:asciiTheme="minorEastAsia" w:eastAsiaTheme="minorEastAsia" w:hAnsiTheme="minorEastAsia"/>
+          <w:color w:val="4078F2"/>
+          <w:sz w:val="21"/>
+          <w:szCs w:val="21"/>
+          <w:shd w:val="clear" w:color="auto" w:fill="FAFAFA"/>
+        </w:rPr>
+      </w:pPr>
+      <w:r>
+        <w:rPr>
+          <w:rFonts w:asciiTheme="minorEastAsia" w:eastAsiaTheme="minorEastAsia" w:hAnsiTheme="minorEastAsia"/>
+          <w:color w:val="4078F2"/>
+          <w:sz w:val="21"/>
+          <w:szCs w:val="21"/>
+          <w:shd w:val="clear" w:color="auto" w:fill="FAFAFA"/>
+        </w:rPr>
+        <w:t>frame()</w:t>
+      </w:r>
+    </w:p>
+    <w:p>
+      <w:pPr>
+        <w:pStyle w:val="HTML"/>
+        <w:shd w:val="clear" w:color="auto" w:fill="F8F8F8"/>
+        <w:snapToGrid w:val="0"/>
+        <w:spacing w:line="100" w:lineRule="atLeast"/>
+        <w:rPr>
+          <w:rFonts w:asciiTheme="minorEastAsia" w:eastAsiaTheme="minorEastAsia" w:hAnsiTheme="minorEastAsia"/>
+          <w:color w:val="383A42"/>
+          <w:sz w:val="21"/>
+          <w:szCs w:val="21"/>
+        </w:rPr>
+      </w:pPr>
+      <w:r>
+        <w:rPr>
+          <w:rFonts w:asciiTheme="minorEastAsia" w:eastAsiaTheme="minorEastAsia" w:hAnsiTheme="minorEastAsia"/>
+          <w:color w:val="383A42"/>
+          <w:sz w:val="21"/>
+          <w:szCs w:val="21"/>
+        </w:rPr>
+        <w:t>{</w:t>
+      </w:r>
+    </w:p>
+    <w:p>
+      <w:pPr>
+        <w:pStyle w:val="HTML"/>
+        <w:shd w:val="clear" w:color="auto" w:fill="FAFAFA"/>
+        <w:snapToGrid w:val="0"/>
+        <w:spacing w:line="100" w:lineRule="atLeast"/>
+        <w:rPr>
+          <w:rFonts w:asciiTheme="minorEastAsia" w:eastAsiaTheme="minorEastAsia" w:hAnsiTheme="minorEastAsia"/>
+          <w:color w:val="383A42"/>
+          <w:sz w:val="21"/>
+          <w:szCs w:val="21"/>
+        </w:rPr>
+      </w:pPr>
+      <w:r>
+        <w:rPr>
+          <w:rFonts w:asciiTheme="minorEastAsia" w:eastAsiaTheme="minorEastAsia" w:hAnsiTheme="minorEastAsia"/>
+          <w:color w:val="383A42"/>
+          <w:sz w:val="21"/>
+          <w:szCs w:val="21"/>
+        </w:rPr>
+        <w:t>    </w:t>
+      </w:r>
+      <w:r>
+        <w:rPr>
+          <w:rStyle w:val="hljs-titlefunction"/>
+          <w:rFonts w:asciiTheme="minorEastAsia" w:eastAsiaTheme="minorEastAsia" w:hAnsiTheme="minorEastAsia"/>
+          <w:color w:val="383A42"/>
+          <w:sz w:val="21"/>
+          <w:szCs w:val="21"/>
+        </w:rPr>
+        <w:t>header</w:t>
+      </w:r>
+      <w:r>
+        <w:rPr>
+          <w:rFonts w:asciiTheme="minorEastAsia" w:eastAsiaTheme="minorEastAsia" w:hAnsiTheme="minorEastAsia"/>
+          <w:color w:val="383A42"/>
+          <w:sz w:val="21"/>
+          <w:szCs w:val="21"/>
+        </w:rPr>
+        <w:t>()</w:t>
+      </w:r>
+    </w:p>
+    <w:p>
+      <w:pPr>
+        <w:pStyle w:val="HTML"/>
+        <w:shd w:val="clear" w:color="auto" w:fill="F8F8F8"/>
+        <w:snapToGrid w:val="0"/>
+        <w:spacing w:line="100" w:lineRule="atLeast"/>
+        <w:rPr>
+          <w:rFonts w:asciiTheme="minorEastAsia" w:eastAsiaTheme="minorEastAsia" w:hAnsiTheme="minorEastAsia"/>
+          <w:color w:val="383A42"/>
+          <w:sz w:val="21"/>
+          <w:szCs w:val="21"/>
+        </w:rPr>
+      </w:pPr>
+      <w:r>
+        <w:rPr>
+          <w:rFonts w:asciiTheme="minorEastAsia" w:eastAsiaTheme="minorEastAsia" w:hAnsiTheme="minorEastAsia"/>
+          <w:color w:val="383A42"/>
+          <w:sz w:val="21"/>
+          <w:szCs w:val="21"/>
+        </w:rPr>
+        <w:t>    </w:t>
+      </w:r>
+      <w:r>
+        <w:rPr>
+          <w:rStyle w:val="hljs-titlefunction"/>
+          <w:rFonts w:asciiTheme="minorEastAsia" w:eastAsiaTheme="minorEastAsia" w:hAnsiTheme="minorEastAsia"/>
+          <w:color w:val="383A42"/>
+          <w:sz w:val="21"/>
+          <w:szCs w:val="21"/>
+        </w:rPr>
+        <w:t>error_check</w:t>
+      </w:r>
+      <w:r>
+        <w:rPr>
+          <w:rFonts w:asciiTheme="minorEastAsia" w:eastAsiaTheme="minorEastAsia" w:hAnsiTheme="minorEastAsia"/>
+          <w:color w:val="383A42"/>
+          <w:sz w:val="21"/>
+          <w:szCs w:val="21"/>
+        </w:rPr>
+        <w:t>()</w:t>
+      </w:r>
+    </w:p>
+    <w:p>
+      <w:pPr>
+        <w:pStyle w:val="HTML"/>
+        <w:shd w:val="clear" w:color="auto" w:fill="FAFAFA"/>
+        <w:snapToGrid w:val="0"/>
+        <w:spacing w:line="100" w:lineRule="atLeast"/>
+        <w:rPr>
+          <w:rFonts w:asciiTheme="minorEastAsia" w:eastAsiaTheme="minorEastAsia" w:hAnsiTheme="minorEastAsia"/>
+          <w:color w:val="383A42"/>
+          <w:sz w:val="21"/>
+          <w:szCs w:val="21"/>
+        </w:rPr>
+      </w:pPr>
+      <w:r>
+        <w:rPr>
+          <w:rFonts w:asciiTheme="minorEastAsia" w:eastAsiaTheme="minorEastAsia" w:hAnsiTheme="minorEastAsia"/>
+          <w:color w:val="383A42"/>
+          <w:sz w:val="21"/>
+          <w:szCs w:val="21"/>
+        </w:rPr>
+        <w:t>    </w:t>
+      </w:r>
+      <w:r>
+        <w:rPr>
+          <w:rStyle w:val="hljs-titlefunction"/>
+          <w:rFonts w:asciiTheme="minorEastAsia" w:eastAsiaTheme="minorEastAsia" w:hAnsiTheme="minorEastAsia"/>
+          <w:color w:val="383A42"/>
+          <w:sz w:val="21"/>
+          <w:szCs w:val="21"/>
+        </w:rPr>
+        <w:t>audio_data</w:t>
+      </w:r>
+      <w:r>
+        <w:rPr>
+          <w:rFonts w:asciiTheme="minorEastAsia" w:eastAsiaTheme="minorEastAsia" w:hAnsiTheme="minorEastAsia"/>
+          <w:color w:val="383A42"/>
+          <w:sz w:val="21"/>
+          <w:szCs w:val="21"/>
+        </w:rPr>
+        <w:t>()</w:t>
+      </w:r>
+    </w:p>
+    <w:p>
+      <w:pPr>
+        <w:pStyle w:val="HTML"/>
+        <w:shd w:val="clear" w:color="auto" w:fill="F8F8F8"/>
+        <w:snapToGrid w:val="0"/>
+        <w:spacing w:line="100" w:lineRule="atLeast"/>
+        <w:rPr>
+          <w:rFonts w:asciiTheme="minorEastAsia" w:eastAsiaTheme="minorEastAsia" w:hAnsiTheme="minorEastAsia"/>
+          <w:color w:val="383A42"/>
+          <w:sz w:val="21"/>
+          <w:szCs w:val="21"/>
+        </w:rPr>
+      </w:pPr>
+      <w:r>
+        <w:rPr>
+          <w:rFonts w:asciiTheme="minorEastAsia" w:eastAsiaTheme="minorEastAsia" w:hAnsiTheme="minorEastAsia"/>
+          <w:color w:val="383A42"/>
+          <w:sz w:val="21"/>
+          <w:szCs w:val="21"/>
+        </w:rPr>
+        <w:t>    </w:t>
+      </w:r>
+      <w:r>
+        <w:rPr>
+          <w:rStyle w:val="hljs-titlefunction"/>
+          <w:rFonts w:asciiTheme="minorEastAsia" w:eastAsiaTheme="minorEastAsia" w:hAnsiTheme="minorEastAsia"/>
+          <w:color w:val="383A42"/>
+          <w:sz w:val="21"/>
+          <w:szCs w:val="21"/>
+        </w:rPr>
+        <w:t>ancillary_data</w:t>
+      </w:r>
+      <w:r>
+        <w:rPr>
+          <w:rFonts w:asciiTheme="minorEastAsia" w:eastAsiaTheme="minorEastAsia" w:hAnsiTheme="minorEastAsia"/>
+          <w:color w:val="383A42"/>
+          <w:sz w:val="21"/>
+          <w:szCs w:val="21"/>
+        </w:rPr>
+        <w:t>()</w:t>
+      </w:r>
+    </w:p>
+    <w:p>
+      <w:pPr>
+        <w:pStyle w:val="HTML"/>
+        <w:shd w:val="clear" w:color="auto" w:fill="FAFAFA"/>
+        <w:snapToGrid w:val="0"/>
+        <w:spacing w:line="100" w:lineRule="atLeast"/>
+        <w:rPr>
+          <w:rFonts w:asciiTheme="minorEastAsia" w:eastAsiaTheme="minorEastAsia" w:hAnsiTheme="minorEastAsia"/>
+          <w:color w:val="383A42"/>
+          <w:sz w:val="21"/>
+          <w:szCs w:val="21"/>
+        </w:rPr>
+      </w:pPr>
+      <w:r>
+        <w:rPr>
+          <w:rFonts w:asciiTheme="minorEastAsia" w:eastAsiaTheme="minorEastAsia" w:hAnsiTheme="minorEastAsia"/>
+          <w:color w:val="383A42"/>
+          <w:sz w:val="21"/>
+          <w:szCs w:val="21"/>
+        </w:rPr>
+        <w:t>}</w:t>
+      </w:r>
+    </w:p>
+    <w:p/>
+    <w:p>
+      <w:pPr>
+        <w:rPr>
+          <w:rFonts w:hint="eastAsia"/>
+        </w:rPr>
+      </w:pPr>
+      <w:r>
+        <w:rPr>
+          <w:rFonts w:hint="eastAsia"/>
+        </w:rPr>
+        <w:t>header</w:t>
+      </w:r>
+      <w:r>
+        <w:t>()</w:t>
+      </w:r>
+      <w:r>
+        <w:rPr>
+          <w:rFonts w:hint="eastAsia"/>
+        </w:rPr>
+        <w:t>，来自</w:t>
+      </w:r>
+      <w:r>
+        <w:rPr>
+          <w:rFonts w:asciiTheme="minorEastAsia" w:hAnsiTheme="minorEastAsia"/>
+          <w:color w:val="000000" w:themeColor="text1"/>
+          <w:szCs w:val="21"/>
+        </w:rPr>
+        <w:t>ISO/IEC 11172-3</w:t>
+      </w:r>
+      <w:r>
+        <w:rPr>
+          <w:rFonts w:asciiTheme="minorEastAsia" w:hAnsiTheme="minorEastAsia" w:hint="eastAsia"/>
+          <w:color w:val="000000" w:themeColor="text1"/>
+          <w:szCs w:val="21"/>
+        </w:rPr>
+        <w:t>标准：</w:t>
+      </w:r>
+    </w:p>
+    <w:tbl>
+      <w:tblPr>
+        <w:tblStyle w:val="aa"/>
+        <w:tblW w:w="0" w:type="auto"/>
+        <w:tblLook w:val="04A0" w:firstRow="1" w:lastRow="0" w:firstColumn="1" w:lastColumn="0" w:noHBand="0" w:noVBand="1"/>
+      </w:tblPr>
+      <w:tblGrid>
+        <w:gridCol w:w="2015"/>
+        <w:gridCol w:w="957"/>
+        <w:gridCol w:w="6764"/>
+      </w:tblGrid>
+      <w:tr>
+        <w:tc>
+          <w:tcPr>
+            <w:tcW w:w="2015" w:type="dxa"/>
+          </w:tcPr>
+          <w:p>
+            <w:pPr>
+              <w:jc w:val="center"/>
+              <w:rPr>
+                <w:rFonts w:asciiTheme="minorEastAsia" w:hAnsiTheme="minorEastAsia" w:hint="eastAsia"/>
+                <w:color w:val="000000" w:themeColor="text1"/>
+                <w:szCs w:val="21"/>
+              </w:rPr>
+            </w:pPr>
+            <w:r>
+              <w:rPr>
+                <w:rFonts w:asciiTheme="minorEastAsia" w:hAnsiTheme="minorEastAsia" w:hint="eastAsia"/>
+                <w:color w:val="000000" w:themeColor="text1"/>
+                <w:szCs w:val="21"/>
+              </w:rPr>
+              <w:lastRenderedPageBreak/>
+              <w:t>字段</w:t>
+            </w:r>
+          </w:p>
+        </w:tc>
+        <w:tc>
+          <w:tcPr>
+            <w:tcW w:w="957" w:type="dxa"/>
+          </w:tcPr>
+          <w:p>
+            <w:pPr>
+              <w:jc w:val="center"/>
+              <w:rPr>
+                <w:rFonts w:asciiTheme="minorEastAsia" w:hAnsiTheme="minorEastAsia" w:hint="eastAsia"/>
+                <w:color w:val="000000" w:themeColor="text1"/>
+                <w:szCs w:val="21"/>
+              </w:rPr>
+            </w:pPr>
+            <w:r>
+              <w:rPr>
+                <w:rFonts w:asciiTheme="minorEastAsia" w:hAnsiTheme="minorEastAsia" w:hint="eastAsia"/>
+                <w:color w:val="000000" w:themeColor="text1"/>
+                <w:szCs w:val="21"/>
+              </w:rPr>
+              <w:t>比特数</w:t>
+            </w:r>
+          </w:p>
+        </w:tc>
+        <w:tc>
+          <w:tcPr>
+            <w:tcW w:w="6764" w:type="dxa"/>
+          </w:tcPr>
+          <w:p>
+            <w:pPr>
+              <w:jc w:val="center"/>
+              <w:rPr>
+                <w:rFonts w:asciiTheme="minorEastAsia" w:hAnsiTheme="minorEastAsia" w:hint="eastAsia"/>
+                <w:color w:val="000000" w:themeColor="text1"/>
+                <w:szCs w:val="21"/>
+              </w:rPr>
+            </w:pPr>
+            <w:r>
+              <w:rPr>
+                <w:rFonts w:asciiTheme="minorEastAsia" w:hAnsiTheme="minorEastAsia" w:hint="eastAsia"/>
+                <w:color w:val="000000" w:themeColor="text1"/>
+                <w:szCs w:val="21"/>
+              </w:rPr>
+              <w:t>含义</w:t>
+            </w:r>
+          </w:p>
+        </w:tc>
+      </w:tr>
+      <w:tr>
+        <w:tc>
+          <w:tcPr>
+            <w:tcW w:w="2015" w:type="dxa"/>
+          </w:tcPr>
+          <w:p>
+            <w:pPr>
+              <w:rPr>
+                <w:rFonts w:asciiTheme="minorEastAsia" w:hAnsiTheme="minorEastAsia" w:hint="eastAsia"/>
+                <w:color w:val="000000" w:themeColor="text1"/>
+                <w:szCs w:val="21"/>
+              </w:rPr>
+            </w:pPr>
+            <w:r>
+              <w:rPr>
+                <w:rFonts w:asciiTheme="minorEastAsia" w:hAnsiTheme="minorEastAsia"/>
+                <w:color w:val="383A42"/>
+                <w:szCs w:val="21"/>
+              </w:rPr>
+              <w:t>syncword</w:t>
+            </w:r>
+          </w:p>
+        </w:tc>
+        <w:tc>
+          <w:tcPr>
+            <w:tcW w:w="957" w:type="dxa"/>
+          </w:tcPr>
+          <w:p>
+            <w:pPr>
+              <w:rPr>
+                <w:rFonts w:asciiTheme="minorEastAsia" w:hAnsiTheme="minorEastAsia" w:hint="eastAsia"/>
+                <w:color w:val="000000" w:themeColor="text1"/>
+                <w:szCs w:val="21"/>
+              </w:rPr>
+            </w:pPr>
+            <w:r>
+              <w:rPr>
+                <w:rStyle w:val="hljs-number"/>
+                <w:rFonts w:asciiTheme="minorEastAsia" w:hAnsiTheme="minorEastAsia"/>
+                <w:color w:val="986801"/>
+                <w:szCs w:val="21"/>
+              </w:rPr>
+              <w:t>12</w:t>
+            </w:r>
+            <w:r>
+              <w:rPr>
+                <w:rFonts w:asciiTheme="minorEastAsia" w:hAnsiTheme="minorEastAsia"/>
+                <w:color w:val="383A42"/>
+                <w:szCs w:val="21"/>
+              </w:rPr>
+              <w:t> bits</w:t>
+            </w:r>
+          </w:p>
+        </w:tc>
+        <w:tc>
+          <w:tcPr>
+            <w:tcW w:w="6764" w:type="dxa"/>
+          </w:tcPr>
+          <w:p>
+            <w:pPr>
+              <w:jc w:val="left"/>
+              <w:rPr>
+                <w:rFonts w:asciiTheme="minorEastAsia" w:hAnsiTheme="minorEastAsia" w:hint="eastAsia"/>
+                <w:color w:val="000000" w:themeColor="text1"/>
+                <w:szCs w:val="21"/>
+              </w:rPr>
+            </w:pPr>
+            <w:r>
+              <w:rPr>
+                <w:rFonts w:asciiTheme="minorEastAsia" w:hAnsiTheme="minorEastAsia" w:hint="eastAsia"/>
+                <w:color w:val="000000" w:themeColor="text1"/>
+                <w:szCs w:val="21"/>
+              </w:rPr>
+              <w:t>同步字，</w:t>
+            </w:r>
+            <w:r>
+              <w:rPr>
+                <w:rFonts w:asciiTheme="minorEastAsia" w:hAnsiTheme="minorEastAsia"/>
+                <w:color w:val="000000"/>
+                <w:szCs w:val="21"/>
+              </w:rPr>
+              <w:t>'1111 1111 1111'</w:t>
+            </w:r>
+            <w:r>
+              <w:rPr>
+                <w:rFonts w:asciiTheme="minorEastAsia" w:hAnsiTheme="minorEastAsia" w:hint="eastAsia"/>
+                <w:color w:val="000000"/>
+                <w:szCs w:val="21"/>
+              </w:rPr>
+              <w:t>，即0x</w:t>
+            </w:r>
+            <w:r>
+              <w:rPr>
+                <w:rFonts w:asciiTheme="minorEastAsia" w:hAnsiTheme="minorEastAsia"/>
+                <w:color w:val="000000"/>
+                <w:szCs w:val="21"/>
+              </w:rPr>
+              <w:t>FFF</w:t>
+            </w:r>
+          </w:p>
+        </w:tc>
+      </w:tr>
+      <w:tr>
+        <w:tc>
+          <w:tcPr>
+            <w:tcW w:w="2015" w:type="dxa"/>
+          </w:tcPr>
+          <w:p>
+            <w:pPr>
+              <w:rPr>
+                <w:rFonts w:asciiTheme="minorEastAsia" w:hAnsiTheme="minorEastAsia" w:hint="eastAsia"/>
+                <w:color w:val="000000" w:themeColor="text1"/>
+                <w:szCs w:val="21"/>
+              </w:rPr>
+            </w:pPr>
+            <w:r>
+              <w:rPr>
+                <w:rStyle w:val="hljs-variableconstant"/>
+                <w:rFonts w:asciiTheme="minorEastAsia" w:hAnsiTheme="minorEastAsia"/>
+                <w:color w:val="383A42"/>
+                <w:szCs w:val="21"/>
+              </w:rPr>
+              <w:t>ID</w:t>
+            </w:r>
+            <w:r>
+              <w:rPr>
+                <w:rStyle w:val="hljs-variableconstant"/>
+                <w:rFonts w:asciiTheme="minorEastAsia" w:hAnsiTheme="minorEastAsia" w:hint="eastAsia"/>
+                <w:color w:val="383A42"/>
+                <w:szCs w:val="21"/>
+              </w:rPr>
+              <w:t>（version）</w:t>
+            </w:r>
+          </w:p>
+        </w:tc>
+        <w:tc>
+          <w:tcPr>
+            <w:tcW w:w="957" w:type="dxa"/>
+          </w:tcPr>
+          <w:p>
+            <w:pPr>
+              <w:rPr>
+                <w:rFonts w:asciiTheme="minorEastAsia" w:hAnsiTheme="minorEastAsia" w:hint="eastAsia"/>
+                <w:color w:val="000000" w:themeColor="text1"/>
+                <w:szCs w:val="21"/>
+              </w:rPr>
+            </w:pPr>
+            <w:r>
+              <w:rPr>
+                <w:rStyle w:val="hljs-number"/>
+                <w:rFonts w:asciiTheme="minorEastAsia" w:hAnsiTheme="minorEastAsia"/>
+                <w:color w:val="986801"/>
+                <w:szCs w:val="21"/>
+              </w:rPr>
+              <w:t>1</w:t>
+            </w:r>
+            <w:r>
+              <w:rPr>
+                <w:rFonts w:asciiTheme="minorEastAsia" w:hAnsiTheme="minorEastAsia"/>
+                <w:color w:val="383A42"/>
+                <w:szCs w:val="21"/>
+              </w:rPr>
+              <w:t> bit</w:t>
+            </w:r>
+          </w:p>
+        </w:tc>
+        <w:tc>
+          <w:tcPr>
+            <w:tcW w:w="6764" w:type="dxa"/>
+          </w:tcPr>
+          <w:p>
+            <w:pPr>
+              <w:jc w:val="left"/>
+              <w:rPr>
+                <w:rFonts w:asciiTheme="minorEastAsia" w:hAnsiTheme="minorEastAsia"/>
+                <w:color w:val="000000"/>
+                <w:szCs w:val="21"/>
+              </w:rPr>
+            </w:pPr>
+            <w:r>
+              <w:rPr>
+                <w:rFonts w:asciiTheme="minorEastAsia" w:hAnsiTheme="minorEastAsia"/>
+                <w:color w:val="000000"/>
+                <w:szCs w:val="21"/>
+              </w:rPr>
+              <w:t>i</w:t>
+            </w:r>
+            <w:r>
+              <w:rPr>
+                <w:rFonts w:asciiTheme="minorEastAsia" w:hAnsiTheme="minorEastAsia"/>
+                <w:color w:val="000000"/>
+                <w:szCs w:val="21"/>
+              </w:rPr>
+              <w:t>ndicate the ID of the algorithm:</w:t>
+            </w:r>
+          </w:p>
+          <w:p>
+            <w:pPr>
+              <w:pStyle w:val="a9"/>
+              <w:numPr>
+                <w:ilvl w:val="1"/>
+                <w:numId w:val="24"/>
+              </w:numPr>
+              <w:ind w:left="420" w:firstLineChars="0"/>
+              <w:jc w:val="left"/>
+              <w:rPr>
+                <w:rFonts w:asciiTheme="minorEastAsia" w:hAnsiTheme="minorEastAsia" w:hint="eastAsia"/>
+                <w:color w:val="000000" w:themeColor="text1"/>
+                <w:szCs w:val="21"/>
+              </w:rPr>
+            </w:pPr>
+            <w:r>
+              <w:rPr>
+                <w:rFonts w:asciiTheme="minorEastAsia" w:hAnsiTheme="minorEastAsia"/>
+                <w:color w:val="000000" w:themeColor="text1"/>
+                <w:szCs w:val="21"/>
+              </w:rPr>
+              <w:t>0: ISO/IEC 13818-3 or MPEG-2 Audio extension to lower sampling frequencies</w:t>
+            </w:r>
+            <w:r>
+              <w:rPr>
+                <w:rStyle w:val="hljs-keyword"/>
+                <w:rFonts w:cs="宋体"/>
+                <w:color w:val="A626A4"/>
+                <w:kern w:val="0"/>
+              </w:rPr>
+              <w:t>（</w:t>
+            </w:r>
+            <w:r>
+              <w:rPr>
+                <w:rStyle w:val="hljs-keyword"/>
+                <w:rFonts w:cs="宋体" w:hint="eastAsia"/>
+                <w:color w:val="A626A4"/>
+                <w:kern w:val="0"/>
+              </w:rPr>
+              <w:t>注意该表格下文中各字段含义不考虑I</w:t>
+            </w:r>
+            <w:r>
+              <w:rPr>
+                <w:rStyle w:val="hljs-keyword"/>
+                <w:rFonts w:cs="宋体"/>
+                <w:color w:val="A626A4"/>
+                <w:kern w:val="0"/>
+              </w:rPr>
+              <w:t>D为</w:t>
+            </w:r>
+            <w:r>
+              <w:rPr>
+                <w:rStyle w:val="hljs-keyword"/>
+                <w:rFonts w:cs="宋体" w:hint="eastAsia"/>
+                <w:color w:val="A626A4"/>
+                <w:kern w:val="0"/>
+              </w:rPr>
+              <w:t>0</w:t>
+            </w:r>
+            <w:r>
+              <w:rPr>
+                <w:rStyle w:val="hljs-keyword"/>
+                <w:rFonts w:cs="宋体"/>
+                <w:color w:val="A626A4"/>
+                <w:kern w:val="0"/>
+              </w:rPr>
+              <w:t>的情况</w:t>
+            </w:r>
+            <w:r>
+              <w:rPr>
+                <w:rStyle w:val="hljs-keyword"/>
+                <w:rFonts w:cs="宋体" w:hint="eastAsia"/>
+                <w:color w:val="A626A4"/>
+                <w:kern w:val="0"/>
+              </w:rPr>
+              <w:t>，仅针对I</w:t>
+            </w:r>
+            <w:r>
+              <w:rPr>
+                <w:rStyle w:val="hljs-keyword"/>
+                <w:rFonts w:cs="宋体"/>
+                <w:color w:val="A626A4"/>
+                <w:kern w:val="0"/>
+              </w:rPr>
+              <w:t>D为</w:t>
+            </w:r>
+            <w:r>
+              <w:rPr>
+                <w:rStyle w:val="hljs-keyword"/>
+                <w:rFonts w:cs="宋体" w:hint="eastAsia"/>
+                <w:color w:val="A626A4"/>
+                <w:kern w:val="0"/>
+              </w:rPr>
+              <w:t>1的情况</w:t>
+            </w:r>
+            <w:r>
+              <w:rPr>
+                <w:rStyle w:val="hljs-keyword"/>
+                <w:rFonts w:cs="宋体"/>
+                <w:color w:val="A626A4"/>
+                <w:kern w:val="0"/>
+              </w:rPr>
+              <w:t>）</w:t>
+            </w:r>
+          </w:p>
+          <w:p>
+            <w:pPr>
+              <w:pStyle w:val="a9"/>
+              <w:numPr>
+                <w:ilvl w:val="1"/>
+                <w:numId w:val="24"/>
+              </w:numPr>
+              <w:ind w:left="420" w:firstLineChars="0"/>
+              <w:jc w:val="left"/>
+              <w:rPr>
+                <w:rFonts w:asciiTheme="minorEastAsia" w:hAnsiTheme="minorEastAsia" w:hint="eastAsia"/>
+                <w:color w:val="000000" w:themeColor="text1"/>
+                <w:szCs w:val="21"/>
+              </w:rPr>
+            </w:pPr>
+            <w:r>
+              <w:rPr>
+                <w:rFonts w:asciiTheme="minorEastAsia" w:hAnsiTheme="minorEastAsia"/>
+                <w:color w:val="000000" w:themeColor="text1"/>
+                <w:szCs w:val="21"/>
+              </w:rPr>
+              <w:t>1: ISO/IEC 11172-3</w:t>
+            </w:r>
+          </w:p>
+        </w:tc>
+      </w:tr>
+      <w:tr>
+        <w:tc>
+          <w:tcPr>
+            <w:tcW w:w="2015" w:type="dxa"/>
+          </w:tcPr>
+          <w:p>
+            <w:pPr>
+              <w:rPr>
+                <w:rFonts w:asciiTheme="minorEastAsia" w:hAnsiTheme="minorEastAsia" w:hint="eastAsia"/>
+                <w:color w:val="000000" w:themeColor="text1"/>
+                <w:szCs w:val="21"/>
+              </w:rPr>
+            </w:pPr>
+            <w:r>
+              <w:rPr>
+                <w:rFonts w:asciiTheme="minorEastAsia" w:hAnsiTheme="minorEastAsia"/>
+                <w:color w:val="383A42"/>
+                <w:szCs w:val="21"/>
+              </w:rPr>
+              <w:t>layer</w:t>
+            </w:r>
+          </w:p>
+        </w:tc>
+        <w:tc>
+          <w:tcPr>
+            <w:tcW w:w="957" w:type="dxa"/>
+          </w:tcPr>
+          <w:p>
+            <w:pPr>
+              <w:rPr>
+                <w:rFonts w:asciiTheme="minorEastAsia" w:hAnsiTheme="minorEastAsia" w:hint="eastAsia"/>
+                <w:color w:val="000000" w:themeColor="text1"/>
+                <w:szCs w:val="21"/>
+              </w:rPr>
+            </w:pPr>
+            <w:r>
+              <w:rPr>
+                <w:rStyle w:val="hljs-number"/>
+                <w:rFonts w:asciiTheme="minorEastAsia" w:hAnsiTheme="minorEastAsia"/>
+                <w:color w:val="986801"/>
+                <w:szCs w:val="21"/>
+              </w:rPr>
+              <w:t>2</w:t>
+            </w:r>
+            <w:r>
+              <w:rPr>
+                <w:rFonts w:asciiTheme="minorEastAsia" w:hAnsiTheme="minorEastAsia"/>
+                <w:color w:val="383A42"/>
+                <w:szCs w:val="21"/>
+              </w:rPr>
+              <w:t> bits</w:t>
+            </w:r>
+          </w:p>
+        </w:tc>
+        <w:tc>
+          <w:tcPr>
+            <w:tcW w:w="6764" w:type="dxa"/>
+          </w:tcPr>
+          <w:p>
+            <w:pPr>
+              <w:jc w:val="left"/>
+              <w:rPr>
+                <w:rFonts w:asciiTheme="minorEastAsia" w:hAnsiTheme="minorEastAsia" w:hint="eastAsia"/>
+                <w:color w:val="000000"/>
+                <w:szCs w:val="21"/>
+              </w:rPr>
+            </w:pPr>
+            <w:r>
+              <w:rPr>
+                <w:rFonts w:asciiTheme="minorEastAsia" w:hAnsiTheme="minorEastAsia"/>
+                <w:color w:val="000000"/>
+                <w:szCs w:val="21"/>
+              </w:rPr>
+              <w:t>indicate which layer is used</w:t>
+            </w:r>
+            <w:r>
+              <w:rPr>
+                <w:rFonts w:asciiTheme="minorEastAsia" w:hAnsiTheme="minorEastAsia" w:hint="eastAsia"/>
+                <w:color w:val="000000"/>
+                <w:szCs w:val="21"/>
+              </w:rPr>
+              <w:t>:</w:t>
+            </w:r>
+          </w:p>
+          <w:p>
+            <w:pPr>
+              <w:jc w:val="left"/>
+              <w:rPr>
+                <w:rFonts w:asciiTheme="minorEastAsia" w:hAnsiTheme="minorEastAsia"/>
+                <w:color w:val="000000" w:themeColor="text1"/>
+                <w:szCs w:val="21"/>
+              </w:rPr>
+            </w:pPr>
+            <w:r>
+              <w:rPr>
+                <w:rFonts w:asciiTheme="minorEastAsia" w:hAnsiTheme="minorEastAsia"/>
+                <w:color w:val="000000" w:themeColor="text1"/>
+                <w:szCs w:val="21"/>
+              </w:rPr>
+              <w:t>"11" Layer I</w:t>
+            </w:r>
+          </w:p>
+          <w:p>
+            <w:pPr>
+              <w:jc w:val="left"/>
+              <w:rPr>
+                <w:rFonts w:asciiTheme="minorEastAsia" w:hAnsiTheme="minorEastAsia"/>
+                <w:color w:val="000000" w:themeColor="text1"/>
+                <w:szCs w:val="21"/>
+              </w:rPr>
+            </w:pPr>
+            <w:r>
+              <w:rPr>
+                <w:rFonts w:asciiTheme="minorEastAsia" w:hAnsiTheme="minorEastAsia"/>
+                <w:color w:val="000000" w:themeColor="text1"/>
+                <w:szCs w:val="21"/>
+              </w:rPr>
+              <w:t>"10" Layer II</w:t>
+            </w:r>
+          </w:p>
+          <w:p>
+            <w:pPr>
+              <w:jc w:val="left"/>
+              <w:rPr>
+                <w:rFonts w:asciiTheme="minorEastAsia" w:hAnsiTheme="minorEastAsia"/>
+                <w:color w:val="000000" w:themeColor="text1"/>
+                <w:szCs w:val="21"/>
+              </w:rPr>
+            </w:pPr>
+            <w:r>
+              <w:rPr>
+                <w:rFonts w:asciiTheme="minorEastAsia" w:hAnsiTheme="minorEastAsia"/>
+                <w:color w:val="000000" w:themeColor="text1"/>
+                <w:szCs w:val="21"/>
+              </w:rPr>
+              <w:t>"01" Layer III</w:t>
+            </w:r>
+          </w:p>
+          <w:p>
+            <w:pPr>
+              <w:jc w:val="left"/>
+              <w:rPr>
+                <w:rFonts w:asciiTheme="minorEastAsia" w:hAnsiTheme="minorEastAsia"/>
+                <w:color w:val="000000" w:themeColor="text1"/>
+                <w:szCs w:val="21"/>
+              </w:rPr>
+            </w:pPr>
+            <w:r>
+              <w:rPr>
+                <w:rFonts w:asciiTheme="minorEastAsia" w:hAnsiTheme="minorEastAsia"/>
+                <w:color w:val="000000" w:themeColor="text1"/>
+                <w:szCs w:val="21"/>
+              </w:rPr>
+              <w:t>"00" reserved</w:t>
+            </w:r>
+          </w:p>
+          <w:p>
+            <w:pPr>
+              <w:jc w:val="left"/>
+              <w:rPr>
+                <w:rFonts w:asciiTheme="minorEastAsia" w:hAnsiTheme="minorEastAsia" w:hint="eastAsia"/>
+                <w:color w:val="000000" w:themeColor="text1"/>
+                <w:szCs w:val="21"/>
+              </w:rPr>
+            </w:pPr>
+            <w:r>
+              <w:rPr>
+                <w:rFonts w:asciiTheme="minorEastAsia" w:hAnsiTheme="minorEastAsia"/>
+                <w:color w:val="000000"/>
+                <w:szCs w:val="21"/>
+              </w:rPr>
+              <w:t>To change the layer, a reset of the decoder is required</w:t>
+            </w:r>
+          </w:p>
+        </w:tc>
+      </w:tr>
+      <w:tr>
+        <w:tc>
+          <w:tcPr>
+            <w:tcW w:w="2015" w:type="dxa"/>
+          </w:tcPr>
+          <w:p>
+            <w:pPr>
+              <w:rPr>
+                <w:rFonts w:asciiTheme="minorEastAsia" w:hAnsiTheme="minorEastAsia" w:hint="eastAsia"/>
+                <w:color w:val="000000" w:themeColor="text1"/>
+                <w:szCs w:val="21"/>
+              </w:rPr>
+            </w:pPr>
+            <w:r>
+              <w:rPr>
+                <w:rFonts w:asciiTheme="minorEastAsia" w:hAnsiTheme="minorEastAsia"/>
+                <w:color w:val="383A42"/>
+                <w:szCs w:val="21"/>
+              </w:rPr>
+              <w:t>protection_bit</w:t>
+            </w:r>
+          </w:p>
+        </w:tc>
+        <w:tc>
+          <w:tcPr>
+            <w:tcW w:w="957" w:type="dxa"/>
+          </w:tcPr>
+          <w:p>
+            <w:pPr>
+              <w:rPr>
+                <w:rFonts w:asciiTheme="minorEastAsia" w:hAnsiTheme="minorEastAsia" w:hint="eastAsia"/>
+                <w:color w:val="000000" w:themeColor="text1"/>
+                <w:szCs w:val="21"/>
+              </w:rPr>
+            </w:pPr>
+            <w:r>
+              <w:rPr>
+                <w:rStyle w:val="hljs-number"/>
+                <w:rFonts w:asciiTheme="minorEastAsia" w:hAnsiTheme="minorEastAsia"/>
+                <w:color w:val="986801"/>
+                <w:szCs w:val="21"/>
+              </w:rPr>
+              <w:t>1</w:t>
+            </w:r>
+            <w:r>
+              <w:rPr>
+                <w:rFonts w:asciiTheme="minorEastAsia" w:hAnsiTheme="minorEastAsia"/>
+                <w:color w:val="383A42"/>
+                <w:szCs w:val="21"/>
+              </w:rPr>
+              <w:t> bit</w:t>
+            </w:r>
+          </w:p>
+        </w:tc>
+        <w:tc>
+          <w:tcPr>
+            <w:tcW w:w="6764" w:type="dxa"/>
+          </w:tcPr>
+          <w:p>
+            <w:pPr>
+              <w:jc w:val="left"/>
+              <w:rPr>
+                <w:rFonts w:asciiTheme="minorEastAsia" w:hAnsiTheme="minorEastAsia" w:hint="eastAsia"/>
+                <w:color w:val="000000" w:themeColor="text1"/>
+                <w:szCs w:val="21"/>
+              </w:rPr>
+            </w:pPr>
+            <w:r>
+              <w:rPr>
+                <w:rFonts w:asciiTheme="minorEastAsia" w:hAnsiTheme="minorEastAsia" w:hint="eastAsia"/>
+                <w:color w:val="000000" w:themeColor="text1"/>
+                <w:szCs w:val="21"/>
+              </w:rPr>
+              <w:t>指示是否有</w:t>
+            </w:r>
+            <w:r>
+              <w:rPr>
+                <w:rFonts w:asciiTheme="minorEastAsia" w:hAnsiTheme="minorEastAsia"/>
+                <w:color w:val="000000" w:themeColor="text1"/>
+                <w:szCs w:val="21"/>
+              </w:rPr>
+              <w:t>CRC校验，0</w:t>
+            </w:r>
+            <w:r>
+              <w:rPr>
+                <w:rFonts w:asciiTheme="minorEastAsia" w:hAnsiTheme="minorEastAsia" w:hint="eastAsia"/>
+                <w:color w:val="000000" w:themeColor="text1"/>
+                <w:szCs w:val="21"/>
+              </w:rPr>
+              <w:t>表示</w:t>
+            </w:r>
+            <w:r>
+              <w:rPr>
+                <w:rFonts w:asciiTheme="minorEastAsia" w:hAnsiTheme="minorEastAsia"/>
+                <w:color w:val="000000" w:themeColor="text1"/>
+                <w:szCs w:val="21"/>
+              </w:rPr>
+              <w:t>有，1</w:t>
+            </w:r>
+            <w:r>
+              <w:rPr>
+                <w:rFonts w:asciiTheme="minorEastAsia" w:hAnsiTheme="minorEastAsia" w:hint="eastAsia"/>
+                <w:color w:val="000000" w:themeColor="text1"/>
+                <w:szCs w:val="21"/>
+              </w:rPr>
+              <w:t>表示</w:t>
+            </w:r>
+            <w:r>
+              <w:rPr>
+                <w:rFonts w:asciiTheme="minorEastAsia" w:hAnsiTheme="minorEastAsia"/>
+                <w:color w:val="000000" w:themeColor="text1"/>
+                <w:szCs w:val="21"/>
+              </w:rPr>
+              <w:t>没有</w:t>
+            </w:r>
+          </w:p>
+        </w:tc>
+      </w:tr>
+      <w:tr>
+        <w:tc>
+          <w:tcPr>
+            <w:tcW w:w="2015" w:type="dxa"/>
+          </w:tcPr>
+          <w:p>
+            <w:pPr>
+              <w:rPr>
+                <w:rFonts w:asciiTheme="minorEastAsia" w:hAnsiTheme="minorEastAsia" w:hint="eastAsia"/>
+                <w:color w:val="000000" w:themeColor="text1"/>
+                <w:szCs w:val="21"/>
+              </w:rPr>
+            </w:pPr>
+            <w:r>
+              <w:rPr>
+                <w:rFonts w:asciiTheme="minorEastAsia" w:hAnsiTheme="minorEastAsia"/>
+                <w:color w:val="383A42"/>
+                <w:szCs w:val="21"/>
+              </w:rPr>
+              <w:t>bitrate_index</w:t>
+            </w:r>
+          </w:p>
+        </w:tc>
+        <w:tc>
+          <w:tcPr>
+            <w:tcW w:w="957" w:type="dxa"/>
+          </w:tcPr>
+          <w:p>
+            <w:pPr>
+              <w:rPr>
+                <w:rFonts w:asciiTheme="minorEastAsia" w:hAnsiTheme="minorEastAsia" w:hint="eastAsia"/>
+                <w:color w:val="000000" w:themeColor="text1"/>
+                <w:szCs w:val="21"/>
+              </w:rPr>
+            </w:pPr>
+            <w:r>
+              <w:rPr>
+                <w:rStyle w:val="hljs-number"/>
+                <w:rFonts w:asciiTheme="minorEastAsia" w:hAnsiTheme="minorEastAsia"/>
+                <w:color w:val="986801"/>
+                <w:szCs w:val="21"/>
+              </w:rPr>
+              <w:t>4</w:t>
+            </w:r>
+            <w:r>
+              <w:rPr>
+                <w:rFonts w:asciiTheme="minorEastAsia" w:hAnsiTheme="minorEastAsia"/>
+                <w:color w:val="383A42"/>
+                <w:szCs w:val="21"/>
+              </w:rPr>
+              <w:t> bits</w:t>
+            </w:r>
+          </w:p>
+        </w:tc>
+        <w:tc>
+          <w:tcPr>
+            <w:tcW w:w="6764" w:type="dxa"/>
+          </w:tcPr>
+          <w:p>
+            <w:pPr>
+              <w:jc w:val="left"/>
+              <w:rPr>
+                <w:rFonts w:asciiTheme="minorEastAsia" w:hAnsiTheme="minorEastAsia" w:hint="eastAsia"/>
+                <w:color w:val="000000" w:themeColor="text1"/>
+                <w:szCs w:val="21"/>
+              </w:rPr>
+            </w:pPr>
+            <w:r>
+              <w:rPr>
+                <w:rFonts w:asciiTheme="minorEastAsia" w:hAnsiTheme="minorEastAsia"/>
+                <w:color w:val="000000"/>
+                <w:szCs w:val="21"/>
+              </w:rPr>
+              <w:t>an index to a table, which is different for the different Layers.</w:t>
+            </w:r>
+            <w:r>
+              <w:rPr>
+                <w:rFonts w:asciiTheme="minorEastAsia" w:hAnsiTheme="minorEastAsia"/>
+                <w:noProof/>
+                <w:szCs w:val="21"/>
+              </w:rPr>
+              <w:t xml:space="preserve"> </w:t>
+            </w:r>
+            <w:r>
+              <w:rPr>
+                <w:rFonts w:asciiTheme="minorEastAsia" w:hAnsiTheme="minorEastAsia"/>
+                <w:noProof/>
+                <w:szCs w:val="21"/>
+              </w:rPr>
+              <w:drawing>
+                <wp:inline distT="0" distB="0" distL="0" distR="0" wp14:anchorId="653069C0" wp14:editId="0D55CAE3">
+                  <wp:extent cx="4057650" cy="1723201"/>
+                  <wp:effectExtent l="0" t="0" r="0" b="0"/>
+                  <wp:docPr id="32" name="图片 32"/>
+                  <wp:cNvGraphicFramePr>
+                    <a:graphicFrameLocks xmlns:a="http://schemas.openxmlformats.org/drawingml/2006/main" noChangeAspect="1"/>
+                  </wp:cNvGraphicFramePr>
+                  <a:graphic xmlns:a="http://schemas.openxmlformats.org/drawingml/2006/main">
+                    <a:graphicData uri="http://schemas.openxmlformats.org/drawingml/2006/picture">
+                      <pic:pic xmlns:pic="http://schemas.openxmlformats.org/drawingml/2006/picture">
+                        <pic:nvPicPr>
+                          <pic:cNvPr id="1" name=""/>
+                          <pic:cNvPicPr/>
+                        </pic:nvPicPr>
+                        <pic:blipFill>
+                          <a:blip r:embed="rId51"/>
+                          <a:stretch>
+                            <a:fillRect/>
+                          </a:stretch>
+                        </pic:blipFill>
+                        <pic:spPr>
+                          <a:xfrm>
+                            <a:off x="0" y="0"/>
+                            <a:ext cx="4077578" cy="1731664"/>
+                          </a:xfrm>
+                          <a:prstGeom prst="rect">
+                            <a:avLst/>
+                          </a:prstGeom>
+                        </pic:spPr>
+                      </pic:pic>
+                    </a:graphicData>
+                  </a:graphic>
+                </wp:inline>
+              </w:drawing>
+            </w:r>
+          </w:p>
+        </w:tc>
+      </w:tr>
+      <w:tr>
+        <w:tc>
+          <w:tcPr>
+            <w:tcW w:w="2015" w:type="dxa"/>
+          </w:tcPr>
+          <w:p>
+            <w:pPr>
+              <w:rPr>
+                <w:rFonts w:asciiTheme="minorEastAsia" w:hAnsiTheme="minorEastAsia" w:hint="eastAsia"/>
+                <w:color w:val="000000" w:themeColor="text1"/>
+                <w:szCs w:val="21"/>
+              </w:rPr>
+            </w:pPr>
+            <w:r>
+              <w:rPr>
+                <w:rFonts w:asciiTheme="minorEastAsia" w:hAnsiTheme="minorEastAsia"/>
+                <w:color w:val="383A42"/>
+                <w:szCs w:val="21"/>
+              </w:rPr>
+              <w:t>sampling_frequency</w:t>
+            </w:r>
+          </w:p>
+        </w:tc>
+        <w:tc>
+          <w:tcPr>
+            <w:tcW w:w="957" w:type="dxa"/>
+          </w:tcPr>
+          <w:p>
+            <w:pPr>
+              <w:rPr>
+                <w:rFonts w:asciiTheme="minorEastAsia" w:hAnsiTheme="minorEastAsia" w:hint="eastAsia"/>
+                <w:color w:val="000000" w:themeColor="text1"/>
+                <w:szCs w:val="21"/>
+              </w:rPr>
+            </w:pPr>
+            <w:r>
+              <w:rPr>
+                <w:rStyle w:val="hljs-number"/>
+                <w:rFonts w:asciiTheme="minorEastAsia" w:hAnsiTheme="minorEastAsia"/>
+                <w:color w:val="986801"/>
+                <w:szCs w:val="21"/>
+              </w:rPr>
+              <w:t>2</w:t>
+            </w:r>
+            <w:r>
+              <w:rPr>
+                <w:rFonts w:asciiTheme="minorEastAsia" w:hAnsiTheme="minorEastAsia"/>
+                <w:color w:val="383A42"/>
+                <w:szCs w:val="21"/>
+              </w:rPr>
+              <w:t> bits</w:t>
+            </w:r>
+          </w:p>
+        </w:tc>
+        <w:tc>
+          <w:tcPr>
+            <w:tcW w:w="6764" w:type="dxa"/>
+          </w:tcPr>
+          <w:p>
+            <w:pPr>
+              <w:jc w:val="left"/>
+              <w:rPr>
+                <w:rFonts w:asciiTheme="minorEastAsia" w:hAnsiTheme="minorEastAsia"/>
+                <w:color w:val="000000"/>
+                <w:szCs w:val="21"/>
+              </w:rPr>
+            </w:pPr>
+            <w:r>
+              <w:rPr>
+                <w:rFonts w:asciiTheme="minorEastAsia" w:hAnsiTheme="minorEastAsia"/>
+                <w:color w:val="000000"/>
+                <w:szCs w:val="21"/>
+              </w:rPr>
+              <w:t>indicates the sampling frequency</w:t>
+            </w:r>
+            <w:r>
+              <w:rPr>
+                <w:rFonts w:asciiTheme="minorEastAsia" w:hAnsiTheme="minorEastAsia" w:hint="eastAsia"/>
+                <w:color w:val="000000"/>
+                <w:szCs w:val="21"/>
+              </w:rPr>
+              <w:t>:</w:t>
+            </w:r>
+          </w:p>
+          <w:p>
+            <w:pPr>
+              <w:jc w:val="left"/>
+              <w:rPr>
+                <w:rFonts w:asciiTheme="minorEastAsia" w:hAnsiTheme="minorEastAsia" w:hint="eastAsia"/>
+                <w:color w:val="000000" w:themeColor="text1"/>
+                <w:szCs w:val="21"/>
+              </w:rPr>
+            </w:pPr>
+            <w:r>
+              <w:rPr>
+                <w:rFonts w:asciiTheme="minorEastAsia" w:hAnsiTheme="minorEastAsia"/>
+                <w:color w:val="000000"/>
+                <w:szCs w:val="21"/>
+              </w:rPr>
+              <w:t xml:space="preserve">'00' </w:t>
+            </w:r>
+            <w:r>
+              <w:rPr>
+                <w:rFonts w:asciiTheme="minorEastAsia" w:hAnsiTheme="minorEastAsia"/>
+                <w:color w:val="000000"/>
+                <w:szCs w:val="21"/>
+              </w:rPr>
+              <w:t xml:space="preserve"> </w:t>
+            </w:r>
+            <w:r>
+              <w:rPr>
+                <w:rFonts w:asciiTheme="minorEastAsia" w:hAnsiTheme="minorEastAsia"/>
+                <w:color w:val="000000"/>
+                <w:szCs w:val="21"/>
+              </w:rPr>
+              <w:t>44.1 kHz</w:t>
+            </w:r>
+            <w:r>
+              <w:rPr>
+                <w:rFonts w:asciiTheme="minorEastAsia" w:hAnsiTheme="minorEastAsia"/>
+                <w:color w:val="000000"/>
+                <w:szCs w:val="21"/>
+              </w:rPr>
+              <w:br/>
+              <w:t xml:space="preserve">'01' </w:t>
+            </w:r>
+            <w:r>
+              <w:rPr>
+                <w:rFonts w:asciiTheme="minorEastAsia" w:hAnsiTheme="minorEastAsia"/>
+                <w:color w:val="000000"/>
+                <w:szCs w:val="21"/>
+              </w:rPr>
+              <w:t xml:space="preserve"> </w:t>
+            </w:r>
+            <w:r>
+              <w:rPr>
+                <w:rFonts w:asciiTheme="minorEastAsia" w:hAnsiTheme="minorEastAsia"/>
+                <w:color w:val="000000"/>
+                <w:szCs w:val="21"/>
+              </w:rPr>
+              <w:t>48 kHz</w:t>
+            </w:r>
+            <w:r>
+              <w:rPr>
+                <w:rFonts w:asciiTheme="minorEastAsia" w:hAnsiTheme="minorEastAsia"/>
+                <w:color w:val="000000"/>
+                <w:szCs w:val="21"/>
+              </w:rPr>
+              <w:br/>
+              <w:t xml:space="preserve">'10' </w:t>
+            </w:r>
+            <w:r>
+              <w:rPr>
+                <w:rFonts w:asciiTheme="minorEastAsia" w:hAnsiTheme="minorEastAsia"/>
+                <w:color w:val="000000"/>
+                <w:szCs w:val="21"/>
+              </w:rPr>
+              <w:t xml:space="preserve"> </w:t>
+            </w:r>
+            <w:r>
+              <w:rPr>
+                <w:rFonts w:asciiTheme="minorEastAsia" w:hAnsiTheme="minorEastAsia"/>
+                <w:color w:val="000000"/>
+                <w:szCs w:val="21"/>
+              </w:rPr>
+              <w:t>32 kHz</w:t>
+            </w:r>
+            <w:r>
+              <w:rPr>
+                <w:rFonts w:asciiTheme="minorEastAsia" w:hAnsiTheme="minorEastAsia"/>
+                <w:color w:val="000000"/>
+                <w:szCs w:val="21"/>
+              </w:rPr>
+              <w:br/>
+              <w:t xml:space="preserve">'11' </w:t>
+            </w:r>
+            <w:r>
+              <w:rPr>
+                <w:rFonts w:asciiTheme="minorEastAsia" w:hAnsiTheme="minorEastAsia"/>
+                <w:color w:val="000000"/>
+                <w:szCs w:val="21"/>
+              </w:rPr>
+              <w:t xml:space="preserve"> </w:t>
+            </w:r>
+            <w:r>
+              <w:rPr>
+                <w:rFonts w:asciiTheme="minorEastAsia" w:hAnsiTheme="minorEastAsia"/>
+                <w:color w:val="000000"/>
+                <w:szCs w:val="21"/>
+              </w:rPr>
+              <w:t>reserved</w:t>
+            </w:r>
+          </w:p>
+        </w:tc>
+      </w:tr>
+      <w:tr>
+        <w:tc>
+          <w:tcPr>
+            <w:tcW w:w="2015" w:type="dxa"/>
+          </w:tcPr>
+          <w:p>
+            <w:pPr>
+              <w:rPr>
+                <w:rFonts w:asciiTheme="minorEastAsia" w:hAnsiTheme="minorEastAsia" w:hint="eastAsia"/>
+                <w:color w:val="000000" w:themeColor="text1"/>
+                <w:szCs w:val="21"/>
+              </w:rPr>
+            </w:pPr>
+            <w:r>
+              <w:rPr>
+                <w:rFonts w:asciiTheme="minorEastAsia" w:hAnsiTheme="minorEastAsia"/>
+                <w:color w:val="383A42"/>
+                <w:szCs w:val="21"/>
+              </w:rPr>
+              <w:t>padding_bit</w:t>
+            </w:r>
+          </w:p>
+        </w:tc>
+        <w:tc>
+          <w:tcPr>
+            <w:tcW w:w="957" w:type="dxa"/>
+          </w:tcPr>
+          <w:p>
+            <w:pPr>
+              <w:rPr>
+                <w:rFonts w:asciiTheme="minorEastAsia" w:hAnsiTheme="minorEastAsia" w:hint="eastAsia"/>
+                <w:color w:val="000000" w:themeColor="text1"/>
+                <w:szCs w:val="21"/>
+              </w:rPr>
+            </w:pPr>
+            <w:r>
+              <w:rPr>
+                <w:rStyle w:val="hljs-number"/>
+                <w:rFonts w:asciiTheme="minorEastAsia" w:hAnsiTheme="minorEastAsia"/>
+                <w:color w:val="986801"/>
+                <w:szCs w:val="21"/>
+              </w:rPr>
+              <w:t>1</w:t>
+            </w:r>
+            <w:r>
+              <w:rPr>
+                <w:rFonts w:asciiTheme="minorEastAsia" w:hAnsiTheme="minorEastAsia"/>
+                <w:color w:val="383A42"/>
+                <w:szCs w:val="21"/>
+              </w:rPr>
+              <w:t> bit</w:t>
+            </w:r>
+          </w:p>
+        </w:tc>
+        <w:tc>
+          <w:tcPr>
+            <w:tcW w:w="6764" w:type="dxa"/>
+          </w:tcPr>
+          <w:p>
+            <w:pPr>
+              <w:jc w:val="left"/>
+              <w:rPr>
+                <w:rFonts w:asciiTheme="minorEastAsia" w:hAnsiTheme="minorEastAsia" w:hint="eastAsia"/>
+                <w:color w:val="000000" w:themeColor="text1"/>
+                <w:szCs w:val="21"/>
+              </w:rPr>
+            </w:pPr>
+            <w:r>
+              <w:rPr>
+                <w:rFonts w:asciiTheme="minorEastAsia" w:hAnsiTheme="minorEastAsia"/>
+                <w:color w:val="000000"/>
+                <w:szCs w:val="21"/>
+              </w:rPr>
+              <w:t>if this bit equals '1' the frame contains an additional slot to adjust the mean bitrate to the sampling frequency, otherwise this bit will be '0'. Padding is only necessary with a sampling frequency of 44.1 kHz</w:t>
+            </w:r>
+          </w:p>
+        </w:tc>
+      </w:tr>
+      <w:tr>
+        <w:tc>
+          <w:tcPr>
+            <w:tcW w:w="2015" w:type="dxa"/>
+          </w:tcPr>
+          <w:p>
+            <w:pPr>
+              <w:rPr>
+                <w:rFonts w:asciiTheme="minorEastAsia" w:hAnsiTheme="minorEastAsia"/>
+                <w:color w:val="383A42"/>
+                <w:szCs w:val="21"/>
+              </w:rPr>
+            </w:pPr>
+            <w:r>
+              <w:rPr>
+                <w:rFonts w:asciiTheme="minorEastAsia" w:hAnsiTheme="minorEastAsia"/>
+                <w:color w:val="383A42"/>
+                <w:szCs w:val="21"/>
+              </w:rPr>
+              <w:t>private_bit</w:t>
+            </w:r>
+          </w:p>
+        </w:tc>
+        <w:tc>
+          <w:tcPr>
+            <w:tcW w:w="957" w:type="dxa"/>
+          </w:tcPr>
+          <w:p>
+            <w:pPr>
+              <w:rPr>
+                <w:rFonts w:asciiTheme="minorEastAsia" w:hAnsiTheme="minorEastAsia" w:hint="eastAsia"/>
+                <w:color w:val="000000" w:themeColor="text1"/>
+                <w:szCs w:val="21"/>
+              </w:rPr>
+            </w:pPr>
+            <w:r>
+              <w:rPr>
+                <w:rStyle w:val="hljs-number"/>
+                <w:rFonts w:asciiTheme="minorEastAsia" w:hAnsiTheme="minorEastAsia"/>
+                <w:color w:val="986801"/>
+                <w:szCs w:val="21"/>
+              </w:rPr>
+              <w:t>1</w:t>
+            </w:r>
+            <w:r>
+              <w:rPr>
+                <w:rFonts w:asciiTheme="minorEastAsia" w:hAnsiTheme="minorEastAsia"/>
+                <w:color w:val="383A42"/>
+                <w:szCs w:val="21"/>
+              </w:rPr>
+              <w:t> bit</w:t>
+            </w:r>
+          </w:p>
+        </w:tc>
+        <w:tc>
+          <w:tcPr>
+            <w:tcW w:w="6764" w:type="dxa"/>
+          </w:tcPr>
+          <w:p>
+            <w:pPr>
+              <w:jc w:val="left"/>
+              <w:rPr>
+                <w:rFonts w:asciiTheme="minorEastAsia" w:hAnsiTheme="minorEastAsia" w:hint="eastAsia"/>
+                <w:color w:val="000000" w:themeColor="text1"/>
+                <w:szCs w:val="21"/>
+              </w:rPr>
+            </w:pPr>
+            <w:r>
+              <w:rPr>
+                <w:rFonts w:asciiTheme="minorEastAsia" w:hAnsiTheme="minorEastAsia"/>
+                <w:color w:val="000000"/>
+                <w:szCs w:val="21"/>
+              </w:rPr>
+              <w:t>bit for private use. This bit will not be used in the future by ISO</w:t>
+            </w:r>
+          </w:p>
+        </w:tc>
+      </w:tr>
+      <w:tr>
+        <w:tc>
+          <w:tcPr>
+            <w:tcW w:w="2015" w:type="dxa"/>
+          </w:tcPr>
+          <w:p>
+            <w:pPr>
+              <w:rPr>
+                <w:rFonts w:asciiTheme="minorEastAsia" w:hAnsiTheme="minorEastAsia"/>
+                <w:color w:val="383A42"/>
+                <w:szCs w:val="21"/>
+              </w:rPr>
+            </w:pPr>
+            <w:r>
+              <w:rPr>
+                <w:rFonts w:asciiTheme="minorEastAsia" w:hAnsiTheme="minorEastAsia"/>
+                <w:color w:val="383A42"/>
+                <w:szCs w:val="21"/>
+              </w:rPr>
+              <w:t>mode</w:t>
+            </w:r>
+          </w:p>
+        </w:tc>
+        <w:tc>
+          <w:tcPr>
+            <w:tcW w:w="957" w:type="dxa"/>
+          </w:tcPr>
+          <w:p>
+            <w:pPr>
+              <w:rPr>
+                <w:rFonts w:asciiTheme="minorEastAsia" w:hAnsiTheme="minorEastAsia" w:hint="eastAsia"/>
+                <w:color w:val="000000" w:themeColor="text1"/>
+                <w:szCs w:val="21"/>
+              </w:rPr>
+            </w:pPr>
+            <w:r>
+              <w:rPr>
+                <w:rStyle w:val="hljs-number"/>
+                <w:rFonts w:asciiTheme="minorEastAsia" w:hAnsiTheme="minorEastAsia"/>
+                <w:color w:val="986801"/>
+                <w:szCs w:val="21"/>
+              </w:rPr>
+              <w:t>2</w:t>
+            </w:r>
+            <w:r>
+              <w:rPr>
+                <w:rFonts w:asciiTheme="minorEastAsia" w:hAnsiTheme="minorEastAsia"/>
+                <w:color w:val="383A42"/>
+                <w:szCs w:val="21"/>
+              </w:rPr>
+              <w:t> bits</w:t>
+            </w:r>
+          </w:p>
+        </w:tc>
+        <w:tc>
+          <w:tcPr>
+            <w:tcW w:w="6764" w:type="dxa"/>
+          </w:tcPr>
+          <w:p>
+            <w:pPr>
+              <w:jc w:val="left"/>
+              <w:rPr>
+                <w:rFonts w:asciiTheme="minorEastAsia" w:hAnsiTheme="minorEastAsia"/>
+                <w:color w:val="000000"/>
+                <w:szCs w:val="21"/>
+              </w:rPr>
+            </w:pPr>
+            <w:r>
+              <w:rPr>
+                <w:rFonts w:asciiTheme="minorEastAsia" w:hAnsiTheme="minorEastAsia" w:hint="eastAsia"/>
+                <w:color w:val="000000"/>
+                <w:szCs w:val="21"/>
+              </w:rPr>
+              <w:t>i</w:t>
+            </w:r>
+            <w:r>
+              <w:rPr>
+                <w:rFonts w:asciiTheme="minorEastAsia" w:hAnsiTheme="minorEastAsia"/>
+                <w:color w:val="000000"/>
+                <w:szCs w:val="21"/>
+              </w:rPr>
+              <w:t>ndicates the mode according to the following table. In Layer I and II the joint_stereo mode is intensity_stereo, in Layer III it is intensity_stereo and/or ms_stereo</w:t>
+            </w:r>
+          </w:p>
+          <w:p>
+            <w:pPr>
+              <w:jc w:val="left"/>
+              <w:rPr>
+                <w:rFonts w:asciiTheme="minorEastAsia" w:hAnsiTheme="minorEastAsia" w:hint="eastAsia"/>
+                <w:color w:val="000000" w:themeColor="text1"/>
+                <w:szCs w:val="21"/>
+              </w:rPr>
+            </w:pPr>
+            <w:r>
+              <w:rPr>
+                <w:rFonts w:asciiTheme="minorEastAsia" w:hAnsiTheme="minorEastAsia"/>
+                <w:color w:val="000000"/>
+                <w:szCs w:val="21"/>
+              </w:rPr>
+              <w:t xml:space="preserve">'00' </w:t>
+            </w:r>
+            <w:r>
+              <w:rPr>
+                <w:rFonts w:asciiTheme="minorEastAsia" w:hAnsiTheme="minorEastAsia"/>
+                <w:color w:val="000000"/>
+                <w:szCs w:val="21"/>
+              </w:rPr>
+              <w:t xml:space="preserve"> </w:t>
+            </w:r>
+            <w:r>
+              <w:rPr>
+                <w:rFonts w:asciiTheme="minorEastAsia" w:hAnsiTheme="minorEastAsia"/>
+                <w:color w:val="000000"/>
+                <w:szCs w:val="21"/>
+              </w:rPr>
+              <w:t>stereo</w:t>
+            </w:r>
+            <w:r>
+              <w:rPr>
+                <w:rFonts w:asciiTheme="minorEastAsia" w:hAnsiTheme="minorEastAsia"/>
+                <w:color w:val="000000"/>
+                <w:szCs w:val="21"/>
+              </w:rPr>
+              <w:br/>
+              <w:t xml:space="preserve">'01' </w:t>
+            </w:r>
+            <w:r>
+              <w:rPr>
+                <w:rFonts w:asciiTheme="minorEastAsia" w:hAnsiTheme="minorEastAsia"/>
+                <w:color w:val="000000"/>
+                <w:szCs w:val="21"/>
+              </w:rPr>
+              <w:t xml:space="preserve"> </w:t>
+            </w:r>
+            <w:r>
+              <w:rPr>
+                <w:rFonts w:asciiTheme="minorEastAsia" w:hAnsiTheme="minorEastAsia"/>
+                <w:color w:val="000000"/>
+                <w:szCs w:val="21"/>
+              </w:rPr>
+              <w:t>joint_stereo (intensity_stereo and/or ms_stereo)</w:t>
+            </w:r>
+            <w:r>
+              <w:rPr>
+                <w:rFonts w:asciiTheme="minorEastAsia" w:hAnsiTheme="minorEastAsia"/>
+                <w:color w:val="000000"/>
+                <w:szCs w:val="21"/>
+              </w:rPr>
+              <w:br/>
+              <w:t xml:space="preserve">'10' </w:t>
+            </w:r>
+            <w:r>
+              <w:rPr>
+                <w:rFonts w:asciiTheme="minorEastAsia" w:hAnsiTheme="minorEastAsia"/>
+                <w:color w:val="000000"/>
+                <w:szCs w:val="21"/>
+              </w:rPr>
+              <w:t xml:space="preserve"> </w:t>
+            </w:r>
+            <w:r>
+              <w:rPr>
+                <w:rFonts w:asciiTheme="minorEastAsia" w:hAnsiTheme="minorEastAsia"/>
+                <w:color w:val="000000"/>
+                <w:szCs w:val="21"/>
+              </w:rPr>
+              <w:t>dual_channel</w:t>
+            </w:r>
+            <w:r>
+              <w:rPr>
+                <w:rFonts w:asciiTheme="minorEastAsia" w:hAnsiTheme="minorEastAsia"/>
+                <w:color w:val="000000"/>
+                <w:szCs w:val="21"/>
+              </w:rPr>
+              <w:br/>
+              <w:t xml:space="preserve">'11' </w:t>
+            </w:r>
+            <w:r>
+              <w:rPr>
+                <w:rFonts w:asciiTheme="minorEastAsia" w:hAnsiTheme="minorEastAsia"/>
+                <w:color w:val="000000"/>
+                <w:szCs w:val="21"/>
+              </w:rPr>
+              <w:t xml:space="preserve"> </w:t>
+            </w:r>
+            <w:r>
+              <w:rPr>
+                <w:rFonts w:asciiTheme="minorEastAsia" w:hAnsiTheme="minorEastAsia"/>
+                <w:color w:val="000000"/>
+                <w:szCs w:val="21"/>
+              </w:rPr>
+              <w:t>single_channel</w:t>
+            </w:r>
+          </w:p>
+        </w:tc>
+      </w:tr>
+      <w:tr>
+        <w:tc>
+          <w:tcPr>
+            <w:tcW w:w="2015" w:type="dxa"/>
+          </w:tcPr>
+          <w:p>
+            <w:pPr>
+              <w:rPr>
+                <w:rFonts w:asciiTheme="minorEastAsia" w:hAnsiTheme="minorEastAsia"/>
+                <w:color w:val="383A42"/>
+                <w:szCs w:val="21"/>
+              </w:rPr>
+            </w:pPr>
+            <w:r>
+              <w:rPr>
+                <w:rFonts w:asciiTheme="minorEastAsia" w:hAnsiTheme="minorEastAsia"/>
+                <w:color w:val="383A42"/>
+                <w:szCs w:val="21"/>
+              </w:rPr>
+              <w:t>mode_extension</w:t>
+            </w:r>
+          </w:p>
+        </w:tc>
+        <w:tc>
+          <w:tcPr>
+            <w:tcW w:w="957" w:type="dxa"/>
+          </w:tcPr>
+          <w:p>
+            <w:pPr>
+              <w:rPr>
+                <w:rFonts w:asciiTheme="minorEastAsia" w:hAnsiTheme="minorEastAsia" w:hint="eastAsia"/>
+                <w:color w:val="000000" w:themeColor="text1"/>
+                <w:szCs w:val="21"/>
+              </w:rPr>
+            </w:pPr>
+            <w:r>
+              <w:rPr>
+                <w:rStyle w:val="hljs-number"/>
+                <w:rFonts w:asciiTheme="minorEastAsia" w:hAnsiTheme="minorEastAsia"/>
+                <w:color w:val="986801"/>
+                <w:szCs w:val="21"/>
+              </w:rPr>
+              <w:t>2</w:t>
+            </w:r>
+            <w:r>
+              <w:rPr>
+                <w:rFonts w:asciiTheme="minorEastAsia" w:hAnsiTheme="minorEastAsia"/>
+                <w:color w:val="383A42"/>
+                <w:szCs w:val="21"/>
+              </w:rPr>
+              <w:t> bits</w:t>
+            </w:r>
+          </w:p>
+        </w:tc>
+        <w:tc>
+          <w:tcPr>
+            <w:tcW w:w="6764" w:type="dxa"/>
+          </w:tcPr>
+          <w:p>
+            <w:pPr>
+              <w:jc w:val="left"/>
+              <w:rPr>
+                <w:rFonts w:asciiTheme="minorEastAsia" w:hAnsiTheme="minorEastAsia"/>
+                <w:color w:val="000000"/>
+                <w:szCs w:val="21"/>
+              </w:rPr>
+            </w:pPr>
+            <w:r>
+              <w:rPr>
+                <w:rFonts w:asciiTheme="minorEastAsia" w:hAnsiTheme="minorEastAsia"/>
+                <w:color w:val="000000"/>
+                <w:szCs w:val="21"/>
+              </w:rPr>
+              <w:t xml:space="preserve">these bits are used in joint_stereo mode. </w:t>
+            </w:r>
+          </w:p>
+          <w:p>
+            <w:pPr>
+              <w:jc w:val="left"/>
+              <w:rPr>
+                <w:rFonts w:asciiTheme="minorEastAsia" w:hAnsiTheme="minorEastAsia"/>
+                <w:color w:val="000000"/>
+                <w:szCs w:val="21"/>
+              </w:rPr>
+            </w:pPr>
+            <w:r>
+              <w:rPr>
+                <w:rFonts w:asciiTheme="minorEastAsia" w:hAnsiTheme="minorEastAsia"/>
+                <w:color w:val="000000"/>
+                <w:szCs w:val="21"/>
+              </w:rPr>
+              <w:t>In Layer I and II they indicate which subbands are in intensity_stereo. All other subbands are coded in stereo</w:t>
+            </w:r>
+          </w:p>
+          <w:p>
+            <w:pPr>
+              <w:jc w:val="left"/>
+              <w:rPr>
+                <w:rFonts w:asciiTheme="minorEastAsia" w:hAnsiTheme="minorEastAsia"/>
+                <w:color w:val="000000"/>
+                <w:szCs w:val="21"/>
+              </w:rPr>
+            </w:pPr>
+            <w:r>
+              <w:rPr>
+                <w:rFonts w:asciiTheme="minorEastAsia" w:hAnsiTheme="minorEastAsia"/>
+                <w:color w:val="000000"/>
+                <w:szCs w:val="21"/>
+              </w:rPr>
+              <w:t xml:space="preserve">'00' </w:t>
+            </w:r>
+            <w:r>
+              <w:rPr>
+                <w:rFonts w:asciiTheme="minorEastAsia" w:hAnsiTheme="minorEastAsia"/>
+                <w:color w:val="000000"/>
+                <w:szCs w:val="21"/>
+              </w:rPr>
+              <w:t xml:space="preserve"> </w:t>
+            </w:r>
+            <w:r>
+              <w:rPr>
+                <w:rFonts w:asciiTheme="minorEastAsia" w:hAnsiTheme="minorEastAsia"/>
+                <w:color w:val="000000"/>
+                <w:szCs w:val="21"/>
+              </w:rPr>
+              <w:t>subbands 4-31 in intensity_stereo, bound==4</w:t>
+            </w:r>
+            <w:r>
+              <w:rPr>
+                <w:rFonts w:asciiTheme="minorEastAsia" w:hAnsiTheme="minorEastAsia"/>
+                <w:color w:val="000000"/>
+                <w:szCs w:val="21"/>
+              </w:rPr>
+              <w:br/>
+            </w:r>
+            <w:r>
+              <w:rPr>
+                <w:rFonts w:asciiTheme="minorEastAsia" w:hAnsiTheme="minorEastAsia"/>
+                <w:color w:val="000000"/>
+                <w:szCs w:val="21"/>
+              </w:rPr>
+              <w:lastRenderedPageBreak/>
+              <w:t xml:space="preserve">'01' </w:t>
+            </w:r>
+            <w:r>
+              <w:rPr>
+                <w:rFonts w:asciiTheme="minorEastAsia" w:hAnsiTheme="minorEastAsia"/>
+                <w:color w:val="000000"/>
+                <w:szCs w:val="21"/>
+              </w:rPr>
+              <w:t xml:space="preserve"> </w:t>
+            </w:r>
+            <w:r>
+              <w:rPr>
+                <w:rFonts w:asciiTheme="minorEastAsia" w:hAnsiTheme="minorEastAsia"/>
+                <w:color w:val="000000"/>
+                <w:szCs w:val="21"/>
+              </w:rPr>
+              <w:t>subbands 8-31 in intensity_stereo, bound==8</w:t>
+            </w:r>
+            <w:r>
+              <w:rPr>
+                <w:rFonts w:asciiTheme="minorEastAsia" w:hAnsiTheme="minorEastAsia"/>
+                <w:color w:val="000000"/>
+                <w:szCs w:val="21"/>
+              </w:rPr>
+              <w:br/>
+              <w:t xml:space="preserve">'10' </w:t>
+            </w:r>
+            <w:r>
+              <w:rPr>
+                <w:rFonts w:asciiTheme="minorEastAsia" w:hAnsiTheme="minorEastAsia"/>
+                <w:color w:val="000000"/>
+                <w:szCs w:val="21"/>
+              </w:rPr>
+              <w:t xml:space="preserve"> </w:t>
+            </w:r>
+            <w:r>
+              <w:rPr>
+                <w:rFonts w:asciiTheme="minorEastAsia" w:hAnsiTheme="minorEastAsia"/>
+                <w:color w:val="000000"/>
+                <w:szCs w:val="21"/>
+              </w:rPr>
+              <w:t>subbands 12-31 in intensity_stereo, bound==12</w:t>
+            </w:r>
+            <w:r>
+              <w:rPr>
+                <w:rFonts w:asciiTheme="minorEastAsia" w:hAnsiTheme="minorEastAsia"/>
+                <w:color w:val="000000"/>
+                <w:szCs w:val="21"/>
+              </w:rPr>
+              <w:br/>
+              <w:t xml:space="preserve">'11' </w:t>
+            </w:r>
+            <w:r>
+              <w:rPr>
+                <w:rFonts w:asciiTheme="minorEastAsia" w:hAnsiTheme="minorEastAsia"/>
+                <w:color w:val="000000"/>
+                <w:szCs w:val="21"/>
+              </w:rPr>
+              <w:t xml:space="preserve"> </w:t>
+            </w:r>
+            <w:r>
+              <w:rPr>
+                <w:rFonts w:asciiTheme="minorEastAsia" w:hAnsiTheme="minorEastAsia"/>
+                <w:color w:val="000000"/>
+                <w:szCs w:val="21"/>
+              </w:rPr>
+              <w:t>subbands 16-31 in intensity_stereo, bound==16</w:t>
+            </w:r>
+          </w:p>
+          <w:p>
+            <w:pPr>
+              <w:jc w:val="left"/>
+              <w:rPr>
+                <w:rFonts w:asciiTheme="minorEastAsia" w:hAnsiTheme="minorEastAsia"/>
+                <w:color w:val="000000"/>
+                <w:szCs w:val="21"/>
+              </w:rPr>
+            </w:pPr>
+            <w:r>
+              <w:rPr>
+                <w:rFonts w:asciiTheme="minorEastAsia" w:hAnsiTheme="minorEastAsia"/>
+                <w:color w:val="000000"/>
+                <w:szCs w:val="21"/>
+              </w:rPr>
+              <w:t>In Layer III they indicate which type of joint stereo coding method is applied. The frequency ranges over which the intensity_stereo and ms_stereo modes are applied are implicit in the algorithm</w:t>
+            </w:r>
+          </w:p>
+          <w:p>
+            <w:pPr>
+              <w:ind w:firstLineChars="300" w:firstLine="630"/>
+              <w:jc w:val="left"/>
+              <w:rPr>
+                <w:rFonts w:asciiTheme="minorEastAsia" w:hAnsiTheme="minorEastAsia" w:hint="eastAsia"/>
+                <w:color w:val="000000" w:themeColor="text1"/>
+                <w:szCs w:val="21"/>
+              </w:rPr>
+            </w:pPr>
+            <w:r>
+              <w:rPr>
+                <w:rFonts w:asciiTheme="minorEastAsia" w:hAnsiTheme="minorEastAsia"/>
+                <w:color w:val="000000"/>
+                <w:szCs w:val="21"/>
+              </w:rPr>
+              <w:t>intensity_stereo  ms_stereo</w:t>
+            </w:r>
+            <w:r>
+              <w:rPr>
+                <w:rFonts w:asciiTheme="minorEastAsia" w:hAnsiTheme="minorEastAsia"/>
+                <w:color w:val="000000"/>
+                <w:szCs w:val="21"/>
+              </w:rPr>
+              <w:br/>
+              <w:t xml:space="preserve">'00' </w:t>
+            </w:r>
+            <w:r>
+              <w:rPr>
+                <w:rFonts w:asciiTheme="minorEastAsia" w:hAnsiTheme="minorEastAsia"/>
+                <w:color w:val="000000"/>
+                <w:szCs w:val="21"/>
+              </w:rPr>
+              <w:t xml:space="preserve">    </w:t>
+            </w:r>
+            <w:r>
+              <w:rPr>
+                <w:rFonts w:asciiTheme="minorEastAsia" w:hAnsiTheme="minorEastAsia"/>
+                <w:color w:val="000000"/>
+                <w:szCs w:val="21"/>
+              </w:rPr>
+              <w:t xml:space="preserve">off </w:t>
+            </w:r>
+            <w:r>
+              <w:rPr>
+                <w:rFonts w:asciiTheme="minorEastAsia" w:hAnsiTheme="minorEastAsia"/>
+                <w:color w:val="000000"/>
+                <w:szCs w:val="21"/>
+              </w:rPr>
+              <w:t xml:space="preserve">            </w:t>
+            </w:r>
+            <w:r>
+              <w:rPr>
+                <w:rFonts w:asciiTheme="minorEastAsia" w:hAnsiTheme="minorEastAsia"/>
+                <w:color w:val="000000"/>
+                <w:szCs w:val="21"/>
+              </w:rPr>
+              <w:t>off</w:t>
+            </w:r>
+            <w:r>
+              <w:rPr>
+                <w:rFonts w:asciiTheme="minorEastAsia" w:hAnsiTheme="minorEastAsia"/>
+                <w:color w:val="000000"/>
+                <w:szCs w:val="21"/>
+              </w:rPr>
+              <w:br/>
+              <w:t xml:space="preserve">'01' </w:t>
+            </w:r>
+            <w:r>
+              <w:rPr>
+                <w:rFonts w:asciiTheme="minorEastAsia" w:hAnsiTheme="minorEastAsia"/>
+                <w:color w:val="000000"/>
+                <w:szCs w:val="21"/>
+              </w:rPr>
+              <w:t xml:space="preserve">    </w:t>
+            </w:r>
+            <w:r>
+              <w:rPr>
+                <w:rFonts w:asciiTheme="minorEastAsia" w:hAnsiTheme="minorEastAsia"/>
+                <w:color w:val="000000"/>
+                <w:szCs w:val="21"/>
+              </w:rPr>
+              <w:t xml:space="preserve">on </w:t>
+            </w:r>
+            <w:r>
+              <w:rPr>
+                <w:rFonts w:asciiTheme="minorEastAsia" w:hAnsiTheme="minorEastAsia"/>
+                <w:color w:val="000000"/>
+                <w:szCs w:val="21"/>
+              </w:rPr>
+              <w:t xml:space="preserve">            </w:t>
+            </w:r>
+            <w:r>
+              <w:rPr>
+                <w:rFonts w:asciiTheme="minorEastAsia" w:hAnsiTheme="minorEastAsia"/>
+                <w:color w:val="000000"/>
+                <w:szCs w:val="21"/>
+              </w:rPr>
+              <w:t>off</w:t>
+            </w:r>
+            <w:r>
+              <w:rPr>
+                <w:rFonts w:asciiTheme="minorEastAsia" w:hAnsiTheme="minorEastAsia"/>
+                <w:color w:val="000000"/>
+                <w:szCs w:val="21"/>
+              </w:rPr>
+              <w:br/>
+              <w:t xml:space="preserve">'10' </w:t>
+            </w:r>
+            <w:r>
+              <w:rPr>
+                <w:rFonts w:asciiTheme="minorEastAsia" w:hAnsiTheme="minorEastAsia"/>
+                <w:color w:val="000000"/>
+                <w:szCs w:val="21"/>
+              </w:rPr>
+              <w:t xml:space="preserve">    </w:t>
+            </w:r>
+            <w:r>
+              <w:rPr>
+                <w:rFonts w:asciiTheme="minorEastAsia" w:hAnsiTheme="minorEastAsia"/>
+                <w:color w:val="000000"/>
+                <w:szCs w:val="21"/>
+              </w:rPr>
+              <w:t xml:space="preserve">off  </w:t>
+            </w:r>
+            <w:r>
+              <w:rPr>
+                <w:rFonts w:asciiTheme="minorEastAsia" w:hAnsiTheme="minorEastAsia"/>
+                <w:color w:val="000000"/>
+                <w:szCs w:val="21"/>
+              </w:rPr>
+              <w:t xml:space="preserve">           </w:t>
+            </w:r>
+            <w:r>
+              <w:rPr>
+                <w:rFonts w:asciiTheme="minorEastAsia" w:hAnsiTheme="minorEastAsia"/>
+                <w:color w:val="000000"/>
+                <w:szCs w:val="21"/>
+              </w:rPr>
+              <w:t>on</w:t>
+            </w:r>
+            <w:r>
+              <w:rPr>
+                <w:rFonts w:asciiTheme="minorEastAsia" w:hAnsiTheme="minorEastAsia"/>
+                <w:color w:val="000000"/>
+                <w:szCs w:val="21"/>
+              </w:rPr>
+              <w:br/>
+              <w:t xml:space="preserve">'11' </w:t>
+            </w:r>
+            <w:r>
+              <w:rPr>
+                <w:rFonts w:asciiTheme="minorEastAsia" w:hAnsiTheme="minorEastAsia"/>
+                <w:color w:val="000000"/>
+                <w:szCs w:val="21"/>
+              </w:rPr>
+              <w:t xml:space="preserve">    </w:t>
+            </w:r>
+            <w:r>
+              <w:rPr>
+                <w:rFonts w:asciiTheme="minorEastAsia" w:hAnsiTheme="minorEastAsia"/>
+                <w:color w:val="000000"/>
+                <w:szCs w:val="21"/>
+              </w:rPr>
+              <w:t xml:space="preserve">on  </w:t>
+            </w:r>
+            <w:r>
+              <w:rPr>
+                <w:rFonts w:asciiTheme="minorEastAsia" w:hAnsiTheme="minorEastAsia"/>
+                <w:color w:val="000000"/>
+                <w:szCs w:val="21"/>
+              </w:rPr>
+              <w:t xml:space="preserve">           </w:t>
+            </w:r>
+            <w:r>
+              <w:rPr>
+                <w:rFonts w:asciiTheme="minorEastAsia" w:hAnsiTheme="minorEastAsia"/>
+                <w:color w:val="000000"/>
+                <w:szCs w:val="21"/>
+              </w:rPr>
+              <w:t>on</w:t>
+            </w:r>
+          </w:p>
+        </w:tc>
+      </w:tr>
+      <w:tr>
+        <w:tc>
+          <w:tcPr>
+            <w:tcW w:w="2015" w:type="dxa"/>
+          </w:tcPr>
+          <w:p>
+            <w:pPr>
+              <w:rPr>
+                <w:rFonts w:asciiTheme="minorEastAsia" w:hAnsiTheme="minorEastAsia"/>
+                <w:color w:val="383A42"/>
+                <w:szCs w:val="21"/>
+              </w:rPr>
+            </w:pPr>
+            <w:r>
+              <w:rPr>
+                <w:rFonts w:asciiTheme="minorEastAsia" w:hAnsiTheme="minorEastAsia"/>
+                <w:color w:val="383A42"/>
+                <w:szCs w:val="21"/>
+              </w:rPr>
+              <w:lastRenderedPageBreak/>
+              <w:t>copyright</w:t>
+            </w:r>
+          </w:p>
+        </w:tc>
+        <w:tc>
+          <w:tcPr>
+            <w:tcW w:w="957" w:type="dxa"/>
+          </w:tcPr>
+          <w:p>
+            <w:pPr>
+              <w:rPr>
+                <w:rFonts w:asciiTheme="minorEastAsia" w:hAnsiTheme="minorEastAsia" w:hint="eastAsia"/>
+                <w:color w:val="000000" w:themeColor="text1"/>
+                <w:szCs w:val="21"/>
+              </w:rPr>
+            </w:pPr>
+            <w:r>
+              <w:rPr>
+                <w:rStyle w:val="hljs-number"/>
+                <w:rFonts w:asciiTheme="minorEastAsia" w:hAnsiTheme="minorEastAsia"/>
+                <w:color w:val="986801"/>
+                <w:szCs w:val="21"/>
+              </w:rPr>
+              <w:t>1</w:t>
+            </w:r>
+            <w:r>
+              <w:rPr>
+                <w:rFonts w:asciiTheme="minorEastAsia" w:hAnsiTheme="minorEastAsia"/>
+                <w:color w:val="383A42"/>
+                <w:szCs w:val="21"/>
+              </w:rPr>
+              <w:t> bit</w:t>
+            </w:r>
+          </w:p>
+        </w:tc>
+        <w:tc>
+          <w:tcPr>
+            <w:tcW w:w="6764" w:type="dxa"/>
+          </w:tcPr>
+          <w:p>
+            <w:pPr>
+              <w:jc w:val="left"/>
+              <w:rPr>
+                <w:rFonts w:asciiTheme="minorEastAsia" w:hAnsiTheme="minorEastAsia" w:hint="eastAsia"/>
+                <w:color w:val="000000" w:themeColor="text1"/>
+                <w:szCs w:val="21"/>
+              </w:rPr>
+            </w:pPr>
+            <w:r>
+              <w:rPr>
+                <w:rFonts w:asciiTheme="minorEastAsia" w:hAnsiTheme="minorEastAsia"/>
+                <w:color w:val="000000"/>
+                <w:szCs w:val="21"/>
+              </w:rPr>
+              <w:t>if this bit equals '0' there is no copyright on the coded bitstream, '1' means copyright protected</w:t>
+            </w:r>
+          </w:p>
+        </w:tc>
+      </w:tr>
+      <w:tr>
+        <w:tc>
+          <w:tcPr>
+            <w:tcW w:w="2015" w:type="dxa"/>
+          </w:tcPr>
+          <w:p>
+            <w:pPr>
+              <w:rPr>
+                <w:rFonts w:asciiTheme="minorEastAsia" w:hAnsiTheme="minorEastAsia"/>
+                <w:color w:val="383A42"/>
+                <w:szCs w:val="21"/>
+              </w:rPr>
+            </w:pPr>
+            <w:r>
+              <w:rPr>
+                <w:rFonts w:asciiTheme="minorEastAsia" w:hAnsiTheme="minorEastAsia"/>
+                <w:color w:val="383A42"/>
+                <w:szCs w:val="21"/>
+              </w:rPr>
+              <w:t>original/home</w:t>
+            </w:r>
+          </w:p>
+        </w:tc>
+        <w:tc>
+          <w:tcPr>
+            <w:tcW w:w="957" w:type="dxa"/>
+          </w:tcPr>
+          <w:p>
+            <w:pPr>
+              <w:rPr>
+                <w:rFonts w:asciiTheme="minorEastAsia" w:hAnsiTheme="minorEastAsia" w:hint="eastAsia"/>
+                <w:color w:val="000000" w:themeColor="text1"/>
+                <w:szCs w:val="21"/>
+              </w:rPr>
+            </w:pPr>
+            <w:r>
+              <w:rPr>
+                <w:rStyle w:val="hljs-number"/>
+                <w:rFonts w:asciiTheme="minorEastAsia" w:hAnsiTheme="minorEastAsia"/>
+                <w:color w:val="986801"/>
+                <w:szCs w:val="21"/>
+              </w:rPr>
+              <w:t>1</w:t>
+            </w:r>
+            <w:r>
+              <w:rPr>
+                <w:rFonts w:asciiTheme="minorEastAsia" w:hAnsiTheme="minorEastAsia"/>
+                <w:color w:val="383A42"/>
+                <w:szCs w:val="21"/>
+              </w:rPr>
+              <w:t> bit</w:t>
+            </w:r>
+          </w:p>
+        </w:tc>
+        <w:tc>
+          <w:tcPr>
+            <w:tcW w:w="6764" w:type="dxa"/>
+          </w:tcPr>
+          <w:p>
+            <w:pPr>
+              <w:jc w:val="left"/>
+              <w:rPr>
+                <w:rFonts w:asciiTheme="minorEastAsia" w:hAnsiTheme="minorEastAsia" w:hint="eastAsia"/>
+                <w:color w:val="000000" w:themeColor="text1"/>
+                <w:szCs w:val="21"/>
+              </w:rPr>
+            </w:pPr>
+            <w:r>
+              <w:rPr>
+                <w:rFonts w:asciiTheme="minorEastAsia" w:hAnsiTheme="minorEastAsia"/>
+                <w:color w:val="000000"/>
+                <w:szCs w:val="21"/>
+              </w:rPr>
+              <w:t>this bit equals '0' if the bitstream is a copy, '1' if it is an original</w:t>
+            </w:r>
+          </w:p>
+        </w:tc>
+      </w:tr>
+      <w:tr>
+        <w:tc>
+          <w:tcPr>
+            <w:tcW w:w="2015" w:type="dxa"/>
+          </w:tcPr>
+          <w:p>
+            <w:pPr>
+              <w:rPr>
+                <w:rFonts w:asciiTheme="minorEastAsia" w:hAnsiTheme="minorEastAsia"/>
+                <w:color w:val="383A42"/>
+                <w:szCs w:val="21"/>
+              </w:rPr>
+            </w:pPr>
+            <w:r>
+              <w:rPr>
+                <w:rFonts w:asciiTheme="minorEastAsia" w:hAnsiTheme="minorEastAsia"/>
+                <w:color w:val="383A42"/>
+                <w:szCs w:val="21"/>
+              </w:rPr>
+              <w:t>emphasis </w:t>
+            </w:r>
+          </w:p>
+        </w:tc>
+        <w:tc>
+          <w:tcPr>
+            <w:tcW w:w="957" w:type="dxa"/>
+          </w:tcPr>
+          <w:p>
+            <w:pPr>
+              <w:rPr>
+                <w:rFonts w:asciiTheme="minorEastAsia" w:hAnsiTheme="minorEastAsia" w:hint="eastAsia"/>
+                <w:color w:val="000000" w:themeColor="text1"/>
+                <w:szCs w:val="21"/>
+              </w:rPr>
+            </w:pPr>
+            <w:r>
+              <w:rPr>
+                <w:rStyle w:val="hljs-number"/>
+                <w:rFonts w:asciiTheme="minorEastAsia" w:hAnsiTheme="minorEastAsia"/>
+                <w:color w:val="986801"/>
+                <w:szCs w:val="21"/>
+              </w:rPr>
+              <w:t>2</w:t>
+            </w:r>
+            <w:r>
+              <w:rPr>
+                <w:rFonts w:asciiTheme="minorEastAsia" w:hAnsiTheme="minorEastAsia"/>
+                <w:color w:val="383A42"/>
+                <w:szCs w:val="21"/>
+              </w:rPr>
+              <w:t> bits</w:t>
+            </w:r>
+          </w:p>
+        </w:tc>
+        <w:tc>
+          <w:tcPr>
+            <w:tcW w:w="6764" w:type="dxa"/>
+          </w:tcPr>
+          <w:p>
+            <w:pPr>
+              <w:jc w:val="left"/>
+              <w:rPr>
+                <w:rFonts w:asciiTheme="minorEastAsia" w:hAnsiTheme="minorEastAsia"/>
+                <w:color w:val="000000"/>
+                <w:szCs w:val="21"/>
+              </w:rPr>
+            </w:pPr>
+            <w:r>
+              <w:rPr>
+                <w:rFonts w:asciiTheme="minorEastAsia" w:hAnsiTheme="minorEastAsia"/>
+                <w:color w:val="000000"/>
+                <w:szCs w:val="21"/>
+              </w:rPr>
+              <w:t>indicates the type of de-emphasis that shall be used</w:t>
+            </w:r>
+          </w:p>
+          <w:p>
+            <w:pPr>
+              <w:jc w:val="left"/>
+              <w:rPr>
+                <w:rFonts w:asciiTheme="minorEastAsia" w:hAnsiTheme="minorEastAsia" w:hint="eastAsia"/>
+                <w:color w:val="000000" w:themeColor="text1"/>
+                <w:szCs w:val="21"/>
+              </w:rPr>
+            </w:pPr>
+            <w:r>
+              <w:rPr>
+                <w:rFonts w:asciiTheme="minorEastAsia" w:hAnsiTheme="minorEastAsia"/>
+                <w:color w:val="000000"/>
+                <w:szCs w:val="21"/>
+              </w:rPr>
+              <w:t xml:space="preserve">'00' </w:t>
+            </w:r>
+            <w:r>
+              <w:rPr>
+                <w:rFonts w:asciiTheme="minorEastAsia" w:hAnsiTheme="minorEastAsia"/>
+                <w:color w:val="000000"/>
+                <w:szCs w:val="21"/>
+              </w:rPr>
+              <w:t xml:space="preserve">  </w:t>
+            </w:r>
+            <w:r>
+              <w:rPr>
+                <w:rFonts w:asciiTheme="minorEastAsia" w:hAnsiTheme="minorEastAsia"/>
+                <w:color w:val="000000"/>
+                <w:szCs w:val="21"/>
+              </w:rPr>
+              <w:t>no emphasis</w:t>
+            </w:r>
+            <w:r>
+              <w:rPr>
+                <w:rFonts w:asciiTheme="minorEastAsia" w:hAnsiTheme="minorEastAsia"/>
+                <w:color w:val="000000"/>
+                <w:szCs w:val="21"/>
+              </w:rPr>
+              <w:br/>
+              <w:t xml:space="preserve">'01' </w:t>
+            </w:r>
+            <w:r>
+              <w:rPr>
+                <w:rFonts w:asciiTheme="minorEastAsia" w:hAnsiTheme="minorEastAsia"/>
+                <w:color w:val="000000"/>
+                <w:szCs w:val="21"/>
+              </w:rPr>
+              <w:t xml:space="preserve">  </w:t>
+            </w:r>
+            <w:r>
+              <w:rPr>
+                <w:rFonts w:asciiTheme="minorEastAsia" w:hAnsiTheme="minorEastAsia"/>
+                <w:color w:val="000000"/>
+                <w:szCs w:val="21"/>
+              </w:rPr>
+              <w:t>50/15 microsec. emphasis</w:t>
+            </w:r>
+            <w:r>
+              <w:rPr>
+                <w:rFonts w:asciiTheme="minorEastAsia" w:hAnsiTheme="minorEastAsia"/>
+                <w:color w:val="000000"/>
+                <w:szCs w:val="21"/>
+              </w:rPr>
+              <w:br/>
+              <w:t xml:space="preserve">'10' </w:t>
+            </w:r>
+            <w:r>
+              <w:rPr>
+                <w:rFonts w:asciiTheme="minorEastAsia" w:hAnsiTheme="minorEastAsia"/>
+                <w:color w:val="000000"/>
+                <w:szCs w:val="21"/>
+              </w:rPr>
+              <w:t xml:space="preserve">  </w:t>
+            </w:r>
+            <w:r>
+              <w:rPr>
+                <w:rFonts w:asciiTheme="minorEastAsia" w:hAnsiTheme="minorEastAsia"/>
+                <w:color w:val="000000"/>
+                <w:szCs w:val="21"/>
+              </w:rPr>
+              <w:t>reserved</w:t>
+            </w:r>
+            <w:r>
+              <w:rPr>
+                <w:rFonts w:asciiTheme="minorEastAsia" w:hAnsiTheme="minorEastAsia"/>
+                <w:color w:val="000000"/>
+                <w:szCs w:val="21"/>
+              </w:rPr>
+              <w:br/>
+              <w:t xml:space="preserve">'11' </w:t>
+            </w:r>
+            <w:r>
+              <w:rPr>
+                <w:rFonts w:asciiTheme="minorEastAsia" w:hAnsiTheme="minorEastAsia"/>
+                <w:color w:val="000000"/>
+                <w:szCs w:val="21"/>
+              </w:rPr>
+              <w:t xml:space="preserve">  </w:t>
+            </w:r>
+            <w:r>
+              <w:rPr>
+                <w:rFonts w:asciiTheme="minorEastAsia" w:hAnsiTheme="minorEastAsia"/>
+                <w:color w:val="000000"/>
+                <w:szCs w:val="21"/>
+              </w:rPr>
+              <w:t>CCITT J.17</w:t>
+            </w:r>
+          </w:p>
+        </w:tc>
+      </w:tr>
+    </w:tbl>
+    <w:p>
+      <w:pPr>
+        <w:rPr>
+          <w:rFonts w:asciiTheme="minorEastAsia" w:hAnsiTheme="minorEastAsia"/>
+          <w:color w:val="000000" w:themeColor="text1"/>
+          <w:szCs w:val="21"/>
+        </w:rPr>
+      </w:pPr>
+    </w:p>
+    <w:p>
+      <w:pPr>
+        <w:rPr>
+          <w:rFonts w:asciiTheme="minorEastAsia" w:hAnsiTheme="minorEastAsia"/>
+          <w:color w:val="000000" w:themeColor="text1"/>
+          <w:szCs w:val="21"/>
+        </w:rPr>
+      </w:pPr>
+      <w:r>
+        <w:rPr>
+          <w:rFonts w:asciiTheme="minorEastAsia" w:hAnsiTheme="minorEastAsia"/>
+          <w:color w:val="000000" w:themeColor="text1"/>
+          <w:szCs w:val="21"/>
+        </w:rPr>
+        <w:t>mpeg1_48khz_stereo_128kbps_s16</w:t>
+      </w:r>
+      <w:r>
+        <w:rPr>
+          <w:rFonts w:asciiTheme="minorEastAsia" w:hAnsiTheme="minorEastAsia" w:hint="eastAsia"/>
+          <w:color w:val="000000" w:themeColor="text1"/>
+          <w:szCs w:val="21"/>
+        </w:rPr>
+        <w:t>：</w:t>
+      </w:r>
+    </w:p>
+    <w:p>
+      <w:pPr>
+        <w:rPr>
+          <w:rFonts w:asciiTheme="minorEastAsia" w:hAnsiTheme="minorEastAsia"/>
+          <w:color w:val="000000" w:themeColor="text1"/>
+          <w:szCs w:val="21"/>
+        </w:rPr>
+      </w:pPr>
+      <w:r>
+        <w:rPr>
+          <w:noProof/>
+        </w:rPr>
+        <w:drawing>
+          <wp:inline distT="0" distB="0" distL="0" distR="0" wp14:anchorId="2F551BAA" wp14:editId="6F13213F">
+            <wp:extent cx="6188710" cy="2396490"/>
+            <wp:effectExtent l="0" t="0" r="2540" b="3810"/>
+            <wp:docPr id="36" name="图片 36"/>
+            <wp:cNvGraphicFramePr>
+              <a:graphicFrameLocks xmlns:a="http://schemas.openxmlformats.org/drawingml/2006/main" noChangeAspect="1"/>
+            </wp:cNvGraphicFramePr>
+            <a:graphic xmlns:a="http://schemas.openxmlformats.org/drawingml/2006/main">
+              <a:graphicData uri="http://schemas.openxmlformats.org/drawingml/2006/picture">
+                <pic:pic xmlns:pic="http://schemas.openxmlformats.org/drawingml/2006/picture">
+                  <pic:nvPicPr>
+                    <pic:cNvPr id="1" name=""/>
+                    <pic:cNvPicPr/>
+                  </pic:nvPicPr>
+                  <pic:blipFill>
+                    <a:blip r:embed="rId52"/>
+                    <a:stretch>
+                      <a:fillRect/>
+                    </a:stretch>
+                  </pic:blipFill>
+                  <pic:spPr>
+                    <a:xfrm>
+                      <a:off x="0" y="0"/>
+                      <a:ext cx="6188710" cy="2396490"/>
+                    </a:xfrm>
+                    <a:prstGeom prst="rect">
+                      <a:avLst/>
+                    </a:prstGeom>
+                  </pic:spPr>
+                </pic:pic>
+              </a:graphicData>
+            </a:graphic>
+          </wp:inline>
+        </w:drawing>
+      </w:r>
+    </w:p>
+    <w:p>
+      <w:pPr>
+        <w:rPr>
+          <w:rFonts w:asciiTheme="minorEastAsia" w:hAnsiTheme="minorEastAsia" w:hint="eastAsia"/>
+          <w:color w:val="000000" w:themeColor="text1"/>
+          <w:szCs w:val="21"/>
+        </w:rPr>
+      </w:pPr>
+    </w:p>
+    <w:p>
+      <w:pPr>
+        <w:rPr>
+          <w:rFonts w:asciiTheme="minorEastAsia" w:hAnsiTheme="minorEastAsia"/>
+          <w:color w:val="000000" w:themeColor="text1"/>
+          <w:szCs w:val="21"/>
+        </w:rPr>
+      </w:pPr>
+    </w:p>
+    <w:p>
+      <w:pPr>
+        <w:rPr>
+          <w:rFonts w:asciiTheme="minorEastAsia" w:hAnsiTheme="minorEastAsia"/>
+          <w:color w:val="000000" w:themeColor="text1"/>
+          <w:szCs w:val="21"/>
+        </w:rPr>
+      </w:pPr>
+      <w:r>
+        <w:rPr>
+          <w:rFonts w:asciiTheme="minorEastAsia" w:hAnsiTheme="minorEastAsia"/>
+          <w:color w:val="000000" w:themeColor="text1"/>
+          <w:szCs w:val="21"/>
+        </w:rPr>
+        <w:t>mpeg2_24khz_mono_96kbps_s16</w:t>
+      </w:r>
+      <w:r>
+        <w:rPr>
+          <w:rFonts w:asciiTheme="minorEastAsia" w:hAnsiTheme="minorEastAsia" w:hint="eastAsia"/>
+          <w:color w:val="000000" w:themeColor="text1"/>
+          <w:szCs w:val="21"/>
+        </w:rPr>
+        <w:t>：</w:t>
+      </w:r>
+    </w:p>
+    <w:p>
+      <w:pPr>
+        <w:rPr>
+          <w:rFonts w:asciiTheme="minorEastAsia" w:hAnsiTheme="minorEastAsia" w:hint="eastAsia"/>
+          <w:color w:val="000000" w:themeColor="text1"/>
+          <w:szCs w:val="21"/>
+        </w:rPr>
+      </w:pPr>
+      <w:r>
+        <w:rPr>
+          <w:noProof/>
+        </w:rPr>
+        <w:lastRenderedPageBreak/>
+        <w:drawing>
+          <wp:inline distT="0" distB="0" distL="0" distR="0" wp14:anchorId="4BEF5B95" wp14:editId="389939F9">
+            <wp:extent cx="6188710" cy="1664970"/>
+            <wp:effectExtent l="0" t="0" r="2540" b="0"/>
+            <wp:docPr id="38" name="图片 38"/>
+            <wp:cNvGraphicFramePr>
+              <a:graphicFrameLocks xmlns:a="http://schemas.openxmlformats.org/drawingml/2006/main" noChangeAspect="1"/>
+            </wp:cNvGraphicFramePr>
+            <a:graphic xmlns:a="http://schemas.openxmlformats.org/drawingml/2006/main">
+              <a:graphicData uri="http://schemas.openxmlformats.org/drawingml/2006/picture">
+                <pic:pic xmlns:pic="http://schemas.openxmlformats.org/drawingml/2006/picture">
+                  <pic:nvPicPr>
+                    <pic:cNvPr id="1" name=""/>
+                    <pic:cNvPicPr/>
+                  </pic:nvPicPr>
+                  <pic:blipFill>
+                    <a:blip r:embed="rId53"/>
+                    <a:stretch>
+                      <a:fillRect/>
+                    </a:stretch>
+                  </pic:blipFill>
+                  <pic:spPr>
+                    <a:xfrm>
+                      <a:off x="0" y="0"/>
+                      <a:ext cx="6188710" cy="1664970"/>
+                    </a:xfrm>
+                    <a:prstGeom prst="rect">
+                      <a:avLst/>
+                    </a:prstGeom>
+                  </pic:spPr>
+                </pic:pic>
+              </a:graphicData>
+            </a:graphic>
+          </wp:inline>
+        </w:drawing>
+      </w:r>
+    </w:p>
+    <w:p>
+      <w:pPr>
         <w:rPr>
           <w:szCs w:val="21"/>
         </w:rPr>
@@ -31434,6 +34553,117 @@
     </w:lvl>
   </w:abstractNum>
   <w:abstractNum w:abstractNumId="14" w15:restartNumberingAfterBreak="0">
+    <w:nsid w:val="4EC7779D"/>
+    <w:multiLevelType w:val="hybridMultilevel"/>
+    <w:tmpl w:val="0E2AD51C"/>
+    <w:lvl w:ilvl="0" w:tplc="26167640">
+      <w:numFmt w:val="bullet"/>
+      <w:lvlText w:val="•"/>
+      <w:lvlJc w:val="left"/>
+      <w:pPr>
+        <w:ind w:left="420" w:hanging="420"/>
+      </w:pPr>
+      <w:rPr>
+        <w:rFonts w:ascii="Times New Roman" w:eastAsiaTheme="minorEastAsia" w:hAnsi="Times New Roman" w:cs="Times New Roman" w:hint="default"/>
+      </w:rPr>
+    </w:lvl>
+    <w:lvl w:ilvl="1" w:tplc="26167640">
+      <w:numFmt w:val="bullet"/>
+      <w:lvlText w:val="•"/>
+      <w:lvlJc w:val="left"/>
+      <w:pPr>
+        <w:ind w:left="840" w:hanging="420"/>
+      </w:pPr>
+      <w:rPr>
+        <w:rFonts w:ascii="Times New Roman" w:eastAsiaTheme="minorEastAsia" w:hAnsi="Times New Roman" w:cs="Times New Roman" w:hint="default"/>
+      </w:rPr>
+    </w:lvl>
+    <w:lvl w:ilvl="2" w:tplc="04090005" w:tentative="1">
+      <w:start w:val="1"/>
+      <w:numFmt w:val="bullet"/>
+      <w:lvlText w:val=""/>
+      <w:lvlJc w:val="left"/>
+      <w:pPr>
+        <w:ind w:left="1260" w:hanging="420"/>
+      </w:pPr>
+      <w:rPr>
+        <w:rFonts w:ascii="Wingdings" w:hAnsi="Wingdings" w:hint="default"/>
+      </w:rPr>
+    </w:lvl>
+    <w:lvl w:ilvl="3" w:tplc="04090001" w:tentative="1">
+      <w:start w:val="1"/>
+      <w:numFmt w:val="bullet"/>
+      <w:lvlText w:val=""/>
+      <w:lvlJc w:val="left"/>
+      <w:pPr>
+        <w:ind w:left="1680" w:hanging="420"/>
+      </w:pPr>
+      <w:rPr>
+        <w:rFonts w:ascii="Wingdings" w:hAnsi="Wingdings" w:hint="default"/>
+      </w:rPr>
+    </w:lvl>
+    <w:lvl w:ilvl="4" w:tplc="04090003" w:tentative="1">
+      <w:start w:val="1"/>
+      <w:numFmt w:val="bullet"/>
+      <w:lvlText w:val=""/>
+      <w:lvlJc w:val="left"/>
+      <w:pPr>
+        <w:ind w:left="2100" w:hanging="420"/>
+      </w:pPr>
+      <w:rPr>
+        <w:rFonts w:ascii="Wingdings" w:hAnsi="Wingdings" w:hint="default"/>
+      </w:rPr>
+    </w:lvl>
+    <w:lvl w:ilvl="5" w:tplc="04090005" w:tentative="1">
+      <w:start w:val="1"/>
+      <w:numFmt w:val="bullet"/>
+      <w:lvlText w:val=""/>
+      <w:lvlJc w:val="left"/>
+      <w:pPr>
+        <w:ind w:left="2520" w:hanging="420"/>
+      </w:pPr>
+      <w:rPr>
+        <w:rFonts w:ascii="Wingdings" w:hAnsi="Wingdings" w:hint="default"/>
+      </w:rPr>
+    </w:lvl>
+    <w:lvl w:ilvl="6" w:tplc="04090001" w:tentative="1">
+      <w:start w:val="1"/>
+      <w:numFmt w:val="bullet"/>
+      <w:lvlText w:val=""/>
+      <w:lvlJc w:val="left"/>
+      <w:pPr>
+        <w:ind w:left="2940" w:hanging="420"/>
+      </w:pPr>
+      <w:rPr>
+        <w:rFonts w:ascii="Wingdings" w:hAnsi="Wingdings" w:hint="default"/>
+      </w:rPr>
+    </w:lvl>
+    <w:lvl w:ilvl="7" w:tplc="04090003" w:tentative="1">
+      <w:start w:val="1"/>
+      <w:numFmt w:val="bullet"/>
+      <w:lvlText w:val=""/>
+      <w:lvlJc w:val="left"/>
+      <w:pPr>
+        <w:ind w:left="3360" w:hanging="420"/>
+      </w:pPr>
+      <w:rPr>
+        <w:rFonts w:ascii="Wingdings" w:hAnsi="Wingdings" w:hint="default"/>
+      </w:rPr>
+    </w:lvl>
+    <w:lvl w:ilvl="8" w:tplc="04090005" w:tentative="1">
+      <w:start w:val="1"/>
+      <w:numFmt w:val="bullet"/>
+      <w:lvlText w:val=""/>
+      <w:lvlJc w:val="left"/>
+      <w:pPr>
+        <w:ind w:left="3780" w:hanging="420"/>
+      </w:pPr>
+      <w:rPr>
+        <w:rFonts w:ascii="Wingdings" w:hAnsi="Wingdings" w:hint="default"/>
+      </w:rPr>
+    </w:lvl>
+  </w:abstractNum>
+  <w:abstractNum w:abstractNumId="15" w15:restartNumberingAfterBreak="0">
     <w:nsid w:val="4F28758B"/>
     <w:multiLevelType w:val="hybridMultilevel"/>
     <w:tmpl w:val="673010A2"/>
@@ -31519,7 +34749,7 @@
       </w:pPr>
     </w:lvl>
   </w:abstractNum>
-  <w:abstractNum w:abstractNumId="15" w15:restartNumberingAfterBreak="0">
+  <w:abstractNum w:abstractNumId="16" w15:restartNumberingAfterBreak="0">
     <w:nsid w:val="52CD3DA7"/>
     <w:multiLevelType w:val="hybridMultilevel"/>
     <w:tmpl w:val="D5A6E914"/>
@@ -31605,7 +34835,7 @@
       </w:pPr>
     </w:lvl>
   </w:abstractNum>
-  <w:abstractNum w:abstractNumId="16" w15:restartNumberingAfterBreak="0">
+  <w:abstractNum w:abstractNumId="17" w15:restartNumberingAfterBreak="0">
     <w:nsid w:val="54080CF5"/>
     <w:multiLevelType w:val="hybridMultilevel"/>
     <w:tmpl w:val="A322D872"/>
@@ -31694,7 +34924,7 @@
       </w:pPr>
     </w:lvl>
   </w:abstractNum>
-  <w:abstractNum w:abstractNumId="17" w15:restartNumberingAfterBreak="0">
+  <w:abstractNum w:abstractNumId="18" w15:restartNumberingAfterBreak="0">
     <w:nsid w:val="5870029D"/>
     <w:multiLevelType w:val="hybridMultilevel"/>
     <w:tmpl w:val="DF64BBB0"/>
@@ -31783,7 +35013,7 @@
       </w:pPr>
     </w:lvl>
   </w:abstractNum>
-  <w:abstractNum w:abstractNumId="18" w15:restartNumberingAfterBreak="0">
+  <w:abstractNum w:abstractNumId="19" w15:restartNumberingAfterBreak="0">
     <w:nsid w:val="5BF769F6"/>
     <w:multiLevelType w:val="hybridMultilevel"/>
     <w:tmpl w:val="9DEC027C"/>
@@ -31895,7 +35125,7 @@
       </w:rPr>
     </w:lvl>
   </w:abstractNum>
-  <w:abstractNum w:abstractNumId="19" w15:restartNumberingAfterBreak="0">
+  <w:abstractNum w:abstractNumId="20" w15:restartNumberingAfterBreak="0">
     <w:nsid w:val="62731AFE"/>
     <w:multiLevelType w:val="hybridMultilevel"/>
     <w:tmpl w:val="4CE427D0"/>
@@ -31981,7 +35211,7 @@
       </w:pPr>
     </w:lvl>
   </w:abstractNum>
-  <w:abstractNum w:abstractNumId="20" w15:restartNumberingAfterBreak="0">
+  <w:abstractNum w:abstractNumId="21" w15:restartNumberingAfterBreak="0">
     <w:nsid w:val="739977FF"/>
     <w:multiLevelType w:val="hybridMultilevel"/>
     <w:tmpl w:val="73AC19AE"/>
@@ -32093,7 +35323,7 @@
       </w:rPr>
     </w:lvl>
   </w:abstractNum>
-  <w:abstractNum w:abstractNumId="21" w15:restartNumberingAfterBreak="0">
+  <w:abstractNum w:abstractNumId="22" w15:restartNumberingAfterBreak="0">
     <w:nsid w:val="76B83835"/>
     <w:multiLevelType w:val="hybridMultilevel"/>
     <w:tmpl w:val="2CA2BFB2"/>
@@ -32179,7 +35409,7 @@
       </w:pPr>
     </w:lvl>
   </w:abstractNum>
-  <w:abstractNum w:abstractNumId="22" w15:restartNumberingAfterBreak="0">
+  <w:abstractNum w:abstractNumId="23" w15:restartNumberingAfterBreak="0">
     <w:nsid w:val="7B5966D4"/>
     <w:multiLevelType w:val="hybridMultilevel"/>
     <w:tmpl w:val="46768C44"/>
@@ -32292,7 +35522,7 @@
     </w:lvl>
   </w:abstractNum>
   <w:num w:numId="1">
-    <w:abstractNumId w:val="20"/>
+    <w:abstractNumId w:val="21"/>
   </w:num>
   <w:num w:numId="2">
     <w:abstractNumId w:val="8"/>
@@ -32301,7 +35531,7 @@
     <w:abstractNumId w:val="0"/>
   </w:num>
   <w:num w:numId="4">
-    <w:abstractNumId w:val="17"/>
+    <w:abstractNumId w:val="18"/>
   </w:num>
   <w:num w:numId="5">
     <w:abstractNumId w:val="10"/>
@@ -32316,19 +35546,19 @@
     <w:abstractNumId w:val="6"/>
   </w:num>
   <w:num w:numId="9">
-    <w:abstractNumId w:val="22"/>
+    <w:abstractNumId w:val="23"/>
   </w:num>
   <w:num w:numId="10">
-    <w:abstractNumId w:val="21"/>
+    <w:abstractNumId w:val="22"/>
   </w:num>
   <w:num w:numId="11">
     <w:abstractNumId w:val="2"/>
   </w:num>
   <w:num w:numId="12">
-    <w:abstractNumId w:val="14"/>
+    <w:abstractNumId w:val="15"/>
   </w:num>
   <w:num w:numId="13">
-    <w:abstractNumId w:val="19"/>
+    <w:abstractNumId w:val="20"/>
   </w:num>
   <w:num w:numId="14">
     <w:abstractNumId w:val="12"/>
@@ -32337,7 +35567,7 @@
     <w:abstractNumId w:val="9"/>
   </w:num>
   <w:num w:numId="16">
-    <w:abstractNumId w:val="16"/>
+    <w:abstractNumId w:val="17"/>
   </w:num>
   <w:num w:numId="17">
     <w:abstractNumId w:val="13"/>
@@ -32346,19 +35576,22 @@
     <w:abstractNumId w:val="3"/>
   </w:num>
   <w:num w:numId="19">
-    <w:abstractNumId w:val="18"/>
+    <w:abstractNumId w:val="19"/>
   </w:num>
   <w:num w:numId="20">
     <w:abstractNumId w:val="5"/>
   </w:num>
   <w:num w:numId="21">
-    <w:abstractNumId w:val="15"/>
+    <w:abstractNumId w:val="16"/>
   </w:num>
   <w:num w:numId="22">
     <w:abstractNumId w:val="1"/>
   </w:num>
   <w:num w:numId="23">
     <w:abstractNumId w:val="4"/>
+  </w:num>
+  <w:num w:numId="24">
+    <w:abstractNumId w:val="14"/>
   </w:num>
   <w:numIdMacAtCleanup w:val="11"/>
 </w:numbering>
@@ -34171,6 +37404,16 @@
     <w:basedOn w:val="a0"/>
     <w:rsid w:val="00467FC0"/>
   </w:style>
+  <w:style w:type="character" w:customStyle="1" w:styleId="hljs-titlefunction">
+    <w:name w:val="hljs-title function_"/>
+    <w:basedOn w:val="a0"/>
+    <w:rsid w:val="00D601A0"/>
+  </w:style>
+  <w:style w:type="character" w:customStyle="1" w:styleId="hljs-variableconstant">
+    <w:name w:val="hljs-variable constant_"/>
+    <w:basedOn w:val="a0"/>
+    <w:rsid w:val="00D601A0"/>
+  </w:style>
 </w:styles>
 </file>
 
@@ -34440,7 +37683,7 @@
 </file>
 
 <file path=customXml/itemProps1.xml><?xml version="1.0" encoding="utf-8"?>
-<ds:datastoreItem xmlns:ds="http://schemas.openxmlformats.org/officeDocument/2006/customXml" ds:itemID="{413A8681-48FE-4266-AC88-16223C409086}">
+<ds:datastoreItem xmlns:ds="http://schemas.openxmlformats.org/officeDocument/2006/customXml" ds:itemID="{E2FB2890-EEC5-4C06-9C9C-9C38DB42F5E3}">
   <ds:schemaRefs>
     <ds:schemaRef ds:uri="http://schemas.openxmlformats.org/officeDocument/2006/bibliography"/>
   </ds:schemaRefs>

</xml_diff>

<commit_message>
analyze video source where both the audio and video timestamps x2
</commit_message>
<xml_diff>
--- a/AudioVideoCode Note v2.docx
+++ b/AudioVideoCode Note v2.docx
@@ -33464,23 +33464,41 @@
       <w:pPr>
         <w:spacing w:line="288" w:lineRule="auto"/>
         <w:rPr>
+          <w:rFonts w:asciiTheme="minorEastAsia" w:hAnsiTheme="minorEastAsia" w:cs="Segoe UI"/>
+          <w:color w:val="262626"/>
+          <w:szCs w:val="21"/>
+          <w:shd w:val="clear" w:color="auto" w:fill="EFF6FF"/>
+        </w:rPr>
+      </w:pPr>
+    </w:p>
+    <w:p>
+      <w:pPr>
+        <w:spacing w:line="288" w:lineRule="auto"/>
+        <w:rPr>
+          <w:rFonts w:asciiTheme="minorEastAsia" w:hAnsiTheme="minorEastAsia" w:cs="Segoe UI"/>
+          <w:color w:val="262626"/>
+          <w:szCs w:val="21"/>
+          <w:shd w:val="clear" w:color="auto" w:fill="EFF6FF"/>
+        </w:rPr>
+      </w:pPr>
+      <w:r>
+        <w:rPr>
           <w:rFonts w:asciiTheme="minorEastAsia" w:hAnsiTheme="minorEastAsia" w:cs="Segoe UI" w:hint="eastAsia"/>
           <w:color w:val="262626"/>
           <w:szCs w:val="21"/>
           <w:shd w:val="clear" w:color="auto" w:fill="EFF6FF"/>
         </w:rPr>
-      </w:pPr>
-    </w:p>
-    <w:p>
-      <w:pPr>
-        <w:spacing w:line="288" w:lineRule="auto"/>
+        <w:t>广电</w:t>
+      </w:r>
+      <w:r>
         <w:rPr>
           <w:rFonts w:asciiTheme="minorEastAsia" w:hAnsiTheme="minorEastAsia" w:cs="Segoe UI"/>
           <w:color w:val="262626"/>
           <w:szCs w:val="21"/>
           <w:shd w:val="clear" w:color="auto" w:fill="EFF6FF"/>
         </w:rPr>
-      </w:pPr>
+        <w:t>18年制定</w:t>
+      </w:r>
       <w:r>
         <w:rPr>
           <w:rFonts w:asciiTheme="minorEastAsia" w:hAnsiTheme="minorEastAsia" w:cs="Segoe UI" w:hint="eastAsia"/>
@@ -33488,7 +33506,7 @@
           <w:szCs w:val="21"/>
           <w:shd w:val="clear" w:color="auto" w:fill="EFF6FF"/>
         </w:rPr>
-        <w:t>广电</w:t>
+        <w:t>4</w:t>
       </w:r>
       <w:r>
         <w:rPr>
@@ -33497,7 +33515,7 @@
           <w:szCs w:val="21"/>
           <w:shd w:val="clear" w:color="auto" w:fill="EFF6FF"/>
         </w:rPr>
-        <w:t>18年制定</w:t>
+        <w:t>K技术规范</w:t>
       </w:r>
       <w:r>
         <w:rPr>
@@ -33506,7 +33524,7 @@
           <w:szCs w:val="21"/>
           <w:shd w:val="clear" w:color="auto" w:fill="EFF6FF"/>
         </w:rPr>
-        <w:t>4</w:t>
+        <w:t>，定下</w:t>
       </w:r>
       <w:r>
         <w:rPr>
@@ -33515,7 +33533,7 @@
           <w:szCs w:val="21"/>
           <w:shd w:val="clear" w:color="auto" w:fill="EFF6FF"/>
         </w:rPr>
-        <w:t>K技术规范</w:t>
+        <w:t>4K 50P 10bit BT.2020 HDR-HLG\HDR-PQ AVS2 36Mbps</w:t>
       </w:r>
       <w:r>
         <w:rPr>
@@ -33524,17 +33542,19 @@
           <w:szCs w:val="21"/>
           <w:shd w:val="clear" w:color="auto" w:fill="EFF6FF"/>
         </w:rPr>
-        <w:t>，定下</w:t>
-      </w:r>
-      <w:r>
+        <w:t>视频规格。</w:t>
+      </w:r>
+    </w:p>
+    <w:p>
+      <w:pPr>
+        <w:spacing w:line="288" w:lineRule="auto"/>
         <w:rPr>
           <w:rFonts w:asciiTheme="minorEastAsia" w:hAnsiTheme="minorEastAsia" w:cs="Segoe UI"/>
           <w:color w:val="262626"/>
           <w:szCs w:val="21"/>
           <w:shd w:val="clear" w:color="auto" w:fill="EFF6FF"/>
         </w:rPr>
-        <w:t>4K 50P 10bit BT.2020 HDR-HLG\HDR-PQ AVS2 36Mbps</w:t>
-      </w:r>
+      </w:pPr>
       <w:r>
         <w:rPr>
           <w:rFonts w:asciiTheme="minorEastAsia" w:hAnsiTheme="minorEastAsia" w:cs="Segoe UI" w:hint="eastAsia"/>
@@ -33542,19 +33562,35 @@
           <w:szCs w:val="21"/>
           <w:shd w:val="clear" w:color="auto" w:fill="EFF6FF"/>
         </w:rPr>
-        <w:t>视频规格。</w:t>
-      </w:r>
-    </w:p>
-    <w:p>
-      <w:pPr>
-        <w:spacing w:line="288" w:lineRule="auto"/>
+        <w:t>至今为止，能正确解码中星</w:t>
+      </w:r>
+      <w:r>
+        <w:rPr>
+          <w:rFonts w:asciiTheme="minorEastAsia" w:hAnsiTheme="minorEastAsia" w:cs="Segoe UI"/>
+          <w:color w:val="262626"/>
+          <w:szCs w:val="21"/>
+          <w:shd w:val="clear" w:color="auto" w:fill="EFF6FF"/>
+        </w:rPr>
+        <w:t>6C上的CCTV4K信号的设备少之又少。绝大部分都是经过HDR-SDR转换的信号，如果你去播放源视频，很大概率只能得到一个灰蒙蒙的画面，当然广电自己的播放器，其实还是能够正确解码的</w:t>
+      </w:r>
+      <w:r>
         <w:rPr>
           <w:rFonts w:asciiTheme="minorEastAsia" w:hAnsiTheme="minorEastAsia" w:cs="Segoe UI" w:hint="eastAsia"/>
           <w:color w:val="262626"/>
           <w:szCs w:val="21"/>
           <w:shd w:val="clear" w:color="auto" w:fill="EFF6FF"/>
         </w:rPr>
-      </w:pPr>
+        <w:t>，</w:t>
+      </w:r>
+      <w:r>
+        <w:rPr>
+          <w:rFonts w:asciiTheme="minorEastAsia" w:hAnsiTheme="minorEastAsia" w:cs="Segoe UI"/>
+          <w:color w:val="262626"/>
+          <w:szCs w:val="21"/>
+          <w:shd w:val="clear" w:color="auto" w:fill="EFF6FF"/>
+        </w:rPr>
+        <w:t>但是现在</w:t>
+      </w:r>
       <w:r>
         <w:rPr>
           <w:rFonts w:asciiTheme="minorEastAsia" w:hAnsiTheme="minorEastAsia" w:cs="Segoe UI" w:hint="eastAsia"/>
@@ -33562,7 +33598,7 @@
           <w:szCs w:val="21"/>
           <w:shd w:val="clear" w:color="auto" w:fill="EFF6FF"/>
         </w:rPr>
-        <w:t>至今为止，能正确解码中星</w:t>
+        <w:t>很少</w:t>
       </w:r>
       <w:r>
         <w:rPr>
@@ -33571,7 +33607,7 @@
           <w:szCs w:val="21"/>
           <w:shd w:val="clear" w:color="auto" w:fill="EFF6FF"/>
         </w:rPr>
-        <w:t>6C上的CCTV4K信号的设备少之又少。绝大部分都是经过HDR-SDR转换的信号，如果你去播放源视频，很大概率只能得到一个灰蒙蒙的画面，当然广电自己的播放器，其实还是能够正确解码的</w:t>
+        <w:t>有家庭还在给广电交高昂的费用去看电视</w:t>
       </w:r>
       <w:r>
         <w:rPr>
@@ -33580,46 +33616,2878 @@
           <w:szCs w:val="21"/>
           <w:shd w:val="clear" w:color="auto" w:fill="EFF6FF"/>
         </w:rPr>
+        <w:t>。</w:t>
+      </w:r>
+    </w:p>
+    <w:p>
+      <w:pPr>
+        <w:outlineLvl w:val="0"/>
+        <w:rPr>
+          <w:rFonts w:asciiTheme="minorEastAsia" w:hAnsiTheme="minorEastAsia" w:cs="Open Sans"/>
+          <w:b/>
+          <w:bCs/>
+          <w:kern w:val="0"/>
+          <w:sz w:val="24"/>
+          <w:szCs w:val="24"/>
+        </w:rPr>
+      </w:pPr>
+      <w:r>
+        <w:rPr>
+          <w:rFonts w:asciiTheme="minorEastAsia" w:hAnsiTheme="minorEastAsia" w:cs="Open Sans" w:hint="eastAsia"/>
+          <w:b/>
+          <w:bCs/>
+          <w:kern w:val="0"/>
+          <w:sz w:val="24"/>
+          <w:szCs w:val="24"/>
+        </w:rPr>
+        <w:t>分析一种特殊的倍速源</w:t>
+      </w:r>
+    </w:p>
+    <w:p>
+      <w:pPr>
+        <w:pStyle w:val="a3"/>
+        <w:shd w:val="clear" w:color="auto" w:fill="FFFFFF"/>
+        <w:spacing w:beforeLines="100" w:before="312" w:beforeAutospacing="0" w:afterLines="50" w:after="156" w:afterAutospacing="0"/>
+        <w:outlineLvl w:val="1"/>
+        <w:rPr>
+          <w:rFonts w:asciiTheme="minorEastAsia" w:eastAsiaTheme="minorEastAsia" w:hAnsiTheme="minorEastAsia" w:cs="Open Sans"/>
+          <w:b/>
+          <w:bCs/>
+          <w:sz w:val="21"/>
+          <w:szCs w:val="21"/>
+        </w:rPr>
+      </w:pPr>
+      <w:r>
+        <w:rPr>
+          <w:rFonts w:asciiTheme="minorEastAsia" w:eastAsiaTheme="minorEastAsia" w:hAnsiTheme="minorEastAsia" w:cs="Open Sans" w:hint="eastAsia"/>
+          <w:b/>
+          <w:bCs/>
+          <w:sz w:val="21"/>
+          <w:szCs w:val="21"/>
+        </w:rPr>
+        <w:t>源</w:t>
+      </w:r>
+      <w:r>
+        <w:rPr>
+          <w:rFonts w:asciiTheme="minorEastAsia" w:eastAsiaTheme="minorEastAsia" w:hAnsiTheme="minorEastAsia" w:cs="Open Sans" w:hint="eastAsia"/>
+          <w:b/>
+          <w:bCs/>
+          <w:sz w:val="21"/>
+          <w:szCs w:val="21"/>
+        </w:rPr>
+        <w:t>描述</w:t>
+      </w:r>
+      <w:r>
+        <w:rPr>
+          <w:rFonts w:asciiTheme="minorEastAsia" w:eastAsiaTheme="minorEastAsia" w:hAnsiTheme="minorEastAsia" w:cs="Open Sans" w:hint="eastAsia"/>
+          <w:b/>
+          <w:bCs/>
+          <w:sz w:val="21"/>
+          <w:szCs w:val="21"/>
+        </w:rPr>
+        <w:t>：</w:t>
+      </w:r>
+    </w:p>
+    <w:p>
+      <w:pPr>
+        <w:spacing w:line="264" w:lineRule="auto"/>
+        <w:contextualSpacing/>
+        <w:rPr>
+          <w:rFonts w:asciiTheme="minorEastAsia" w:hAnsiTheme="minorEastAsia" w:hint="eastAsia"/>
+          <w:szCs w:val="21"/>
+        </w:rPr>
+      </w:pPr>
+      <w:r>
+        <w:rPr>
+          <w:rFonts w:asciiTheme="minorEastAsia" w:hAnsiTheme="minorEastAsia" w:hint="eastAsia"/>
+          <w:szCs w:val="21"/>
+        </w:rPr>
+        <w:t>在</w:t>
+      </w:r>
+      <w:r>
+        <w:rPr>
+          <w:rFonts w:asciiTheme="minorEastAsia" w:hAnsiTheme="minorEastAsia"/>
+          <w:szCs w:val="21"/>
+        </w:rPr>
+        <w:t>TikTok上看到了一段明显帧率超高的</w:t>
+      </w:r>
+      <w:r>
+        <w:rPr>
+          <w:rFonts w:asciiTheme="minorEastAsia" w:hAnsiTheme="minorEastAsia" w:hint="eastAsia"/>
+          <w:szCs w:val="21"/>
+        </w:rPr>
+        <w:t>mp</w:t>
+      </w:r>
+      <w:r>
+        <w:rPr>
+          <w:rFonts w:asciiTheme="minorEastAsia" w:hAnsiTheme="minorEastAsia"/>
+          <w:szCs w:val="21"/>
+        </w:rPr>
+        <w:t>4视频</w:t>
+      </w:r>
+      <w:r>
+        <w:rPr>
+          <w:rFonts w:asciiTheme="minorEastAsia" w:hAnsiTheme="minorEastAsia" w:hint="eastAsia"/>
+          <w:szCs w:val="21"/>
+        </w:rPr>
         <w:t>，</w:t>
       </w:r>
       <w:r>
         <w:rPr>
-          <w:rFonts w:asciiTheme="minorEastAsia" w:hAnsiTheme="minorEastAsia" w:cs="Segoe UI"/>
-          <w:color w:val="262626"/>
-          <w:szCs w:val="21"/>
-          <w:shd w:val="clear" w:color="auto" w:fill="EFF6FF"/>
-        </w:rPr>
-        <w:t>但是现在</w:t>
-      </w:r>
-      <w:r>
-        <w:rPr>
-          <w:rFonts w:asciiTheme="minorEastAsia" w:hAnsiTheme="minorEastAsia" w:cs="Segoe UI" w:hint="eastAsia"/>
-          <w:color w:val="262626"/>
-          <w:szCs w:val="21"/>
-          <w:shd w:val="clear" w:color="auto" w:fill="EFF6FF"/>
-        </w:rPr>
-        <w:t>很少</w:t>
-      </w:r>
-      <w:r>
-        <w:rPr>
-          <w:rFonts w:asciiTheme="minorEastAsia" w:hAnsiTheme="minorEastAsia" w:cs="Segoe UI"/>
-          <w:color w:val="262626"/>
-          <w:szCs w:val="21"/>
-          <w:shd w:val="clear" w:color="auto" w:fill="EFF6FF"/>
-        </w:rPr>
-        <w:t>有家庭还在给广电交高昂的费用去看电视</w:t>
-      </w:r>
-      <w:r>
-        <w:rPr>
-          <w:rFonts w:asciiTheme="minorEastAsia" w:hAnsiTheme="minorEastAsia" w:cs="Segoe UI" w:hint="eastAsia"/>
-          <w:color w:val="262626"/>
-          <w:szCs w:val="21"/>
-          <w:shd w:val="clear" w:color="auto" w:fill="EFF6FF"/>
+          <w:rFonts w:asciiTheme="minorEastAsia" w:hAnsiTheme="minorEastAsia" w:hint="eastAsia"/>
+          <w:szCs w:val="21"/>
+        </w:rPr>
+        <w:t>发下以下问题</w:t>
+      </w:r>
+      <w:r>
+        <w:rPr>
+          <w:rFonts w:asciiTheme="minorEastAsia" w:hAnsiTheme="minorEastAsia" w:hint="eastAsia"/>
+          <w:szCs w:val="21"/>
+        </w:rPr>
+        <w:t>：</w:t>
+      </w:r>
+    </w:p>
+    <w:p>
+      <w:pPr>
+        <w:pStyle w:val="a9"/>
+        <w:numPr>
+          <w:ilvl w:val="0"/>
+          <w:numId w:val="27"/>
+        </w:numPr>
+        <w:spacing w:line="264" w:lineRule="auto"/>
+        <w:ind w:firstLineChars="0"/>
+        <w:contextualSpacing/>
+        <w:rPr>
+          <w:rFonts w:asciiTheme="minorEastAsia" w:hAnsiTheme="minorEastAsia"/>
+          <w:szCs w:val="21"/>
+        </w:rPr>
+      </w:pPr>
+      <w:r>
+        <w:rPr>
+          <w:rFonts w:asciiTheme="minorEastAsia" w:hAnsiTheme="minorEastAsia" w:hint="eastAsia"/>
+          <w:szCs w:val="21"/>
+        </w:rPr>
+        <w:t>ffprobe、</w:t>
+      </w:r>
+      <w:r>
+        <w:rPr>
+          <w:rFonts w:asciiTheme="minorEastAsia" w:hAnsiTheme="minorEastAsia"/>
+          <w:szCs w:val="21"/>
+        </w:rPr>
+        <w:t>M</w:t>
+      </w:r>
+      <w:r>
+        <w:rPr>
+          <w:rFonts w:asciiTheme="minorEastAsia" w:hAnsiTheme="minorEastAsia" w:hint="eastAsia"/>
+          <w:szCs w:val="21"/>
+        </w:rPr>
+        <w:t>edia</w:t>
+      </w:r>
+      <w:r>
+        <w:rPr>
+          <w:rFonts w:asciiTheme="minorEastAsia" w:hAnsiTheme="minorEastAsia"/>
+          <w:szCs w:val="21"/>
+        </w:rPr>
+        <w:t>I</w:t>
+      </w:r>
+      <w:r>
+        <w:rPr>
+          <w:rFonts w:asciiTheme="minorEastAsia" w:hAnsiTheme="minorEastAsia" w:hint="eastAsia"/>
+          <w:szCs w:val="21"/>
+        </w:rPr>
+        <w:t>nfo、</w:t>
+      </w:r>
+      <w:r>
+        <w:rPr>
+          <w:rFonts w:asciiTheme="minorEastAsia" w:hAnsiTheme="minorEastAsia"/>
+          <w:szCs w:val="21"/>
+        </w:rPr>
+        <w:t>P</w:t>
+      </w:r>
+      <w:r>
+        <w:rPr>
+          <w:rFonts w:asciiTheme="minorEastAsia" w:hAnsiTheme="minorEastAsia" w:hint="eastAsia"/>
+          <w:szCs w:val="21"/>
+        </w:rPr>
+        <w:t>ot</w:t>
+      </w:r>
+      <w:r>
+        <w:rPr>
+          <w:rFonts w:asciiTheme="minorEastAsia" w:hAnsiTheme="minorEastAsia"/>
+          <w:szCs w:val="21"/>
+        </w:rPr>
+        <w:t>P</w:t>
+      </w:r>
+      <w:r>
+        <w:rPr>
+          <w:rFonts w:asciiTheme="minorEastAsia" w:hAnsiTheme="minorEastAsia" w:hint="eastAsia"/>
+          <w:szCs w:val="21"/>
+        </w:rPr>
+        <w:t>layer都显示帧率仅3</w:t>
+      </w:r>
+      <w:r>
+        <w:rPr>
+          <w:rFonts w:asciiTheme="minorEastAsia" w:hAnsiTheme="minorEastAsia"/>
+          <w:szCs w:val="21"/>
+        </w:rPr>
+        <w:t>0</w:t>
+      </w:r>
+      <w:r>
+        <w:rPr>
+          <w:rFonts w:asciiTheme="minorEastAsia" w:hAnsiTheme="minorEastAsia" w:hint="eastAsia"/>
+          <w:szCs w:val="21"/>
+        </w:rPr>
+        <w:t>fps</w:t>
+      </w:r>
+    </w:p>
+    <w:p>
+      <w:pPr>
+        <w:pStyle w:val="a9"/>
+        <w:numPr>
+          <w:ilvl w:val="0"/>
+          <w:numId w:val="27"/>
+        </w:numPr>
+        <w:spacing w:line="264" w:lineRule="auto"/>
+        <w:ind w:firstLineChars="0"/>
+        <w:contextualSpacing/>
+        <w:rPr>
+          <w:rFonts w:asciiTheme="minorEastAsia" w:hAnsiTheme="minorEastAsia"/>
+          <w:szCs w:val="21"/>
+        </w:rPr>
+      </w:pPr>
+      <w:r>
+        <w:rPr>
+          <w:rFonts w:asciiTheme="minorEastAsia" w:hAnsiTheme="minorEastAsia" w:cs="Helvetica" w:hint="eastAsia"/>
+          <w:color w:val="000000" w:themeColor="text1"/>
+          <w:szCs w:val="21"/>
+          <w:shd w:val="clear" w:color="auto" w:fill="FFFFFF"/>
+        </w:rPr>
+        <w:t>用</w:t>
+      </w:r>
+      <w:r>
+        <w:rPr>
+          <w:rFonts w:asciiTheme="minorEastAsia" w:hAnsiTheme="minorEastAsia" w:cs="Helvetica"/>
+          <w:color w:val="000000" w:themeColor="text1"/>
+          <w:szCs w:val="21"/>
+          <w:shd w:val="clear" w:color="auto" w:fill="FFFFFF"/>
+        </w:rPr>
+        <w:t>PotPlayer</w:t>
+      </w:r>
+      <w:r>
+        <w:rPr>
+          <w:rFonts w:asciiTheme="minorEastAsia" w:hAnsiTheme="minorEastAsia" w:cs="Helvetica" w:hint="eastAsia"/>
+          <w:color w:val="000000" w:themeColor="text1"/>
+          <w:szCs w:val="21"/>
+          <w:shd w:val="clear" w:color="auto" w:fill="FFFFFF"/>
+        </w:rPr>
+        <w:t>能正常</w:t>
+      </w:r>
+      <w:r>
+        <w:rPr>
+          <w:rFonts w:asciiTheme="minorEastAsia" w:hAnsiTheme="minorEastAsia" w:cs="Helvetica"/>
+          <w:color w:val="000000" w:themeColor="text1"/>
+          <w:szCs w:val="21"/>
+          <w:shd w:val="clear" w:color="auto" w:fill="FFFFFF"/>
+        </w:rPr>
+        <w:t>播放</w:t>
+      </w:r>
+      <w:r>
+        <w:rPr>
+          <w:rFonts w:asciiTheme="minorEastAsia" w:hAnsiTheme="minorEastAsia" w:cs="Helvetica" w:hint="eastAsia"/>
+          <w:color w:val="000000" w:themeColor="text1"/>
+          <w:szCs w:val="21"/>
+          <w:shd w:val="clear" w:color="auto" w:fill="FFFFFF"/>
+        </w:rPr>
+        <w:t>，</w:t>
+      </w:r>
+      <w:r>
+        <w:rPr>
+          <w:rFonts w:asciiTheme="minorEastAsia" w:hAnsiTheme="minorEastAsia" w:cs="Helvetica"/>
+          <w:color w:val="000000" w:themeColor="text1"/>
+          <w:szCs w:val="21"/>
+          <w:shd w:val="clear" w:color="auto" w:fill="FFFFFF"/>
+        </w:rPr>
+        <w:t>显示</w:t>
+      </w:r>
+      <w:r>
+        <w:rPr>
+          <w:rFonts w:asciiTheme="minorEastAsia" w:hAnsiTheme="minorEastAsia" w:cs="Helvetica" w:hint="eastAsia"/>
+          <w:color w:val="000000" w:themeColor="text1"/>
+          <w:szCs w:val="21"/>
+          <w:shd w:val="clear" w:color="auto" w:fill="FFFFFF"/>
+        </w:rPr>
+        <w:t>的</w:t>
+      </w:r>
+      <w:r>
+        <w:rPr>
+          <w:rFonts w:asciiTheme="minorEastAsia" w:hAnsiTheme="minorEastAsia" w:cs="Helvetica"/>
+          <w:color w:val="000000" w:themeColor="text1"/>
+          <w:szCs w:val="21"/>
+          <w:shd w:val="clear" w:color="auto" w:fill="FFFFFF"/>
+        </w:rPr>
+        <w:t>当前帧率</w:t>
+      </w:r>
+      <w:r>
+        <w:rPr>
+          <w:rFonts w:asciiTheme="minorEastAsia" w:hAnsiTheme="minorEastAsia" w:cs="Helvetica" w:hint="eastAsia"/>
+          <w:color w:val="000000" w:themeColor="text1"/>
+          <w:szCs w:val="21"/>
+          <w:shd w:val="clear" w:color="auto" w:fill="FFFFFF"/>
+        </w:rPr>
+        <w:t>约为6</w:t>
+      </w:r>
+      <w:r>
+        <w:rPr>
+          <w:rFonts w:asciiTheme="minorEastAsia" w:hAnsiTheme="minorEastAsia" w:cs="Helvetica"/>
+          <w:color w:val="000000" w:themeColor="text1"/>
+          <w:szCs w:val="21"/>
+          <w:shd w:val="clear" w:color="auto" w:fill="FFFFFF"/>
+        </w:rPr>
+        <w:t>0</w:t>
+      </w:r>
+      <w:r>
+        <w:rPr>
+          <w:rFonts w:asciiTheme="minorEastAsia" w:hAnsiTheme="minorEastAsia" w:cs="Helvetica" w:hint="eastAsia"/>
+          <w:color w:val="000000" w:themeColor="text1"/>
+          <w:szCs w:val="21"/>
+          <w:shd w:val="clear" w:color="auto" w:fill="FFFFFF"/>
+        </w:rPr>
+        <w:t>fps，</w:t>
+      </w:r>
+      <w:r>
+        <w:rPr>
+          <w:rFonts w:asciiTheme="minorEastAsia" w:hAnsiTheme="minorEastAsia" w:cs="Helvetica"/>
+          <w:color w:val="000000" w:themeColor="text1"/>
+          <w:szCs w:val="21"/>
+          <w:shd w:val="clear" w:color="auto" w:fill="FFFFFF"/>
+        </w:rPr>
+        <w:t>远高于源帧率</w:t>
+      </w:r>
+      <w:r>
+        <w:rPr>
+          <w:rFonts w:asciiTheme="minorEastAsia" w:hAnsiTheme="minorEastAsia" w:cs="Helvetica" w:hint="eastAsia"/>
+          <w:color w:val="000000" w:themeColor="text1"/>
+          <w:szCs w:val="21"/>
+          <w:shd w:val="clear" w:color="auto" w:fill="FFFFFF"/>
+        </w:rPr>
+        <w:t>3</w:t>
+      </w:r>
+      <w:r>
+        <w:rPr>
+          <w:rFonts w:asciiTheme="minorEastAsia" w:hAnsiTheme="minorEastAsia" w:cs="Helvetica"/>
+          <w:color w:val="000000" w:themeColor="text1"/>
+          <w:szCs w:val="21"/>
+          <w:shd w:val="clear" w:color="auto" w:fill="FFFFFF"/>
+        </w:rPr>
+        <w:t>0</w:t>
+      </w:r>
+      <w:r>
+        <w:rPr>
+          <w:rFonts w:asciiTheme="minorEastAsia" w:hAnsiTheme="minorEastAsia" w:cs="Helvetica" w:hint="eastAsia"/>
+          <w:color w:val="000000" w:themeColor="text1"/>
+          <w:szCs w:val="21"/>
+          <w:shd w:val="clear" w:color="auto" w:fill="FFFFFF"/>
+        </w:rPr>
+        <w:t>fps</w:t>
+      </w:r>
+      <w:r>
+        <w:rPr>
+          <w:rFonts w:asciiTheme="minorEastAsia" w:hAnsiTheme="minorEastAsia" w:cs="Helvetica" w:hint="eastAsia"/>
+          <w:color w:val="000000" w:themeColor="text1"/>
+          <w:szCs w:val="21"/>
+          <w:shd w:val="clear" w:color="auto" w:fill="FFFFFF"/>
         </w:rPr>
         <w:t>。</w:t>
+      </w:r>
+    </w:p>
+    <w:p>
+      <w:pPr>
+        <w:pStyle w:val="a9"/>
+        <w:spacing w:line="264" w:lineRule="auto"/>
+        <w:ind w:left="420" w:firstLineChars="0" w:firstLine="0"/>
+        <w:contextualSpacing/>
+        <w:rPr>
+          <w:rFonts w:asciiTheme="minorEastAsia" w:hAnsiTheme="minorEastAsia"/>
+          <w:szCs w:val="21"/>
+        </w:rPr>
+      </w:pPr>
+      <w:r>
+        <w:rPr>
+          <w:rFonts w:asciiTheme="minorEastAsia" w:hAnsiTheme="minorEastAsia" w:cs="Helvetica" w:hint="eastAsia"/>
+          <w:color w:val="000000" w:themeColor="text1"/>
+          <w:szCs w:val="21"/>
+          <w:shd w:val="clear" w:color="auto" w:fill="FFFFFF"/>
+        </w:rPr>
+        <w:t>进度条显示总时长1分2</w:t>
+      </w:r>
+      <w:r>
+        <w:rPr>
+          <w:rFonts w:asciiTheme="minorEastAsia" w:hAnsiTheme="minorEastAsia" w:cs="Helvetica"/>
+          <w:color w:val="000000" w:themeColor="text1"/>
+          <w:szCs w:val="21"/>
+          <w:shd w:val="clear" w:color="auto" w:fill="FFFFFF"/>
+        </w:rPr>
+        <w:t>5</w:t>
+      </w:r>
+      <w:r>
+        <w:rPr>
+          <w:rFonts w:asciiTheme="minorEastAsia" w:hAnsiTheme="minorEastAsia" w:cs="Helvetica" w:hint="eastAsia"/>
+          <w:color w:val="000000" w:themeColor="text1"/>
+          <w:szCs w:val="21"/>
+          <w:shd w:val="clear" w:color="auto" w:fill="FFFFFF"/>
+        </w:rPr>
+        <w:t>sec，但实际播放4</w:t>
+      </w:r>
+      <w:r>
+        <w:rPr>
+          <w:rFonts w:asciiTheme="minorEastAsia" w:hAnsiTheme="minorEastAsia" w:cs="Helvetica"/>
+          <w:color w:val="000000" w:themeColor="text1"/>
+          <w:szCs w:val="21"/>
+          <w:shd w:val="clear" w:color="auto" w:fill="FFFFFF"/>
+        </w:rPr>
+        <w:t>2</w:t>
+      </w:r>
+      <w:r>
+        <w:rPr>
+          <w:rFonts w:asciiTheme="minorEastAsia" w:hAnsiTheme="minorEastAsia" w:cs="Helvetica" w:hint="eastAsia"/>
+          <w:color w:val="000000" w:themeColor="text1"/>
+          <w:szCs w:val="21"/>
+          <w:shd w:val="clear" w:color="auto" w:fill="FFFFFF"/>
+        </w:rPr>
+        <w:t>sec后，整个进度条走完，播放结束</w:t>
+      </w:r>
+      <w:r>
+        <w:rPr>
+          <w:rFonts w:asciiTheme="minorEastAsia" w:hAnsiTheme="minorEastAsia" w:cs="Helvetica" w:hint="eastAsia"/>
+          <w:color w:val="000000" w:themeColor="text1"/>
+          <w:szCs w:val="21"/>
+          <w:shd w:val="clear" w:color="auto" w:fill="FFFFFF"/>
+        </w:rPr>
+        <w:t>。</w:t>
+      </w:r>
+    </w:p>
+    <w:p>
+      <w:pPr>
+        <w:snapToGrid w:val="0"/>
+        <w:ind w:firstLineChars="200" w:firstLine="420"/>
+        <w:contextualSpacing/>
+        <w:rPr>
+          <w:rFonts w:asciiTheme="minorEastAsia" w:hAnsiTheme="minorEastAsia"/>
+          <w:szCs w:val="21"/>
+        </w:rPr>
+      </w:pPr>
+      <w:r>
+        <w:rPr>
+          <w:noProof/>
+        </w:rPr>
+        <w:lastRenderedPageBreak/>
+        <w:drawing>
+          <wp:inline distT="0" distB="0" distL="0" distR="0" wp14:anchorId="7288BFB4" wp14:editId="032F42F9">
+            <wp:extent cx="4471900" cy="3480179"/>
+            <wp:effectExtent l="0" t="0" r="5080" b="6350"/>
+            <wp:docPr id="4" name="图片 4"/>
+            <wp:cNvGraphicFramePr>
+              <a:graphicFrameLocks xmlns:a="http://schemas.openxmlformats.org/drawingml/2006/main" noChangeAspect="1"/>
+            </wp:cNvGraphicFramePr>
+            <a:graphic xmlns:a="http://schemas.openxmlformats.org/drawingml/2006/main">
+              <a:graphicData uri="http://schemas.openxmlformats.org/drawingml/2006/picture">
+                <pic:pic xmlns:pic="http://schemas.openxmlformats.org/drawingml/2006/picture">
+                  <pic:nvPicPr>
+                    <pic:cNvPr id="1" name=""/>
+                    <pic:cNvPicPr/>
+                  </pic:nvPicPr>
+                  <pic:blipFill>
+                    <a:blip r:embed="rId54"/>
+                    <a:stretch>
+                      <a:fillRect/>
+                    </a:stretch>
+                  </pic:blipFill>
+                  <pic:spPr>
+                    <a:xfrm>
+                      <a:off x="0" y="0"/>
+                      <a:ext cx="4510489" cy="3510210"/>
+                    </a:xfrm>
+                    <a:prstGeom prst="rect">
+                      <a:avLst/>
+                    </a:prstGeom>
+                  </pic:spPr>
+                </pic:pic>
+              </a:graphicData>
+            </a:graphic>
+          </wp:inline>
+        </w:drawing>
+      </w:r>
+    </w:p>
+    <w:p>
+      <w:pPr>
+        <w:pStyle w:val="a3"/>
+        <w:numPr>
+          <w:ilvl w:val="0"/>
+          <w:numId w:val="27"/>
+        </w:numPr>
+        <w:shd w:val="clear" w:color="auto" w:fill="FFFFFF"/>
+        <w:spacing w:before="0" w:beforeAutospacing="0" w:after="0" w:afterAutospacing="0" w:line="264" w:lineRule="auto"/>
+        <w:contextualSpacing/>
+        <w:rPr>
+          <w:rFonts w:asciiTheme="minorEastAsia" w:eastAsiaTheme="minorEastAsia" w:hAnsiTheme="minorEastAsia" w:cs="Helvetica"/>
+          <w:color w:val="000000" w:themeColor="text1"/>
+          <w:sz w:val="21"/>
+          <w:szCs w:val="21"/>
+          <w:shd w:val="clear" w:color="auto" w:fill="FFFFFF"/>
+        </w:rPr>
+      </w:pPr>
+      <w:r>
+        <w:rPr>
+          <w:rFonts w:asciiTheme="minorEastAsia" w:eastAsiaTheme="minorEastAsia" w:hAnsiTheme="minorEastAsia" w:cs="Helvetica" w:hint="eastAsia"/>
+          <w:color w:val="000000" w:themeColor="text1"/>
+          <w:sz w:val="21"/>
+          <w:szCs w:val="21"/>
+          <w:shd w:val="clear" w:color="auto" w:fill="FFFFFF"/>
+        </w:rPr>
+        <w:t>用ffplay能正常播放，4</w:t>
+      </w:r>
+      <w:r>
+        <w:rPr>
+          <w:rFonts w:asciiTheme="minorEastAsia" w:eastAsiaTheme="minorEastAsia" w:hAnsiTheme="minorEastAsia" w:cs="Helvetica"/>
+          <w:color w:val="000000" w:themeColor="text1"/>
+          <w:sz w:val="21"/>
+          <w:szCs w:val="21"/>
+          <w:shd w:val="clear" w:color="auto" w:fill="FFFFFF"/>
+        </w:rPr>
+        <w:t>2</w:t>
+      </w:r>
+      <w:r>
+        <w:rPr>
+          <w:rFonts w:asciiTheme="minorEastAsia" w:eastAsiaTheme="minorEastAsia" w:hAnsiTheme="minorEastAsia" w:cs="Helvetica" w:hint="eastAsia"/>
+          <w:color w:val="000000" w:themeColor="text1"/>
+          <w:sz w:val="21"/>
+          <w:szCs w:val="21"/>
+          <w:shd w:val="clear" w:color="auto" w:fill="FFFFFF"/>
+        </w:rPr>
+        <w:t>sec后播放结束</w:t>
+      </w:r>
+    </w:p>
+    <w:p>
+      <w:pPr>
+        <w:pStyle w:val="a3"/>
+        <w:numPr>
+          <w:ilvl w:val="0"/>
+          <w:numId w:val="27"/>
+        </w:numPr>
+        <w:shd w:val="clear" w:color="auto" w:fill="FFFFFF"/>
+        <w:spacing w:before="0" w:beforeAutospacing="0" w:after="0" w:afterAutospacing="0" w:line="264" w:lineRule="auto"/>
+        <w:contextualSpacing/>
+        <w:rPr>
+          <w:rFonts w:asciiTheme="minorEastAsia" w:eastAsiaTheme="minorEastAsia" w:hAnsiTheme="minorEastAsia" w:cs="Helvetica"/>
+          <w:color w:val="000000" w:themeColor="text1"/>
+          <w:sz w:val="21"/>
+          <w:szCs w:val="21"/>
+          <w:shd w:val="clear" w:color="auto" w:fill="FFFFFF"/>
+        </w:rPr>
+      </w:pPr>
+      <w:r>
+        <w:rPr>
+          <w:rFonts w:asciiTheme="minorEastAsia" w:eastAsiaTheme="minorEastAsia" w:hAnsiTheme="minorEastAsia" w:cs="Helvetica" w:hint="eastAsia"/>
+          <w:color w:val="000000" w:themeColor="text1"/>
+          <w:sz w:val="21"/>
+          <w:szCs w:val="21"/>
+          <w:shd w:val="clear" w:color="auto" w:fill="FFFFFF"/>
+        </w:rPr>
+        <w:t>用</w:t>
+      </w:r>
+      <w:r>
+        <w:rPr>
+          <w:rFonts w:asciiTheme="minorEastAsia" w:eastAsiaTheme="minorEastAsia" w:hAnsiTheme="minorEastAsia" w:cs="Helvetica"/>
+          <w:color w:val="000000" w:themeColor="text1"/>
+          <w:sz w:val="21"/>
+          <w:szCs w:val="21"/>
+          <w:shd w:val="clear" w:color="auto" w:fill="FFFFFF"/>
+        </w:rPr>
+        <w:t>VLC3.0.21</w:t>
+      </w:r>
+      <w:r>
+        <w:rPr>
+          <w:rFonts w:asciiTheme="minorEastAsia" w:eastAsiaTheme="minorEastAsia" w:hAnsiTheme="minorEastAsia" w:cs="Helvetica" w:hint="eastAsia"/>
+          <w:color w:val="000000" w:themeColor="text1"/>
+          <w:sz w:val="21"/>
+          <w:szCs w:val="21"/>
+          <w:shd w:val="clear" w:color="auto" w:fill="FFFFFF"/>
+        </w:rPr>
+        <w:t>播放，进度条显示总时长1分2</w:t>
+      </w:r>
+      <w:r>
+        <w:rPr>
+          <w:rFonts w:asciiTheme="minorEastAsia" w:eastAsiaTheme="minorEastAsia" w:hAnsiTheme="minorEastAsia" w:cs="Helvetica"/>
+          <w:color w:val="000000" w:themeColor="text1"/>
+          <w:sz w:val="21"/>
+          <w:szCs w:val="21"/>
+          <w:shd w:val="clear" w:color="auto" w:fill="FFFFFF"/>
+        </w:rPr>
+        <w:t>5</w:t>
+      </w:r>
+      <w:r>
+        <w:rPr>
+          <w:rFonts w:asciiTheme="minorEastAsia" w:eastAsiaTheme="minorEastAsia" w:hAnsiTheme="minorEastAsia" w:cs="Helvetica" w:hint="eastAsia"/>
+          <w:color w:val="000000" w:themeColor="text1"/>
+          <w:sz w:val="21"/>
+          <w:szCs w:val="21"/>
+          <w:shd w:val="clear" w:color="auto" w:fill="FFFFFF"/>
+        </w:rPr>
+        <w:t>sec，实际播放了1分2</w:t>
+      </w:r>
+      <w:r>
+        <w:rPr>
+          <w:rFonts w:asciiTheme="minorEastAsia" w:eastAsiaTheme="minorEastAsia" w:hAnsiTheme="minorEastAsia" w:cs="Helvetica"/>
+          <w:color w:val="000000" w:themeColor="text1"/>
+          <w:sz w:val="21"/>
+          <w:szCs w:val="21"/>
+          <w:shd w:val="clear" w:color="auto" w:fill="FFFFFF"/>
+        </w:rPr>
+        <w:t>5</w:t>
+      </w:r>
+      <w:r>
+        <w:rPr>
+          <w:rFonts w:asciiTheme="minorEastAsia" w:eastAsiaTheme="minorEastAsia" w:hAnsiTheme="minorEastAsia" w:cs="Helvetica" w:hint="eastAsia"/>
+          <w:color w:val="000000" w:themeColor="text1"/>
+          <w:sz w:val="21"/>
+          <w:szCs w:val="21"/>
+          <w:shd w:val="clear" w:color="auto" w:fill="FFFFFF"/>
+        </w:rPr>
+        <w:t>sec走完进度条，画面有慢放效果，声音断断续续，整体播放效果即</w:t>
+      </w:r>
+      <w:r>
+        <w:rPr>
+          <w:rFonts w:asciiTheme="minorEastAsia" w:eastAsiaTheme="minorEastAsia" w:hAnsiTheme="minorEastAsia" w:cs="Helvetica"/>
+          <w:color w:val="000000" w:themeColor="text1"/>
+          <w:sz w:val="21"/>
+          <w:szCs w:val="21"/>
+          <w:shd w:val="clear" w:color="auto" w:fill="FFFFFF"/>
+        </w:rPr>
+        <w:t>0.5慢速播放加上静音填充</w:t>
+      </w:r>
+    </w:p>
+    <w:p>
+      <w:pPr>
+        <w:pStyle w:val="a3"/>
+        <w:shd w:val="clear" w:color="auto" w:fill="FFFFFF"/>
+        <w:spacing w:beforeLines="100" w:before="312" w:beforeAutospacing="0" w:afterLines="50" w:after="156" w:afterAutospacing="0"/>
+        <w:outlineLvl w:val="1"/>
+        <w:rPr>
+          <w:rFonts w:asciiTheme="minorEastAsia" w:eastAsiaTheme="minorEastAsia" w:hAnsiTheme="minorEastAsia" w:cs="Open Sans"/>
+          <w:b/>
+          <w:bCs/>
+          <w:sz w:val="21"/>
+          <w:szCs w:val="21"/>
+        </w:rPr>
+      </w:pPr>
+      <w:r>
+        <w:rPr>
+          <w:rFonts w:asciiTheme="minorEastAsia" w:eastAsiaTheme="minorEastAsia" w:hAnsiTheme="minorEastAsia" w:cs="Open Sans"/>
+          <w:b/>
+          <w:bCs/>
+          <w:sz w:val="21"/>
+          <w:szCs w:val="21"/>
+        </w:rPr>
+        <w:t>分析</w:t>
+      </w:r>
+      <w:r>
+        <w:rPr>
+          <w:rFonts w:asciiTheme="minorEastAsia" w:eastAsiaTheme="minorEastAsia" w:hAnsiTheme="minorEastAsia" w:cs="Open Sans" w:hint="eastAsia"/>
+          <w:b/>
+          <w:bCs/>
+          <w:sz w:val="21"/>
+          <w:szCs w:val="21"/>
+        </w:rPr>
+        <w:t>：</w:t>
+      </w:r>
+    </w:p>
+    <w:p>
+      <w:pPr>
+        <w:pStyle w:val="a3"/>
+        <w:numPr>
+          <w:ilvl w:val="0"/>
+          <w:numId w:val="25"/>
+        </w:numPr>
+        <w:shd w:val="clear" w:color="auto" w:fill="FFFFFF"/>
+        <w:spacing w:before="0" w:beforeAutospacing="0" w:after="0" w:afterAutospacing="0" w:line="264" w:lineRule="auto"/>
+        <w:contextualSpacing/>
+        <w:rPr>
+          <w:rFonts w:asciiTheme="minorEastAsia" w:eastAsiaTheme="minorEastAsia" w:hAnsiTheme="minorEastAsia" w:cs="Helvetica"/>
+          <w:color w:val="191B1F"/>
+          <w:sz w:val="21"/>
+          <w:szCs w:val="21"/>
+        </w:rPr>
+      </w:pPr>
+      <w:r>
+        <w:rPr>
+          <w:rFonts w:asciiTheme="minorEastAsia" w:eastAsiaTheme="minorEastAsia" w:hAnsiTheme="minorEastAsia" w:cs="Helvetica"/>
+          <w:color w:val="191B1F"/>
+          <w:sz w:val="21"/>
+          <w:szCs w:val="21"/>
+        </w:rPr>
+        <w:t>先用mediainfo，ffprobe查看一下大致信息，二者都显示视频帧率是30fps</w:t>
+      </w:r>
+    </w:p>
+    <w:p>
+      <w:pPr>
+        <w:pStyle w:val="HTML"/>
+        <w:shd w:val="clear" w:color="auto" w:fill="F8F8F8"/>
+        <w:spacing w:line="264" w:lineRule="auto"/>
+        <w:contextualSpacing/>
+        <w:rPr>
+          <w:rFonts w:asciiTheme="minorEastAsia" w:eastAsiaTheme="minorEastAsia" w:hAnsiTheme="minorEastAsia"/>
+          <w:color w:val="383A42"/>
+          <w:sz w:val="21"/>
+          <w:szCs w:val="21"/>
+        </w:rPr>
+      </w:pPr>
+      <w:r>
+        <w:rPr>
+          <w:rFonts w:asciiTheme="minorEastAsia" w:eastAsiaTheme="minorEastAsia" w:hAnsiTheme="minorEastAsia"/>
+          <w:color w:val="383A42"/>
+          <w:sz w:val="21"/>
+          <w:szCs w:val="21"/>
+        </w:rPr>
+        <w:t>$ ffprobe shadow.mp4</w:t>
+      </w:r>
+    </w:p>
+    <w:p>
+      <w:pPr>
+        <w:pStyle w:val="HTML"/>
+        <w:shd w:val="clear" w:color="auto" w:fill="F8F8F8"/>
+        <w:spacing w:line="264" w:lineRule="auto"/>
+        <w:ind w:firstLineChars="100" w:firstLine="210"/>
+        <w:contextualSpacing/>
+        <w:rPr>
+          <w:rFonts w:asciiTheme="minorEastAsia" w:eastAsiaTheme="minorEastAsia" w:hAnsiTheme="minorEastAsia"/>
+          <w:color w:val="383A42"/>
+          <w:sz w:val="21"/>
+          <w:szCs w:val="21"/>
+        </w:rPr>
+      </w:pPr>
+      <w:r>
+        <w:rPr>
+          <w:rFonts w:asciiTheme="minorEastAsia" w:eastAsiaTheme="minorEastAsia" w:hAnsiTheme="minorEastAsia"/>
+          <w:color w:val="383A42"/>
+          <w:sz w:val="21"/>
+          <w:szCs w:val="21"/>
+        </w:rPr>
+        <w:t>Duration: 00:01:25.90, start: 0.000000, bitrate: 3169 kb/s</w:t>
+      </w:r>
+    </w:p>
+    <w:p>
+      <w:pPr>
+        <w:pStyle w:val="HTML"/>
+        <w:shd w:val="clear" w:color="auto" w:fill="F8F8F8"/>
+        <w:spacing w:line="264" w:lineRule="auto"/>
+        <w:contextualSpacing/>
+        <w:rPr>
+          <w:rFonts w:asciiTheme="minorEastAsia" w:eastAsiaTheme="minorEastAsia" w:hAnsiTheme="minorEastAsia"/>
+          <w:color w:val="383A42"/>
+          <w:sz w:val="21"/>
+          <w:szCs w:val="21"/>
+        </w:rPr>
+      </w:pPr>
+      <w:r>
+        <w:rPr>
+          <w:rFonts w:asciiTheme="minorEastAsia" w:eastAsiaTheme="minorEastAsia" w:hAnsiTheme="minorEastAsia"/>
+          <w:color w:val="383A42"/>
+          <w:sz w:val="21"/>
+          <w:szCs w:val="21"/>
+        </w:rPr>
+        <w:t xml:space="preserve">  Stream #0:0[0x1](und): Audio: aac (HE-AACv2) (mp4a / 0x6134706D), 44100 Hz, stereo, fltp, 32 kb/s (default)</w:t>
+      </w:r>
+    </w:p>
+    <w:p>
+      <w:pPr>
+        <w:pStyle w:val="HTML"/>
+        <w:shd w:val="clear" w:color="auto" w:fill="F8F8F8"/>
+        <w:spacing w:line="264" w:lineRule="auto"/>
+        <w:contextualSpacing/>
+        <w:rPr>
+          <w:rFonts w:asciiTheme="minorEastAsia" w:eastAsiaTheme="minorEastAsia" w:hAnsiTheme="minorEastAsia"/>
+          <w:color w:val="383A42"/>
+          <w:sz w:val="21"/>
+          <w:szCs w:val="21"/>
+        </w:rPr>
+      </w:pPr>
+      <w:r>
+        <w:rPr>
+          <w:rFonts w:asciiTheme="minorEastAsia" w:eastAsiaTheme="minorEastAsia" w:hAnsiTheme="minorEastAsia"/>
+          <w:color w:val="383A42"/>
+          <w:sz w:val="21"/>
+          <w:szCs w:val="21"/>
+        </w:rPr>
+        <w:t xml:space="preserve">  Stream #0:1[0x2](und): Video: h264 (High) (avc1 / 0x31637661), yuv420p(tv, bt709, progressive), 720x1280 [SAR 1:1 DAR 9:16], 3132 kb/s, 30 fps, 30 tbr, 15360</w:t>
+      </w:r>
+    </w:p>
+    <w:p>
+      <w:pPr>
+        <w:pStyle w:val="a3"/>
+        <w:numPr>
+          <w:ilvl w:val="0"/>
+          <w:numId w:val="25"/>
+        </w:numPr>
+        <w:shd w:val="clear" w:color="auto" w:fill="FFFFFF"/>
+        <w:spacing w:beforeLines="50" w:before="156" w:beforeAutospacing="0" w:after="0" w:afterAutospacing="0" w:line="264" w:lineRule="auto"/>
+        <w:contextualSpacing/>
+        <w:rPr>
+          <w:rFonts w:asciiTheme="minorEastAsia" w:eastAsiaTheme="minorEastAsia" w:hAnsiTheme="minorEastAsia" w:cs="Helvetica"/>
+          <w:color w:val="191B1F"/>
+          <w:sz w:val="21"/>
+          <w:szCs w:val="21"/>
+        </w:rPr>
+      </w:pPr>
+      <w:r>
+        <w:rPr>
+          <w:rFonts w:asciiTheme="minorEastAsia" w:eastAsiaTheme="minorEastAsia" w:hAnsiTheme="minorEastAsia" w:cs="Helvetica"/>
+          <w:color w:val="191B1F"/>
+          <w:sz w:val="21"/>
+          <w:szCs w:val="21"/>
+        </w:rPr>
+        <w:t>再</w:t>
+      </w:r>
+      <w:r>
+        <w:rPr>
+          <w:rFonts w:asciiTheme="minorEastAsia" w:eastAsiaTheme="minorEastAsia" w:hAnsiTheme="minorEastAsia" w:cs="Helvetica"/>
+          <w:color w:val="191B1F"/>
+          <w:sz w:val="21"/>
+          <w:szCs w:val="21"/>
+        </w:rPr>
+        <w:t>析编码码流</w:t>
+      </w:r>
+    </w:p>
+    <w:p>
+      <w:pPr>
+        <w:widowControl/>
+        <w:shd w:val="clear" w:color="auto" w:fill="FFFFFF"/>
+        <w:spacing w:line="264" w:lineRule="auto"/>
+        <w:contextualSpacing/>
+        <w:jc w:val="left"/>
+        <w:rPr>
+          <w:rFonts w:asciiTheme="minorEastAsia" w:hAnsiTheme="minorEastAsia" w:cs="Helvetica"/>
+          <w:color w:val="191B1F"/>
+          <w:kern w:val="0"/>
+          <w:szCs w:val="21"/>
+        </w:rPr>
+      </w:pPr>
+      <w:r>
+        <w:rPr>
+          <w:rFonts w:asciiTheme="minorEastAsia" w:hAnsiTheme="minorEastAsia" w:cs="Helvetica"/>
+          <w:color w:val="191B1F"/>
+          <w:kern w:val="0"/>
+          <w:szCs w:val="21"/>
+        </w:rPr>
+        <w:t>对音频，根据he-aacv2标准，一帧aac数据是2048采样点，则对于44100hz的采样率，一帧时长应为46.44ms</w:t>
+      </w:r>
+    </w:p>
+    <w:p>
+      <w:pPr>
+        <w:widowControl/>
+        <w:shd w:val="clear" w:color="auto" w:fill="FFFFFF"/>
+        <w:spacing w:line="264" w:lineRule="auto"/>
+        <w:contextualSpacing/>
+        <w:jc w:val="left"/>
+        <w:rPr>
+          <w:rFonts w:asciiTheme="minorEastAsia" w:hAnsiTheme="minorEastAsia" w:cs="Helvetica"/>
+          <w:color w:val="191B1F"/>
+          <w:kern w:val="0"/>
+          <w:szCs w:val="21"/>
+        </w:rPr>
+      </w:pPr>
+      <w:r>
+        <w:rPr>
+          <w:rFonts w:asciiTheme="minorEastAsia" w:hAnsiTheme="minorEastAsia" w:cs="Helvetica"/>
+          <w:color w:val="191B1F"/>
+          <w:kern w:val="0"/>
+          <w:szCs w:val="21"/>
+        </w:rPr>
+        <w:t>对视频，用ESEyE查看码流，sps里指出帧率是60</w:t>
+      </w:r>
+      <w:r>
+        <w:rPr>
+          <w:rFonts w:asciiTheme="minorEastAsia" w:hAnsiTheme="minorEastAsia" w:cs="Helvetica"/>
+          <w:color w:val="191B1F"/>
+          <w:kern w:val="0"/>
+          <w:szCs w:val="21"/>
+        </w:rPr>
+        <w:t>，如下图：</w:t>
+      </w:r>
+    </w:p>
+    <w:p>
+      <w:pPr>
+        <w:pStyle w:val="a3"/>
+        <w:shd w:val="clear" w:color="auto" w:fill="FFFFFF"/>
+        <w:spacing w:before="0" w:beforeAutospacing="0" w:after="0" w:afterAutospacing="0" w:line="264" w:lineRule="auto"/>
+        <w:ind w:leftChars="-200" w:left="-420"/>
+        <w:contextualSpacing/>
+        <w:jc w:val="center"/>
+        <w:rPr>
+          <w:rFonts w:asciiTheme="minorEastAsia" w:eastAsiaTheme="minorEastAsia" w:hAnsiTheme="minorEastAsia" w:cs="Helvetica"/>
+          <w:color w:val="191B1F"/>
+          <w:sz w:val="21"/>
+          <w:szCs w:val="21"/>
+        </w:rPr>
+      </w:pPr>
+      <w:r>
+        <w:rPr>
+          <w:rFonts w:asciiTheme="minorEastAsia" w:eastAsiaTheme="minorEastAsia" w:hAnsiTheme="minorEastAsia"/>
+          <w:noProof/>
+          <w:sz w:val="21"/>
+          <w:szCs w:val="21"/>
+        </w:rPr>
+        <w:lastRenderedPageBreak/>
+        <w:drawing>
+          <wp:inline distT="0" distB="0" distL="0" distR="0" wp14:anchorId="4728F132" wp14:editId="08B9E17D">
+            <wp:extent cx="4992463" cy="2088108"/>
+            <wp:effectExtent l="0" t="0" r="0" b="7620"/>
+            <wp:docPr id="5" name="图片 5"/>
+            <wp:cNvGraphicFramePr>
+              <a:graphicFrameLocks xmlns:a="http://schemas.openxmlformats.org/drawingml/2006/main" noChangeAspect="1"/>
+            </wp:cNvGraphicFramePr>
+            <a:graphic xmlns:a="http://schemas.openxmlformats.org/drawingml/2006/main">
+              <a:graphicData uri="http://schemas.openxmlformats.org/drawingml/2006/picture">
+                <pic:pic xmlns:pic="http://schemas.openxmlformats.org/drawingml/2006/picture">
+                  <pic:nvPicPr>
+                    <pic:cNvPr id="1" name=""/>
+                    <pic:cNvPicPr/>
+                  </pic:nvPicPr>
+                  <pic:blipFill>
+                    <a:blip r:embed="rId55"/>
+                    <a:stretch>
+                      <a:fillRect/>
+                    </a:stretch>
+                  </pic:blipFill>
+                  <pic:spPr>
+                    <a:xfrm>
+                      <a:off x="0" y="0"/>
+                      <a:ext cx="5034547" cy="2105710"/>
+                    </a:xfrm>
+                    <a:prstGeom prst="rect">
+                      <a:avLst/>
+                    </a:prstGeom>
+                  </pic:spPr>
+                </pic:pic>
+              </a:graphicData>
+            </a:graphic>
+          </wp:inline>
+        </w:drawing>
+      </w:r>
+    </w:p>
+    <w:p>
+      <w:pPr>
+        <w:pStyle w:val="HTML"/>
+        <w:shd w:val="clear" w:color="auto" w:fill="F8F8F8"/>
+        <w:spacing w:line="264" w:lineRule="auto"/>
+        <w:contextualSpacing/>
+        <w:rPr>
+          <w:rFonts w:asciiTheme="minorEastAsia" w:eastAsiaTheme="minorEastAsia" w:hAnsiTheme="minorEastAsia"/>
+          <w:color w:val="383A42"/>
+          <w:sz w:val="21"/>
+          <w:szCs w:val="21"/>
+        </w:rPr>
+      </w:pPr>
+      <w:r>
+        <w:rPr>
+          <w:rFonts w:asciiTheme="minorEastAsia" w:eastAsiaTheme="minorEastAsia" w:hAnsiTheme="minorEastAsia"/>
+          <w:color w:val="383A42"/>
+          <w:sz w:val="21"/>
+          <w:szCs w:val="21"/>
+        </w:rPr>
+        <w:t>H264帧率解析方法：先检测SPS中timing_info_present_flag标签的值是否为1，如果是1则表示SPS中存在num_units_in_tick，time_scale和fixed_frame_rate_flag这三个标签，至此可以计算出帧率：</w:t>
+      </w:r>
+    </w:p>
+    <w:p>
+      <w:pPr>
+        <w:pStyle w:val="HTML"/>
+        <w:shd w:val="clear" w:color="auto" w:fill="F8F8F8"/>
+        <w:spacing w:line="264" w:lineRule="auto"/>
+        <w:contextualSpacing/>
+        <w:rPr>
+          <w:rFonts w:asciiTheme="minorEastAsia" w:eastAsiaTheme="minorEastAsia" w:hAnsiTheme="minorEastAsia"/>
+          <w:color w:val="383A42"/>
+          <w:sz w:val="21"/>
+          <w:szCs w:val="21"/>
+        </w:rPr>
+      </w:pPr>
+      <w:r>
+        <w:rPr>
+          <w:rFonts w:asciiTheme="minorEastAsia" w:eastAsiaTheme="minorEastAsia" w:hAnsiTheme="minorEastAsia"/>
+          <w:color w:val="383A42"/>
+          <w:sz w:val="21"/>
+          <w:szCs w:val="21"/>
+        </w:rPr>
+        <w:t xml:space="preserve">fps = time_scale / num_units_in_tick; </w:t>
+      </w:r>
+    </w:p>
+    <w:p>
+      <w:pPr>
+        <w:pStyle w:val="HTML"/>
+        <w:shd w:val="clear" w:color="auto" w:fill="F8F8F8"/>
+        <w:spacing w:line="264" w:lineRule="auto"/>
+        <w:contextualSpacing/>
+        <w:rPr>
+          <w:rFonts w:asciiTheme="minorEastAsia" w:eastAsiaTheme="minorEastAsia" w:hAnsiTheme="minorEastAsia"/>
+          <w:color w:val="383A42"/>
+          <w:sz w:val="21"/>
+          <w:szCs w:val="21"/>
+        </w:rPr>
+      </w:pPr>
+      <w:r>
+        <w:rPr>
+          <w:rFonts w:asciiTheme="minorEastAsia" w:eastAsiaTheme="minorEastAsia" w:hAnsiTheme="minorEastAsia"/>
+          <w:color w:val="383A42"/>
+          <w:sz w:val="21"/>
+          <w:szCs w:val="21"/>
+        </w:rPr>
+        <w:t>if ( fixed_frame_rate_flag == 1 ) {fps = fps / 2;}</w:t>
+      </w:r>
+    </w:p>
+    <w:p>
+      <w:pPr>
+        <w:pStyle w:val="a3"/>
+        <w:numPr>
+          <w:ilvl w:val="0"/>
+          <w:numId w:val="25"/>
+        </w:numPr>
+        <w:shd w:val="clear" w:color="auto" w:fill="FFFFFF"/>
+        <w:spacing w:beforeLines="50" w:before="156" w:beforeAutospacing="0" w:after="0" w:afterAutospacing="0" w:line="264" w:lineRule="auto"/>
+        <w:contextualSpacing/>
+        <w:rPr>
+          <w:rFonts w:asciiTheme="minorEastAsia" w:eastAsiaTheme="minorEastAsia" w:hAnsiTheme="minorEastAsia" w:cs="Helvetica"/>
+          <w:color w:val="191B1F"/>
+          <w:sz w:val="21"/>
+          <w:szCs w:val="21"/>
+        </w:rPr>
+      </w:pPr>
+      <w:r>
+        <w:rPr>
+          <w:rFonts w:asciiTheme="minorEastAsia" w:eastAsiaTheme="minorEastAsia" w:hAnsiTheme="minorEastAsia" w:cs="Helvetica"/>
+          <w:color w:val="191B1F"/>
+          <w:sz w:val="21"/>
+          <w:szCs w:val="21"/>
+        </w:rPr>
+        <w:t>然后分析下时戳：</w:t>
+      </w:r>
+    </w:p>
+    <w:p>
+      <w:pPr>
+        <w:widowControl/>
+        <w:shd w:val="clear" w:color="auto" w:fill="FFFFFF"/>
+        <w:spacing w:line="264" w:lineRule="auto"/>
+        <w:contextualSpacing/>
+        <w:jc w:val="left"/>
+        <w:rPr>
+          <w:rFonts w:asciiTheme="minorEastAsia" w:hAnsiTheme="minorEastAsia" w:cs="Helvetica"/>
+          <w:color w:val="191B1F"/>
+          <w:kern w:val="0"/>
+          <w:szCs w:val="21"/>
+        </w:rPr>
+      </w:pPr>
+      <w:r>
+        <w:rPr>
+          <w:rFonts w:asciiTheme="minorEastAsia" w:hAnsiTheme="minorEastAsia" w:cs="Helvetica"/>
+          <w:color w:val="191B1F"/>
+          <w:kern w:val="0"/>
+          <w:szCs w:val="21"/>
+        </w:rPr>
+        <w:t>时戳单位：</w:t>
+      </w:r>
+    </w:p>
+    <w:p>
+      <w:pPr>
+        <w:widowControl/>
+        <w:shd w:val="clear" w:color="auto" w:fill="FFFFFF"/>
+        <w:spacing w:line="264" w:lineRule="auto"/>
+        <w:contextualSpacing/>
+        <w:jc w:val="left"/>
+        <w:rPr>
+          <w:rFonts w:asciiTheme="minorEastAsia" w:hAnsiTheme="minorEastAsia" w:cs="Helvetica"/>
+          <w:color w:val="535861"/>
+          <w:kern w:val="0"/>
+          <w:szCs w:val="21"/>
+        </w:rPr>
+      </w:pPr>
+      <w:r>
+        <w:rPr>
+          <w:rFonts w:asciiTheme="minorEastAsia" w:hAnsiTheme="minorEastAsia" w:cs="Helvetica"/>
+          <w:color w:val="535861"/>
+          <w:kern w:val="0"/>
+          <w:szCs w:val="21"/>
+        </w:rPr>
+        <w:t>streams[0]-&gt;time_base，44100，音频</w:t>
+      </w:r>
+      <w:r>
+        <w:rPr>
+          <w:rFonts w:asciiTheme="minorEastAsia" w:hAnsiTheme="minorEastAsia" w:cs="Helvetica"/>
+          <w:color w:val="535861"/>
+          <w:kern w:val="0"/>
+          <w:szCs w:val="21"/>
+        </w:rPr>
+        <w:br/>
+        <w:t>streams[1]-&gt;time_base，15360，视频</w:t>
+      </w:r>
+    </w:p>
+    <w:p>
+      <w:pPr>
+        <w:widowControl/>
+        <w:shd w:val="clear" w:color="auto" w:fill="FFFFFF"/>
+        <w:spacing w:line="264" w:lineRule="auto"/>
+        <w:contextualSpacing/>
+        <w:jc w:val="left"/>
+        <w:rPr>
+          <w:rFonts w:asciiTheme="minorEastAsia" w:hAnsiTheme="minorEastAsia" w:cs="Helvetica"/>
+          <w:color w:val="191B1F"/>
+          <w:kern w:val="0"/>
+          <w:szCs w:val="21"/>
+        </w:rPr>
+      </w:pPr>
+      <w:r>
+        <w:rPr>
+          <w:rFonts w:asciiTheme="minorEastAsia" w:hAnsiTheme="minorEastAsia" w:cs="Helvetica"/>
+          <w:color w:val="191B1F"/>
+          <w:kern w:val="0"/>
+          <w:szCs w:val="21"/>
+        </w:rPr>
+        <w:t>用ffprobe查看视频，帧pts间隔=512</w:t>
+      </w:r>
+      <w:r>
+        <w:rPr>
+          <w:rFonts w:asciiTheme="minorEastAsia" w:hAnsiTheme="minorEastAsia" w:cs="Helvetica"/>
+          <w:color w:val="191B1F"/>
+          <w:kern w:val="0"/>
+          <w:szCs w:val="21"/>
+        </w:rPr>
+        <w:t>，转换为毫秒</w:t>
+      </w:r>
+      <w:r>
+        <w:rPr>
+          <w:rFonts w:asciiTheme="minorEastAsia" w:hAnsiTheme="minorEastAsia" w:cs="Helvetica"/>
+          <w:color w:val="191B1F"/>
+          <w:kern w:val="0"/>
+          <w:szCs w:val="21"/>
+        </w:rPr>
+        <w:t>即512/15360*1000=33.33ms。也即相当于帧率是30fps</w:t>
+      </w:r>
+    </w:p>
+    <w:p>
+      <w:pPr>
+        <w:pStyle w:val="HTML"/>
+        <w:shd w:val="clear" w:color="auto" w:fill="F8F8F8"/>
+        <w:spacing w:line="264" w:lineRule="auto"/>
+        <w:contextualSpacing/>
+        <w:rPr>
+          <w:rFonts w:asciiTheme="minorEastAsia" w:eastAsiaTheme="minorEastAsia" w:hAnsiTheme="minorEastAsia"/>
+          <w:color w:val="383A42"/>
+          <w:sz w:val="21"/>
+          <w:szCs w:val="21"/>
+        </w:rPr>
+      </w:pPr>
+      <w:r>
+        <w:rPr>
+          <w:rFonts w:asciiTheme="minorEastAsia" w:eastAsiaTheme="minorEastAsia" w:hAnsiTheme="minorEastAsia"/>
+          <w:color w:val="383A42"/>
+          <w:sz w:val="21"/>
+          <w:szCs w:val="21"/>
+        </w:rPr>
+        <w:t>echo entry,key_frame,pts,pkt_dts,best_effort_timestamp,pict_type,coded_picture_number,interlaced_frame,top_field_first &gt; "frame.csv"; ffprobe -v error -hide_banner -i shadow.mp4 -select_streams v:0 -print_format csv -of csv -show_entries "frame=key_frame,pts,pkt_dts,best_effort_timestamp,pict_type,coded_picture_number,interlaced_frame,top_field_first" &gt;&gt; frame.csv</w:t>
+      </w:r>
+    </w:p>
+    <w:p>
+      <w:pPr>
+        <w:widowControl/>
+        <w:shd w:val="clear" w:color="auto" w:fill="FFFFFF"/>
+        <w:spacing w:line="264" w:lineRule="auto"/>
+        <w:contextualSpacing/>
+        <w:jc w:val="left"/>
+        <w:rPr>
+          <w:rFonts w:asciiTheme="minorEastAsia" w:hAnsiTheme="minorEastAsia" w:cs="Helvetica"/>
+          <w:color w:val="191B1F"/>
+          <w:kern w:val="0"/>
+          <w:szCs w:val="21"/>
+        </w:rPr>
+      </w:pPr>
+      <w:r>
+        <w:rPr>
+          <w:rFonts w:asciiTheme="minorEastAsia" w:hAnsiTheme="minorEastAsia" w:cs="Helvetica"/>
+          <w:color w:val="191B1F"/>
+          <w:kern w:val="0"/>
+          <w:szCs w:val="21"/>
+        </w:rPr>
+        <w:t>用ffprobe查看音频，pts间隔在3929、3930、4870、4871间波动，连续17个间隔里有3个是4870，14个是3930，因此平均间隔为(3*4870+14*3930）/17=4095.88，</w:t>
+      </w:r>
+      <w:r>
+        <w:rPr>
+          <w:rFonts w:asciiTheme="minorEastAsia" w:hAnsiTheme="minorEastAsia" w:cs="Helvetica"/>
+          <w:color w:val="191B1F"/>
+          <w:kern w:val="0"/>
+          <w:szCs w:val="21"/>
+        </w:rPr>
+        <w:t>转换为毫秒</w:t>
+      </w:r>
+      <w:r>
+        <w:rPr>
+          <w:rFonts w:asciiTheme="minorEastAsia" w:hAnsiTheme="minorEastAsia" w:cs="Helvetica"/>
+          <w:color w:val="191B1F"/>
+          <w:kern w:val="0"/>
+          <w:szCs w:val="21"/>
+        </w:rPr>
+        <w:t>即4095.88/44100*1000=92.88ms</w:t>
+      </w:r>
+    </w:p>
+    <w:p>
+      <w:pPr>
+        <w:pStyle w:val="HTML"/>
+        <w:shd w:val="clear" w:color="auto" w:fill="F8F8F8"/>
+        <w:spacing w:line="264" w:lineRule="auto"/>
+        <w:contextualSpacing/>
+        <w:rPr>
+          <w:rFonts w:asciiTheme="minorEastAsia" w:eastAsiaTheme="minorEastAsia" w:hAnsiTheme="minorEastAsia"/>
+          <w:color w:val="383A42"/>
+          <w:sz w:val="21"/>
+          <w:szCs w:val="21"/>
+        </w:rPr>
+      </w:pPr>
+      <w:r>
+        <w:rPr>
+          <w:rFonts w:asciiTheme="minorEastAsia" w:eastAsiaTheme="minorEastAsia" w:hAnsiTheme="minorEastAsia"/>
+          <w:color w:val="383A42"/>
+          <w:sz w:val="21"/>
+          <w:szCs w:val="21"/>
+        </w:rPr>
+        <w:t>echo entry,key_frame,pts,pkt_dts,best_effort_timestamp,pict_type,coded_picture_number,interlaced_frame,top_field_first &gt; "frame.csv"; ffprobe -v error -hide_banner -i shadow.mp4 -select_streams v:0 -print_format csv -of csv -show_entries "frame=key_frame,pts,pkt_dts,best_effort_timestamp,pict_type,coded_picture_number,interlaced_frame,top_field_first" &gt;&gt; frame.csv</w:t>
+      </w:r>
+    </w:p>
+    <w:p>
+      <w:pPr>
+        <w:pStyle w:val="a3"/>
+        <w:numPr>
+          <w:ilvl w:val="0"/>
+          <w:numId w:val="25"/>
+        </w:numPr>
+        <w:shd w:val="clear" w:color="auto" w:fill="FFFFFF"/>
+        <w:spacing w:beforeLines="50" w:before="156" w:beforeAutospacing="0" w:after="0" w:afterAutospacing="0" w:line="264" w:lineRule="auto"/>
+        <w:contextualSpacing/>
+        <w:rPr>
+          <w:rFonts w:asciiTheme="minorEastAsia" w:eastAsiaTheme="minorEastAsia" w:hAnsiTheme="minorEastAsia" w:cs="Helvetica" w:hint="eastAsia"/>
+          <w:color w:val="191B1F"/>
+          <w:sz w:val="21"/>
+          <w:szCs w:val="21"/>
+        </w:rPr>
+      </w:pPr>
+      <w:r>
+        <w:rPr>
+          <w:rFonts w:asciiTheme="minorEastAsia" w:eastAsiaTheme="minorEastAsia" w:hAnsiTheme="minorEastAsia" w:cs="Helvetica" w:hint="eastAsia"/>
+          <w:color w:val="191B1F"/>
+          <w:sz w:val="21"/>
+          <w:szCs w:val="21"/>
+        </w:rPr>
+        <w:t>对音视频时戳都x</w:t>
+      </w:r>
+      <w:r>
+        <w:rPr>
+          <w:rFonts w:asciiTheme="minorEastAsia" w:eastAsiaTheme="minorEastAsia" w:hAnsiTheme="minorEastAsia" w:cs="Helvetica"/>
+          <w:color w:val="191B1F"/>
+          <w:sz w:val="21"/>
+          <w:szCs w:val="21"/>
+        </w:rPr>
+        <w:t>2</w:t>
+      </w:r>
+    </w:p>
+    <w:p>
+      <w:pPr>
+        <w:widowControl/>
+        <w:shd w:val="clear" w:color="auto" w:fill="FFFFFF"/>
+        <w:spacing w:line="264" w:lineRule="auto"/>
+        <w:contextualSpacing/>
+        <w:jc w:val="left"/>
+        <w:rPr>
+          <w:rFonts w:asciiTheme="minorEastAsia" w:hAnsiTheme="minorEastAsia" w:cs="Helvetica"/>
+          <w:color w:val="191B1F"/>
+          <w:kern w:val="0"/>
+          <w:szCs w:val="21"/>
+        </w:rPr>
+      </w:pPr>
+      <w:r>
+        <w:rPr>
+          <w:rFonts w:asciiTheme="minorEastAsia" w:hAnsiTheme="minorEastAsia" w:cs="Helvetica"/>
+          <w:color w:val="191B1F"/>
+          <w:kern w:val="0"/>
+          <w:szCs w:val="21"/>
+        </w:rPr>
+        <w:t>可以发现，无论音频还是视频，相邻帧的时戳间隔，恰好都是编码码流里描述的2倍</w:t>
+      </w:r>
+    </w:p>
+    <w:p>
+      <w:pPr>
+        <w:pStyle w:val="a3"/>
+        <w:shd w:val="clear" w:color="auto" w:fill="FFFFFF"/>
+        <w:spacing w:before="0" w:beforeAutospacing="0" w:after="0" w:afterAutospacing="0" w:line="264" w:lineRule="auto"/>
+        <w:contextualSpacing/>
+        <w:rPr>
+          <w:rFonts w:asciiTheme="minorEastAsia" w:eastAsiaTheme="minorEastAsia" w:hAnsiTheme="minorEastAsia" w:cs="Helvetica"/>
+          <w:color w:val="191B1F"/>
+          <w:sz w:val="21"/>
+          <w:szCs w:val="21"/>
+        </w:rPr>
+      </w:pPr>
+      <w:r>
+        <w:rPr>
+          <w:rFonts w:asciiTheme="minorEastAsia" w:eastAsiaTheme="minorEastAsia" w:hAnsiTheme="minorEastAsia" w:cs="Helvetica" w:hint="eastAsia"/>
+          <w:color w:val="191B1F"/>
+          <w:sz w:val="21"/>
+          <w:szCs w:val="21"/>
+        </w:rPr>
+        <w:t>故</w:t>
+      </w:r>
+      <w:r>
+        <w:rPr>
+          <w:rFonts w:asciiTheme="minorEastAsia" w:eastAsiaTheme="minorEastAsia" w:hAnsiTheme="minorEastAsia" w:cs="Helvetica" w:hint="eastAsia"/>
+          <w:color w:val="191B1F"/>
+          <w:sz w:val="21"/>
+          <w:szCs w:val="21"/>
+        </w:rPr>
+        <w:t>推测，</w:t>
+      </w:r>
+      <w:r>
+        <w:rPr>
+          <w:rFonts w:asciiTheme="minorEastAsia" w:eastAsiaTheme="minorEastAsia" w:hAnsiTheme="minorEastAsia" w:cs="Helvetica" w:hint="eastAsia"/>
+          <w:color w:val="191B1F"/>
+          <w:sz w:val="21"/>
+          <w:szCs w:val="21"/>
+        </w:rPr>
+        <w:t>该特殊源来由为“对原</w:t>
+      </w:r>
+      <w:r>
+        <w:rPr>
+          <w:rFonts w:asciiTheme="minorEastAsia" w:eastAsiaTheme="minorEastAsia" w:hAnsiTheme="minorEastAsia" w:cs="Helvetica"/>
+          <w:color w:val="191B1F"/>
+          <w:sz w:val="21"/>
+          <w:szCs w:val="21"/>
+        </w:rPr>
+        <w:t>始60</w:t>
+      </w:r>
+      <w:r>
+        <w:rPr>
+          <w:rFonts w:asciiTheme="minorEastAsia" w:eastAsiaTheme="minorEastAsia" w:hAnsiTheme="minorEastAsia" w:cs="Helvetica" w:hint="eastAsia"/>
+          <w:color w:val="191B1F"/>
+          <w:sz w:val="21"/>
+          <w:szCs w:val="21"/>
+        </w:rPr>
+        <w:t>fps的</w:t>
+      </w:r>
+      <w:r>
+        <w:rPr>
+          <w:rFonts w:asciiTheme="minorEastAsia" w:eastAsiaTheme="minorEastAsia" w:hAnsiTheme="minorEastAsia" w:cs="Helvetica"/>
+          <w:color w:val="191B1F"/>
+          <w:sz w:val="21"/>
+          <w:szCs w:val="21"/>
+        </w:rPr>
+        <w:t>视频文件的音频时间戳和视频时间戳都乘以2”</w:t>
+      </w:r>
+    </w:p>
+    <w:p>
+      <w:pPr>
+        <w:pStyle w:val="a3"/>
+        <w:numPr>
+          <w:ilvl w:val="0"/>
+          <w:numId w:val="26"/>
+        </w:numPr>
+        <w:shd w:val="clear" w:color="auto" w:fill="FFFFFF"/>
+        <w:spacing w:before="0" w:beforeAutospacing="0" w:after="0" w:afterAutospacing="0" w:line="264" w:lineRule="auto"/>
+        <w:contextualSpacing/>
+        <w:rPr>
+          <w:rFonts w:asciiTheme="minorEastAsia" w:eastAsiaTheme="minorEastAsia" w:hAnsiTheme="minorEastAsia" w:cs="Helvetica"/>
+          <w:color w:val="000000" w:themeColor="text1"/>
+          <w:sz w:val="21"/>
+          <w:szCs w:val="21"/>
+          <w:shd w:val="clear" w:color="auto" w:fill="FFFFFF"/>
+        </w:rPr>
+      </w:pPr>
+      <w:r>
+        <w:rPr>
+          <w:rFonts w:asciiTheme="minorEastAsia" w:eastAsiaTheme="minorEastAsia" w:hAnsiTheme="minorEastAsia" w:cs="Helvetica" w:hint="eastAsia"/>
+          <w:color w:val="000000" w:themeColor="text1"/>
+          <w:sz w:val="21"/>
+          <w:szCs w:val="21"/>
+          <w:shd w:val="clear" w:color="auto" w:fill="FFFFFF"/>
+        </w:rPr>
+        <w:t>对视频时间戳</w:t>
+      </w:r>
+      <w:r>
+        <w:rPr>
+          <w:rFonts w:asciiTheme="minorEastAsia" w:eastAsiaTheme="minorEastAsia" w:hAnsiTheme="minorEastAsia" w:cs="Helvetica"/>
+          <w:color w:val="000000" w:themeColor="text1"/>
+          <w:sz w:val="21"/>
+          <w:szCs w:val="21"/>
+          <w:shd w:val="clear" w:color="auto" w:fill="FFFFFF"/>
+        </w:rPr>
+        <w:t>x2，1分钟的视频变成2分钟，60</w:t>
+      </w:r>
+      <w:r>
+        <w:rPr>
+          <w:rFonts w:asciiTheme="minorEastAsia" w:eastAsiaTheme="minorEastAsia" w:hAnsiTheme="minorEastAsia" w:cs="Helvetica" w:hint="eastAsia"/>
+          <w:color w:val="000000" w:themeColor="text1"/>
+          <w:sz w:val="21"/>
+          <w:szCs w:val="21"/>
+          <w:shd w:val="clear" w:color="auto" w:fill="FFFFFF"/>
+        </w:rPr>
+        <w:t>fps</w:t>
+      </w:r>
+      <w:r>
+        <w:rPr>
+          <w:rFonts w:asciiTheme="minorEastAsia" w:eastAsiaTheme="minorEastAsia" w:hAnsiTheme="minorEastAsia" w:cs="Helvetica"/>
+          <w:color w:val="000000" w:themeColor="text1"/>
+          <w:sz w:val="21"/>
+          <w:szCs w:val="21"/>
+          <w:shd w:val="clear" w:color="auto" w:fill="FFFFFF"/>
+        </w:rPr>
+        <w:t>的视频看起来是30</w:t>
+      </w:r>
+      <w:r>
+        <w:rPr>
+          <w:rFonts w:asciiTheme="minorEastAsia" w:eastAsiaTheme="minorEastAsia" w:hAnsiTheme="minorEastAsia" w:cs="Helvetica" w:hint="eastAsia"/>
+          <w:color w:val="000000" w:themeColor="text1"/>
+          <w:sz w:val="21"/>
+          <w:szCs w:val="21"/>
+          <w:shd w:val="clear" w:color="auto" w:fill="FFFFFF"/>
+        </w:rPr>
+        <w:t>fps，0</w:t>
+      </w:r>
+      <w:r>
+        <w:rPr>
+          <w:rFonts w:asciiTheme="minorEastAsia" w:eastAsiaTheme="minorEastAsia" w:hAnsiTheme="minorEastAsia" w:cs="Helvetica"/>
+          <w:color w:val="000000" w:themeColor="text1"/>
+          <w:sz w:val="21"/>
+          <w:szCs w:val="21"/>
+          <w:shd w:val="clear" w:color="auto" w:fill="FFFFFF"/>
+        </w:rPr>
+        <w:t>.5</w:t>
+      </w:r>
+      <w:r>
+        <w:rPr>
+          <w:rFonts w:asciiTheme="minorEastAsia" w:eastAsiaTheme="minorEastAsia" w:hAnsiTheme="minorEastAsia" w:cs="Helvetica" w:hint="eastAsia"/>
+          <w:color w:val="000000" w:themeColor="text1"/>
+          <w:sz w:val="21"/>
+          <w:szCs w:val="21"/>
+          <w:shd w:val="clear" w:color="auto" w:fill="FFFFFF"/>
+        </w:rPr>
+        <w:t>倍速慢放效果</w:t>
+      </w:r>
+    </w:p>
+    <w:p>
+      <w:pPr>
+        <w:pStyle w:val="a3"/>
+        <w:numPr>
+          <w:ilvl w:val="0"/>
+          <w:numId w:val="26"/>
+        </w:numPr>
+        <w:shd w:val="clear" w:color="auto" w:fill="FFFFFF"/>
+        <w:spacing w:before="0" w:beforeAutospacing="0" w:after="0" w:afterAutospacing="0" w:line="264" w:lineRule="auto"/>
+        <w:contextualSpacing/>
+        <w:rPr>
+          <w:rFonts w:asciiTheme="minorEastAsia" w:eastAsiaTheme="minorEastAsia" w:hAnsiTheme="minorEastAsia" w:cs="Helvetica"/>
+          <w:color w:val="000000" w:themeColor="text1"/>
+          <w:sz w:val="21"/>
+          <w:szCs w:val="21"/>
+          <w:shd w:val="clear" w:color="auto" w:fill="FFFFFF"/>
+        </w:rPr>
+      </w:pPr>
+      <w:r>
+        <w:rPr>
+          <w:rFonts w:asciiTheme="minorEastAsia" w:eastAsiaTheme="minorEastAsia" w:hAnsiTheme="minorEastAsia" w:cs="Helvetica"/>
+          <w:color w:val="000000" w:themeColor="text1"/>
+          <w:sz w:val="21"/>
+          <w:szCs w:val="21"/>
+          <w:shd w:val="clear" w:color="auto" w:fill="FFFFFF"/>
+        </w:rPr>
+        <w:lastRenderedPageBreak/>
+        <w:t xml:space="preserve">对音频时间戳x2，1分钟的音频看起来是2分钟 </w:t>
+      </w:r>
+    </w:p>
+    <w:p>
+      <w:pPr>
+        <w:pStyle w:val="a3"/>
+        <w:numPr>
+          <w:ilvl w:val="0"/>
+          <w:numId w:val="26"/>
+        </w:numPr>
+        <w:shd w:val="clear" w:color="auto" w:fill="FFFFFF"/>
+        <w:spacing w:before="0" w:beforeAutospacing="0" w:after="0" w:afterAutospacing="0" w:line="264" w:lineRule="auto"/>
+        <w:contextualSpacing/>
+        <w:rPr>
+          <w:rFonts w:asciiTheme="minorEastAsia" w:eastAsiaTheme="minorEastAsia" w:hAnsiTheme="minorEastAsia" w:cs="Helvetica"/>
+          <w:color w:val="000000" w:themeColor="text1"/>
+          <w:sz w:val="21"/>
+          <w:szCs w:val="21"/>
+          <w:shd w:val="clear" w:color="auto" w:fill="FFFFFF"/>
+        </w:rPr>
+      </w:pPr>
+      <w:r>
+        <w:rPr>
+          <w:rFonts w:asciiTheme="minorEastAsia" w:eastAsiaTheme="minorEastAsia" w:hAnsiTheme="minorEastAsia" w:cs="Helvetica"/>
+          <w:color w:val="000000" w:themeColor="text1"/>
+          <w:sz w:val="21"/>
+          <w:szCs w:val="21"/>
+          <w:shd w:val="clear" w:color="auto" w:fill="FFFFFF"/>
+        </w:rPr>
+        <w:t>以音频做主时钟的播放器</w:t>
+      </w:r>
+      <w:r>
+        <w:rPr>
+          <w:rFonts w:asciiTheme="minorEastAsia" w:eastAsiaTheme="minorEastAsia" w:hAnsiTheme="minorEastAsia" w:cs="Helvetica" w:hint="eastAsia"/>
+          <w:color w:val="000000" w:themeColor="text1"/>
+          <w:sz w:val="21"/>
+          <w:szCs w:val="21"/>
+          <w:shd w:val="clear" w:color="auto" w:fill="FFFFFF"/>
+        </w:rPr>
+        <w:t>如ffplay、potplayer</w:t>
+      </w:r>
+      <w:r>
+        <w:rPr>
+          <w:rFonts w:asciiTheme="minorEastAsia" w:eastAsiaTheme="minorEastAsia" w:hAnsiTheme="minorEastAsia" w:cs="Helvetica"/>
+          <w:color w:val="000000" w:themeColor="text1"/>
+          <w:sz w:val="21"/>
+          <w:szCs w:val="21"/>
+          <w:shd w:val="clear" w:color="auto" w:fill="FFFFFF"/>
+        </w:rPr>
+        <w:t>，音频时间戳x2，实际上是让时钟变成了2倍速，</w:t>
+      </w:r>
+      <w:r>
+        <w:rPr>
+          <w:rFonts w:asciiTheme="minorEastAsia" w:eastAsiaTheme="minorEastAsia" w:hAnsiTheme="minorEastAsia" w:cs="Helvetica" w:hint="eastAsia"/>
+          <w:color w:val="000000" w:themeColor="text1"/>
+          <w:sz w:val="21"/>
+          <w:szCs w:val="21"/>
+          <w:shd w:val="clear" w:color="auto" w:fill="FFFFFF"/>
+        </w:rPr>
+        <w:t>会</w:t>
+      </w:r>
+      <w:r>
+        <w:rPr>
+          <w:rFonts w:asciiTheme="minorEastAsia" w:eastAsiaTheme="minorEastAsia" w:hAnsiTheme="minorEastAsia" w:cs="Helvetica"/>
+          <w:color w:val="000000" w:themeColor="text1"/>
+          <w:sz w:val="21"/>
+          <w:szCs w:val="21"/>
+          <w:shd w:val="clear" w:color="auto" w:fill="FFFFFF"/>
+        </w:rPr>
+        <w:t>以2倍速播放视频，</w:t>
+      </w:r>
+      <w:r>
+        <w:rPr>
+          <w:rFonts w:asciiTheme="minorEastAsia" w:eastAsiaTheme="minorEastAsia" w:hAnsiTheme="minorEastAsia" w:cs="Helvetica" w:hint="eastAsia"/>
+          <w:color w:val="000000" w:themeColor="text1"/>
+          <w:sz w:val="21"/>
+          <w:szCs w:val="21"/>
+          <w:shd w:val="clear" w:color="auto" w:fill="FFFFFF"/>
+        </w:rPr>
+        <w:t>但由于视频时戳也x</w:t>
+      </w:r>
+      <w:r>
+        <w:rPr>
+          <w:rFonts w:asciiTheme="minorEastAsia" w:eastAsiaTheme="minorEastAsia" w:hAnsiTheme="minorEastAsia" w:cs="Helvetica"/>
+          <w:color w:val="000000" w:themeColor="text1"/>
+          <w:sz w:val="21"/>
+          <w:szCs w:val="21"/>
+          <w:shd w:val="clear" w:color="auto" w:fill="FFFFFF"/>
+        </w:rPr>
+        <w:t>2</w:t>
+      </w:r>
+      <w:r>
+        <w:rPr>
+          <w:rFonts w:asciiTheme="minorEastAsia" w:eastAsiaTheme="minorEastAsia" w:hAnsiTheme="minorEastAsia" w:cs="Helvetica" w:hint="eastAsia"/>
+          <w:color w:val="000000" w:themeColor="text1"/>
+          <w:sz w:val="21"/>
+          <w:szCs w:val="21"/>
+          <w:shd w:val="clear" w:color="auto" w:fill="FFFFFF"/>
+        </w:rPr>
+        <w:t>，</w:t>
+      </w:r>
+      <w:r>
+        <w:rPr>
+          <w:rFonts w:asciiTheme="minorEastAsia" w:eastAsiaTheme="minorEastAsia" w:hAnsiTheme="minorEastAsia" w:cs="Helvetica"/>
+          <w:color w:val="000000" w:themeColor="text1"/>
+          <w:sz w:val="21"/>
+          <w:szCs w:val="21"/>
+          <w:shd w:val="clear" w:color="auto" w:fill="FFFFFF"/>
+        </w:rPr>
+        <w:t>所以</w:t>
+      </w:r>
+      <w:r>
+        <w:rPr>
+          <w:rFonts w:asciiTheme="minorEastAsia" w:eastAsiaTheme="minorEastAsia" w:hAnsiTheme="minorEastAsia" w:cs="Helvetica" w:hint="eastAsia"/>
+          <w:color w:val="000000" w:themeColor="text1"/>
+          <w:sz w:val="21"/>
+          <w:szCs w:val="21"/>
+          <w:shd w:val="clear" w:color="auto" w:fill="FFFFFF"/>
+        </w:rPr>
+        <w:t>播放效果又变为6</w:t>
+      </w:r>
+      <w:r>
+        <w:rPr>
+          <w:rFonts w:asciiTheme="minorEastAsia" w:eastAsiaTheme="minorEastAsia" w:hAnsiTheme="minorEastAsia" w:cs="Helvetica"/>
+          <w:color w:val="000000" w:themeColor="text1"/>
+          <w:sz w:val="21"/>
+          <w:szCs w:val="21"/>
+          <w:shd w:val="clear" w:color="auto" w:fill="FFFFFF"/>
+        </w:rPr>
+        <w:t>0</w:t>
+      </w:r>
+      <w:r>
+        <w:rPr>
+          <w:rFonts w:asciiTheme="minorEastAsia" w:eastAsiaTheme="minorEastAsia" w:hAnsiTheme="minorEastAsia" w:cs="Helvetica" w:hint="eastAsia"/>
+          <w:color w:val="000000" w:themeColor="text1"/>
+          <w:sz w:val="21"/>
+          <w:szCs w:val="21"/>
+          <w:shd w:val="clear" w:color="auto" w:fill="FFFFFF"/>
+        </w:rPr>
+        <w:t>fps，正常倍速，且音画同步</w:t>
+      </w:r>
+    </w:p>
+    <w:p>
+      <w:pPr>
+        <w:pStyle w:val="a3"/>
+        <w:numPr>
+          <w:ilvl w:val="0"/>
+          <w:numId w:val="26"/>
+        </w:numPr>
+        <w:shd w:val="clear" w:color="auto" w:fill="FFFFFF"/>
+        <w:spacing w:before="0" w:beforeAutospacing="0" w:after="0" w:afterAutospacing="0" w:line="264" w:lineRule="auto"/>
+        <w:contextualSpacing/>
+        <w:rPr>
+          <w:rFonts w:asciiTheme="minorEastAsia" w:eastAsiaTheme="minorEastAsia" w:hAnsiTheme="minorEastAsia" w:cs="Helvetica"/>
+          <w:color w:val="000000" w:themeColor="text1"/>
+          <w:sz w:val="21"/>
+          <w:szCs w:val="21"/>
+          <w:shd w:val="clear" w:color="auto" w:fill="FFFFFF"/>
+        </w:rPr>
+      </w:pPr>
+      <w:r>
+        <w:rPr>
+          <w:rFonts w:asciiTheme="minorEastAsia" w:eastAsiaTheme="minorEastAsia" w:hAnsiTheme="minorEastAsia" w:cs="Helvetica"/>
+          <w:color w:val="000000" w:themeColor="text1"/>
+          <w:sz w:val="21"/>
+          <w:szCs w:val="21"/>
+          <w:shd w:val="clear" w:color="auto" w:fill="FFFFFF"/>
+        </w:rPr>
+        <w:t>其</w:t>
+      </w:r>
+      <w:r>
+        <w:rPr>
+          <w:rFonts w:asciiTheme="minorEastAsia" w:eastAsiaTheme="minorEastAsia" w:hAnsiTheme="minorEastAsia" w:cs="Helvetica" w:hint="eastAsia"/>
+          <w:color w:val="000000" w:themeColor="text1"/>
+          <w:sz w:val="21"/>
+          <w:szCs w:val="21"/>
+          <w:shd w:val="clear" w:color="auto" w:fill="FFFFFF"/>
+        </w:rPr>
+        <w:t>它</w:t>
+      </w:r>
+      <w:r>
+        <w:rPr>
+          <w:rFonts w:asciiTheme="minorEastAsia" w:eastAsiaTheme="minorEastAsia" w:hAnsiTheme="minorEastAsia" w:cs="Helvetica"/>
+          <w:color w:val="000000" w:themeColor="text1"/>
+          <w:sz w:val="21"/>
+          <w:szCs w:val="21"/>
+          <w:shd w:val="clear" w:color="auto" w:fill="FFFFFF"/>
+        </w:rPr>
+        <w:t>不单纯用音频做主时钟的播放器，比如QuickTime</w:t>
+      </w:r>
+      <w:r>
+        <w:rPr>
+          <w:rFonts w:asciiTheme="minorEastAsia" w:eastAsiaTheme="minorEastAsia" w:hAnsiTheme="minorEastAsia" w:cs="Helvetica" w:hint="eastAsia"/>
+          <w:color w:val="000000" w:themeColor="text1"/>
+          <w:sz w:val="21"/>
+          <w:szCs w:val="21"/>
+          <w:shd w:val="clear" w:color="auto" w:fill="FFFFFF"/>
+        </w:rPr>
+        <w:t xml:space="preserve"> </w:t>
+      </w:r>
+      <w:r>
+        <w:rPr>
+          <w:rFonts w:asciiTheme="minorEastAsia" w:eastAsiaTheme="minorEastAsia" w:hAnsiTheme="minorEastAsia" w:cs="Helvetica"/>
+          <w:color w:val="000000" w:themeColor="text1"/>
+          <w:sz w:val="21"/>
+          <w:szCs w:val="21"/>
+          <w:shd w:val="clear" w:color="auto" w:fill="FFFFFF"/>
+        </w:rPr>
+        <w:t>player</w:t>
+      </w:r>
+      <w:r>
+        <w:rPr>
+          <w:rFonts w:asciiTheme="minorEastAsia" w:eastAsiaTheme="minorEastAsia" w:hAnsiTheme="minorEastAsia" w:cs="Helvetica" w:hint="eastAsia"/>
+          <w:color w:val="000000" w:themeColor="text1"/>
+          <w:sz w:val="21"/>
+          <w:szCs w:val="21"/>
+          <w:shd w:val="clear" w:color="auto" w:fill="FFFFFF"/>
+        </w:rPr>
+        <w:t>、</w:t>
+      </w:r>
+      <w:r>
+        <w:rPr>
+          <w:rFonts w:asciiTheme="minorEastAsia" w:eastAsiaTheme="minorEastAsia" w:hAnsiTheme="minorEastAsia" w:cs="Helvetica"/>
+          <w:color w:val="000000" w:themeColor="text1"/>
+          <w:sz w:val="21"/>
+          <w:szCs w:val="21"/>
+          <w:shd w:val="clear" w:color="auto" w:fill="FFFFFF"/>
+        </w:rPr>
+        <w:t>VLC 3.0</w:t>
+      </w:r>
+      <w:r>
+        <w:rPr>
+          <w:rFonts w:asciiTheme="minorEastAsia" w:eastAsiaTheme="minorEastAsia" w:hAnsiTheme="minorEastAsia" w:cs="Helvetica" w:hint="eastAsia"/>
+          <w:color w:val="000000" w:themeColor="text1"/>
+          <w:sz w:val="21"/>
+          <w:szCs w:val="21"/>
+          <w:shd w:val="clear" w:color="auto" w:fill="FFFFFF"/>
+        </w:rPr>
+        <w:t>、C</w:t>
+      </w:r>
+      <w:r>
+        <w:rPr>
+          <w:rFonts w:asciiTheme="minorEastAsia" w:eastAsiaTheme="minorEastAsia" w:hAnsiTheme="minorEastAsia" w:cs="Helvetica"/>
+          <w:color w:val="000000" w:themeColor="text1"/>
+          <w:sz w:val="21"/>
+          <w:szCs w:val="21"/>
+          <w:shd w:val="clear" w:color="auto" w:fill="FFFFFF"/>
+        </w:rPr>
+        <w:t>hrome浏览器，播放</w:t>
+      </w:r>
+      <w:r>
+        <w:rPr>
+          <w:rFonts w:asciiTheme="minorEastAsia" w:eastAsiaTheme="minorEastAsia" w:hAnsiTheme="minorEastAsia" w:cs="Helvetica" w:hint="eastAsia"/>
+          <w:color w:val="000000" w:themeColor="text1"/>
+          <w:sz w:val="21"/>
+          <w:szCs w:val="21"/>
+          <w:shd w:val="clear" w:color="auto" w:fill="FFFFFF"/>
+        </w:rPr>
+        <w:t>音视频时戳都x</w:t>
+      </w:r>
+      <w:r>
+        <w:rPr>
+          <w:rFonts w:asciiTheme="minorEastAsia" w:eastAsiaTheme="minorEastAsia" w:hAnsiTheme="minorEastAsia" w:cs="Helvetica"/>
+          <w:color w:val="000000" w:themeColor="text1"/>
+          <w:sz w:val="21"/>
+          <w:szCs w:val="21"/>
+          <w:shd w:val="clear" w:color="auto" w:fill="FFFFFF"/>
+        </w:rPr>
+        <w:t>2的</w:t>
+      </w:r>
+      <w:r>
+        <w:rPr>
+          <w:rFonts w:asciiTheme="minorEastAsia" w:eastAsiaTheme="minorEastAsia" w:hAnsiTheme="minorEastAsia" w:cs="Helvetica" w:hint="eastAsia"/>
+          <w:color w:val="000000" w:themeColor="text1"/>
+          <w:sz w:val="21"/>
+          <w:szCs w:val="21"/>
+          <w:shd w:val="clear" w:color="auto" w:fill="FFFFFF"/>
+        </w:rPr>
+        <w:t>视频</w:t>
+      </w:r>
+      <w:r>
+        <w:rPr>
+          <w:rFonts w:asciiTheme="minorEastAsia" w:eastAsiaTheme="minorEastAsia" w:hAnsiTheme="minorEastAsia" w:cs="Helvetica"/>
+          <w:color w:val="000000" w:themeColor="text1"/>
+          <w:sz w:val="21"/>
+          <w:szCs w:val="21"/>
+          <w:shd w:val="clear" w:color="auto" w:fill="FFFFFF"/>
+        </w:rPr>
+        <w:t>会出现无声音、音</w:t>
+      </w:r>
+      <w:r>
+        <w:rPr>
+          <w:rFonts w:asciiTheme="minorEastAsia" w:eastAsiaTheme="minorEastAsia" w:hAnsiTheme="minorEastAsia" w:cs="Helvetica" w:hint="eastAsia"/>
+          <w:color w:val="000000" w:themeColor="text1"/>
+          <w:sz w:val="21"/>
+          <w:szCs w:val="21"/>
+          <w:shd w:val="clear" w:color="auto" w:fill="FFFFFF"/>
+        </w:rPr>
+        <w:t>画</w:t>
+      </w:r>
+      <w:r>
+        <w:rPr>
+          <w:rFonts w:asciiTheme="minorEastAsia" w:eastAsiaTheme="minorEastAsia" w:hAnsiTheme="minorEastAsia" w:cs="Helvetica"/>
+          <w:color w:val="000000" w:themeColor="text1"/>
+          <w:sz w:val="21"/>
+          <w:szCs w:val="21"/>
+          <w:shd w:val="clear" w:color="auto" w:fill="FFFFFF"/>
+        </w:rPr>
+        <w:t>不同步等问题</w:t>
+      </w:r>
+    </w:p>
+    <w:p>
+      <w:pPr>
+        <w:pStyle w:val="a3"/>
+        <w:shd w:val="clear" w:color="auto" w:fill="FFFFFF"/>
+        <w:spacing w:before="0" w:beforeAutospacing="0" w:after="0" w:afterAutospacing="0" w:line="264" w:lineRule="auto"/>
+        <w:contextualSpacing/>
+        <w:rPr>
+          <w:rFonts w:asciiTheme="minorEastAsia" w:eastAsiaTheme="minorEastAsia" w:hAnsiTheme="minorEastAsia" w:cs="Helvetica"/>
+          <w:color w:val="000000" w:themeColor="text1"/>
+          <w:sz w:val="21"/>
+          <w:szCs w:val="21"/>
+          <w:shd w:val="clear" w:color="auto" w:fill="FFFFFF"/>
+        </w:rPr>
+      </w:pPr>
+    </w:p>
+    <w:p>
+      <w:pPr>
+        <w:pStyle w:val="a3"/>
+        <w:shd w:val="clear" w:color="auto" w:fill="FFFFFF"/>
+        <w:spacing w:before="0" w:beforeAutospacing="0" w:after="0" w:afterAutospacing="0" w:line="264" w:lineRule="auto"/>
+        <w:contextualSpacing/>
+        <w:rPr>
+          <w:rFonts w:asciiTheme="minorEastAsia" w:eastAsiaTheme="minorEastAsia" w:hAnsiTheme="minorEastAsia" w:cs="Helvetica"/>
+          <w:color w:val="000000" w:themeColor="text1"/>
+          <w:sz w:val="21"/>
+          <w:szCs w:val="21"/>
+          <w:shd w:val="clear" w:color="auto" w:fill="FFFFFF"/>
+        </w:rPr>
+      </w:pPr>
+      <w:r>
+        <w:rPr>
+          <w:rFonts w:asciiTheme="minorEastAsia" w:eastAsiaTheme="minorEastAsia" w:hAnsiTheme="minorEastAsia" w:cs="Helvetica" w:hint="eastAsia"/>
+          <w:color w:val="000000" w:themeColor="text1"/>
+          <w:sz w:val="21"/>
+          <w:szCs w:val="21"/>
+          <w:shd w:val="clear" w:color="auto" w:fill="FFFFFF"/>
+        </w:rPr>
+        <w:t>ffmpeg命令</w:t>
+      </w:r>
+      <w:r>
+        <w:rPr>
+          <w:rFonts w:asciiTheme="minorEastAsia" w:eastAsiaTheme="minorEastAsia" w:hAnsiTheme="minorEastAsia" w:cs="Helvetica"/>
+          <w:color w:val="000000" w:themeColor="text1"/>
+          <w:sz w:val="21"/>
+          <w:szCs w:val="21"/>
+          <w:shd w:val="clear" w:color="auto" w:fill="FFFFFF"/>
+        </w:rPr>
+        <w:t>对音视频时间戳乘2</w:t>
+      </w:r>
+      <w:r>
+        <w:rPr>
+          <w:rFonts w:asciiTheme="minorEastAsia" w:eastAsiaTheme="minorEastAsia" w:hAnsiTheme="minorEastAsia" w:cs="Helvetica" w:hint="eastAsia"/>
+          <w:color w:val="000000" w:themeColor="text1"/>
+          <w:sz w:val="21"/>
+          <w:szCs w:val="21"/>
+          <w:shd w:val="clear" w:color="auto" w:fill="FFFFFF"/>
+        </w:rPr>
+        <w:t>：</w:t>
+      </w:r>
+    </w:p>
+    <w:p>
+      <w:pPr>
+        <w:pStyle w:val="a3"/>
+        <w:shd w:val="clear" w:color="auto" w:fill="FFFFFF"/>
+        <w:spacing w:before="0" w:beforeAutospacing="0" w:after="0" w:afterAutospacing="0" w:line="264" w:lineRule="auto"/>
+        <w:contextualSpacing/>
+        <w:rPr>
+          <w:rFonts w:asciiTheme="minorEastAsia" w:eastAsiaTheme="minorEastAsia" w:hAnsiTheme="minorEastAsia" w:cs="Helvetica"/>
+          <w:color w:val="000000" w:themeColor="text1"/>
+          <w:sz w:val="21"/>
+          <w:szCs w:val="21"/>
+          <w:shd w:val="clear" w:color="auto" w:fill="FFFFFF"/>
+        </w:rPr>
+      </w:pPr>
+      <w:r>
+        <w:rPr>
+          <w:rFonts w:asciiTheme="minorEastAsia" w:eastAsiaTheme="minorEastAsia" w:hAnsiTheme="minorEastAsia" w:cs="Helvetica"/>
+          <w:color w:val="000000" w:themeColor="text1"/>
+          <w:sz w:val="21"/>
+          <w:szCs w:val="21"/>
+          <w:shd w:val="clear" w:color="auto" w:fill="FFFFFF"/>
+        </w:rPr>
+        <w:t>ffmpeg -i h2641080p50.mp4 -c copy -bsf:a setts=ts=2*PTS -bsf:v setts=pts=2*PTS:dts=2*DTS h2641080p50_x2.mp4</w:t>
+      </w:r>
+    </w:p>
+    <w:p>
+      <w:pPr>
+        <w:pStyle w:val="a3"/>
+        <w:shd w:val="clear" w:color="auto" w:fill="FFFFFF"/>
+        <w:spacing w:before="0" w:beforeAutospacing="0" w:after="0" w:afterAutospacing="0" w:line="264" w:lineRule="auto"/>
+        <w:contextualSpacing/>
+        <w:rPr>
+          <w:rFonts w:asciiTheme="minorEastAsia" w:eastAsiaTheme="minorEastAsia" w:hAnsiTheme="minorEastAsia" w:cs="Helvetica"/>
+          <w:color w:val="000000" w:themeColor="text1"/>
+          <w:sz w:val="21"/>
+          <w:szCs w:val="21"/>
+          <w:shd w:val="clear" w:color="auto" w:fill="FFFFFF"/>
+        </w:rPr>
+      </w:pPr>
+    </w:p>
+    <w:p>
+      <w:pPr>
+        <w:pStyle w:val="a3"/>
+        <w:shd w:val="clear" w:color="auto" w:fill="FFFFFF"/>
+        <w:spacing w:before="0" w:beforeAutospacing="0" w:after="0" w:afterAutospacing="0" w:line="264" w:lineRule="auto"/>
+        <w:contextualSpacing/>
+        <w:rPr>
+          <w:rFonts w:asciiTheme="minorEastAsia" w:eastAsiaTheme="minorEastAsia" w:hAnsiTheme="minorEastAsia" w:cs="Helvetica"/>
+          <w:color w:val="000000" w:themeColor="text1"/>
+          <w:sz w:val="21"/>
+          <w:szCs w:val="21"/>
+          <w:shd w:val="clear" w:color="auto" w:fill="FFFFFF"/>
+        </w:rPr>
+      </w:pPr>
+      <w:r>
+        <w:rPr>
+          <w:rFonts w:asciiTheme="minorEastAsia" w:eastAsiaTheme="minorEastAsia" w:hAnsiTheme="minorEastAsia" w:cs="Helvetica" w:hint="eastAsia"/>
+          <w:color w:val="000000" w:themeColor="text1"/>
+          <w:sz w:val="21"/>
+          <w:szCs w:val="21"/>
+          <w:shd w:val="clear" w:color="auto" w:fill="FFFFFF"/>
+        </w:rPr>
+        <w:t>对于上述伪造的3</w:t>
+      </w:r>
+      <w:r>
+        <w:rPr>
+          <w:rFonts w:asciiTheme="minorEastAsia" w:eastAsiaTheme="minorEastAsia" w:hAnsiTheme="minorEastAsia" w:cs="Helvetica"/>
+          <w:color w:val="000000" w:themeColor="text1"/>
+          <w:sz w:val="21"/>
+          <w:szCs w:val="21"/>
+          <w:shd w:val="clear" w:color="auto" w:fill="FFFFFF"/>
+        </w:rPr>
+        <w:t>0</w:t>
+      </w:r>
+      <w:r>
+        <w:rPr>
+          <w:rFonts w:asciiTheme="minorEastAsia" w:eastAsiaTheme="minorEastAsia" w:hAnsiTheme="minorEastAsia" w:cs="Helvetica" w:hint="eastAsia"/>
+          <w:color w:val="000000" w:themeColor="text1"/>
+          <w:sz w:val="21"/>
+          <w:szCs w:val="21"/>
+          <w:shd w:val="clear" w:color="auto" w:fill="FFFFFF"/>
+        </w:rPr>
+        <w:t>fps的源，用ffplay指定用video或system做主时钟，则都是3</w:t>
+      </w:r>
+      <w:r>
+        <w:rPr>
+          <w:rFonts w:asciiTheme="minorEastAsia" w:eastAsiaTheme="minorEastAsia" w:hAnsiTheme="minorEastAsia" w:cs="Helvetica"/>
+          <w:color w:val="000000" w:themeColor="text1"/>
+          <w:sz w:val="21"/>
+          <w:szCs w:val="21"/>
+          <w:shd w:val="clear" w:color="auto" w:fill="FFFFFF"/>
+        </w:rPr>
+        <w:t>0</w:t>
+      </w:r>
+      <w:r>
+        <w:rPr>
+          <w:rFonts w:asciiTheme="minorEastAsia" w:eastAsiaTheme="minorEastAsia" w:hAnsiTheme="minorEastAsia" w:cs="Helvetica" w:hint="eastAsia"/>
+          <w:color w:val="000000" w:themeColor="text1"/>
+          <w:sz w:val="21"/>
+          <w:szCs w:val="21"/>
+          <w:shd w:val="clear" w:color="auto" w:fill="FFFFFF"/>
+        </w:rPr>
+        <w:t>fps慢放效果</w:t>
+      </w:r>
+    </w:p>
+    <w:p>
+      <w:pPr>
+        <w:pStyle w:val="a3"/>
+        <w:shd w:val="clear" w:color="auto" w:fill="FFFFFF"/>
+        <w:spacing w:before="0" w:beforeAutospacing="0" w:after="0" w:afterAutospacing="0" w:line="264" w:lineRule="auto"/>
+        <w:contextualSpacing/>
+        <w:rPr>
+          <w:rFonts w:asciiTheme="minorEastAsia" w:eastAsiaTheme="minorEastAsia" w:hAnsiTheme="minorEastAsia" w:cs="Helvetica"/>
+          <w:color w:val="000000" w:themeColor="text1"/>
+          <w:sz w:val="21"/>
+          <w:szCs w:val="21"/>
+          <w:shd w:val="clear" w:color="auto" w:fill="FFFFFF"/>
+        </w:rPr>
+      </w:pPr>
+      <w:r>
+        <w:rPr>
+          <w:rFonts w:asciiTheme="minorEastAsia" w:eastAsiaTheme="minorEastAsia" w:hAnsiTheme="minorEastAsia" w:cs="Helvetica"/>
+          <w:color w:val="000000" w:themeColor="text1"/>
+          <w:sz w:val="21"/>
+          <w:szCs w:val="21"/>
+          <w:shd w:val="clear" w:color="auto" w:fill="FFFFFF"/>
+        </w:rPr>
+        <w:t xml:space="preserve">ffplay -sync video </w:t>
+      </w:r>
+      <w:r>
+        <w:rPr>
+          <w:rFonts w:asciiTheme="minorEastAsia" w:eastAsiaTheme="minorEastAsia" w:hAnsiTheme="minorEastAsia" w:cs="Helvetica" w:hint="eastAsia"/>
+          <w:color w:val="000000" w:themeColor="text1"/>
+          <w:sz w:val="21"/>
+          <w:szCs w:val="21"/>
+          <w:shd w:val="clear" w:color="auto" w:fill="FFFFFF"/>
+        </w:rPr>
+        <w:t>shadow</w:t>
+      </w:r>
+      <w:r>
+        <w:rPr>
+          <w:rFonts w:asciiTheme="minorEastAsia" w:eastAsiaTheme="minorEastAsia" w:hAnsiTheme="minorEastAsia" w:cs="Helvetica"/>
+          <w:color w:val="000000" w:themeColor="text1"/>
+          <w:sz w:val="21"/>
+          <w:szCs w:val="21"/>
+          <w:shd w:val="clear" w:color="auto" w:fill="FFFFFF"/>
+        </w:rPr>
+        <w:t>.mp4</w:t>
+      </w:r>
+      <w:r>
+        <w:rPr>
+          <w:rFonts w:asciiTheme="minorEastAsia" w:eastAsiaTheme="minorEastAsia" w:hAnsiTheme="minorEastAsia" w:cs="Helvetica" w:hint="eastAsia"/>
+          <w:color w:val="000000" w:themeColor="text1"/>
+          <w:sz w:val="21"/>
+          <w:szCs w:val="21"/>
+          <w:shd w:val="clear" w:color="auto" w:fill="FFFFFF"/>
+        </w:rPr>
+        <w:t>总共</w:t>
+      </w:r>
+      <w:r>
+        <w:rPr>
+          <w:rFonts w:asciiTheme="minorEastAsia" w:eastAsiaTheme="minorEastAsia" w:hAnsiTheme="minorEastAsia" w:cs="Helvetica"/>
+          <w:color w:val="000000" w:themeColor="text1"/>
+          <w:sz w:val="21"/>
+          <w:szCs w:val="21"/>
+          <w:shd w:val="clear" w:color="auto" w:fill="FFFFFF"/>
+        </w:rPr>
+        <w:t>播</w:t>
+      </w:r>
+      <w:r>
+        <w:rPr>
+          <w:rFonts w:asciiTheme="minorEastAsia" w:eastAsiaTheme="minorEastAsia" w:hAnsiTheme="minorEastAsia" w:cs="Helvetica" w:hint="eastAsia"/>
+          <w:color w:val="000000" w:themeColor="text1"/>
+          <w:sz w:val="21"/>
+          <w:szCs w:val="21"/>
+          <w:shd w:val="clear" w:color="auto" w:fill="FFFFFF"/>
+        </w:rPr>
+        <w:t>了</w:t>
+      </w:r>
+      <w:r>
+        <w:rPr>
+          <w:rFonts w:asciiTheme="minorEastAsia" w:eastAsiaTheme="minorEastAsia" w:hAnsiTheme="minorEastAsia" w:cs="Helvetica"/>
+          <w:color w:val="000000" w:themeColor="text1"/>
+          <w:sz w:val="21"/>
+          <w:szCs w:val="21"/>
+          <w:shd w:val="clear" w:color="auto" w:fill="FFFFFF"/>
+        </w:rPr>
+        <w:t>1</w:t>
+      </w:r>
+      <w:r>
+        <w:rPr>
+          <w:rFonts w:asciiTheme="minorEastAsia" w:eastAsiaTheme="minorEastAsia" w:hAnsiTheme="minorEastAsia" w:cs="Helvetica" w:hint="eastAsia"/>
+          <w:color w:val="000000" w:themeColor="text1"/>
+          <w:sz w:val="21"/>
+          <w:szCs w:val="21"/>
+          <w:shd w:val="clear" w:color="auto" w:fill="FFFFFF"/>
+        </w:rPr>
+        <w:t>min</w:t>
+      </w:r>
+      <w:r>
+        <w:rPr>
+          <w:rFonts w:asciiTheme="minorEastAsia" w:eastAsiaTheme="minorEastAsia" w:hAnsiTheme="minorEastAsia" w:cs="Helvetica"/>
+          <w:color w:val="000000" w:themeColor="text1"/>
+          <w:sz w:val="21"/>
+          <w:szCs w:val="21"/>
+          <w:shd w:val="clear" w:color="auto" w:fill="FFFFFF"/>
+        </w:rPr>
+        <w:t>25</w:t>
+      </w:r>
+      <w:r>
+        <w:rPr>
+          <w:rFonts w:asciiTheme="minorEastAsia" w:eastAsiaTheme="minorEastAsia" w:hAnsiTheme="minorEastAsia" w:cs="Helvetica" w:hint="eastAsia"/>
+          <w:color w:val="000000" w:themeColor="text1"/>
+          <w:sz w:val="21"/>
+          <w:szCs w:val="21"/>
+          <w:shd w:val="clear" w:color="auto" w:fill="FFFFFF"/>
+        </w:rPr>
+        <w:t>sec</w:t>
+      </w:r>
+      <w:r>
+        <w:rPr>
+          <w:rFonts w:asciiTheme="minorEastAsia" w:eastAsiaTheme="minorEastAsia" w:hAnsiTheme="minorEastAsia" w:cs="Helvetica"/>
+          <w:color w:val="000000" w:themeColor="text1"/>
+          <w:sz w:val="21"/>
+          <w:szCs w:val="21"/>
+          <w:shd w:val="clear" w:color="auto" w:fill="FFFFFF"/>
+        </w:rPr>
+        <w:t>，</w:t>
+      </w:r>
+      <w:r>
+        <w:rPr>
+          <w:rFonts w:asciiTheme="minorEastAsia" w:eastAsiaTheme="minorEastAsia" w:hAnsiTheme="minorEastAsia" w:cs="Helvetica" w:hint="eastAsia"/>
+          <w:color w:val="000000" w:themeColor="text1"/>
+          <w:sz w:val="21"/>
+          <w:szCs w:val="21"/>
+          <w:shd w:val="clear" w:color="auto" w:fill="FFFFFF"/>
+        </w:rPr>
+        <w:t>画面慢放效果，声音前半段</w:t>
+      </w:r>
+      <w:r>
+        <w:rPr>
+          <w:rFonts w:asciiTheme="minorEastAsia" w:eastAsiaTheme="minorEastAsia" w:hAnsiTheme="minorEastAsia" w:cs="Helvetica"/>
+          <w:color w:val="000000" w:themeColor="text1"/>
+          <w:sz w:val="21"/>
+          <w:szCs w:val="21"/>
+          <w:shd w:val="clear" w:color="auto" w:fill="FFFFFF"/>
+        </w:rPr>
+        <w:t>正常，后</w:t>
+      </w:r>
+      <w:r>
+        <w:rPr>
+          <w:rFonts w:asciiTheme="minorEastAsia" w:eastAsiaTheme="minorEastAsia" w:hAnsiTheme="minorEastAsia" w:cs="Helvetica" w:hint="eastAsia"/>
+          <w:color w:val="000000" w:themeColor="text1"/>
+          <w:sz w:val="21"/>
+          <w:szCs w:val="21"/>
+          <w:shd w:val="clear" w:color="auto" w:fill="FFFFFF"/>
+        </w:rPr>
+        <w:t>半段静音</w:t>
+      </w:r>
+    </w:p>
+    <w:p>
+      <w:pPr>
+        <w:pStyle w:val="a3"/>
+        <w:shd w:val="clear" w:color="auto" w:fill="FFFFFF"/>
+        <w:spacing w:beforeLines="100" w:before="312" w:beforeAutospacing="0" w:afterLines="50" w:after="156" w:afterAutospacing="0"/>
+        <w:outlineLvl w:val="1"/>
+        <w:rPr>
+          <w:rFonts w:asciiTheme="minorEastAsia" w:eastAsiaTheme="minorEastAsia" w:hAnsiTheme="minorEastAsia" w:cs="Open Sans" w:hint="eastAsia"/>
+          <w:b/>
+          <w:bCs/>
+          <w:sz w:val="21"/>
+          <w:szCs w:val="21"/>
+        </w:rPr>
+      </w:pPr>
+      <w:r>
+        <w:rPr>
+          <w:rFonts w:asciiTheme="minorEastAsia" w:eastAsiaTheme="minorEastAsia" w:hAnsiTheme="minorEastAsia" w:cs="Open Sans" w:hint="eastAsia"/>
+          <w:b/>
+          <w:bCs/>
+          <w:sz w:val="21"/>
+          <w:szCs w:val="21"/>
+        </w:rPr>
+        <w:t>ffprobe如何计算视频帧率</w:t>
+      </w:r>
+    </w:p>
+    <w:p>
+      <w:pPr>
+        <w:pStyle w:val="a3"/>
+        <w:shd w:val="clear" w:color="auto" w:fill="FFFFFF"/>
+        <w:spacing w:before="0" w:beforeAutospacing="0" w:after="0" w:afterAutospacing="0" w:line="264" w:lineRule="auto"/>
+        <w:contextualSpacing/>
+        <w:rPr>
+          <w:rFonts w:asciiTheme="minorEastAsia" w:eastAsiaTheme="minorEastAsia" w:hAnsiTheme="minorEastAsia" w:cs="Helvetica"/>
+          <w:color w:val="191B1F"/>
+          <w:sz w:val="21"/>
+          <w:szCs w:val="21"/>
+        </w:rPr>
+      </w:pPr>
+      <w:r>
+        <w:rPr>
+          <w:rFonts w:asciiTheme="minorEastAsia" w:eastAsiaTheme="minorEastAsia" w:hAnsiTheme="minorEastAsia" w:cs="Helvetica"/>
+          <w:color w:val="191B1F"/>
+          <w:sz w:val="21"/>
+          <w:szCs w:val="21"/>
+        </w:rPr>
+        <w:t>Q：为什么MediaInfo和ffprobe显示的帧率是30？</w:t>
+      </w:r>
+    </w:p>
+    <w:p>
+      <w:pPr>
+        <w:pStyle w:val="a3"/>
+        <w:shd w:val="clear" w:color="auto" w:fill="FFFFFF"/>
+        <w:spacing w:before="0" w:beforeAutospacing="0" w:after="0" w:afterAutospacing="0" w:line="264" w:lineRule="auto"/>
+        <w:contextualSpacing/>
+        <w:rPr>
+          <w:rFonts w:asciiTheme="minorEastAsia" w:eastAsiaTheme="minorEastAsia" w:hAnsiTheme="minorEastAsia" w:cs="Helvetica"/>
+          <w:color w:val="191B1F"/>
+          <w:sz w:val="21"/>
+          <w:szCs w:val="21"/>
+        </w:rPr>
+      </w:pPr>
+      <w:r>
+        <w:rPr>
+          <w:rFonts w:asciiTheme="minorEastAsia" w:eastAsiaTheme="minorEastAsia" w:hAnsiTheme="minorEastAsia" w:cs="Helvetica"/>
+          <w:color w:val="191B1F"/>
+          <w:sz w:val="21"/>
+          <w:szCs w:val="21"/>
+        </w:rPr>
+        <w:t>A：MediaInfo不清楚，ffprobe对于mp4，是从封装层mp4的box里解析的帧率，并不关心h264码流里打的帧率信息。</w:t>
+      </w:r>
+      <w:r>
+        <w:rPr>
+          <w:rFonts w:asciiTheme="minorEastAsia" w:eastAsiaTheme="minorEastAsia" w:hAnsiTheme="minorEastAsia" w:cs="Helvetica" w:hint="eastAsia"/>
+          <w:color w:val="191B1F"/>
+          <w:sz w:val="21"/>
+          <w:szCs w:val="21"/>
+        </w:rPr>
+        <w:t>对于.ts文件，则ffprobe从码流中读取帧率信息。</w:t>
+      </w:r>
+      <w:r>
+        <w:rPr>
+          <w:rFonts w:asciiTheme="minorEastAsia" w:eastAsiaTheme="minorEastAsia" w:hAnsiTheme="minorEastAsia" w:cs="Helvetica"/>
+          <w:color w:val="191B1F"/>
+          <w:sz w:val="21"/>
+          <w:szCs w:val="21"/>
+        </w:rPr>
+        <w:t>具体的，</w:t>
+      </w:r>
+    </w:p>
+    <w:p>
+      <w:pPr>
+        <w:pStyle w:val="a3"/>
+        <w:shd w:val="clear" w:color="auto" w:fill="FFFFFF"/>
+        <w:spacing w:before="0" w:beforeAutospacing="0" w:after="0" w:afterAutospacing="0"/>
+        <w:contextualSpacing/>
+        <w:rPr>
+          <w:rFonts w:asciiTheme="minorEastAsia" w:eastAsiaTheme="minorEastAsia" w:hAnsiTheme="minorEastAsia" w:cs="Helvetica"/>
+          <w:color w:val="191B1F"/>
+          <w:sz w:val="21"/>
+          <w:szCs w:val="21"/>
+        </w:rPr>
+      </w:pPr>
+      <w:r>
+        <w:rPr>
+          <w:rFonts w:asciiTheme="minorEastAsia" w:eastAsiaTheme="minorEastAsia" w:hAnsiTheme="minorEastAsia"/>
+          <w:noProof/>
+          <w:sz w:val="21"/>
+          <w:szCs w:val="21"/>
+        </w:rPr>
+        <w:drawing>
+          <wp:inline distT="0" distB="0" distL="0" distR="0" wp14:anchorId="5E0C261D" wp14:editId="131F1F19">
+            <wp:extent cx="5274310" cy="2402205"/>
+            <wp:effectExtent l="0" t="0" r="2540" b="0"/>
+            <wp:docPr id="6" name="图片 6"/>
+            <wp:cNvGraphicFramePr>
+              <a:graphicFrameLocks xmlns:a="http://schemas.openxmlformats.org/drawingml/2006/main" noChangeAspect="1"/>
+            </wp:cNvGraphicFramePr>
+            <a:graphic xmlns:a="http://schemas.openxmlformats.org/drawingml/2006/main">
+              <a:graphicData uri="http://schemas.openxmlformats.org/drawingml/2006/picture">
+                <pic:pic xmlns:pic="http://schemas.openxmlformats.org/drawingml/2006/picture">
+                  <pic:nvPicPr>
+                    <pic:cNvPr id="1" name=""/>
+                    <pic:cNvPicPr/>
+                  </pic:nvPicPr>
+                  <pic:blipFill>
+                    <a:blip r:embed="rId56"/>
+                    <a:stretch>
+                      <a:fillRect/>
+                    </a:stretch>
+                  </pic:blipFill>
+                  <pic:spPr>
+                    <a:xfrm>
+                      <a:off x="0" y="0"/>
+                      <a:ext cx="5274310" cy="2402205"/>
+                    </a:xfrm>
+                    <a:prstGeom prst="rect">
+                      <a:avLst/>
+                    </a:prstGeom>
+                  </pic:spPr>
+                </pic:pic>
+              </a:graphicData>
+            </a:graphic>
+          </wp:inline>
+        </w:drawing>
+      </w:r>
+    </w:p>
+    <w:p>
+      <w:pPr>
+        <w:pStyle w:val="a3"/>
+        <w:shd w:val="clear" w:color="auto" w:fill="FFFFFF"/>
+        <w:spacing w:before="0" w:beforeAutospacing="0" w:after="0" w:afterAutospacing="0" w:line="264" w:lineRule="auto"/>
+        <w:contextualSpacing/>
+        <w:rPr>
+          <w:rFonts w:asciiTheme="minorEastAsia" w:eastAsiaTheme="minorEastAsia" w:hAnsiTheme="minorEastAsia" w:cs="Helvetica"/>
+          <w:color w:val="000000" w:themeColor="text1"/>
+          <w:sz w:val="21"/>
+          <w:szCs w:val="21"/>
+        </w:rPr>
+      </w:pPr>
+      <w:r>
+        <w:rPr>
+          <w:rFonts w:asciiTheme="minorEastAsia" w:eastAsiaTheme="minorEastAsia" w:hAnsiTheme="minorEastAsia" w:cs="Helvetica"/>
+          <w:color w:val="000000" w:themeColor="text1"/>
+          <w:sz w:val="21"/>
+          <w:szCs w:val="21"/>
+          <w:shd w:val="clear" w:color="auto" w:fill="FFFFFF"/>
+        </w:rPr>
+        <w:t>如上图，mp4中moov-&gt;trak-&gt;mdia-&gt;minf-&gt;stbl-&gt;stts显示共2577个sample，sample之间的dts差值为512</w:t>
+      </w:r>
+      <w:r>
+        <w:rPr>
+          <w:rFonts w:asciiTheme="minorEastAsia" w:eastAsiaTheme="minorEastAsia" w:hAnsiTheme="minorEastAsia" w:cs="Helvetica"/>
+          <w:color w:val="000000" w:themeColor="text1"/>
+          <w:sz w:val="21"/>
+          <w:szCs w:val="21"/>
+        </w:rPr>
+        <w:br/>
+      </w:r>
+      <w:r>
+        <w:rPr>
+          <w:rFonts w:asciiTheme="minorEastAsia" w:eastAsiaTheme="minorEastAsia" w:hAnsiTheme="minorEastAsia" w:cs="Helvetica"/>
+          <w:color w:val="000000" w:themeColor="text1"/>
+          <w:sz w:val="21"/>
+          <w:szCs w:val="21"/>
+          <w:shd w:val="clear" w:color="auto" w:fill="FFFFFF"/>
+        </w:rPr>
+        <w:t>moov-&gt;trak-&gt;mdia-&gt;minf-&gt;stbl-&gt;stsd-&gt;VisualSampleEntry显示一个sample包含的帧数frame_count为1</w:t>
+      </w:r>
+      <w:r>
+        <w:rPr>
+          <w:rFonts w:asciiTheme="minorEastAsia" w:eastAsiaTheme="minorEastAsia" w:hAnsiTheme="minorEastAsia" w:cs="Helvetica"/>
+          <w:color w:val="000000" w:themeColor="text1"/>
+          <w:sz w:val="21"/>
+          <w:szCs w:val="21"/>
+        </w:rPr>
+        <w:br/>
+      </w:r>
+      <w:r>
+        <w:rPr>
+          <w:rFonts w:asciiTheme="minorEastAsia" w:eastAsiaTheme="minorEastAsia" w:hAnsiTheme="minorEastAsia" w:cs="Helvetica"/>
+          <w:color w:val="000000" w:themeColor="text1"/>
+          <w:sz w:val="21"/>
+          <w:szCs w:val="21"/>
+          <w:shd w:val="clear" w:color="auto" w:fill="FFFFFF"/>
+        </w:rPr>
+        <w:t>因此视频流共2577帧</w:t>
+      </w:r>
+      <w:r>
+        <w:rPr>
+          <w:rFonts w:asciiTheme="minorEastAsia" w:eastAsiaTheme="minorEastAsia" w:hAnsiTheme="minorEastAsia" w:cs="Helvetica"/>
+          <w:color w:val="000000" w:themeColor="text1"/>
+          <w:sz w:val="21"/>
+          <w:szCs w:val="21"/>
+        </w:rPr>
+        <w:br/>
+      </w:r>
+      <w:r>
+        <w:rPr>
+          <w:rFonts w:asciiTheme="minorEastAsia" w:eastAsiaTheme="minorEastAsia" w:hAnsiTheme="minorEastAsia" w:cs="Helvetica"/>
+          <w:color w:val="000000" w:themeColor="text1"/>
+          <w:sz w:val="21"/>
+          <w:szCs w:val="21"/>
+          <w:shd w:val="clear" w:color="auto" w:fill="FFFFFF"/>
+        </w:rPr>
+        <w:t>moov-&gt;trak-&gt;mdia-&gt;mdhd中指定timescale为15360，因此相邻帧的dts差值为512/15360*1000=33.33ms</w:t>
+      </w:r>
+      <w:r>
+        <w:rPr>
+          <w:rFonts w:asciiTheme="minorEastAsia" w:eastAsiaTheme="minorEastAsia" w:hAnsiTheme="minorEastAsia" w:cs="Helvetica"/>
+          <w:color w:val="000000" w:themeColor="text1"/>
+          <w:sz w:val="21"/>
+          <w:szCs w:val="21"/>
+        </w:rPr>
+        <w:br/>
+      </w:r>
+      <w:r>
+        <w:rPr>
+          <w:rFonts w:asciiTheme="minorEastAsia" w:eastAsiaTheme="minorEastAsia" w:hAnsiTheme="minorEastAsia" w:cs="Helvetica"/>
+          <w:color w:val="000000" w:themeColor="text1"/>
+          <w:sz w:val="21"/>
+          <w:szCs w:val="21"/>
+          <w:shd w:val="clear" w:color="auto" w:fill="FFFFFF"/>
+        </w:rPr>
+        <w:t>ffmpeg据此</w:t>
+      </w:r>
+      <w:r>
+        <w:rPr>
+          <w:rFonts w:asciiTheme="minorEastAsia" w:eastAsiaTheme="minorEastAsia" w:hAnsiTheme="minorEastAsia" w:cs="Helvetica" w:hint="eastAsia"/>
+          <w:color w:val="000000" w:themeColor="text1"/>
+          <w:sz w:val="21"/>
+          <w:szCs w:val="21"/>
+          <w:shd w:val="clear" w:color="auto" w:fill="FFFFFF"/>
+        </w:rPr>
+        <w:t>推</w:t>
+      </w:r>
+      <w:r>
+        <w:rPr>
+          <w:rFonts w:asciiTheme="minorEastAsia" w:eastAsiaTheme="minorEastAsia" w:hAnsiTheme="minorEastAsia" w:cs="Helvetica"/>
+          <w:color w:val="000000" w:themeColor="text1"/>
+          <w:sz w:val="21"/>
+          <w:szCs w:val="21"/>
+          <w:shd w:val="clear" w:color="auto" w:fill="FFFFFF"/>
+        </w:rPr>
+        <w:t>算出帧率为30fps</w:t>
+      </w:r>
+    </w:p>
+    <w:p>
+      <w:pPr>
+        <w:pStyle w:val="a3"/>
+        <w:shd w:val="clear" w:color="auto" w:fill="FFFFFF"/>
+        <w:spacing w:beforeLines="100" w:before="312" w:beforeAutospacing="0" w:afterLines="50" w:after="156" w:afterAutospacing="0"/>
+        <w:outlineLvl w:val="1"/>
+        <w:rPr>
+          <w:rFonts w:asciiTheme="minorEastAsia" w:eastAsiaTheme="minorEastAsia" w:hAnsiTheme="minorEastAsia" w:cs="Open Sans"/>
+          <w:b/>
+          <w:bCs/>
+          <w:sz w:val="21"/>
+          <w:szCs w:val="21"/>
+        </w:rPr>
+      </w:pPr>
+      <w:r>
+        <w:rPr>
+          <w:rFonts w:asciiTheme="minorEastAsia" w:eastAsiaTheme="minorEastAsia" w:hAnsiTheme="minorEastAsia" w:cs="Open Sans" w:hint="eastAsia"/>
+          <w:b/>
+          <w:bCs/>
+          <w:sz w:val="21"/>
+          <w:szCs w:val="21"/>
+        </w:rPr>
+        <w:t>复现流程：</w:t>
+      </w:r>
+    </w:p>
+    <w:p>
+      <w:pPr>
+        <w:pStyle w:val="a3"/>
+        <w:shd w:val="clear" w:color="auto" w:fill="FFFFFF"/>
+        <w:spacing w:before="0" w:beforeAutospacing="0" w:after="0" w:afterAutospacing="0" w:line="264" w:lineRule="auto"/>
+        <w:contextualSpacing/>
+        <w:rPr>
+          <w:rFonts w:asciiTheme="minorEastAsia" w:eastAsiaTheme="minorEastAsia" w:hAnsiTheme="minorEastAsia" w:cs="Helvetica"/>
+          <w:color w:val="000000" w:themeColor="text1"/>
+          <w:sz w:val="21"/>
+          <w:szCs w:val="21"/>
+          <w:shd w:val="clear" w:color="auto" w:fill="FFFFFF"/>
+        </w:rPr>
+      </w:pPr>
+      <w:r>
+        <w:rPr>
+          <w:rFonts w:asciiTheme="minorEastAsia" w:eastAsiaTheme="minorEastAsia" w:hAnsiTheme="minorEastAsia" w:cs="Helvetica" w:hint="eastAsia"/>
+          <w:color w:val="000000" w:themeColor="text1"/>
+          <w:sz w:val="21"/>
+          <w:szCs w:val="21"/>
+          <w:shd w:val="clear" w:color="auto" w:fill="FFFFFF"/>
+        </w:rPr>
+        <w:t>制作一个正常的5</w:t>
+      </w:r>
+      <w:r>
+        <w:rPr>
+          <w:rFonts w:asciiTheme="minorEastAsia" w:eastAsiaTheme="minorEastAsia" w:hAnsiTheme="minorEastAsia" w:cs="Helvetica"/>
+          <w:color w:val="000000" w:themeColor="text1"/>
+          <w:sz w:val="21"/>
+          <w:szCs w:val="21"/>
+          <w:shd w:val="clear" w:color="auto" w:fill="FFFFFF"/>
+        </w:rPr>
+        <w:t>0</w:t>
+      </w:r>
+      <w:r>
+        <w:rPr>
+          <w:rFonts w:asciiTheme="minorEastAsia" w:eastAsiaTheme="minorEastAsia" w:hAnsiTheme="minorEastAsia" w:cs="Helvetica" w:hint="eastAsia"/>
+          <w:color w:val="000000" w:themeColor="text1"/>
+          <w:sz w:val="21"/>
+          <w:szCs w:val="21"/>
+          <w:shd w:val="clear" w:color="auto" w:fill="FFFFFF"/>
+        </w:rPr>
+        <w:t>fps的mp</w:t>
+      </w:r>
+      <w:r>
+        <w:rPr>
+          <w:rFonts w:asciiTheme="minorEastAsia" w:eastAsiaTheme="minorEastAsia" w:hAnsiTheme="minorEastAsia" w:cs="Helvetica"/>
+          <w:color w:val="000000" w:themeColor="text1"/>
+          <w:sz w:val="21"/>
+          <w:szCs w:val="21"/>
+          <w:shd w:val="clear" w:color="auto" w:fill="FFFFFF"/>
+        </w:rPr>
+        <w:t>4</w:t>
+      </w:r>
+      <w:r>
+        <w:rPr>
+          <w:rFonts w:asciiTheme="minorEastAsia" w:eastAsiaTheme="minorEastAsia" w:hAnsiTheme="minorEastAsia" w:cs="Helvetica" w:hint="eastAsia"/>
+          <w:color w:val="000000" w:themeColor="text1"/>
+          <w:sz w:val="21"/>
+          <w:szCs w:val="21"/>
+          <w:shd w:val="clear" w:color="auto" w:fill="FFFFFF"/>
+        </w:rPr>
+        <w:t>源，记为</w:t>
+      </w:r>
+      <w:r>
+        <w:rPr>
+          <w:rFonts w:asciiTheme="minorEastAsia" w:eastAsiaTheme="minorEastAsia" w:hAnsiTheme="minorEastAsia" w:cs="Helvetica"/>
+          <w:color w:val="000000" w:themeColor="text1"/>
+          <w:sz w:val="21"/>
+          <w:szCs w:val="21"/>
+          <w:shd w:val="clear" w:color="auto" w:fill="FFFFFF"/>
+        </w:rPr>
+        <w:t>h2641080p50.ts</w:t>
+      </w:r>
+    </w:p>
+    <w:p>
+      <w:pPr>
+        <w:pStyle w:val="a3"/>
+        <w:shd w:val="clear" w:color="auto" w:fill="FFFFFF"/>
+        <w:spacing w:before="0" w:beforeAutospacing="0" w:after="0" w:afterAutospacing="0" w:line="264" w:lineRule="auto"/>
+        <w:contextualSpacing/>
+        <w:rPr>
+          <w:rFonts w:asciiTheme="minorEastAsia" w:eastAsiaTheme="minorEastAsia" w:hAnsiTheme="minorEastAsia" w:cs="Helvetica"/>
+          <w:color w:val="000000" w:themeColor="text1"/>
+          <w:sz w:val="21"/>
+          <w:szCs w:val="21"/>
+          <w:shd w:val="clear" w:color="auto" w:fill="FFFFFF"/>
+        </w:rPr>
+      </w:pPr>
+      <w:r>
+        <w:rPr>
+          <w:rFonts w:asciiTheme="minorEastAsia" w:eastAsiaTheme="minorEastAsia" w:hAnsiTheme="minorEastAsia" w:cs="Helvetica"/>
+          <w:color w:val="000000" w:themeColor="text1"/>
+          <w:sz w:val="21"/>
+          <w:szCs w:val="21"/>
+          <w:shd w:val="clear" w:color="auto" w:fill="FFFFFF"/>
+        </w:rPr>
+        <w:lastRenderedPageBreak/>
+        <w:t>ffmpeg -i h2641080p50.ts -c copy  h2641080p50.mp4</w:t>
+      </w:r>
+    </w:p>
+    <w:p>
+      <w:pPr>
+        <w:pStyle w:val="a3"/>
+        <w:shd w:val="clear" w:color="auto" w:fill="FFFFFF"/>
+        <w:spacing w:before="0" w:beforeAutospacing="0" w:after="0" w:afterAutospacing="0" w:line="264" w:lineRule="auto"/>
+        <w:contextualSpacing/>
+        <w:rPr>
+          <w:rFonts w:asciiTheme="minorEastAsia" w:eastAsiaTheme="minorEastAsia" w:hAnsiTheme="minorEastAsia" w:cs="Helvetica"/>
+          <w:color w:val="000000" w:themeColor="text1"/>
+          <w:sz w:val="21"/>
+          <w:szCs w:val="21"/>
+          <w:shd w:val="clear" w:color="auto" w:fill="FFFFFF"/>
+        </w:rPr>
+      </w:pPr>
+      <w:r>
+        <w:rPr>
+          <w:rFonts w:asciiTheme="minorEastAsia" w:eastAsiaTheme="minorEastAsia" w:hAnsiTheme="minorEastAsia" w:cs="Helvetica"/>
+          <w:color w:val="000000" w:themeColor="text1"/>
+          <w:sz w:val="21"/>
+          <w:szCs w:val="21"/>
+          <w:shd w:val="clear" w:color="auto" w:fill="FFFFFF"/>
+        </w:rPr>
+        <w:t>ffmpeg -i h2641080p50.ts -c copy -bsf:a setts=ts=2*PTS -bsf:v setts=pts=2*PTS:dts=2*DTS h2641080p50_x2.ts</w:t>
+      </w:r>
+    </w:p>
+    <w:p>
+      <w:pPr>
+        <w:pStyle w:val="a3"/>
+        <w:shd w:val="clear" w:color="auto" w:fill="FFFFFF"/>
+        <w:spacing w:before="0" w:beforeAutospacing="0" w:after="0" w:afterAutospacing="0" w:line="264" w:lineRule="auto"/>
+        <w:contextualSpacing/>
+        <w:rPr>
+          <w:rFonts w:asciiTheme="minorEastAsia" w:eastAsiaTheme="minorEastAsia" w:hAnsiTheme="minorEastAsia" w:cs="Helvetica"/>
+          <w:color w:val="000000" w:themeColor="text1"/>
+          <w:sz w:val="21"/>
+          <w:szCs w:val="21"/>
+          <w:shd w:val="clear" w:color="auto" w:fill="FFFFFF"/>
+        </w:rPr>
+      </w:pPr>
+      <w:r>
+        <w:rPr>
+          <w:rFonts w:asciiTheme="minorEastAsia" w:eastAsiaTheme="minorEastAsia" w:hAnsiTheme="minorEastAsia" w:cs="Helvetica"/>
+          <w:color w:val="000000" w:themeColor="text1"/>
+          <w:sz w:val="21"/>
+          <w:szCs w:val="21"/>
+          <w:shd w:val="clear" w:color="auto" w:fill="FFFFFF"/>
+        </w:rPr>
+        <w:t>ffmpeg -i h2641080p50.mp4 -c copy -bsf:a setts=ts=2*PTS -bsf:v setts=pts=2*PTS:dts=2*DTS h2641080p50_x2.mp4</w:t>
+      </w:r>
+    </w:p>
+    <w:p>
+      <w:pPr>
+        <w:pStyle w:val="a3"/>
+        <w:shd w:val="clear" w:color="auto" w:fill="FFFFFF"/>
+        <w:spacing w:before="0" w:beforeAutospacing="0" w:after="0" w:afterAutospacing="0" w:line="264" w:lineRule="auto"/>
+        <w:contextualSpacing/>
+        <w:rPr>
+          <w:rFonts w:asciiTheme="minorEastAsia" w:eastAsiaTheme="minorEastAsia" w:hAnsiTheme="minorEastAsia" w:cs="Helvetica"/>
+          <w:color w:val="000000" w:themeColor="text1"/>
+          <w:sz w:val="21"/>
+          <w:szCs w:val="21"/>
+          <w:shd w:val="clear" w:color="auto" w:fill="FFFFFF"/>
+        </w:rPr>
+      </w:pPr>
+    </w:p>
+    <w:p>
+      <w:pPr>
+        <w:pStyle w:val="a3"/>
+        <w:shd w:val="clear" w:color="auto" w:fill="FFFFFF"/>
+        <w:spacing w:before="0" w:beforeAutospacing="0" w:after="0" w:afterAutospacing="0" w:line="264" w:lineRule="auto"/>
+        <w:contextualSpacing/>
+        <w:rPr>
+          <w:rFonts w:asciiTheme="minorEastAsia" w:eastAsiaTheme="minorEastAsia" w:hAnsiTheme="minorEastAsia" w:cs="Helvetica"/>
+          <w:color w:val="000000" w:themeColor="text1"/>
+          <w:sz w:val="21"/>
+          <w:szCs w:val="21"/>
+          <w:shd w:val="clear" w:color="auto" w:fill="FFFFFF"/>
+        </w:rPr>
+      </w:pPr>
+      <w:r>
+        <w:rPr>
+          <w:rFonts w:asciiTheme="minorEastAsia" w:eastAsiaTheme="minorEastAsia" w:hAnsiTheme="minorEastAsia" w:cs="Helvetica"/>
+          <w:color w:val="000000" w:themeColor="text1"/>
+          <w:sz w:val="21"/>
+          <w:szCs w:val="21"/>
+          <w:shd w:val="clear" w:color="auto" w:fill="FFFFFF"/>
+        </w:rPr>
+        <w:t>ffplay h2641080p50.mp4正常播，2min</w:t>
+      </w:r>
+    </w:p>
+    <w:p>
+      <w:pPr>
+        <w:pStyle w:val="HTML"/>
+        <w:shd w:val="clear" w:color="auto" w:fill="F8F8F8"/>
+        <w:spacing w:line="264" w:lineRule="auto"/>
+        <w:contextualSpacing/>
+        <w:rPr>
+          <w:rFonts w:asciiTheme="minorEastAsia" w:eastAsiaTheme="minorEastAsia" w:hAnsiTheme="minorEastAsia"/>
+          <w:color w:val="383A42"/>
+          <w:sz w:val="21"/>
+          <w:szCs w:val="21"/>
+        </w:rPr>
+      </w:pPr>
+      <w:r>
+        <w:rPr>
+          <w:rFonts w:asciiTheme="minorEastAsia" w:eastAsiaTheme="minorEastAsia" w:hAnsiTheme="minorEastAsia"/>
+          <w:color w:val="383A42"/>
+          <w:sz w:val="21"/>
+          <w:szCs w:val="21"/>
+        </w:rPr>
+        <w:t>Stream #0:0[0x1](und): Video: h264 (Main) (avc1 / 0x31637661), yuv420p(progressive), 1920x1080 [SAR 1:1 DAR 16:9], 4005 kb/s, 49.95 fps, 50 tbr, 90k tbn, Start 1.020000 (default)</w:t>
+      </w:r>
+    </w:p>
+    <w:p>
+      <w:pPr>
+        <w:pStyle w:val="a3"/>
+        <w:shd w:val="clear" w:color="auto" w:fill="FFFFFF"/>
+        <w:spacing w:before="0" w:beforeAutospacing="0" w:after="0" w:afterAutospacing="0" w:line="264" w:lineRule="auto"/>
+        <w:contextualSpacing/>
+        <w:rPr>
+          <w:rFonts w:asciiTheme="minorEastAsia" w:eastAsiaTheme="minorEastAsia" w:hAnsiTheme="minorEastAsia" w:cs="Helvetica"/>
+          <w:color w:val="000000" w:themeColor="text1"/>
+          <w:sz w:val="21"/>
+          <w:szCs w:val="21"/>
+          <w:shd w:val="clear" w:color="auto" w:fill="FFFFFF"/>
+        </w:rPr>
+      </w:pPr>
+    </w:p>
+    <w:p>
+      <w:pPr>
+        <w:pStyle w:val="a3"/>
+        <w:shd w:val="clear" w:color="auto" w:fill="FFFFFF"/>
+        <w:spacing w:before="0" w:beforeAutospacing="0" w:after="0" w:afterAutospacing="0" w:line="264" w:lineRule="auto"/>
+        <w:contextualSpacing/>
+        <w:rPr>
+          <w:rFonts w:asciiTheme="minorEastAsia" w:eastAsiaTheme="minorEastAsia" w:hAnsiTheme="minorEastAsia" w:cs="Helvetica"/>
+          <w:color w:val="000000" w:themeColor="text1"/>
+          <w:sz w:val="21"/>
+          <w:szCs w:val="21"/>
+          <w:shd w:val="clear" w:color="auto" w:fill="FFFFFF"/>
+        </w:rPr>
+      </w:pPr>
+      <w:r>
+        <w:rPr>
+          <w:rFonts w:asciiTheme="minorEastAsia" w:eastAsiaTheme="minorEastAsia" w:hAnsiTheme="minorEastAsia" w:cs="Helvetica"/>
+          <w:color w:val="000000" w:themeColor="text1"/>
+          <w:sz w:val="21"/>
+          <w:szCs w:val="21"/>
+          <w:shd w:val="clear" w:color="auto" w:fill="FFFFFF"/>
+        </w:rPr>
+        <w:t>ffplay h2641080p50_x2.mp4正常播，2min</w:t>
+      </w:r>
+    </w:p>
+    <w:p>
+      <w:pPr>
+        <w:pStyle w:val="HTML"/>
+        <w:shd w:val="clear" w:color="auto" w:fill="F8F8F8"/>
+        <w:spacing w:line="264" w:lineRule="auto"/>
+        <w:contextualSpacing/>
+        <w:rPr>
+          <w:rFonts w:asciiTheme="minorEastAsia" w:eastAsiaTheme="minorEastAsia" w:hAnsiTheme="minorEastAsia"/>
+          <w:color w:val="383A42"/>
+          <w:sz w:val="21"/>
+          <w:szCs w:val="21"/>
+        </w:rPr>
+      </w:pPr>
+      <w:r>
+        <w:rPr>
+          <w:rFonts w:asciiTheme="minorEastAsia" w:eastAsiaTheme="minorEastAsia" w:hAnsiTheme="minorEastAsia"/>
+          <w:color w:val="383A42"/>
+          <w:sz w:val="21"/>
+          <w:szCs w:val="21"/>
+        </w:rPr>
+        <w:t>Stream #0:0[0x1](und): Video: h264 (Main) (avc1 / 0x31637661), yuv420p(progressive), 1920x1080 [SAR 1:1 DAR 16:9], 2002 kb/s, 24.98 fps, 25 tbr, 90k tbn, Start 2.040000 (default)</w:t>
+      </w:r>
+    </w:p>
+    <w:p>
+      <w:pPr>
+        <w:pStyle w:val="a3"/>
+        <w:shd w:val="clear" w:color="auto" w:fill="FFFFFF"/>
+        <w:spacing w:before="0" w:beforeAutospacing="0" w:after="0" w:afterAutospacing="0" w:line="264" w:lineRule="auto"/>
+        <w:contextualSpacing/>
+        <w:rPr>
+          <w:rFonts w:asciiTheme="minorEastAsia" w:eastAsiaTheme="minorEastAsia" w:hAnsiTheme="minorEastAsia" w:cs="Helvetica"/>
+          <w:color w:val="000000" w:themeColor="text1"/>
+          <w:sz w:val="21"/>
+          <w:szCs w:val="21"/>
+          <w:shd w:val="clear" w:color="auto" w:fill="FFFFFF"/>
+        </w:rPr>
+      </w:pPr>
+      <w:r>
+        <w:rPr>
+          <w:rFonts w:asciiTheme="minorEastAsia" w:eastAsiaTheme="minorEastAsia" w:hAnsiTheme="minorEastAsia" w:cs="Helvetica"/>
+          <w:color w:val="000000" w:themeColor="text1"/>
+          <w:sz w:val="21"/>
+          <w:szCs w:val="21"/>
+          <w:shd w:val="clear" w:color="auto" w:fill="FFFFFF"/>
+        </w:rPr>
+        <w:t>vlc播，进度条4分钟，声音断断续续</w:t>
+      </w:r>
+    </w:p>
+    <w:p>
+      <w:pPr>
+        <w:pStyle w:val="a3"/>
+        <w:shd w:val="clear" w:color="auto" w:fill="FFFFFF"/>
+        <w:spacing w:before="0" w:beforeAutospacing="0" w:after="0" w:afterAutospacing="0" w:line="264" w:lineRule="auto"/>
+        <w:contextualSpacing/>
+        <w:rPr>
+          <w:rFonts w:asciiTheme="minorEastAsia" w:eastAsiaTheme="minorEastAsia" w:hAnsiTheme="minorEastAsia" w:cs="Helvetica"/>
+          <w:color w:val="000000" w:themeColor="text1"/>
+          <w:sz w:val="21"/>
+          <w:szCs w:val="21"/>
+          <w:shd w:val="clear" w:color="auto" w:fill="FFFFFF"/>
+        </w:rPr>
+      </w:pPr>
+    </w:p>
+    <w:p>
+      <w:pPr>
+        <w:pStyle w:val="a3"/>
+        <w:shd w:val="clear" w:color="auto" w:fill="FFFFFF"/>
+        <w:spacing w:before="0" w:beforeAutospacing="0" w:after="0" w:afterAutospacing="0" w:line="264" w:lineRule="auto"/>
+        <w:contextualSpacing/>
+        <w:rPr>
+          <w:rFonts w:asciiTheme="minorEastAsia" w:eastAsiaTheme="minorEastAsia" w:hAnsiTheme="minorEastAsia" w:cs="Helvetica"/>
+          <w:color w:val="000000" w:themeColor="text1"/>
+          <w:sz w:val="21"/>
+          <w:szCs w:val="21"/>
+          <w:shd w:val="clear" w:color="auto" w:fill="FFFFFF"/>
+        </w:rPr>
+      </w:pPr>
+      <w:r>
+        <w:rPr>
+          <w:rFonts w:asciiTheme="minorEastAsia" w:eastAsiaTheme="minorEastAsia" w:hAnsiTheme="minorEastAsia" w:cs="Helvetica"/>
+          <w:color w:val="000000" w:themeColor="text1"/>
+          <w:sz w:val="21"/>
+          <w:szCs w:val="21"/>
+          <w:shd w:val="clear" w:color="auto" w:fill="FFFFFF"/>
+        </w:rPr>
+        <w:t>ffplay h2641080p50.ts正常播，2min</w:t>
+      </w:r>
+    </w:p>
+    <w:p>
+      <w:pPr>
+        <w:pStyle w:val="HTML"/>
+        <w:shd w:val="clear" w:color="auto" w:fill="F8F8F8"/>
+        <w:spacing w:line="264" w:lineRule="auto"/>
+        <w:contextualSpacing/>
+        <w:rPr>
+          <w:rFonts w:asciiTheme="minorEastAsia" w:eastAsiaTheme="minorEastAsia" w:hAnsiTheme="minorEastAsia"/>
+          <w:color w:val="383A42"/>
+          <w:sz w:val="21"/>
+          <w:szCs w:val="21"/>
+        </w:rPr>
+      </w:pPr>
+      <w:r>
+        <w:rPr>
+          <w:rFonts w:asciiTheme="minorEastAsia" w:eastAsiaTheme="minorEastAsia" w:hAnsiTheme="minorEastAsia"/>
+          <w:color w:val="383A42"/>
+          <w:sz w:val="21"/>
+          <w:szCs w:val="21"/>
+        </w:rPr>
+        <w:t>Stream #0:1[0x101]: Video: h264 (Main) ([27][0][0][0] / 0x001B), yuv420p(progressive), 1920x1080 [SAR 1:1 DAR 16:9], 50 fps, 50 tbr, 90k tbn, Start 15.158256</w:t>
+      </w:r>
+    </w:p>
+    <w:p>
+      <w:pPr>
+        <w:pStyle w:val="a3"/>
+        <w:shd w:val="clear" w:color="auto" w:fill="FFFFFF"/>
+        <w:spacing w:before="0" w:beforeAutospacing="0" w:after="0" w:afterAutospacing="0" w:line="264" w:lineRule="auto"/>
+        <w:contextualSpacing/>
+        <w:rPr>
+          <w:rFonts w:asciiTheme="minorEastAsia" w:eastAsiaTheme="minorEastAsia" w:hAnsiTheme="minorEastAsia" w:cs="Helvetica"/>
+          <w:color w:val="000000" w:themeColor="text1"/>
+          <w:sz w:val="21"/>
+          <w:szCs w:val="21"/>
+          <w:shd w:val="clear" w:color="auto" w:fill="FFFFFF"/>
+        </w:rPr>
+      </w:pPr>
+    </w:p>
+    <w:p>
+      <w:pPr>
+        <w:pStyle w:val="a3"/>
+        <w:shd w:val="clear" w:color="auto" w:fill="FFFFFF"/>
+        <w:spacing w:before="0" w:beforeAutospacing="0" w:after="0" w:afterAutospacing="0" w:line="264" w:lineRule="auto"/>
+        <w:contextualSpacing/>
+        <w:rPr>
+          <w:rFonts w:asciiTheme="minorEastAsia" w:eastAsiaTheme="minorEastAsia" w:hAnsiTheme="minorEastAsia" w:cs="Helvetica"/>
+          <w:color w:val="000000" w:themeColor="text1"/>
+          <w:sz w:val="21"/>
+          <w:szCs w:val="21"/>
+          <w:shd w:val="clear" w:color="auto" w:fill="FFFFFF"/>
+        </w:rPr>
+      </w:pPr>
+      <w:r>
+        <w:rPr>
+          <w:rFonts w:asciiTheme="minorEastAsia" w:eastAsiaTheme="minorEastAsia" w:hAnsiTheme="minorEastAsia" w:cs="Helvetica"/>
+          <w:color w:val="000000" w:themeColor="text1"/>
+          <w:sz w:val="21"/>
+          <w:szCs w:val="21"/>
+          <w:shd w:val="clear" w:color="auto" w:fill="FFFFFF"/>
+        </w:rPr>
+        <w:t>ffplay h2641080p50_x2.ts正常播，2min</w:t>
+      </w:r>
+    </w:p>
+    <w:p>
+      <w:pPr>
+        <w:pStyle w:val="HTML"/>
+        <w:shd w:val="clear" w:color="auto" w:fill="F8F8F8"/>
+        <w:spacing w:line="264" w:lineRule="auto"/>
+        <w:contextualSpacing/>
+        <w:rPr>
+          <w:rFonts w:asciiTheme="minorEastAsia" w:eastAsiaTheme="minorEastAsia" w:hAnsiTheme="minorEastAsia"/>
+          <w:color w:val="383A42"/>
+          <w:sz w:val="21"/>
+          <w:szCs w:val="21"/>
+        </w:rPr>
+      </w:pPr>
+      <w:r>
+        <w:rPr>
+          <w:rFonts w:asciiTheme="minorEastAsia" w:eastAsiaTheme="minorEastAsia" w:hAnsiTheme="minorEastAsia"/>
+          <w:color w:val="383A42"/>
+          <w:sz w:val="21"/>
+          <w:szCs w:val="21"/>
+        </w:rPr>
+        <w:t>Stream #0:0[0x100]: Video: h264 (Main) ([27][0][0][0] / 0x001B), yuv420p(progressive), 1920x1080 [SAR 1:1 DAR 16:9], 50 fps, 25 tbr, 90k tbn, Start 3.440089</w:t>
+      </w:r>
+    </w:p>
+    <w:p>
+      <w:pPr>
+        <w:pStyle w:val="a3"/>
+        <w:shd w:val="clear" w:color="auto" w:fill="FFFFFF"/>
+        <w:spacing w:before="0" w:beforeAutospacing="0" w:after="0" w:afterAutospacing="0" w:line="264" w:lineRule="auto"/>
+        <w:contextualSpacing/>
+        <w:rPr>
+          <w:rFonts w:asciiTheme="minorEastAsia" w:eastAsiaTheme="minorEastAsia" w:hAnsiTheme="minorEastAsia" w:cs="Helvetica" w:hint="eastAsia"/>
+          <w:color w:val="000000" w:themeColor="text1"/>
+          <w:sz w:val="21"/>
+          <w:szCs w:val="21"/>
+          <w:shd w:val="clear" w:color="auto" w:fill="FFFFFF"/>
+        </w:rPr>
+      </w:pPr>
+      <w:r>
+        <w:rPr>
+          <w:rFonts w:asciiTheme="minorEastAsia" w:eastAsiaTheme="minorEastAsia" w:hAnsiTheme="minorEastAsia" w:cs="Helvetica"/>
+          <w:color w:val="000000" w:themeColor="text1"/>
+          <w:sz w:val="21"/>
+          <w:szCs w:val="21"/>
+          <w:shd w:val="clear" w:color="auto" w:fill="FFFFFF"/>
+        </w:rPr>
+        <w:t>vlc播</w:t>
       </w:r>
       <w:bookmarkStart w:id="5" w:name="_GoBack"/>
       <w:bookmarkEnd w:id="5"/>
+      <w:r>
+        <w:rPr>
+          <w:rFonts w:asciiTheme="minorEastAsia" w:eastAsiaTheme="minorEastAsia" w:hAnsiTheme="minorEastAsia" w:cs="Helvetica"/>
+          <w:color w:val="000000" w:themeColor="text1"/>
+          <w:sz w:val="21"/>
+          <w:szCs w:val="21"/>
+          <w:shd w:val="clear" w:color="auto" w:fill="FFFFFF"/>
+        </w:rPr>
+        <w:t>，进度条4分钟，声音断断续续</w:t>
+      </w:r>
     </w:p>
     <w:sectPr>
       <w:type w:val="continuous"/>
@@ -33762,6 +36630,92 @@
     </w:lvl>
   </w:abstractNum>
   <w:abstractNum w:abstractNumId="1" w15:restartNumberingAfterBreak="0">
+    <w:nsid w:val="167F2C63"/>
+    <w:multiLevelType w:val="hybridMultilevel"/>
+    <w:tmpl w:val="12B87BEA"/>
+    <w:lvl w:ilvl="0" w:tplc="04090011">
+      <w:start w:val="1"/>
+      <w:numFmt w:val="decimal"/>
+      <w:lvlText w:val="%1)"/>
+      <w:lvlJc w:val="left"/>
+      <w:pPr>
+        <w:ind w:left="420" w:hanging="420"/>
+      </w:pPr>
+    </w:lvl>
+    <w:lvl w:ilvl="1" w:tplc="04090019">
+      <w:start w:val="1"/>
+      <w:numFmt w:val="lowerLetter"/>
+      <w:lvlText w:val="%2)"/>
+      <w:lvlJc w:val="left"/>
+      <w:pPr>
+        <w:ind w:left="840" w:hanging="420"/>
+      </w:pPr>
+    </w:lvl>
+    <w:lvl w:ilvl="2" w:tplc="0409001B" w:tentative="1">
+      <w:start w:val="1"/>
+      <w:numFmt w:val="lowerRoman"/>
+      <w:lvlText w:val="%3."/>
+      <w:lvlJc w:val="right"/>
+      <w:pPr>
+        <w:ind w:left="1260" w:hanging="420"/>
+      </w:pPr>
+    </w:lvl>
+    <w:lvl w:ilvl="3" w:tplc="0409000F" w:tentative="1">
+      <w:start w:val="1"/>
+      <w:numFmt w:val="decimal"/>
+      <w:lvlText w:val="%4."/>
+      <w:lvlJc w:val="left"/>
+      <w:pPr>
+        <w:ind w:left="1680" w:hanging="420"/>
+      </w:pPr>
+    </w:lvl>
+    <w:lvl w:ilvl="4" w:tplc="04090019" w:tentative="1">
+      <w:start w:val="1"/>
+      <w:numFmt w:val="lowerLetter"/>
+      <w:lvlText w:val="%5)"/>
+      <w:lvlJc w:val="left"/>
+      <w:pPr>
+        <w:ind w:left="2100" w:hanging="420"/>
+      </w:pPr>
+    </w:lvl>
+    <w:lvl w:ilvl="5" w:tplc="0409001B" w:tentative="1">
+      <w:start w:val="1"/>
+      <w:numFmt w:val="lowerRoman"/>
+      <w:lvlText w:val="%6."/>
+      <w:lvlJc w:val="right"/>
+      <w:pPr>
+        <w:ind w:left="2520" w:hanging="420"/>
+      </w:pPr>
+    </w:lvl>
+    <w:lvl w:ilvl="6" w:tplc="0409000F" w:tentative="1">
+      <w:start w:val="1"/>
+      <w:numFmt w:val="decimal"/>
+      <w:lvlText w:val="%7."/>
+      <w:lvlJc w:val="left"/>
+      <w:pPr>
+        <w:ind w:left="2940" w:hanging="420"/>
+      </w:pPr>
+    </w:lvl>
+    <w:lvl w:ilvl="7" w:tplc="04090019" w:tentative="1">
+      <w:start w:val="1"/>
+      <w:numFmt w:val="lowerLetter"/>
+      <w:lvlText w:val="%8)"/>
+      <w:lvlJc w:val="left"/>
+      <w:pPr>
+        <w:ind w:left="3360" w:hanging="420"/>
+      </w:pPr>
+    </w:lvl>
+    <w:lvl w:ilvl="8" w:tplc="0409001B" w:tentative="1">
+      <w:start w:val="1"/>
+      <w:numFmt w:val="lowerRoman"/>
+      <w:lvlText w:val="%9."/>
+      <w:lvlJc w:val="right"/>
+      <w:pPr>
+        <w:ind w:left="3780" w:hanging="420"/>
+      </w:pPr>
+    </w:lvl>
+  </w:abstractNum>
+  <w:abstractNum w:abstractNumId="2" w15:restartNumberingAfterBreak="0">
     <w:nsid w:val="17BE1C0C"/>
     <w:multiLevelType w:val="hybridMultilevel"/>
     <w:tmpl w:val="62DC14FA"/>
@@ -33847,7 +36801,7 @@
       </w:pPr>
     </w:lvl>
   </w:abstractNum>
-  <w:abstractNum w:abstractNumId="2" w15:restartNumberingAfterBreak="0">
+  <w:abstractNum w:abstractNumId="3" w15:restartNumberingAfterBreak="0">
     <w:nsid w:val="18325E14"/>
     <w:multiLevelType w:val="hybridMultilevel"/>
     <w:tmpl w:val="C9380B08"/>
@@ -33936,7 +36890,7 @@
       </w:pPr>
     </w:lvl>
   </w:abstractNum>
-  <w:abstractNum w:abstractNumId="3" w15:restartNumberingAfterBreak="0">
+  <w:abstractNum w:abstractNumId="4" w15:restartNumberingAfterBreak="0">
     <w:nsid w:val="199B7E56"/>
     <w:multiLevelType w:val="hybridMultilevel"/>
     <w:tmpl w:val="F0462BCE"/>
@@ -34028,7 +36982,7 @@
       </w:pPr>
     </w:lvl>
   </w:abstractNum>
-  <w:abstractNum w:abstractNumId="4" w15:restartNumberingAfterBreak="0">
+  <w:abstractNum w:abstractNumId="5" w15:restartNumberingAfterBreak="0">
     <w:nsid w:val="2259781A"/>
     <w:multiLevelType w:val="hybridMultilevel"/>
     <w:tmpl w:val="B38C8342"/>
@@ -34117,7 +37071,7 @@
       </w:pPr>
     </w:lvl>
   </w:abstractNum>
-  <w:abstractNum w:abstractNumId="5" w15:restartNumberingAfterBreak="0">
+  <w:abstractNum w:abstractNumId="6" w15:restartNumberingAfterBreak="0">
     <w:nsid w:val="28656AFD"/>
     <w:multiLevelType w:val="hybridMultilevel"/>
     <w:tmpl w:val="270A0324"/>
@@ -34206,7 +37160,7 @@
       </w:pPr>
     </w:lvl>
   </w:abstractNum>
-  <w:abstractNum w:abstractNumId="6" w15:restartNumberingAfterBreak="0">
+  <w:abstractNum w:abstractNumId="7" w15:restartNumberingAfterBreak="0">
     <w:nsid w:val="2AC73FD0"/>
     <w:multiLevelType w:val="hybridMultilevel"/>
     <w:tmpl w:val="9A7C2D6C"/>
@@ -34318,7 +37272,7 @@
       </w:rPr>
     </w:lvl>
   </w:abstractNum>
-  <w:abstractNum w:abstractNumId="7" w15:restartNumberingAfterBreak="0">
+  <w:abstractNum w:abstractNumId="8" w15:restartNumberingAfterBreak="0">
     <w:nsid w:val="363432CA"/>
     <w:multiLevelType w:val="hybridMultilevel"/>
     <w:tmpl w:val="3C560ACA"/>
@@ -34430,7 +37384,7 @@
       </w:rPr>
     </w:lvl>
   </w:abstractNum>
-  <w:abstractNum w:abstractNumId="8" w15:restartNumberingAfterBreak="0">
+  <w:abstractNum w:abstractNumId="9" w15:restartNumberingAfterBreak="0">
     <w:nsid w:val="3D72764A"/>
     <w:multiLevelType w:val="hybridMultilevel"/>
     <w:tmpl w:val="9DF43286"/>
@@ -34542,7 +37496,7 @@
       </w:rPr>
     </w:lvl>
   </w:abstractNum>
-  <w:abstractNum w:abstractNumId="9" w15:restartNumberingAfterBreak="0">
+  <w:abstractNum w:abstractNumId="10" w15:restartNumberingAfterBreak="0">
     <w:nsid w:val="407749FC"/>
     <w:multiLevelType w:val="hybridMultilevel"/>
     <w:tmpl w:val="0BB2F6AE"/>
@@ -34628,7 +37582,7 @@
       </w:pPr>
     </w:lvl>
   </w:abstractNum>
-  <w:abstractNum w:abstractNumId="10" w15:restartNumberingAfterBreak="0">
+  <w:abstractNum w:abstractNumId="11" w15:restartNumberingAfterBreak="0">
     <w:nsid w:val="453B20BF"/>
     <w:multiLevelType w:val="hybridMultilevel"/>
     <w:tmpl w:val="ED9AC54C"/>
@@ -34740,7 +37694,7 @@
       </w:rPr>
     </w:lvl>
   </w:abstractNum>
-  <w:abstractNum w:abstractNumId="11" w15:restartNumberingAfterBreak="0">
+  <w:abstractNum w:abstractNumId="12" w15:restartNumberingAfterBreak="0">
     <w:nsid w:val="461310BD"/>
     <w:multiLevelType w:val="hybridMultilevel"/>
     <w:tmpl w:val="999A3A2E"/>
@@ -34826,7 +37780,7 @@
       </w:pPr>
     </w:lvl>
   </w:abstractNum>
-  <w:abstractNum w:abstractNumId="12" w15:restartNumberingAfterBreak="0">
+  <w:abstractNum w:abstractNumId="13" w15:restartNumberingAfterBreak="0">
     <w:nsid w:val="49D64DD8"/>
     <w:multiLevelType w:val="hybridMultilevel"/>
     <w:tmpl w:val="2124D2BE"/>
@@ -34912,7 +37866,7 @@
       </w:pPr>
     </w:lvl>
   </w:abstractNum>
-  <w:abstractNum w:abstractNumId="13" w15:restartNumberingAfterBreak="0">
+  <w:abstractNum w:abstractNumId="14" w15:restartNumberingAfterBreak="0">
     <w:nsid w:val="4DF9039C"/>
     <w:multiLevelType w:val="hybridMultilevel"/>
     <w:tmpl w:val="4CAA8D84"/>
@@ -35001,7 +37955,7 @@
       </w:pPr>
     </w:lvl>
   </w:abstractNum>
-  <w:abstractNum w:abstractNumId="14" w15:restartNumberingAfterBreak="0">
+  <w:abstractNum w:abstractNumId="15" w15:restartNumberingAfterBreak="0">
     <w:nsid w:val="4EC7779D"/>
     <w:multiLevelType w:val="hybridMultilevel"/>
     <w:tmpl w:val="0E2AD51C"/>
@@ -35112,7 +38066,7 @@
       </w:rPr>
     </w:lvl>
   </w:abstractNum>
-  <w:abstractNum w:abstractNumId="15" w15:restartNumberingAfterBreak="0">
+  <w:abstractNum w:abstractNumId="16" w15:restartNumberingAfterBreak="0">
     <w:nsid w:val="4F28758B"/>
     <w:multiLevelType w:val="hybridMultilevel"/>
     <w:tmpl w:val="673010A2"/>
@@ -35198,7 +38152,7 @@
       </w:pPr>
     </w:lvl>
   </w:abstractNum>
-  <w:abstractNum w:abstractNumId="16" w15:restartNumberingAfterBreak="0">
+  <w:abstractNum w:abstractNumId="17" w15:restartNumberingAfterBreak="0">
     <w:nsid w:val="52CD3DA7"/>
     <w:multiLevelType w:val="hybridMultilevel"/>
     <w:tmpl w:val="D5A6E914"/>
@@ -35284,7 +38238,7 @@
       </w:pPr>
     </w:lvl>
   </w:abstractNum>
-  <w:abstractNum w:abstractNumId="17" w15:restartNumberingAfterBreak="0">
+  <w:abstractNum w:abstractNumId="18" w15:restartNumberingAfterBreak="0">
     <w:nsid w:val="54080CF5"/>
     <w:multiLevelType w:val="hybridMultilevel"/>
     <w:tmpl w:val="A322D872"/>
@@ -35373,7 +38327,7 @@
       </w:pPr>
     </w:lvl>
   </w:abstractNum>
-  <w:abstractNum w:abstractNumId="18" w15:restartNumberingAfterBreak="0">
+  <w:abstractNum w:abstractNumId="19" w15:restartNumberingAfterBreak="0">
     <w:nsid w:val="5870029D"/>
     <w:multiLevelType w:val="hybridMultilevel"/>
     <w:tmpl w:val="DF64BBB0"/>
@@ -35462,7 +38416,120 @@
       </w:pPr>
     </w:lvl>
   </w:abstractNum>
-  <w:abstractNum w:abstractNumId="19" w15:restartNumberingAfterBreak="0">
+  <w:abstractNum w:abstractNumId="20" w15:restartNumberingAfterBreak="0">
+    <w:nsid w:val="5B0D3826"/>
+    <w:multiLevelType w:val="hybridMultilevel"/>
+    <w:tmpl w:val="AB0A3668"/>
+    <w:lvl w:ilvl="0" w:tplc="04090019">
+      <w:start w:val="1"/>
+      <w:numFmt w:val="lowerLetter"/>
+      <w:lvlText w:val="%1)"/>
+      <w:lvlJc w:val="left"/>
+      <w:pPr>
+        <w:ind w:left="420" w:hanging="420"/>
+      </w:pPr>
+      <w:rPr>
+        <w:rFonts w:hint="default"/>
+      </w:rPr>
+    </w:lvl>
+    <w:lvl w:ilvl="1" w:tplc="04090003" w:tentative="1">
+      <w:start w:val="1"/>
+      <w:numFmt w:val="bullet"/>
+      <w:lvlText w:val=""/>
+      <w:lvlJc w:val="left"/>
+      <w:pPr>
+        <w:ind w:left="840" w:hanging="420"/>
+      </w:pPr>
+      <w:rPr>
+        <w:rFonts w:ascii="Wingdings" w:hAnsi="Wingdings" w:hint="default"/>
+      </w:rPr>
+    </w:lvl>
+    <w:lvl w:ilvl="2" w:tplc="04090005" w:tentative="1">
+      <w:start w:val="1"/>
+      <w:numFmt w:val="bullet"/>
+      <w:lvlText w:val=""/>
+      <w:lvlJc w:val="left"/>
+      <w:pPr>
+        <w:ind w:left="1260" w:hanging="420"/>
+      </w:pPr>
+      <w:rPr>
+        <w:rFonts w:ascii="Wingdings" w:hAnsi="Wingdings" w:hint="default"/>
+      </w:rPr>
+    </w:lvl>
+    <w:lvl w:ilvl="3" w:tplc="04090001" w:tentative="1">
+      <w:start w:val="1"/>
+      <w:numFmt w:val="bullet"/>
+      <w:lvlText w:val=""/>
+      <w:lvlJc w:val="left"/>
+      <w:pPr>
+        <w:ind w:left="1680" w:hanging="420"/>
+      </w:pPr>
+      <w:rPr>
+        <w:rFonts w:ascii="Wingdings" w:hAnsi="Wingdings" w:hint="default"/>
+      </w:rPr>
+    </w:lvl>
+    <w:lvl w:ilvl="4" w:tplc="04090003" w:tentative="1">
+      <w:start w:val="1"/>
+      <w:numFmt w:val="bullet"/>
+      <w:lvlText w:val=""/>
+      <w:lvlJc w:val="left"/>
+      <w:pPr>
+        <w:ind w:left="2100" w:hanging="420"/>
+      </w:pPr>
+      <w:rPr>
+        <w:rFonts w:ascii="Wingdings" w:hAnsi="Wingdings" w:hint="default"/>
+      </w:rPr>
+    </w:lvl>
+    <w:lvl w:ilvl="5" w:tplc="04090005" w:tentative="1">
+      <w:start w:val="1"/>
+      <w:numFmt w:val="bullet"/>
+      <w:lvlText w:val=""/>
+      <w:lvlJc w:val="left"/>
+      <w:pPr>
+        <w:ind w:left="2520" w:hanging="420"/>
+      </w:pPr>
+      <w:rPr>
+        <w:rFonts w:ascii="Wingdings" w:hAnsi="Wingdings" w:hint="default"/>
+      </w:rPr>
+    </w:lvl>
+    <w:lvl w:ilvl="6" w:tplc="04090001" w:tentative="1">
+      <w:start w:val="1"/>
+      <w:numFmt w:val="bullet"/>
+      <w:lvlText w:val=""/>
+      <w:lvlJc w:val="left"/>
+      <w:pPr>
+        <w:ind w:left="2940" w:hanging="420"/>
+      </w:pPr>
+      <w:rPr>
+        <w:rFonts w:ascii="Wingdings" w:hAnsi="Wingdings" w:hint="default"/>
+      </w:rPr>
+    </w:lvl>
+    <w:lvl w:ilvl="7" w:tplc="04090003" w:tentative="1">
+      <w:start w:val="1"/>
+      <w:numFmt w:val="bullet"/>
+      <w:lvlText w:val=""/>
+      <w:lvlJc w:val="left"/>
+      <w:pPr>
+        <w:ind w:left="3360" w:hanging="420"/>
+      </w:pPr>
+      <w:rPr>
+        <w:rFonts w:ascii="Wingdings" w:hAnsi="Wingdings" w:hint="default"/>
+      </w:rPr>
+    </w:lvl>
+    <w:lvl w:ilvl="8" w:tplc="04090005" w:tentative="1">
+      <w:start w:val="1"/>
+      <w:numFmt w:val="bullet"/>
+      <w:lvlText w:val=""/>
+      <w:lvlJc w:val="left"/>
+      <w:pPr>
+        <w:ind w:left="3780" w:hanging="420"/>
+      </w:pPr>
+      <w:rPr>
+        <w:rFonts w:ascii="Wingdings" w:hAnsi="Wingdings" w:hint="default"/>
+      </w:rPr>
+    </w:lvl>
+  </w:abstractNum>
+  <w:abstractNum w:abstractNumId="21" w15:restartNumberingAfterBreak="0">
     <w:nsid w:val="5BF769F6"/>
     <w:multiLevelType w:val="hybridMultilevel"/>
     <w:tmpl w:val="9DEC027C"/>
@@ -35574,7 +38641,7 @@
       </w:rPr>
     </w:lvl>
   </w:abstractNum>
-  <w:abstractNum w:abstractNumId="20" w15:restartNumberingAfterBreak="0">
+  <w:abstractNum w:abstractNumId="22" w15:restartNumberingAfterBreak="0">
     <w:nsid w:val="62731AFE"/>
     <w:multiLevelType w:val="hybridMultilevel"/>
     <w:tmpl w:val="4CE427D0"/>
@@ -35660,7 +38727,7 @@
       </w:pPr>
     </w:lvl>
   </w:abstractNum>
-  <w:abstractNum w:abstractNumId="21" w15:restartNumberingAfterBreak="0">
+  <w:abstractNum w:abstractNumId="23" w15:restartNumberingAfterBreak="0">
     <w:nsid w:val="739977FF"/>
     <w:multiLevelType w:val="hybridMultilevel"/>
     <w:tmpl w:val="73AC19AE"/>
@@ -35772,7 +38839,93 @@
       </w:rPr>
     </w:lvl>
   </w:abstractNum>
-  <w:abstractNum w:abstractNumId="22" w15:restartNumberingAfterBreak="0">
+  <w:abstractNum w:abstractNumId="24" w15:restartNumberingAfterBreak="0">
+    <w:nsid w:val="769D354F"/>
+    <w:multiLevelType w:val="hybridMultilevel"/>
+    <w:tmpl w:val="9CA010EC"/>
+    <w:lvl w:ilvl="0" w:tplc="04090011">
+      <w:start w:val="1"/>
+      <w:numFmt w:val="decimal"/>
+      <w:lvlText w:val="%1)"/>
+      <w:lvlJc w:val="left"/>
+      <w:pPr>
+        <w:ind w:left="420" w:hanging="420"/>
+      </w:pPr>
+    </w:lvl>
+    <w:lvl w:ilvl="1" w:tplc="04090019" w:tentative="1">
+      <w:start w:val="1"/>
+      <w:numFmt w:val="lowerLetter"/>
+      <w:lvlText w:val="%2)"/>
+      <w:lvlJc w:val="left"/>
+      <w:pPr>
+        <w:ind w:left="840" w:hanging="420"/>
+      </w:pPr>
+    </w:lvl>
+    <w:lvl w:ilvl="2" w:tplc="0409001B" w:tentative="1">
+      <w:start w:val="1"/>
+      <w:numFmt w:val="lowerRoman"/>
+      <w:lvlText w:val="%3."/>
+      <w:lvlJc w:val="right"/>
+      <w:pPr>
+        <w:ind w:left="1260" w:hanging="420"/>
+      </w:pPr>
+    </w:lvl>
+    <w:lvl w:ilvl="3" w:tplc="0409000F" w:tentative="1">
+      <w:start w:val="1"/>
+      <w:numFmt w:val="decimal"/>
+      <w:lvlText w:val="%4."/>
+      <w:lvlJc w:val="left"/>
+      <w:pPr>
+        <w:ind w:left="1680" w:hanging="420"/>
+      </w:pPr>
+    </w:lvl>
+    <w:lvl w:ilvl="4" w:tplc="04090019" w:tentative="1">
+      <w:start w:val="1"/>
+      <w:numFmt w:val="lowerLetter"/>
+      <w:lvlText w:val="%5)"/>
+      <w:lvlJc w:val="left"/>
+      <w:pPr>
+        <w:ind w:left="2100" w:hanging="420"/>
+      </w:pPr>
+    </w:lvl>
+    <w:lvl w:ilvl="5" w:tplc="0409001B" w:tentative="1">
+      <w:start w:val="1"/>
+      <w:numFmt w:val="lowerRoman"/>
+      <w:lvlText w:val="%6."/>
+      <w:lvlJc w:val="right"/>
+      <w:pPr>
+        <w:ind w:left="2520" w:hanging="420"/>
+      </w:pPr>
+    </w:lvl>
+    <w:lvl w:ilvl="6" w:tplc="0409000F" w:tentative="1">
+      <w:start w:val="1"/>
+      <w:numFmt w:val="decimal"/>
+      <w:lvlText w:val="%7."/>
+      <w:lvlJc w:val="left"/>
+      <w:pPr>
+        <w:ind w:left="2940" w:hanging="420"/>
+      </w:pPr>
+    </w:lvl>
+    <w:lvl w:ilvl="7" w:tplc="04090019" w:tentative="1">
+      <w:start w:val="1"/>
+      <w:numFmt w:val="lowerLetter"/>
+      <w:lvlText w:val="%8)"/>
+      <w:lvlJc w:val="left"/>
+      <w:pPr>
+        <w:ind w:left="3360" w:hanging="420"/>
+      </w:pPr>
+    </w:lvl>
+    <w:lvl w:ilvl="8" w:tplc="0409001B" w:tentative="1">
+      <w:start w:val="1"/>
+      <w:numFmt w:val="lowerRoman"/>
+      <w:lvlText w:val="%9."/>
+      <w:lvlJc w:val="right"/>
+      <w:pPr>
+        <w:ind w:left="3780" w:hanging="420"/>
+      </w:pPr>
+    </w:lvl>
+  </w:abstractNum>
+  <w:abstractNum w:abstractNumId="25" w15:restartNumberingAfterBreak="0">
     <w:nsid w:val="76B83835"/>
     <w:multiLevelType w:val="hybridMultilevel"/>
     <w:tmpl w:val="2CA2BFB2"/>
@@ -35858,7 +39011,7 @@
       </w:pPr>
     </w:lvl>
   </w:abstractNum>
-  <w:abstractNum w:abstractNumId="23" w15:restartNumberingAfterBreak="0">
+  <w:abstractNum w:abstractNumId="26" w15:restartNumberingAfterBreak="0">
     <w:nsid w:val="7B5966D4"/>
     <w:multiLevelType w:val="hybridMultilevel"/>
     <w:tmpl w:val="46768C44"/>
@@ -35971,76 +39124,85 @@
     </w:lvl>
   </w:abstractNum>
   <w:num w:numId="1">
-    <w:abstractNumId w:val="21"/>
+    <w:abstractNumId w:val="23"/>
   </w:num>
   <w:num w:numId="2">
-    <w:abstractNumId w:val="8"/>
+    <w:abstractNumId w:val="9"/>
   </w:num>
   <w:num w:numId="3">
     <w:abstractNumId w:val="0"/>
   </w:num>
   <w:num w:numId="4">
+    <w:abstractNumId w:val="19"/>
+  </w:num>
+  <w:num w:numId="5">
+    <w:abstractNumId w:val="11"/>
+  </w:num>
+  <w:num w:numId="6">
+    <w:abstractNumId w:val="12"/>
+  </w:num>
+  <w:num w:numId="7">
+    <w:abstractNumId w:val="8"/>
+  </w:num>
+  <w:num w:numId="8">
+    <w:abstractNumId w:val="7"/>
+  </w:num>
+  <w:num w:numId="9">
+    <w:abstractNumId w:val="26"/>
+  </w:num>
+  <w:num w:numId="10">
+    <w:abstractNumId w:val="25"/>
+  </w:num>
+  <w:num w:numId="11">
+    <w:abstractNumId w:val="3"/>
+  </w:num>
+  <w:num w:numId="12">
+    <w:abstractNumId w:val="16"/>
+  </w:num>
+  <w:num w:numId="13">
+    <w:abstractNumId w:val="22"/>
+  </w:num>
+  <w:num w:numId="14">
+    <w:abstractNumId w:val="13"/>
+  </w:num>
+  <w:num w:numId="15">
+    <w:abstractNumId w:val="10"/>
+  </w:num>
+  <w:num w:numId="16">
     <w:abstractNumId w:val="18"/>
   </w:num>
-  <w:num w:numId="5">
-    <w:abstractNumId w:val="10"/>
+  <w:num w:numId="17">
+    <w:abstractNumId w:val="14"/>
   </w:num>
-  <w:num w:numId="6">
-    <w:abstractNumId w:val="11"/>
+  <w:num w:numId="18">
+    <w:abstractNumId w:val="4"/>
   </w:num>
-  <w:num w:numId="7">
-    <w:abstractNumId w:val="7"/>
+  <w:num w:numId="19">
+    <w:abstractNumId w:val="21"/>
   </w:num>
-  <w:num w:numId="8">
+  <w:num w:numId="20">
     <w:abstractNumId w:val="6"/>
   </w:num>
-  <w:num w:numId="9">
-    <w:abstractNumId w:val="23"/>
+  <w:num w:numId="21">
+    <w:abstractNumId w:val="17"/>
   </w:num>
-  <w:num w:numId="10">
-    <w:abstractNumId w:val="22"/>
-  </w:num>
-  <w:num w:numId="11">
+  <w:num w:numId="22">
     <w:abstractNumId w:val="2"/>
   </w:num>
-  <w:num w:numId="12">
+  <w:num w:numId="23">
+    <w:abstractNumId w:val="5"/>
+  </w:num>
+  <w:num w:numId="24">
     <w:abstractNumId w:val="15"/>
   </w:num>
-  <w:num w:numId="13">
+  <w:num w:numId="25">
+    <w:abstractNumId w:val="24"/>
+  </w:num>
+  <w:num w:numId="26">
     <w:abstractNumId w:val="20"/>
   </w:num>
-  <w:num w:numId="14">
-    <w:abstractNumId w:val="12"/>
-  </w:num>
-  <w:num w:numId="15">
-    <w:abstractNumId w:val="9"/>
-  </w:num>
-  <w:num w:numId="16">
-    <w:abstractNumId w:val="17"/>
-  </w:num>
-  <w:num w:numId="17">
-    <w:abstractNumId w:val="13"/>
-  </w:num>
-  <w:num w:numId="18">
-    <w:abstractNumId w:val="3"/>
-  </w:num>
-  <w:num w:numId="19">
-    <w:abstractNumId w:val="19"/>
-  </w:num>
-  <w:num w:numId="20">
-    <w:abstractNumId w:val="5"/>
-  </w:num>
-  <w:num w:numId="21">
-    <w:abstractNumId w:val="16"/>
-  </w:num>
-  <w:num w:numId="22">
+  <w:num w:numId="27">
     <w:abstractNumId w:val="1"/>
-  </w:num>
-  <w:num w:numId="23">
-    <w:abstractNumId w:val="4"/>
-  </w:num>
-  <w:num w:numId="24">
-    <w:abstractNumId w:val="14"/>
   </w:num>
   <w:numIdMacAtCleanup w:val="11"/>
 </w:numbering>
@@ -38132,7 +41294,7 @@
 </file>
 
 <file path=customXml/itemProps1.xml><?xml version="1.0" encoding="utf-8"?>
-<ds:datastoreItem xmlns:ds="http://schemas.openxmlformats.org/officeDocument/2006/customXml" ds:itemID="{101094C9-F694-4193-9D9E-1D7A161F4087}">
+<ds:datastoreItem xmlns:ds="http://schemas.openxmlformats.org/officeDocument/2006/customXml" ds:itemID="{0CF60248-EC1F-4251-9E1D-24C4AD41ECF9}">
   <ds:schemaRefs>
     <ds:schemaRef ds:uri="http://schemas.openxmlformats.org/officeDocument/2006/bibliography"/>
   </ds:schemaRefs>

</xml_diff>